<commit_message>
Commentaar van Kirsten en Rik verwerkt.
</commit_message>
<xml_diff>
--- a/Documents/School/Thesis docs/Thesis Wouter Boereboom.docx
+++ b/Documents/School/Thesis docs/Thesis Wouter Boereboom.docx
@@ -271,7 +271,31 @@
         <w:rPr>
           <w:color w:val="auto"/>
         </w:rPr>
-        <w:t xml:space="preserve">” have also been a great source of new ideas and provided a new perspective to authoring adaptive applications. They have been worthy sparring partners throughout this project. </w:t>
+        <w:t xml:space="preserve">” </w:t>
+      </w:r>
+      <w:r>
+        <w:rPr>
+          <w:color w:val="auto"/>
+        </w:rPr>
+        <w:t>has</w:t>
+      </w:r>
+      <w:r>
+        <w:rPr>
+          <w:color w:val="auto"/>
+        </w:rPr>
+        <w:t xml:space="preserve"> also been a great source of new ideas and provided a new perspective </w:t>
+      </w:r>
+      <w:r>
+        <w:rPr>
+          <w:color w:val="auto"/>
+        </w:rPr>
+        <w:t>on</w:t>
+      </w:r>
+      <w:r>
+        <w:rPr>
+          <w:color w:val="auto"/>
+        </w:rPr>
+        <w:t xml:space="preserve"> authoring adaptive applications. They have been worthy sparring partners throughout this project. </w:t>
       </w:r>
     </w:p>
     <w:p>
@@ -285,7 +309,19 @@
         <w:rPr>
           <w:color w:val="auto"/>
         </w:rPr>
-        <w:t>discussions about how an authoring interface should look and feel like. A big tha</w:t>
+        <w:t xml:space="preserve">discussions about </w:t>
+      </w:r>
+      <w:r>
+        <w:rPr>
+          <w:color w:val="auto"/>
+        </w:rPr>
+        <w:t>what</w:t>
+      </w:r>
+      <w:r>
+        <w:rPr>
+          <w:color w:val="auto"/>
+        </w:rPr>
+        <w:t xml:space="preserve"> an authoring interface should look and feel like. A big tha</w:t>
       </w:r>
       <w:r>
         <w:rPr>
@@ -313,7 +349,13 @@
     </w:p>
     <w:p>
       <w:r>
-        <w:t>Last but not least, a big thanks to all my friends and family which have supported me throughout this graduation process. Thank you for your motivation, advice, proofreading and discussions.</w:t>
+        <w:t xml:space="preserve">Last but not least, a big thanks to all my friends and family </w:t>
+      </w:r>
+      <w:r>
+        <w:t>who</w:t>
+      </w:r>
+      <w:r>
+        <w:t xml:space="preserve"> have supported me throughout this graduation process. Thank you for your motivation, advice, proofreading and discussions.</w:t>
       </w:r>
     </w:p>
     <w:p/>
@@ -390,7 +432,13 @@
         <w:t xml:space="preserve"> </w:t>
       </w:r>
       <w:r>
-        <w:t xml:space="preserve">(GRAPPLE Adaptive Learning Engine) is a “truly generic and general purpose adaptive hypermedia engine” with which a wide variety of adaptation techniques can be implemented. It is used for teaching adaptive hypermedia and in various </w:t>
+        <w:t>(GRAPPLE Adaptive Learning Engine) is a “truly generic and general purpose adaptive hypermedia engine” with which a wide variety of adaptation techniques can be implemented. It is used for teaching</w:t>
+      </w:r>
+      <w:r>
+        <w:t xml:space="preserve"> about</w:t>
+      </w:r>
+      <w:r>
+        <w:t xml:space="preserve"> adaptive hypermedia and in various </w:t>
       </w:r>
       <w:r>
         <w:t xml:space="preserve">projects conducted </w:t>
@@ -407,7 +455,19 @@
     </w:p>
     <w:p>
       <w:r>
-        <w:t xml:space="preserve">A big problem in the creation of adaptive hypermedia applications, often called authoring, lies in its complexity. Authoring adaptive applications is often tricky to get into as a non-expert or novice GALE developer. On top of that, repeatedly defining adaptive behavior is tedious and typically involves a lot of repetitive work. Authoring tools are used in order to solve these problems and to provide support when authoring GALE applications. The tool which is currently used for authoring applications in GALE is called GAT (GRAPPLE Authoring Tool). This tool, in its current state, does not contain the expected and required functionalities. The reason for this is that GAT has been developed by a number of different parties, leading to some unfortunate design decisions and usability problems. The solution to this problem is to design and create a new authoring tool for GALE. </w:t>
+        <w:t xml:space="preserve">A </w:t>
+      </w:r>
+      <w:r>
+        <w:t>major challenge</w:t>
+      </w:r>
+      <w:r>
+        <w:t xml:space="preserve"> in the creation of adaptive hypermedia applications, often called authoring, lies in its complexity. Authoring adaptive applications is often tricky to get into as a non-expert or novice GALE developer. On top of that, repeatedly defining adaptive behavior is tedious and typically involves a lot of repetitive work. Authoring tools are used in order to solve these problems and to provide support when authoring GALE applications. The tool which is currently used for authoring applications in GALE is called GAT (GRAPPLE Authoring Tool). This tool, in its current state, does not contain the expected and required functionalities. The reason for this is that GAT has been developed by a number of different parties, leading to some unfortunate design decisions and usability </w:t>
+      </w:r>
+      <w:r>
+        <w:t>issues</w:t>
+      </w:r>
+      <w:r>
+        <w:t xml:space="preserve">. The solution to this problem is to design and create a new authoring tool for GALE. </w:t>
       </w:r>
     </w:p>
     <w:p>
@@ -439,7 +499,19 @@
         <w:t>entry barrier</w:t>
       </w:r>
       <w:r>
-        <w:t xml:space="preserve"> and a high usability for novice GALE users. It </w:t>
+        <w:t xml:space="preserve"> and </w:t>
+      </w:r>
+      <w:r>
+        <w:t>the</w:t>
+      </w:r>
+      <w:r>
+        <w:t xml:space="preserve"> usability for novice GALE users</w:t>
+      </w:r>
+      <w:r>
+        <w:t xml:space="preserve"> is high</w:t>
+      </w:r>
+      <w:r>
+        <w:t xml:space="preserve">. It </w:t>
       </w:r>
       <w:r>
         <w:t>is</w:t>
@@ -6562,6 +6634,18 @@
       <w:r>
         <w:t xml:space="preserve"> over the years. The adaptive hypermedia platform this thesis covers is called GALE.</w:t>
       </w:r>
+      <w:r>
+        <w:t xml:space="preserve"> GALE is the AHS used for research and teaching at TU/e</w:t>
+      </w:r>
+      <w:r>
+        <w:rPr>
+          <w:rStyle w:val="FootnoteReference"/>
+        </w:rPr>
+        <w:footnoteReference w:id="1"/>
+      </w:r>
+      <w:r>
+        <w:t>.</w:t>
+      </w:r>
     </w:p>
     <w:p/>
     <w:p>
@@ -6652,13 +6736,24 @@
         <w:t>(Generic Responsive Adaptive Personalized Learning Environment) proj</w:t>
       </w:r>
       <w:r>
-        <w:t>ect. It has been developed as an EU FP7 STREP</w:t>
+        <w:t xml:space="preserve">ect. </w:t>
+      </w:r>
+      <w:r>
+        <w:t xml:space="preserve">This is </w:t>
+      </w:r>
+      <w:proofErr w:type="gramStart"/>
+      <w:r>
+        <w:t>a</w:t>
+      </w:r>
+      <w:proofErr w:type="gramEnd"/>
+      <w:r>
+        <w:t xml:space="preserve"> EU FP7 STREP</w:t>
       </w:r>
       <w:r>
         <w:rPr>
           <w:rStyle w:val="FootnoteReference"/>
         </w:rPr>
-        <w:footnoteReference w:id="1"/>
+        <w:footnoteReference w:id="2"/>
       </w:r>
       <w:r>
         <w:t xml:space="preserve"> project that </w:t>
@@ -6685,12 +6780,15 @@
         <w:t xml:space="preserve">this project </w:t>
       </w:r>
       <w:r>
-        <w:t xml:space="preserve">academic and industrial partners collaborated to develop a generic adaptive learning environment and to integrate this with several learning management systems. </w:t>
-      </w:r>
-    </w:p>
-    <w:p>
+        <w:t xml:space="preserve">academic and industrial partners collaborated to develop a </w:t>
+      </w:r>
       <w:r>
         <w:lastRenderedPageBreak/>
+        <w:t xml:space="preserve">generic adaptive learning environment and to integrate this with several learning management systems. </w:t>
+      </w:r>
+    </w:p>
+    <w:p>
+      <w:r>
         <w:t>An input is required to define the adaptive behavior GALE has to execute. Various formats and models are supported by GALE, but the format most used in this thesis is GAM (</w:t>
       </w:r>
       <w:r>
@@ -7005,13 +7103,16 @@
         </mc:AlternateContent>
       </w:r>
       <w:r>
-        <w:t xml:space="preserve">For content to be presented through GALE it needs to be </w:t>
-      </w:r>
-      <w:r>
-        <w:t>created</w:t>
-      </w:r>
-      <w:r>
-        <w:t xml:space="preserve"> first. The format in which content needs to be presented to GALE is HTML combined with some specific GALE tags for further customization. These </w:t>
+        <w:rPr>
+          <w:noProof/>
+        </w:rPr>
+        <w:t>Content should first be created in order</w:t>
+      </w:r>
+      <w:r>
+        <w:t xml:space="preserve"> to be presented through GALE</w:t>
+      </w:r>
+      <w:r>
+        <w:t xml:space="preserve">. The format in which content needs to be presented to GALE is HTML combined with some specific GALE tags for further customization. These </w:t>
       </w:r>
       <w:r>
         <w:t>HTML</w:t>
@@ -7075,7 +7176,7 @@
     </w:p>
     <w:p>
       <w:r>
-        <w:t>All concepts contained in a GALE application are contained within their own separate entities. These entities consist out of a set of attributes and parameters, amongst which are the concept name and the web resource (used when the concept is accessed and displayed within the browser). These concepts can be connected to each other by means of labeled relations. Many standard layouts for GALE, such as the “</w:t>
+        <w:t>All concepts in a GALE application are contained within their own separate entities. These entities consist out of a set of attributes and parameters, amongst which are the concept name and the web resource (used when the concept is accessed and displayed within the browser). These concepts can be connected to each other by means of labeled relations. Many standard layouts for GALE, such as the “</w:t>
       </w:r>
       <w:r>
         <w:rPr>
@@ -7091,16 +7192,28 @@
         <w:t>[SmBr11]</w:t>
       </w:r>
       <w:r>
-        <w:t xml:space="preserve"> make use of parent-child relations in order to create a default concept hierarchy. These labeled relations can also be used to create dynamic behavior on concept pages by listing all objects that are related by the current object through a specific labeled connection. An example of this can be found in the </w:t>
+        <w:t xml:space="preserve"> make use of parent-child relations in order to create a default concept hierarchy. These labeled relations can also be used to create </w:t>
+      </w:r>
+      <w:r>
+        <w:lastRenderedPageBreak/>
+        <w:t xml:space="preserve">dynamic behavior on concept pages by listing all objects that are related by the current object through a specific labeled connection. An example of this can be found in the </w:t>
       </w:r>
       <w:proofErr w:type="spellStart"/>
       <w:r>
-        <w:lastRenderedPageBreak/>
-        <w:t>milkyway</w:t>
+        <w:t>M</w:t>
+      </w:r>
+      <w:r>
+        <w:t>ilkyway</w:t>
       </w:r>
       <w:proofErr w:type="spellEnd"/>
       <w:r>
-        <w:t xml:space="preserve"> demo. Here, an “</w:t>
+        <w:t xml:space="preserve"> demo. </w:t>
+      </w:r>
+      <w:r>
+        <w:t>In this demo</w:t>
+      </w:r>
+      <w:r>
+        <w:t>, an “</w:t>
       </w:r>
       <w:proofErr w:type="spellStart"/>
       <w:r>
@@ -7124,12 +7237,27 @@
       </w:r>
       <w:r>
         <w:br/>
-        <w:t>The set of all concepts and the relations they share will be referred to as the “Domain model”.</w:t>
-      </w:r>
-    </w:p>
-    <w:p>
-      <w:r>
-        <w:t xml:space="preserve">Because the domain model is only responsible for the structure and data of the GALE application a second model is necessary in order to define the adaptation. This is called the adaptation model. This model has been called the “Achilles heel of adaptive application design” </w:t>
+        <w:t xml:space="preserve">The set of all concepts and the relations they share will be referred to as the </w:t>
+      </w:r>
+      <w:r>
+        <w:t>domain model</w:t>
+      </w:r>
+      <w:r>
+        <w:t>.</w:t>
+      </w:r>
+    </w:p>
+    <w:p>
+      <w:r>
+        <w:t>Because the domain model is only responsible for the structure and data of the GALE application a second model is necessary in order to define the adaptation. This is called the adaptation model. This model has been called the “</w:t>
+      </w:r>
+      <w:r>
+        <w:rPr>
+          <w:i/>
+        </w:rPr>
+        <w:t>Achilles heel of adaptive application design</w:t>
+      </w:r>
+      <w:r>
+        <w:t xml:space="preserve">” </w:t>
       </w:r>
       <w:r>
         <w:rPr>
@@ -7209,7 +7337,13 @@
     </w:p>
     <w:p>
       <w:r>
-        <w:t xml:space="preserve">Authoring has been a difficult subject throughout the history of adaptive hypermedia. A wide variety of domain and adaptation model design techniques have been created in an attempt to make this task easier. This also holds for GALE. </w:t>
+        <w:t>Authoring has been a difficult subject throughout the history of adaptive hypermedia. A wide variety of domain and adaptation model design techniques ha</w:t>
+      </w:r>
+      <w:r>
+        <w:t>s</w:t>
+      </w:r>
+      <w:r>
+        <w:t xml:space="preserve"> been created in an attempt to make this task easier. This also holds for GALE. </w:t>
       </w:r>
     </w:p>
     <w:p>
@@ -7341,7 +7475,13 @@
         </w:rPr>
       </w:pPr>
       <w:r>
-        <w:t xml:space="preserve">In order to get new ideas and inspiration a company called “De </w:t>
+        <w:t xml:space="preserve">In order to get new ideas and inspiration </w:t>
+      </w:r>
+      <w:r>
+        <w:t>the</w:t>
+      </w:r>
+      <w:r>
+        <w:t xml:space="preserve"> company called “De </w:t>
       </w:r>
       <w:proofErr w:type="spellStart"/>
       <w:r>
@@ -7382,7 +7522,13 @@
         <w:t>”</w:t>
       </w:r>
       <w:r>
-        <w:t xml:space="preserve"> is a company which created and maintains an educational platform. They are looking into the possibility of using GALE in order to make their educational content adaptive. That means their goal is a specific platform which is aimed at authoring content within their existing platform. </w:t>
+        <w:t xml:space="preserve"> is a company which created and maintains an educational platform. They are looking into the possibility of using GALE in order to make their educational content adaptive. That means their goal is </w:t>
+      </w:r>
+      <w:r>
+        <w:t xml:space="preserve">to create </w:t>
+      </w:r>
+      <w:r>
+        <w:t xml:space="preserve">a specific platform which is aimed at authoring content within their existing platform. </w:t>
       </w:r>
       <w:r>
         <w:t>Their interest lies in a</w:t>
@@ -7405,6 +7551,7 @@
         </w:rPr>
       </w:pPr>
       <w:r>
+        <w:lastRenderedPageBreak/>
         <w:t xml:space="preserve">The new authoring environment </w:t>
       </w:r>
       <w:r>
@@ -7428,20 +7575,25 @@
         </w:rPr>
       </w:pPr>
       <w:r>
-        <w:lastRenderedPageBreak/>
-        <w:t>This means there is a discrepancy in wishes and requirements between both parties involved</w:t>
+        <w:t>Thus,</w:t>
+      </w:r>
+      <w:r>
+        <w:t xml:space="preserve"> there is a discrepancy in wishes and requirements between </w:t>
+      </w:r>
+      <w:r>
+        <w:t>the two</w:t>
+      </w:r>
+      <w:r>
+        <w:t xml:space="preserve"> parties involved</w:t>
       </w:r>
       <w:r>
         <w:t xml:space="preserve"> (TU/e</w:t>
       </w:r>
       <w:r>
-        <w:rPr>
-          <w:rStyle w:val="FootnoteReference"/>
-        </w:rPr>
-        <w:footnoteReference w:id="2"/>
-      </w:r>
-      <w:r>
-        <w:t xml:space="preserve"> and “De </w:t>
+        <w:t xml:space="preserve"> </w:t>
+      </w:r>
+      <w:r>
+        <w:t xml:space="preserve">and “De </w:t>
       </w:r>
       <w:proofErr w:type="spellStart"/>
       <w:r>
@@ -7465,7 +7617,10 @@
     </w:p>
     <w:p>
       <w:r>
-        <w:t>So the goal of this project is to create a generic platform which helps content authors to easily create adaptive hypermedia without extensive knowledge of GAM</w:t>
+        <w:t xml:space="preserve">Therefore, </w:t>
+      </w:r>
+      <w:r>
+        <w:t>the goal of this project is to create a generic platform which helps content authors to easily create adaptive hypermedia without extensive knowledge of GAM</w:t>
       </w:r>
       <w:r>
         <w:t xml:space="preserve"> or the inner workings of GALE</w:t>
@@ -7533,7 +7688,7 @@
     </w:p>
     <w:p>
       <w:r>
-        <w:t xml:space="preserve">This chapter provides makes a connection between ALAT and other authoring environments created for various adaptive hypermedia engines. This is done by first analyzing the past and present situation, analyzing GAT and its preceding authoring tools. The analysis of GAT will be especially detailed, as this is the current tool for GALE. </w:t>
+        <w:t xml:space="preserve">This chapter provides a connection between ALAT and other authoring environments created for various adaptive hypermedia engines. This is done by first analyzing the past and present situation, analyzing GAT and its preceding authoring tools. The analysis of GAT will be especially detailed, as this is the current tool for GALE. </w:t>
       </w:r>
       <w:r>
         <w:br/>
@@ -7550,7 +7705,13 @@
       </w:pPr>
       <w:bookmarkStart w:id="19" w:name="_Toc439242916"/>
       <w:r>
-        <w:t>2.1 The past and present</w:t>
+        <w:t xml:space="preserve">2.1 </w:t>
+      </w:r>
+      <w:r>
+        <w:t>Analysis of t</w:t>
+      </w:r>
+      <w:r>
+        <w:t>he past and present</w:t>
       </w:r>
       <w:bookmarkEnd w:id="19"/>
     </w:p>
@@ -7587,7 +7748,13 @@
     </w:p>
     <w:p>
       <w:r>
-        <w:t xml:space="preserve">When looking back at the beginning of adaptive hypermedia research, a first extensive description of a published authoring tool was on </w:t>
+        <w:t xml:space="preserve">When looking back at the beginning of adaptive hypermedia research, </w:t>
+      </w:r>
+      <w:r>
+        <w:t>the</w:t>
+      </w:r>
+      <w:r>
+        <w:t xml:space="preserve"> first extensive description of a published authoring tool was on </w:t>
       </w:r>
       <w:proofErr w:type="spellStart"/>
       <w:r>
@@ -7615,7 +7782,13 @@
       </w:r>
       <w:proofErr w:type="spellEnd"/>
       <w:r>
-        <w:t xml:space="preserve"> is a system used in the authoring and deployment of adaptive electronic text books. An example of an </w:t>
+        <w:t xml:space="preserve"> is a system used in the authoring and deployment</w:t>
+      </w:r>
+      <w:r>
+        <w:t xml:space="preserve"> of adaptive electronic text</w:t>
+      </w:r>
+      <w:r>
+        <w:t xml:space="preserve">books. An example of an </w:t>
       </w:r>
       <w:proofErr w:type="spellStart"/>
       <w:r>
@@ -7644,7 +7817,13 @@
         <w:t>.</w:t>
       </w:r>
       <w:r>
-        <w:t>1. The right panel represents a glossary of the current text book. The left panel shows the concept content in the bottom left panel. The top left shows the position of the current concept in the textbook. The panel on the right shows both the background and outcome concepts. A background concept serves as a prerequisite. The link directs the user to a concept which helps to understand the current concept. The outcome concepts represent parts of the knowledge presented by the current concept. Both of these types of adaptation rules are defined by the annotations made during the authoring of this electronic textbook.</w:t>
+        <w:t xml:space="preserve">1. The right panel represents a glossary of the current text book. The left panel shows the concept content in the bottom left panel. The top left shows the position of the current concept in the textbook. The panel on the right shows both the background and outcome concepts. A background concept serves as a prerequisite. The link directs the user to a concept which helps to understand the current concept. The outcome concepts represent parts of the knowledge presented </w:t>
+      </w:r>
+      <w:r>
+        <w:t>in</w:t>
+      </w:r>
+      <w:r>
+        <w:t xml:space="preserve"> the current concept. Both of these types of adaptation rules are defined by the annotations made during the authoring of this electronic textbook.</w:t>
       </w:r>
     </w:p>
     <w:p>
@@ -7930,7 +8109,7 @@
     </w:p>
     <w:p>
       <w:r>
-        <w:t>A great advantage of this early form of Authoring lies in its simplicity. Using MS Word as an authoring environment creates a sense of familiarity. This further lowers the entry</w:t>
+        <w:t>A great advantage of this early form of Authoring lies in its simplicity. Using MS Word as an authoring environment creates a sense of familiarity. This lowers the entry</w:t>
       </w:r>
       <w:r>
         <w:t xml:space="preserve"> barrier</w:t>
@@ -7942,12 +8121,18 @@
         <w:br/>
       </w:r>
       <w:r>
-        <w:t>This first form of authoring is easy to learn and has a familiar environment to author in. Yet, it does have some drawbacks that make it difficult to use in more modern authoring systems.</w:t>
-      </w:r>
-    </w:p>
-    <w:p>
-      <w:r>
-        <w:t xml:space="preserve">First of all there is no support from the authoring environment for creating “sensible” or at least sound adaptation models. All concepts and rules have to be managed manually and are only textually defined in the Word document using annotations. Secondly the number of types of adaptation rules available is limited and there is no way to expand this set. On top of that the number of applications of </w:t>
+        <w:t>Even though t</w:t>
+      </w:r>
+      <w:r>
+        <w:t>his first form of authoring is easy to learn and has a familiar environment to author in, it does have some drawbacks that make it difficult to use in more modern authoring systems.</w:t>
+      </w:r>
+    </w:p>
+    <w:p>
+      <w:r>
+        <w:t>The first drawback is the lack of</w:t>
+      </w:r>
+      <w:r>
+        <w:t xml:space="preserve"> support from the authoring environment for creating “sensible” or at least sound adaptation models. All concepts and rules have to be managed manually and are only textually defined in the Word document using annotations. Secondly the number of types of adaptation rules available is limited and there is no way to expand this set. On top of that the number of applications of </w:t>
       </w:r>
       <w:proofErr w:type="spellStart"/>
       <w:r>
@@ -7977,7 +8162,25 @@
       </w:r>
       <w:proofErr w:type="spellEnd"/>
       <w:r>
-        <w:t xml:space="preserve"> have tried their own at tackling these issues to create a more generic and extendable platform. </w:t>
+        <w:t xml:space="preserve"> have tried </w:t>
+      </w:r>
+      <w:r>
+        <w:t xml:space="preserve">to </w:t>
+      </w:r>
+      <w:r>
+        <w:t>tackl</w:t>
+      </w:r>
+      <w:r>
+        <w:t>e</w:t>
+      </w:r>
+      <w:r>
+        <w:t xml:space="preserve"> these issues </w:t>
+      </w:r>
+      <w:r>
+        <w:t xml:space="preserve">in order </w:t>
+      </w:r>
+      <w:r>
+        <w:t xml:space="preserve">to create a more generic and extendable platform. </w:t>
       </w:r>
     </w:p>
     <w:p>
@@ -8015,10 +8218,19 @@
       </w:r>
       <w:proofErr w:type="gramEnd"/>
       <w:r>
-        <w:t xml:space="preserve"> a general-purpose adaptive hypermedia platform which aims to be as generic as possible. Its development started in 1996 and lasted until about 2007 (right until the GRAPPLE project started </w:t>
-      </w:r>
-      <w:r>
-        <w:t xml:space="preserve">see </w:t>
+        <w:t xml:space="preserve"> a general-purpose adaptive hypermedia platform which aims to be as generic as possible. Its development started in 1996 and lasted until about 2007 (right until the GRAPPLE project started</w:t>
+      </w:r>
+      <w:r>
+        <w:t>.</w:t>
+      </w:r>
+      <w:r>
+        <w:t xml:space="preserve"> </w:t>
+      </w:r>
+      <w:r>
+        <w:t>S</w:t>
+      </w:r>
+      <w:r>
+        <w:t xml:space="preserve">ee </w:t>
       </w:r>
       <w:r>
         <w:rPr>
@@ -8033,11 +8245,20 @@
         <w:t xml:space="preserve"> 1</w:t>
       </w:r>
       <w:r>
+        <w:t>)</w:t>
+      </w:r>
+      <w:r>
         <w:t xml:space="preserve">. It is also a direct predecessor of GALE, for which the authoring tools will </w:t>
       </w:r>
       <w:r>
         <w:lastRenderedPageBreak/>
-        <w:t xml:space="preserve">be treated later this </w:t>
+        <w:t xml:space="preserve">be </w:t>
+      </w:r>
+      <w:r>
+        <w:t>discussed</w:t>
+      </w:r>
+      <w:r>
+        <w:t xml:space="preserve"> later this </w:t>
       </w:r>
       <w:r>
         <w:t>chapter</w:t>
@@ -8078,7 +8299,13 @@
       </w:r>
       <w:proofErr w:type="spellEnd"/>
       <w:r>
-        <w:t xml:space="preserve"> as the content authoring is separate from authoring the domain and adaptation models. The possibilities and flexibility in content creation has improved greatly by using HTML/XHTML-content instead of MS Word content. </w:t>
+        <w:t xml:space="preserve"> as the content authoring is separate from authoring the domain and adaptation models. The possibilities and flexibility in content creation ha</w:t>
+      </w:r>
+      <w:r>
+        <w:t>ve</w:t>
+      </w:r>
+      <w:r>
+        <w:t xml:space="preserve"> improved greatly by using HTML/XHTML-content instead of MS Word content. </w:t>
       </w:r>
     </w:p>
     <w:p>
@@ -8370,58 +8597,13 @@
         <w:t xml:space="preserve">figure 2.2 </w:t>
       </w:r>
       <w:r>
-        <w:t>that the graph interface which hold</w:t>
-      </w:r>
-      <w:r>
-        <w:rPr>
-          <w:sz w:val="24"/>
-        </w:rPr>
-        <w:t>s all pedagogical rules and additional relations becomes cluttered quite quickly,</w:t>
-      </w:r>
-      <w:r>
-        <w:rPr>
-          <w:sz w:val="24"/>
-        </w:rPr>
-        <w:t xml:space="preserve"> making it easy to</w:t>
-      </w:r>
-      <w:r>
-        <w:rPr>
-          <w:sz w:val="24"/>
-        </w:rPr>
-        <w:t xml:space="preserve"> los</w:t>
-      </w:r>
-      <w:r>
-        <w:rPr>
-          <w:sz w:val="24"/>
-        </w:rPr>
-        <w:t>e</w:t>
-      </w:r>
-      <w:r>
-        <w:rPr>
-          <w:sz w:val="24"/>
-        </w:rPr>
-        <w:t xml:space="preserve"> </w:t>
-      </w:r>
-      <w:r>
-        <w:rPr>
-          <w:sz w:val="24"/>
-        </w:rPr>
-        <w:t>sight</w:t>
-      </w:r>
-      <w:r>
-        <w:rPr>
-          <w:sz w:val="24"/>
-        </w:rPr>
-        <w:t xml:space="preserve"> of which relations have been applied.</w:t>
-      </w:r>
-      <w:r>
-        <w:rPr>
-          <w:sz w:val="24"/>
-        </w:rPr>
-        <w:t xml:space="preserve"> Another issue is the declaration </w:t>
-      </w:r>
-      <w:r>
-        <w:t>of additional concept attributes. This cannot be done using the graph author. All attributes and parameters used have to be declared in the concept templates.</w:t>
+        <w:t xml:space="preserve">that the graph interface which holds all pedagogical rules and additional relations becomes cluttered quite quickly, making it </w:t>
+      </w:r>
+      <w:r>
+        <w:t>unclear as to</w:t>
+      </w:r>
+      <w:r>
+        <w:t xml:space="preserve"> which relations have been applied. Another issue is the declaration of additional concept attributes. This cannot be done using the graph author. All attributes and parameters used have to be declared in the concept templates.</w:t>
       </w:r>
     </w:p>
     <w:p>
@@ -8716,7 +8898,25 @@
         </w:drawing>
       </w:r>
       <w:r>
-        <w:t xml:space="preserve">This has resulted in distribution of tasks in which multiple parties created different aspects of GAT. The separation of tasks amongst different parties has caused further separation between different aspects of content authoring. The authoring of domain and adaptation model have separated to a point at which they are created in separate tools. There’s a tool for creating domains, a tool for creating an adaptation model and a tool for designing new pedagogical relationship types. These tools are implemented in the GAT shell which runs within the browser screen as depicted in </w:t>
+        <w:t xml:space="preserve">This has resulted in </w:t>
+      </w:r>
+      <w:r>
+        <w:t xml:space="preserve">a </w:t>
+      </w:r>
+      <w:r>
+        <w:t xml:space="preserve">distribution of tasks in which multiple parties created different aspects of GAT. The separation of tasks amongst different parties has caused further separation between different aspects of content authoring. The authoring of domain and adaptation model </w:t>
+      </w:r>
+      <w:r>
+        <w:t>has</w:t>
+      </w:r>
+      <w:r>
+        <w:t xml:space="preserve"> separated to a point at which they are created in separate tools. There</w:t>
+      </w:r>
+      <w:r>
+        <w:t xml:space="preserve"> i</w:t>
+      </w:r>
+      <w:r>
+        <w:t xml:space="preserve">s a tool for creating domains, a tool for creating an adaptation model and a tool for designing new pedagogical relationship types. These tools are implemented in the GAT shell which runs within the browser screen as depicted in </w:t>
       </w:r>
       <w:r>
         <w:rPr>
@@ -8745,7 +8945,13 @@
       </w:r>
       <w:proofErr w:type="gramEnd"/>
       <w:r>
-        <w:t xml:space="preserve"> process, the authoring of content is separate from the domain and adaptation model authoring. This application then depends on a back-end to provide and store project data. Because the tools are created by different developers, there have been a number of unfortunate consistency issues and disconnects in workflow between these different tools.</w:t>
+        <w:t xml:space="preserve"> process, the authoring of content is separate from the domain and adaptation model authoring. This application then depends on a back-end to provide and store project data. Because the tools are created by different developers, there have been a number of unfortunate consistency issues and disconnects in workflow between these different tools</w:t>
+      </w:r>
+      <w:r>
+        <w:t xml:space="preserve"> (tool switching to perform minor tasks, for example)</w:t>
+      </w:r>
+      <w:r>
+        <w:t>.</w:t>
       </w:r>
     </w:p>
     <w:p>
@@ -8774,7 +8980,19 @@
     </w:p>
     <w:p>
       <w:r>
-        <w:t>The designing of an adaptive application usually starts with defining a domain. In GAT this is done using the domain tool. This tool lets the user build domains. Unlike the graph author, this editor uses a graph-like structure in which any non-pedagogical relation can be defined. The nodes represent concepts and the edges are the relations between these concepts. These relations are labeled connections between concepts, which can later be utilized to apply rules and conditions on or be used at a page level to create lists and links. This means that all relations the author wants to use in his course have to be defined before starting to build the adaptation model. When an author decides a new concept should be introduced while working in the course designer, he has to move back to the domain designer in order to create this concept. After adding this new concept the user has to return to the course designer and reload the domain model.</w:t>
+        <w:t xml:space="preserve">The designing of an adaptive application usually starts with defining a domain. In GAT this is done using the domain tool. This tool </w:t>
+      </w:r>
+      <w:r>
+        <w:t>enables</w:t>
+      </w:r>
+      <w:r>
+        <w:t xml:space="preserve"> the user </w:t>
+      </w:r>
+      <w:r>
+        <w:t xml:space="preserve">to </w:t>
+      </w:r>
+      <w:r>
+        <w:t>build domains. Unlike the graph author, this editor uses a graph-like structure in which any non-pedagogical relation can be defined. The nodes represent concepts and the edges are the relations between these concepts. These relations are labeled connections between concepts, which can later be utilized to apply rules and conditions on or be used at page level to create lists and links. This means that all relations the author wants to use in his course have to be defined before starting to build the adaptation model. When an author decides a new concept should be introduced while working in the course designer, he has to move back to the domain designer in order to create this concept. After adding this new concept the user has to return to the course designer and reload the domain model.</w:t>
       </w:r>
     </w:p>
     <w:p>
@@ -9020,7 +9238,19 @@
     </w:p>
     <w:p>
       <w:r>
-        <w:t>Adding a new relation to the domain model involves a separate menu with select boxes which contains a list with all candidate source and target concepts. When designing a large domain, this list grows to an unmanageable size.</w:t>
+        <w:t xml:space="preserve">Adding a new relation to the domain model involves a separate menu </w:t>
+      </w:r>
+      <w:r>
+        <w:t>with select</w:t>
+      </w:r>
+      <w:r>
+        <w:t>ion</w:t>
+      </w:r>
+      <w:r>
+        <w:t xml:space="preserve"> boxes which contain</w:t>
+      </w:r>
+      <w:r>
+        <w:t xml:space="preserve"> a list with all candidate source and target concepts. When designing a large domain, this list grows to an unmanageable size.</w:t>
       </w:r>
     </w:p>
     <w:p>
@@ -9280,7 +9510,22 @@
         <w:t>g PRT</w:t>
       </w:r>
       <w:r>
-        <w:t xml:space="preserve"> described below. To create custom rules and constraints one must use PRT. After restarting the course designer these new rules then become available. A fully designed course usually takes the shape of a forest of single nodes, pairs of connected nodes or connected sets of nodes (</w:t>
+        <w:t xml:space="preserve"> described below. </w:t>
+      </w:r>
+      <w:r>
+        <w:t>O</w:t>
+      </w:r>
+      <w:r>
+        <w:t>ne must use PRT</w:t>
+      </w:r>
+      <w:r>
+        <w:t xml:space="preserve"> </w:t>
+      </w:r>
+      <w:r>
+        <w:t>in order t</w:t>
+      </w:r>
+      <w:r>
+        <w:t>o create custom rules and constraints. After restarting the course designer these new rules become available. A fully designed course usually takes the shape of a forest of single nodes, pairs of connected nodes or connected sets of nodes (</w:t>
       </w:r>
       <w:r>
         <w:rPr>
@@ -9306,7 +9551,13 @@
     </w:p>
     <w:p>
       <w:r>
-        <w:t>During the GRAPPLE project, a “standard” set of 15 rules were created for GAT. While it might seem practical to have a rule for each conceivable situation, even out of this set of just 15 rules, most rules are hardly ever used. A few rules are used so often they could be called “standard behavior”. It makes little sense to bother the user with setting up these rules for every concept as they apply to the entire current course design.</w:t>
+        <w:t xml:space="preserve">During the GRAPPLE project, a “standard” set of 15 rules </w:t>
+      </w:r>
+      <w:r>
+        <w:t>was</w:t>
+      </w:r>
+      <w:r>
+        <w:t xml:space="preserve"> created for GAT. While it might seem practical to have a rule for each conceivable situation, even out of this set of just 15 rules, most rules are hardly ever used. A few rules are used so often they could be called “standard behavior”. It makes little sense to bother the user with setting up these rules for every concept as they apply to the entire current course design.</w:t>
       </w:r>
     </w:p>
     <w:p>
@@ -9321,7 +9572,13 @@
         <w:t>chapter</w:t>
       </w:r>
       <w:r>
-        <w:t xml:space="preserve"> regarding setting up new relations in the domain designer. This makes it hard to easily choose the right items out of this list. This is a serious usability problem, as it already occurs in a basic example course provided in GALE (the </w:t>
+        <w:t xml:space="preserve"> regarding setting up new relations in the domain designer. This makes it hard to easily choose the </w:t>
+      </w:r>
+      <w:r>
+        <w:t>correct</w:t>
+      </w:r>
+      <w:r>
+        <w:t xml:space="preserve"> items out of this list. This is a serious usability problem, as it already occurs in a basic example course provided in GALE (the </w:t>
       </w:r>
       <w:proofErr w:type="spellStart"/>
       <w:r>
@@ -9527,7 +9784,19 @@
     </w:p>
     <w:p>
       <w:r>
-        <w:t xml:space="preserve">The decision to separate the authoring process into multiple tools have made it difficult for new users to understand the connection between domain and adaptation model. By having the user create rules for which he has to select the source and target subject instead of having the rules being selectable per concept, the user has to start his thinking process at the rule rather than the concept. </w:t>
+        <w:t>The decision to separate the authoring process into multiple tools ha</w:t>
+      </w:r>
+      <w:r>
+        <w:t>s</w:t>
+      </w:r>
+      <w:r>
+        <w:t xml:space="preserve"> made it difficult for new users to understand the connection between</w:t>
+      </w:r>
+      <w:r>
+        <w:t xml:space="preserve"> the</w:t>
+      </w:r>
+      <w:r>
+        <w:t xml:space="preserve"> domain and adaptation model. By having the user create rules for which he has to select the source and target subject instead of having the rules being selectable per concept, the user has to start his thinking process at the rule rather than the concept. </w:t>
       </w:r>
       <w:proofErr w:type="gramStart"/>
       <w:r>
@@ -9566,7 +9835,40 @@
     </w:p>
     <w:p>
       <w:r>
-        <w:t xml:space="preserve">So when regarding the GAT-workflow, we can conclude that the separation of the adaptive course authoring process into a domain and course model make it more difficult and tedious to author adaptive applications. The templating and reusability of pre-constructed rules and conditions which can be applied to course subjects however, make the authoring tool more user-friendly and greatly lowers the </w:t>
+        <w:t>Thus,</w:t>
+      </w:r>
+      <w:r>
+        <w:t xml:space="preserve"> when regarding the GAT-workflow, </w:t>
+      </w:r>
+      <w:r>
+        <w:t>it</w:t>
+      </w:r>
+      <w:r>
+        <w:t xml:space="preserve"> can </w:t>
+      </w:r>
+      <w:r>
+        <w:t xml:space="preserve">be </w:t>
+      </w:r>
+      <w:r>
+        <w:t>conclude</w:t>
+      </w:r>
+      <w:r>
+        <w:t>d</w:t>
+      </w:r>
+      <w:r>
+        <w:t xml:space="preserve"> that the separation of the adaptive course authoring process into a domain and course model make</w:t>
+      </w:r>
+      <w:r>
+        <w:t>s</w:t>
+      </w:r>
+      <w:r>
+        <w:t xml:space="preserve"> it more difficult and tedious to author adaptive applications. The templating and reusability of pre-constructed rules and conditions which can be applied to course subjects </w:t>
+      </w:r>
+      <w:r>
+        <w:t>h</w:t>
+      </w:r>
+      <w:r>
+        <w:t xml:space="preserve">owever, make the authoring tool more user-friendly and greatly lowers the </w:t>
       </w:r>
       <w:r>
         <w:t>entry barrier</w:t>
@@ -9612,7 +9914,10 @@
     </w:p>
     <w:p>
       <w:r>
-        <w:t xml:space="preserve">First off the application has a multitude of minor bugs and visual glitches in all tools. This causes several issues which justify the use of a different technique for the creation of a new authoring tool. This involves issues like drop-down menus not working and the flickering of the screen. The application also has some serious performance issues when building large models or when using it for extended periods of time. This makes the domain and course designers quite difficult to use in larger projects. </w:t>
+        <w:t>Firstly</w:t>
+      </w:r>
+      <w:r>
+        <w:t xml:space="preserve"> the application has a multitude of minor bugs and visual glitches in all tools. This causes several issues which justify the use of a different technique for the creation of a new authoring tool. This involves issues like drop-down menus not working and the flickering of the screen. The application also has some serious performance issues when building large models or when using it for extended periods of time. This makes the domain and course designers quite difficult to use in larger projects. </w:t>
       </w:r>
     </w:p>
     <w:p>
@@ -9946,7 +10251,13 @@
         <w:t>chapter</w:t>
       </w:r>
       <w:r>
-        <w:t xml:space="preserve">. It should have a user friendly non-cluttered interface and workflow, allowing the authoring of advanced adaptive applications with ease and a low </w:t>
+        <w:t>. It should have a user</w:t>
+      </w:r>
+      <w:r>
+        <w:t>-</w:t>
+      </w:r>
+      <w:r>
+        <w:t xml:space="preserve">friendly non-cluttered interface and workflow, allowing the authoring of advanced adaptive applications with ease and a low </w:t>
       </w:r>
       <w:r>
         <w:t>entry barrier</w:t>
@@ -10550,7 +10861,13 @@
         <w:t xml:space="preserve"> </w:t>
       </w:r>
       <w:r>
-        <w:t xml:space="preserve">has tools that take an interesting approach in user interface design. It has tools for both an indented list hierarchy (as in ALAT) as well as an interface representing the current project in a directed graph (as in GAT). This, in essence, is a strong set of views. The downside of this representation is again the graph implementation. Though some visualization techniques such as automating the layout and clustering groups of nodes are added to prevent clustering, larger projects still suffer from this graph representation in terms of complication. This is caused by the many different types of nodes within this graph representation. These visualization techniques make the graph a lot more complicated. Another feature of WOTAN that goes against the principles of ALAT is the representation of adaptation rules. These rules are represented as items in the project hierarchy or as nodes in the graph representation as can be seen in </w:t>
+        <w:t>has tools that take an interesting approach in user interface design. It has tools for both an indented list hierarchy (as in ALAT) as well as an interface representing the current project in a directed graph (as in GAT). This, in essence, is a strong set of views. The downside of this representation is again the graph implementation. Though some visualization techniques such as automating the layout and clustering groups of nodes are added to prevent clu</w:t>
+      </w:r>
+      <w:r>
+        <w:t>t</w:t>
+      </w:r>
+      <w:r>
+        <w:t xml:space="preserve">tering, larger projects still suffer from this graph representation in terms of complication. This is caused by the many different types of nodes within this graph representation. These visualization techniques make the graph a lot more complicated. Another feature of WOTAN that goes against the principles of ALAT is the representation of adaptation rules. These rules are represented as items in the project hierarchy or as nodes in the graph representation as can be seen in </w:t>
       </w:r>
       <w:r>
         <w:rPr>
@@ -10565,7 +10882,13 @@
         <w:t>2.9</w:t>
       </w:r>
       <w:r>
-        <w:t xml:space="preserve">. This causes a conflict of interest in the adaptive course design as both the domain as well as the adaptation model are overlapping in the main project structure interface. The interface also becomes more confusing when concepts which have multiple parent concepts are introduced. The result of this is that these concepts appear multiple times in the indented list project hierarchy as indicated in </w:t>
+        <w:t xml:space="preserve">. This causes a conflict of interest in the adaptive course design as both the domain as well as the adaptation model are overlapping in the main project structure interface. The interface also becomes more confusing when concepts </w:t>
+      </w:r>
+      <w:r>
+        <w:t>with</w:t>
+      </w:r>
+      <w:r>
+        <w:t xml:space="preserve"> multiple parent concepts are introduced. The result of this is that these concepts appear multiple times in the indented list project hierarchy as indicated in </w:t>
       </w:r>
       <w:r>
         <w:rPr>
@@ -10580,8 +10903,13 @@
         <w:t>2.9</w:t>
       </w:r>
       <w:r>
-        <w:t>. This is very confusing, which is why ALAT does not allow these kind of domain connections (and uses a tree structure instead).</w:t>
-      </w:r>
+        <w:t xml:space="preserve">. This </w:t>
+      </w:r>
+      <w:r>
+        <w:t>is why ALAT does not allow these kind of domain connections (and uses a tree structure instead).</w:t>
+      </w:r>
+      <w:bookmarkStart w:id="40" w:name="_GoBack"/>
+      <w:bookmarkEnd w:id="40"/>
     </w:p>
     <w:p>
       <w:r>
@@ -10635,7 +10963,7 @@
                                 <w:color w:val="000000"/>
                               </w:rPr>
                             </w:pPr>
-                            <w:bookmarkStart w:id="40" w:name="_Toc438717365"/>
+                            <w:bookmarkStart w:id="41" w:name="_Toc438717365"/>
                             <w:r>
                               <w:t xml:space="preserve">Figure </w:t>
                             </w:r>
@@ -10661,7 +10989,7 @@
                             <w:r>
                               <w:t>: The WOTAN directed graph view on the left and indented list view on the right. Taken from [FrRo05]</w:t>
                             </w:r>
-                            <w:bookmarkEnd w:id="40"/>
+                            <w:bookmarkEnd w:id="41"/>
                           </w:p>
                         </w:txbxContent>
                       </wps:txbx>
@@ -10693,7 +11021,7 @@
                           <w:color w:val="000000"/>
                         </w:rPr>
                       </w:pPr>
-                      <w:bookmarkStart w:id="41" w:name="_Toc438717365"/>
+                      <w:bookmarkStart w:id="42" w:name="_Toc438717365"/>
                       <w:r>
                         <w:t xml:space="preserve">Figure </w:t>
                       </w:r>
@@ -10719,7 +11047,7 @@
                       <w:r>
                         <w:t>: The WOTAN directed graph view on the left and indented list view on the right. Taken from [FrRo05]</w:t>
                       </w:r>
-                      <w:bookmarkEnd w:id="41"/>
+                      <w:bookmarkEnd w:id="42"/>
                     </w:p>
                   </w:txbxContent>
                 </v:textbox>
@@ -10842,14 +11170,14 @@
       <w:pPr>
         <w:pStyle w:val="Heading3"/>
       </w:pPr>
-      <w:bookmarkStart w:id="42" w:name="_Toc439242923"/>
+      <w:bookmarkStart w:id="43" w:name="_Toc439242923"/>
       <w:r>
         <w:t>2.2</w:t>
       </w:r>
       <w:r>
         <w:t>.3 MOT</w:t>
       </w:r>
-      <w:bookmarkEnd w:id="42"/>
+      <w:bookmarkEnd w:id="43"/>
     </w:p>
     <w:p>
       <w:r>
@@ -10892,7 +11220,7 @@
         <w:footnoteReference w:id="5"/>
       </w:r>
       <w:r>
-        <w:t xml:space="preserve">. MOT is a web-based authoring system used for on-line adaptive course production. It is used in combination with the PEAL adaptation strategy author to author adaptive hypermedia applications. It relies on other adaptive hypermedia engines such as AHA! </w:t>
+        <w:t xml:space="preserve">. MOT is a web-based authoring system used for online adaptive course production. It is used in combination with the PEAL adaptation strategy author to author adaptive hypermedia applications. It relies on other adaptive hypermedia engines such as AHA! </w:t>
       </w:r>
       <w:proofErr w:type="gramStart"/>
       <w:r>
@@ -10914,12 +11242,24 @@
     </w:p>
     <w:p>
       <w:r>
-        <w:t xml:space="preserve">Because of the extensive layering and separation of concerns in MOT, its authoring process is more modular as opposed to the one-stop-shop process in ALAT. Domain models are constructed in a dedicated web-interface and the adaptation model is created using the PEAL adaptation strategy author. This is an application which supports the user in writing the adaptation code by implementing status bar suggestions to improve code validity, code completion as well as a strategy wizard to define and initialize variables. Because of the separation of concerns, attributes that should be stored in the user model are declared separately from the ones that shouldn’t (the former are declared in the web interface, the latter in PEAL). </w:t>
-      </w:r>
-    </w:p>
-    <w:p>
-      <w:r>
-        <w:t>The big differences in authoring support between MOT and ALAT can be partially explained when comparing their respective design philosophies. MOT is created such that content authors can set up a domain using the MOT web interface (</w:t>
+        <w:t>Because of the extensive layering and separation of concerns in MOT, its authoring process is more modular as opposed to the one-stop-shop process in ALAT. Domain models are constructed in a dedicated web-interface and the adaptation model is created using the PEAL adaptation strategy author. This is an application which supports the user in writing the adaptation code by implementing status bar suggestions to improve code validity, code completion as well as a strategy wizard to define and initialize variables. Because of the separation of concerns, attributes that should be stored in the user model are declared separately from the ones that should</w:t>
+      </w:r>
+      <w:r>
+        <w:t xml:space="preserve"> not</w:t>
+      </w:r>
+      <w:r>
+        <w:t xml:space="preserve"> (the former are declared in the web interface, the latter in PEAL). </w:t>
+      </w:r>
+    </w:p>
+    <w:p>
+      <w:r>
+        <w:t xml:space="preserve">The </w:t>
+      </w:r>
+      <w:r>
+        <w:t>main</w:t>
+      </w:r>
+      <w:r>
+        <w:t xml:space="preserve"> differences in authoring support between MOT and ALAT can be partially explained when comparing their respective design philosophies. MOT is created such that content authors can set up a domain using the MOT web interface (</w:t>
       </w:r>
       <w:r>
         <w:rPr>
@@ -11026,7 +11366,7 @@
                                 <w:color w:val="000000"/>
                               </w:rPr>
                             </w:pPr>
-                            <w:bookmarkStart w:id="43" w:name="_Toc438717366"/>
+                            <w:bookmarkStart w:id="44" w:name="_Toc438717366"/>
                             <w:r>
                               <w:t xml:space="preserve">Figure </w:t>
                             </w:r>
@@ -11052,7 +11392,7 @@
                             <w:r>
                               <w:t>: A screenshot of the PEAL editor. Taken from [CrSm09]</w:t>
                             </w:r>
-                            <w:bookmarkEnd w:id="43"/>
+                            <w:bookmarkEnd w:id="44"/>
                           </w:p>
                         </w:txbxContent>
                       </wps:txbx>
@@ -11084,7 +11424,7 @@
                           <w:color w:val="000000"/>
                         </w:rPr>
                       </w:pPr>
-                      <w:bookmarkStart w:id="44" w:name="_Toc438717366"/>
+                      <w:bookmarkStart w:id="45" w:name="_Toc438717366"/>
                       <w:r>
                         <w:t xml:space="preserve">Figure </w:t>
                       </w:r>
@@ -11110,7 +11450,7 @@
                       <w:r>
                         <w:t>: A screenshot of the PEAL editor. Taken from [CrSm09]</w:t>
                       </w:r>
-                      <w:bookmarkEnd w:id="44"/>
+                      <w:bookmarkEnd w:id="45"/>
                     </w:p>
                   </w:txbxContent>
                 </v:textbox>
@@ -11170,7 +11510,7 @@
                                 <w:color w:val="000000"/>
                               </w:rPr>
                             </w:pPr>
-                            <w:bookmarkStart w:id="45" w:name="_Toc438717367"/>
+                            <w:bookmarkStart w:id="46" w:name="_Toc438717367"/>
                             <w:r>
                               <w:t xml:space="preserve">Figure </w:t>
                             </w:r>
@@ -11196,7 +11536,7 @@
                             <w:r>
                               <w:t>: A snippet of the MOT 3.0 web interface</w:t>
                             </w:r>
-                            <w:bookmarkEnd w:id="45"/>
+                            <w:bookmarkEnd w:id="46"/>
                           </w:p>
                         </w:txbxContent>
                       </wps:txbx>
@@ -11225,7 +11565,7 @@
                           <w:color w:val="000000"/>
                         </w:rPr>
                       </w:pPr>
-                      <w:bookmarkStart w:id="46" w:name="_Toc438717367"/>
+                      <w:bookmarkStart w:id="47" w:name="_Toc438717367"/>
                       <w:r>
                         <w:t xml:space="preserve">Figure </w:t>
                       </w:r>
@@ -11251,7 +11591,7 @@
                       <w:r>
                         <w:t>: A snippet of the MOT 3.0 web interface</w:t>
                       </w:r>
-                      <w:bookmarkEnd w:id="46"/>
+                      <w:bookmarkEnd w:id="47"/>
                     </w:p>
                   </w:txbxContent>
                 </v:textbox>
@@ -11404,7 +11744,7 @@
       <w:pPr>
         <w:pStyle w:val="Heading3"/>
       </w:pPr>
-      <w:bookmarkStart w:id="47" w:name="_Toc439242924"/>
+      <w:bookmarkStart w:id="48" w:name="_Toc439242924"/>
       <w:r>
         <w:lastRenderedPageBreak/>
         <w:t>2.2</w:t>
@@ -11412,7 +11752,7 @@
       <w:r>
         <w:t>.4 AMAS</w:t>
       </w:r>
-      <w:bookmarkEnd w:id="47"/>
+      <w:bookmarkEnd w:id="48"/>
     </w:p>
     <w:p>
       <w:r>
@@ -11425,7 +11765,7 @@
         <w:t>[HaCo11]</w:t>
       </w:r>
       <w:r>
-        <w:t xml:space="preserve">. This is an adaptive educational hypermedia project in which ease of authoring and usability by non-experts are the main focus. It is designed to be usable by teachers. This is done by providing by implementing reusable assets in terms of both content as well as adaptation strategies. Integrated group adaptation is implemented to help groups of students that are struggling with a particular topic. This kind of adaptation, while limiting the level of concept customization, greatly decreases the complexity of authoring an application. These features, which enhance usability and ease of authoring, are not present in ALAT. This partially has to do with the target audience selected for ALAT as described in </w:t>
+        <w:t xml:space="preserve">. This is an adaptive educational hypermedia project in which ease of authoring and usability by non-experts are the main focus. It is designed to be usable by teachers. This is done by implementing reusable assets in terms of both content as well as adaptation strategies. Integrated group adaptation is implemented to help groups of students that are struggling with a particular topic. This kind of adaptation, while limiting the level of concept customization, greatly decreases the complexity of authoring an application. These features, which enhance usability and ease of authoring, are not present in ALAT. This partially has to do with the target audience selected for ALAT as described in </w:t>
       </w:r>
       <w:r>
         <w:rPr>
@@ -11474,7 +11814,43 @@
         <w:t>Inadequate UX design of AEH authoring tools may be a key factor impeding their widespread commercial and academic uptake</w:t>
       </w:r>
       <w:r>
-        <w:t>”. This was measured by evaluating Style, Color, Look &amp; Feel and Familiarity through questionnaires. Even though it might be difficult to measure and evaluate this quantitatively (apart from querying user opinions through surveys) it is clear that an effort has been made to make AMAS as visually appealing as possible (</w:t>
+        <w:t xml:space="preserve">”. This was measured by evaluating </w:t>
+      </w:r>
+      <w:r>
+        <w:t>the s</w:t>
+      </w:r>
+      <w:r>
+        <w:t xml:space="preserve">tyle, </w:t>
+      </w:r>
+      <w:r>
+        <w:t>c</w:t>
+      </w:r>
+      <w:r>
+        <w:t xml:space="preserve">olor, </w:t>
+      </w:r>
+      <w:r>
+        <w:t>l</w:t>
+      </w:r>
+      <w:r>
+        <w:t xml:space="preserve">ook </w:t>
+      </w:r>
+      <w:r>
+        <w:t>and</w:t>
+      </w:r>
+      <w:r>
+        <w:t xml:space="preserve"> </w:t>
+      </w:r>
+      <w:r>
+        <w:t>f</w:t>
+      </w:r>
+      <w:r>
+        <w:t xml:space="preserve">eel and </w:t>
+      </w:r>
+      <w:r>
+        <w:t>f</w:t>
+      </w:r>
+      <w:r>
+        <w:t>amiliarity through questionnaires. Even though it might be difficult to measure and evaluate this quantitatively (apart from querying user opinions through surveys) it is clear that an effort has been made to make AMAS as visually appealing as possible (</w:t>
       </w:r>
       <w:r>
         <w:rPr>
@@ -11546,7 +11922,7 @@
                                 <w:color w:val="000000"/>
                               </w:rPr>
                             </w:pPr>
-                            <w:bookmarkStart w:id="48" w:name="_Toc438717368"/>
+                            <w:bookmarkStart w:id="49" w:name="_Toc438717368"/>
                             <w:r>
                               <w:t xml:space="preserve">Figure </w:t>
                             </w:r>
@@ -11572,7 +11948,7 @@
                             <w:r>
                               <w:t>: A screenshot of the AMAS interface. Taken from [GaCo14]</w:t>
                             </w:r>
-                            <w:bookmarkEnd w:id="48"/>
+                            <w:bookmarkEnd w:id="49"/>
                           </w:p>
                         </w:txbxContent>
                       </wps:txbx>
@@ -11601,7 +11977,7 @@
                           <w:color w:val="000000"/>
                         </w:rPr>
                       </w:pPr>
-                      <w:bookmarkStart w:id="49" w:name="_Toc438717368"/>
+                      <w:bookmarkStart w:id="50" w:name="_Toc438717368"/>
                       <w:r>
                         <w:t xml:space="preserve">Figure </w:t>
                       </w:r>
@@ -11627,7 +12003,7 @@
                       <w:r>
                         <w:t>: A screenshot of the AMAS interface. Taken from [GaCo14]</w:t>
                       </w:r>
-                      <w:bookmarkEnd w:id="49"/>
+                      <w:bookmarkEnd w:id="50"/>
                     </w:p>
                   </w:txbxContent>
                 </v:textbox>
@@ -11837,14 +12213,14 @@
       <w:pPr>
         <w:pStyle w:val="Heading3"/>
       </w:pPr>
-      <w:bookmarkStart w:id="50" w:name="_Toc439242925"/>
+      <w:bookmarkStart w:id="51" w:name="_Toc439242925"/>
       <w:r>
         <w:t>2.2</w:t>
       </w:r>
       <w:r>
         <w:t>.5 Discussion</w:t>
       </w:r>
-      <w:bookmarkEnd w:id="50"/>
+      <w:bookmarkEnd w:id="51"/>
     </w:p>
     <w:p>
       <w:r>
@@ -11860,7 +12236,19 @@
         <w:t>current</w:t>
       </w:r>
       <w:r>
-        <w:t xml:space="preserve"> adaptive hypermedia authoring tools. What has become abundantly clear is that the reason for the big differences between these authoring tools have two major reasons: tool specialization and target audience. </w:t>
+        <w:t xml:space="preserve"> adaptive hypermedia authoring tools. What has become abundantly clear is that the</w:t>
+      </w:r>
+      <w:r>
+        <w:t>re are two major</w:t>
+      </w:r>
+      <w:r>
+        <w:t xml:space="preserve"> reason for the big differences between these authoring tools: </w:t>
+      </w:r>
+      <w:r>
+        <w:t>T</w:t>
+      </w:r>
+      <w:r>
+        <w:t xml:space="preserve">ool specialization and target audience. </w:t>
       </w:r>
       <w:proofErr w:type="spellStart"/>
       <w:r>
@@ -11873,7 +12261,13 @@
     </w:p>
     <w:p>
       <w:r>
-        <w:t xml:space="preserve">Some of the solutions to difficult aspects of authoring could prove useful for ALAT. Additional support features implemented due to differences in tool specialization could also prove useful. A different design philosophy results in a different approach to problem solving. This difference in perspective is refreshing and could possibly benefit ALAT in future expansions. </w:t>
+        <w:t xml:space="preserve">Some of the solutions to difficult aspects of authoring could prove </w:t>
+      </w:r>
+      <w:r>
+        <w:t xml:space="preserve">to be </w:t>
+      </w:r>
+      <w:r>
+        <w:t xml:space="preserve">useful for ALAT. Additional support features implemented due to differences in tool specialization could also prove useful. A different design philosophy results in a different approach to problem solving. This difference in perspective is refreshing and could possibly benefit ALAT in future expansions. </w:t>
       </w:r>
     </w:p>
     <w:p>
@@ -11902,11 +12296,11 @@
       <w:pPr>
         <w:pStyle w:val="Subtitle"/>
       </w:pPr>
-      <w:bookmarkStart w:id="51" w:name="_Toc439242926"/>
+      <w:bookmarkStart w:id="52" w:name="_Toc439242926"/>
       <w:r>
         <w:t>ALAT</w:t>
       </w:r>
-      <w:bookmarkEnd w:id="51"/>
+      <w:bookmarkEnd w:id="52"/>
     </w:p>
     <w:p>
       <w:pPr>
@@ -11918,7 +12312,19 @@
         <w:rPr>
           <w:rFonts w:eastAsia="Times New Roman"/>
         </w:rPr>
-        <w:t xml:space="preserve">The new authoring environment for GALE is called ALAT. This stands for </w:t>
+        <w:t>The new authoring environment for GALE is called ALAT</w:t>
+      </w:r>
+      <w:r>
+        <w:rPr>
+          <w:rFonts w:eastAsia="Times New Roman"/>
+        </w:rPr>
+        <w:t>, an abbreviation for</w:t>
+      </w:r>
+      <w:r>
+        <w:rPr>
+          <w:rFonts w:eastAsia="Times New Roman"/>
+        </w:rPr>
+        <w:t xml:space="preserve"> </w:t>
       </w:r>
       <w:r>
         <w:rPr>
@@ -11986,7 +12392,19 @@
         <w:rPr>
           <w:rFonts w:eastAsia="Times New Roman"/>
         </w:rPr>
-        <w:t xml:space="preserve"> and the important design decisions taken creating it. </w:t>
+        <w:t xml:space="preserve"> and the important design decisions taken</w:t>
+      </w:r>
+      <w:r>
+        <w:rPr>
+          <w:rFonts w:eastAsia="Times New Roman"/>
+        </w:rPr>
+        <w:t xml:space="preserve"> while</w:t>
+      </w:r>
+      <w:r>
+        <w:rPr>
+          <w:rFonts w:eastAsia="Times New Roman"/>
+        </w:rPr>
+        <w:t xml:space="preserve"> creating it. </w:t>
       </w:r>
       <w:r>
         <w:rPr>
@@ -12020,11 +12438,11 @@
       <w:pPr>
         <w:pStyle w:val="Heading2"/>
       </w:pPr>
-      <w:bookmarkStart w:id="52" w:name="_Toc439242927"/>
+      <w:bookmarkStart w:id="53" w:name="_Toc439242927"/>
       <w:r>
         <w:t>3.1 The ALAT authoring interface</w:t>
       </w:r>
-      <w:bookmarkEnd w:id="52"/>
+      <w:bookmarkEnd w:id="53"/>
     </w:p>
     <w:p>
       <w:r>
@@ -12080,7 +12498,13 @@
         <w:t>ed</w:t>
       </w:r>
       <w:r>
-        <w:t xml:space="preserve"> to be user friendly towards </w:t>
+        <w:t xml:space="preserve"> to be user</w:t>
+      </w:r>
+      <w:r>
+        <w:t>-</w:t>
+      </w:r>
+      <w:r>
+        <w:t xml:space="preserve">friendly towards </w:t>
       </w:r>
       <w:r>
         <w:t>both</w:t>
@@ -12102,7 +12526,25 @@
       </w:r>
       <w:proofErr w:type="spellEnd"/>
       <w:r>
-        <w:t>” as well as a HTI (human technology interaction) expert</w:t>
+        <w:t>” as well as a HTI (</w:t>
+      </w:r>
+      <w:r>
+        <w:t>H</w:t>
+      </w:r>
+      <w:r>
+        <w:t xml:space="preserve">uman </w:t>
+      </w:r>
+      <w:r>
+        <w:t>T</w:t>
+      </w:r>
+      <w:r>
+        <w:t xml:space="preserve">echnology </w:t>
+      </w:r>
+      <w:r>
+        <w:t>I</w:t>
+      </w:r>
+      <w:r>
+        <w:t>nteraction) expert</w:t>
       </w:r>
       <w:r>
         <w:rPr>
@@ -12142,7 +12584,13 @@
       </w:r>
       <w:proofErr w:type="gramEnd"/>
       <w:r>
-        <w:t xml:space="preserve"> author, there are no graph-like domain or adaptation model representations in ALAT. Graph interfaces tend to get cluttered quickly and make it difficult to keep track of the domain and adaptation model. Therefore the choice has been made to show all information either in lists or a hierarchical structure. By navigating these hierarchies and filtering these lists it is easy to display the desired concept information without interface cluttering.</w:t>
+        <w:t xml:space="preserve"> author, there are no graph-like domain or adaptation model representations in ALAT. Graph interfaces tend to get cluttered quickly and make it difficult to keep track of the domain and adaptation model. Therefore the choice has been made to show all information either in lists or </w:t>
+      </w:r>
+      <w:r>
+        <w:t xml:space="preserve">in </w:t>
+      </w:r>
+      <w:r>
+        <w:t>a hierarchical structure. By navigating these hierarchies and filtering these lists it is easy to display the desired concept information without interface cluttering.</w:t>
       </w:r>
       <w:r>
         <w:t xml:space="preserve"> </w:t>
@@ -12213,7 +12661,7 @@
                                 <w:color w:val="000000"/>
                               </w:rPr>
                             </w:pPr>
-                            <w:bookmarkStart w:id="53" w:name="_Toc438717369"/>
+                            <w:bookmarkStart w:id="54" w:name="_Toc438717369"/>
                             <w:r>
                               <w:t xml:space="preserve">Figure </w:t>
                             </w:r>
@@ -12239,7 +12687,7 @@
                             <w:r>
                               <w:t>: The step by step screen</w:t>
                             </w:r>
-                            <w:bookmarkEnd w:id="53"/>
+                            <w:bookmarkEnd w:id="54"/>
                           </w:p>
                         </w:txbxContent>
                       </wps:txbx>
@@ -12268,7 +12716,7 @@
                           <w:color w:val="000000"/>
                         </w:rPr>
                       </w:pPr>
-                      <w:bookmarkStart w:id="54" w:name="_Toc438717369"/>
+                      <w:bookmarkStart w:id="55" w:name="_Toc438717369"/>
                       <w:r>
                         <w:t xml:space="preserve">Figure </w:t>
                       </w:r>
@@ -12294,7 +12742,7 @@
                       <w:r>
                         <w:t>: The step by step screen</w:t>
                       </w:r>
-                      <w:bookmarkEnd w:id="54"/>
+                      <w:bookmarkEnd w:id="55"/>
                     </w:p>
                   </w:txbxContent>
                 </v:textbox>
@@ -12466,7 +12914,7 @@
       <w:pPr>
         <w:pStyle w:val="Caption"/>
       </w:pPr>
-      <w:bookmarkStart w:id="55" w:name="_Toc438717370"/>
+      <w:bookmarkStart w:id="56" w:name="_Toc438717370"/>
       <w:r>
         <w:t xml:space="preserve">Figure </w:t>
       </w:r>
@@ -12492,7 +12940,7 @@
       <w:r>
         <w:t>: The overview screen</w:t>
       </w:r>
-      <w:bookmarkEnd w:id="55"/>
+      <w:bookmarkEnd w:id="56"/>
     </w:p>
     <w:p>
       <w:r>
@@ -12505,11 +12953,17 @@
         <w:t>figure 3.4</w:t>
       </w:r>
       <w:r>
-        <w:t>), as mentioned before, shows all concept information in a single view. This screen can be easily opened and closed with a single click of a button, minimizing the amount of menu navigating and context switching. It deals with adding, editing and removing concept properties, attributes, adaptation rules and non-pedagogical relations. These can all be managed using clean, straight-forward controls.</w:t>
+        <w:t>), as mentioned before, shows all concept information in a single view. This screen can be easily opened and closed with a single click, minimizing the amount of menu navigating and context switching. It deals with adding, editing and removing concept properties, attributes, adaptation rules and non-pedagogical relations. These can all be managed using clean, straight-forward controls.</w:t>
       </w:r>
       <w:r>
         <w:br/>
-        <w:t>All concept attributes can be easily managed using the corresponding section in the screen. Adding, removing and editing attributes is a quick and easy process which does not require further menu navigation.</w:t>
+        <w:t xml:space="preserve">All concept attributes can be easily managed using the corresponding section in the </w:t>
+      </w:r>
+      <w:r>
+        <w:t>settings window</w:t>
+      </w:r>
+      <w:r>
+        <w:t>. Adding, removing and editing attributes is a quick and easy process which does not require further menu navigation.</w:t>
       </w:r>
     </w:p>
     <w:p>
@@ -12597,7 +13051,7 @@
       <w:pPr>
         <w:pStyle w:val="Caption"/>
       </w:pPr>
-      <w:bookmarkStart w:id="56" w:name="_Toc438717371"/>
+      <w:bookmarkStart w:id="57" w:name="_Toc438717371"/>
       <w:r>
         <w:t xml:space="preserve">Figure </w:t>
       </w:r>
@@ -12623,11 +13077,14 @@
       <w:r>
         <w:t>: The rule target selection controls</w:t>
       </w:r>
-      <w:bookmarkEnd w:id="56"/>
-    </w:p>
-    <w:p>
-      <w:r>
-        <w:t>An easy set of controls has been created in order to easily select targets for any given pedagogical or non-pedagogical relation (</w:t>
+      <w:bookmarkEnd w:id="57"/>
+    </w:p>
+    <w:p>
+      <w:r>
+        <w:t xml:space="preserve">A </w:t>
+      </w:r>
+      <w:r>
+        <w:t>set of controls has been created in order to easily select targets for any given pedagogical or non-pedagogical relation (</w:t>
       </w:r>
       <w:r>
         <w:rPr>
@@ -12636,11 +13093,11 @@
         <w:t>figure 3.3)</w:t>
       </w:r>
       <w:r>
-        <w:t xml:space="preserve">. These controls can be used to walk </w:t>
+        <w:t xml:space="preserve">. These controls can be used to walk through the project </w:t>
       </w:r>
       <w:r>
         <w:lastRenderedPageBreak/>
-        <w:t xml:space="preserve">through the project hierarchy and select the desired rule targets. This solves the problems of huge lists of concepts, which was a big problem in GAT. A strong feature of GAT was the ability to apply adaptation rules on multiple concepts at once with the use of the socket interface as described in section 2. While it is no longer possible to select multiple sources for a single rule, there is the possibility to select multiple targets for any given pedagogical or non-pedagogical </w:t>
+        <w:t xml:space="preserve">hierarchy and select the desired rule targets. This solves the problems of huge lists of concepts, which was a big problem in GAT. A strong feature of GAT was the ability to apply adaptation rules on multiple concepts at once with the use of the socket interface as described in section 2. While it is no longer possible to select multiple sources for a single rule, there is the possibility to select multiple targets for any given pedagogical or non-pedagogical </w:t>
       </w:r>
       <w:r>
         <w:rPr>
@@ -12753,7 +13210,7 @@
                                 <w:color w:val="000000"/>
                               </w:rPr>
                             </w:pPr>
-                            <w:bookmarkStart w:id="57" w:name="_Toc438717372"/>
+                            <w:bookmarkStart w:id="58" w:name="_Toc438717372"/>
                             <w:r>
                               <w:t xml:space="preserve">Figure </w:t>
                             </w:r>
@@ -12779,7 +13236,7 @@
                             <w:r>
                               <w:t>: The settings screen</w:t>
                             </w:r>
-                            <w:bookmarkEnd w:id="57"/>
+                            <w:bookmarkEnd w:id="58"/>
                           </w:p>
                         </w:txbxContent>
                       </wps:txbx>
@@ -12807,7 +13264,7 @@
                           <w:color w:val="000000"/>
                         </w:rPr>
                       </w:pPr>
-                      <w:bookmarkStart w:id="58" w:name="_Toc438717372"/>
+                      <w:bookmarkStart w:id="59" w:name="_Toc438717372"/>
                       <w:r>
                         <w:t xml:space="preserve">Figure </w:t>
                       </w:r>
@@ -12833,7 +13290,7 @@
                       <w:r>
                         <w:t>: The settings screen</w:t>
                       </w:r>
-                      <w:bookmarkEnd w:id="58"/>
+                      <w:bookmarkEnd w:id="59"/>
                     </w:p>
                   </w:txbxContent>
                 </v:textbox>
@@ -12844,7 +13301,13 @@
         </mc:AlternateContent>
       </w:r>
       <w:r>
-        <w:t xml:space="preserve">relation by means of multi-selection, which is enabled in the controls used to select a rule target. </w:t>
+        <w:t>relation by means of multi-selection</w:t>
+      </w:r>
+      <w:r>
+        <w:t>.</w:t>
+      </w:r>
+      <w:r>
+        <w:t xml:space="preserve"> </w:t>
       </w:r>
     </w:p>
     <w:p>
@@ -12868,14 +13331,14 @@
       <w:pPr>
         <w:pStyle w:val="Heading2"/>
       </w:pPr>
-      <w:bookmarkStart w:id="59" w:name="_Toc439242928"/>
+      <w:bookmarkStart w:id="60" w:name="_Toc439242928"/>
       <w:r>
         <w:t xml:space="preserve">3.2 </w:t>
       </w:r>
       <w:r>
         <w:t>Templating</w:t>
       </w:r>
-      <w:bookmarkEnd w:id="59"/>
+      <w:bookmarkEnd w:id="60"/>
     </w:p>
     <w:p>
       <w:pPr>
@@ -12904,7 +13367,21 @@
           <w:rFonts w:eastAsia="Times New Roman"/>
           <w:szCs w:val="24"/>
         </w:rPr>
-        <w:t>scripting and technical aspects away from the user even more than the graph author and GAT. By extensively templating novice users with basic understanding of adaptive hypermedia will be able to author a course.</w:t>
+        <w:t>scripting and technical aspects away from the user even more than the graph author and GAT. By extensively templating</w:t>
+      </w:r>
+      <w:r>
+        <w:rPr>
+          <w:rFonts w:eastAsia="Times New Roman"/>
+          <w:szCs w:val="24"/>
+        </w:rPr>
+        <w:t>, a</w:t>
+      </w:r>
+      <w:r>
+        <w:rPr>
+          <w:rFonts w:eastAsia="Times New Roman"/>
+          <w:szCs w:val="24"/>
+        </w:rPr>
+        <w:t xml:space="preserve"> novice users with basic understanding of adaptive hypermedia will be able to author a course.</w:t>
       </w:r>
     </w:p>
     <w:p>
@@ -13016,14 +13493,14 @@
       <w:pPr>
         <w:pStyle w:val="Heading3"/>
       </w:pPr>
-      <w:bookmarkStart w:id="60" w:name="_Toc439242929"/>
+      <w:bookmarkStart w:id="61" w:name="_Toc439242929"/>
       <w:r>
         <w:t xml:space="preserve">3.2.1 </w:t>
       </w:r>
       <w:r>
         <w:t>Format and structure</w:t>
       </w:r>
-      <w:bookmarkEnd w:id="60"/>
+      <w:bookmarkEnd w:id="61"/>
     </w:p>
     <w:p>
       <w:r>
@@ -13096,7 +13573,10 @@
         <w:t xml:space="preserve">are extensively </w:t>
       </w:r>
       <w:r>
-        <w:t>documented.  The main candidate formats have been XML and JSON</w:t>
+        <w:t>documented.</w:t>
+      </w:r>
+      <w:r>
+        <w:t> The main candidate formats have been XML and JSON</w:t>
       </w:r>
       <w:r>
         <w:t>, both of which are W3C</w:t>
@@ -13186,11 +13666,11 @@
       <w:pPr>
         <w:pStyle w:val="Heading3"/>
       </w:pPr>
-      <w:bookmarkStart w:id="61" w:name="_Toc439242930"/>
+      <w:bookmarkStart w:id="62" w:name="_Toc439242930"/>
       <w:r>
         <w:t>3.2.2 In-application templating versus file editing</w:t>
       </w:r>
-      <w:bookmarkEnd w:id="61"/>
+      <w:bookmarkEnd w:id="62"/>
     </w:p>
     <w:p>
       <w:r>
@@ -13248,7 +13728,13 @@
         <w:t>replacing are not possible. These operations would be very useful when performing operations such as creating variants of existing rules for example. It is simply faster and easier to just edit the properties file instead of having a graphical user interface.</w:t>
       </w:r>
       <w:r>
-        <w:t xml:space="preserve"> That is why the AHA! </w:t>
+        <w:t xml:space="preserve"> That is why the</w:t>
+      </w:r>
+      <w:r>
+        <w:t xml:space="preserve"> approach of the</w:t>
+      </w:r>
+      <w:r>
+        <w:t xml:space="preserve"> AHA! </w:t>
       </w:r>
       <w:proofErr w:type="gramStart"/>
       <w:r>
@@ -13256,7 +13742,13 @@
       </w:r>
       <w:proofErr w:type="gramEnd"/>
       <w:r>
-        <w:t xml:space="preserve"> author approach has been taken and all templating has been moved outside of the application. The creation and maintenance of templates is efficient and fast because of the use of </w:t>
+        <w:t xml:space="preserve"> author has been taken</w:t>
+      </w:r>
+      <w:r>
+        <w:t>. The result of this is that</w:t>
+      </w:r>
+      <w:r>
+        <w:t xml:space="preserve"> all templating has been moved outside of the application. The creation and maintenance of templates is efficient and fast because of the use of </w:t>
       </w:r>
       <w:r>
         <w:t xml:space="preserve">JSON, </w:t>
@@ -13273,14 +13765,14 @@
       <w:pPr>
         <w:pStyle w:val="Heading3"/>
       </w:pPr>
-      <w:bookmarkStart w:id="62" w:name="_Toc439242931"/>
+      <w:bookmarkStart w:id="63" w:name="_Toc439242931"/>
       <w:r>
         <w:t xml:space="preserve">3.2.3 </w:t>
       </w:r>
       <w:r>
         <w:t>Blueprints</w:t>
       </w:r>
-      <w:bookmarkEnd w:id="62"/>
+      <w:bookmarkEnd w:id="63"/>
     </w:p>
     <w:p>
       <w:r>
@@ -13527,7 +14019,7 @@
                                 <w:color w:val="000000"/>
                               </w:rPr>
                             </w:pPr>
-                            <w:bookmarkStart w:id="63" w:name="_Toc438717373"/>
+                            <w:bookmarkStart w:id="64" w:name="_Toc438717373"/>
                             <w:r>
                               <w:t xml:space="preserve">Figure </w:t>
                             </w:r>
@@ -13553,7 +14045,7 @@
                             <w:r>
                               <w:t>: An example blueprints template</w:t>
                             </w:r>
-                            <w:bookmarkEnd w:id="63"/>
+                            <w:bookmarkEnd w:id="64"/>
                           </w:p>
                         </w:txbxContent>
                       </wps:txbx>
@@ -13582,7 +14074,7 @@
                           <w:color w:val="000000"/>
                         </w:rPr>
                       </w:pPr>
-                      <w:bookmarkStart w:id="64" w:name="_Toc438717373"/>
+                      <w:bookmarkStart w:id="65" w:name="_Toc438717373"/>
                       <w:r>
                         <w:t xml:space="preserve">Figure </w:t>
                       </w:r>
@@ -13608,7 +14100,7 @@
                       <w:r>
                         <w:t>: An example blueprints template</w:t>
                       </w:r>
-                      <w:bookmarkEnd w:id="64"/>
+                      <w:bookmarkEnd w:id="65"/>
                     </w:p>
                   </w:txbxContent>
                 </v:textbox>
@@ -16306,7 +16798,13 @@
         <w:footnoteReference w:id="9"/>
       </w:r>
       <w:r>
-        <w:t xml:space="preserve"> or to be used as parameters for adaptation rules (for example, a minimum amount of right answers required to pass a test).</w:t>
+        <w:t xml:space="preserve"> or to be used as parameters for adaptation rules</w:t>
+      </w:r>
+      <w:r>
+        <w:t>, e.g.</w:t>
+      </w:r>
+      <w:r>
+        <w:t xml:space="preserve"> a minimum amount of right answers required to pass a test.</w:t>
       </w:r>
     </w:p>
     <w:p>
@@ -16316,7 +16814,13 @@
     </w:p>
     <w:p>
       <w:r>
-        <w:t>Having Blueprints takes care of standard concept structures without having to set these manually and without having to know their details</w:t>
+        <w:t xml:space="preserve">Having </w:t>
+      </w:r>
+      <w:r>
+        <w:t>b</w:t>
+      </w:r>
+      <w:r>
+        <w:t>lueprints takes care of standard concept structures without having to set these manually and without having to know their details</w:t>
       </w:r>
       <w:r>
         <w:t xml:space="preserve">. On top of that it </w:t>
@@ -16358,7 +16862,16 @@
         <w:t xml:space="preserve">GALE </w:t>
       </w:r>
       <w:r>
-        <w:t>views as</w:t>
+        <w:t>views</w:t>
+      </w:r>
+      <w:r>
+        <w:t>.</w:t>
+      </w:r>
+      <w:r>
+        <w:t xml:space="preserve"> </w:t>
+      </w:r>
+      <w:r>
+        <w:t>These</w:t>
       </w:r>
       <w:r>
         <w:t xml:space="preserve"> </w:t>
@@ -16405,14 +16918,14 @@
       <w:pPr>
         <w:pStyle w:val="Heading3"/>
       </w:pPr>
-      <w:bookmarkStart w:id="65" w:name="_Toc439242932"/>
+      <w:bookmarkStart w:id="66" w:name="_Toc439242932"/>
       <w:r>
         <w:t xml:space="preserve">3.2.4 </w:t>
       </w:r>
       <w:r>
         <w:t>Relation Definitions</w:t>
       </w:r>
-      <w:bookmarkEnd w:id="65"/>
+      <w:bookmarkEnd w:id="66"/>
     </w:p>
     <w:p>
       <w:r>
@@ -16566,7 +17079,7 @@
                                 <w:szCs w:val="24"/>
                               </w:rPr>
                             </w:pPr>
-                            <w:bookmarkStart w:id="66" w:name="_Toc438717374"/>
+                            <w:bookmarkStart w:id="67" w:name="_Toc438717374"/>
                             <w:r>
                               <w:t xml:space="preserve">Figure </w:t>
                             </w:r>
@@ -16592,7 +17105,7 @@
                             <w:r>
                               <w:t>: An example pedagogical relation definitions template file</w:t>
                             </w:r>
-                            <w:bookmarkEnd w:id="66"/>
+                            <w:bookmarkEnd w:id="67"/>
                           </w:p>
                         </w:txbxContent>
                       </wps:txbx>
@@ -16623,7 +17136,7 @@
                           <w:szCs w:val="24"/>
                         </w:rPr>
                       </w:pPr>
-                      <w:bookmarkStart w:id="67" w:name="_Toc438717374"/>
+                      <w:bookmarkStart w:id="68" w:name="_Toc438717374"/>
                       <w:r>
                         <w:t xml:space="preserve">Figure </w:t>
                       </w:r>
@@ -16649,7 +17162,7 @@
                       <w:r>
                         <w:t>: An example pedagogical relation definitions template file</w:t>
                       </w:r>
-                      <w:bookmarkEnd w:id="67"/>
+                      <w:bookmarkEnd w:id="68"/>
                     </w:p>
                   </w:txbxContent>
                 </v:textbox>
@@ -19642,7 +20155,13 @@
         <w:t>“%target%”</w:t>
       </w:r>
       <w:r>
-        <w:t xml:space="preserve"> in the gam expression by the actual target concept name. </w:t>
+        <w:t xml:space="preserve"> in the </w:t>
+      </w:r>
+      <w:r>
+        <w:t>GAM</w:t>
+      </w:r>
+      <w:r>
+        <w:t xml:space="preserve"> expression by the actual target concept name. </w:t>
       </w:r>
     </w:p>
     <w:p>
@@ -19754,7 +20273,6 @@
         </w:rPr>
         <w:t>” and “</w:t>
       </w:r>
-      <w:proofErr w:type="spellStart"/>
       <w:r>
         <w:rPr>
           <w:i/>
@@ -19762,7 +20280,13 @@
         </w:rPr>
         <w:t>AndRule</w:t>
       </w:r>
-      <w:proofErr w:type="spellEnd"/>
+      <w:r>
+        <w:rPr>
+          <w:i/>
+          <w:sz w:val="20"/>
+        </w:rPr>
+        <w:t>1</w:t>
+      </w:r>
       <w:r>
         <w:rPr>
           <w:sz w:val="20"/>
@@ -19780,9 +20304,8 @@
         <w:rPr>
           <w:sz w:val="20"/>
         </w:rPr>
-        <w:t>.  “</w:t>
-      </w:r>
-      <w:proofErr w:type="spellStart"/>
+        <w:t>. “</w:t>
+      </w:r>
       <w:r>
         <w:rPr>
           <w:i/>
@@ -19790,7 +20313,13 @@
         </w:rPr>
         <w:t>AndRule</w:t>
       </w:r>
-      <w:proofErr w:type="spellEnd"/>
+      <w:r>
+        <w:rPr>
+          <w:i/>
+          <w:sz w:val="20"/>
+        </w:rPr>
+        <w:t>1</w:t>
+      </w:r>
       <w:r>
         <w:rPr>
           <w:sz w:val="20"/>
@@ -19873,133 +20402,142 @@
           <w:i/>
           <w:sz w:val="20"/>
         </w:rPr>
-        <w:t xml:space="preserve">true &amp;&amp; </w:t>
+        <w:t>true &amp;&amp; AndRule</w:t>
+      </w:r>
+      <w:r>
+        <w:rPr>
+          <w:i/>
+          <w:sz w:val="20"/>
+        </w:rPr>
+        <w:t>1</w:t>
+      </w:r>
+      <w:r>
+        <w:rPr>
+          <w:i/>
+          <w:sz w:val="20"/>
+        </w:rPr>
+        <w:t xml:space="preserve"> &amp;&amp; (false | OrRule1 | OrRule2) `</w:t>
+      </w:r>
+      <w:r>
+        <w:rPr>
+          <w:sz w:val="20"/>
+        </w:rPr>
+        <w:t>”. This combines all three rules into a single GAM-expression</w:t>
+      </w:r>
+      <w:r>
+        <w:rPr>
+          <w:sz w:val="20"/>
+        </w:rPr>
+        <w:t>. Now “</w:t>
+      </w:r>
+      <w:r>
+        <w:rPr>
+          <w:i/>
+          <w:sz w:val="20"/>
+        </w:rPr>
+        <w:t>suitability”</w:t>
+      </w:r>
+      <w:r>
+        <w:rPr>
+          <w:sz w:val="20"/>
+        </w:rPr>
+        <w:t xml:space="preserve"> will have a “</w:t>
+      </w:r>
+      <w:r>
+        <w:rPr>
+          <w:i/>
+          <w:sz w:val="20"/>
+        </w:rPr>
+        <w:t xml:space="preserve">true” </w:t>
+      </w:r>
+      <w:r>
+        <w:rPr>
+          <w:sz w:val="20"/>
+        </w:rPr>
+        <w:t>value if “</w:t>
+      </w:r>
+      <w:r>
+        <w:rPr>
+          <w:i/>
+          <w:sz w:val="20"/>
+        </w:rPr>
+        <w:t>AndRule</w:t>
+      </w:r>
+      <w:r>
+        <w:rPr>
+          <w:i/>
+          <w:sz w:val="20"/>
+        </w:rPr>
+        <w:t>1</w:t>
+      </w:r>
+      <w:r>
+        <w:rPr>
+          <w:i/>
+          <w:sz w:val="20"/>
+        </w:rPr>
+        <w:t>”</w:t>
+      </w:r>
+      <w:r>
+        <w:rPr>
+          <w:sz w:val="20"/>
+        </w:rPr>
+        <w:t xml:space="preserve"> values true and at least one of the two “OR” rules is true</w:t>
+      </w:r>
+      <w:r>
+        <w:rPr>
+          <w:sz w:val="20"/>
+        </w:rPr>
+        <w:t>.</w:t>
+      </w:r>
+      <w:r>
+        <w:rPr>
+          <w:i/>
+          <w:sz w:val="20"/>
+        </w:rPr>
+        <w:t xml:space="preserve"> </w:t>
+      </w:r>
+    </w:p>
+    <w:p>
+      <w:r>
+        <w:t>The second type</w:t>
+      </w:r>
+      <w:r>
+        <w:t xml:space="preserve"> or rules within the template</w:t>
+      </w:r>
+      <w:r>
+        <w:t xml:space="preserve"> consists of attributes which are defined by a</w:t>
+      </w:r>
+      <w:r>
+        <w:t xml:space="preserve"> single GAM </w:t>
+      </w:r>
+      <w:r>
+        <w:t>expression.</w:t>
+      </w:r>
+      <w:r>
+        <w:t xml:space="preserve"> They are contained within the “</w:t>
       </w:r>
       <w:proofErr w:type="spellStart"/>
       <w:r>
         <w:rPr>
           <w:i/>
-          <w:sz w:val="20"/>
-        </w:rPr>
-        <w:t>AndRule</w:t>
+        </w:rPr>
+        <w:t>persistent_att_rules</w:t>
       </w:r>
       <w:proofErr w:type="spellEnd"/>
       <w:r>
         <w:rPr>
           <w:i/>
-          <w:sz w:val="20"/>
-        </w:rPr>
-        <w:t xml:space="preserve"> &amp;&amp; (false | OrRule1 | OrRule2) `</w:t>
-      </w:r>
-      <w:r>
-        <w:rPr>
-          <w:sz w:val="20"/>
-        </w:rPr>
-        <w:t>”. This combines all three rules into a single GAM-expression</w:t>
-      </w:r>
-      <w:r>
-        <w:rPr>
-          <w:sz w:val="20"/>
-        </w:rPr>
-        <w:t>. Now “</w:t>
-      </w:r>
-      <w:r>
-        <w:rPr>
-          <w:i/>
-          <w:sz w:val="20"/>
-        </w:rPr>
-        <w:t>suitability”</w:t>
-      </w:r>
-      <w:r>
-        <w:rPr>
-          <w:sz w:val="20"/>
-        </w:rPr>
-        <w:t xml:space="preserve"> will have a “</w:t>
-      </w:r>
-      <w:r>
-        <w:rPr>
-          <w:i/>
-          <w:sz w:val="20"/>
-        </w:rPr>
-        <w:t xml:space="preserve">true” </w:t>
-      </w:r>
-      <w:r>
-        <w:rPr>
-          <w:sz w:val="20"/>
-        </w:rPr>
-        <w:t>value if “</w:t>
-      </w:r>
-      <w:proofErr w:type="spellStart"/>
-      <w:r>
-        <w:rPr>
-          <w:i/>
-          <w:sz w:val="20"/>
-        </w:rPr>
-        <w:t>AndRule</w:t>
-      </w:r>
-      <w:proofErr w:type="spellEnd"/>
-      <w:r>
-        <w:rPr>
-          <w:i/>
-          <w:sz w:val="20"/>
         </w:rPr>
         <w:t>”</w:t>
       </w:r>
       <w:r>
-        <w:rPr>
-          <w:sz w:val="20"/>
-        </w:rPr>
-        <w:t xml:space="preserve"> values true and at least one of the two “OR” rules is true</w:t>
-      </w:r>
-      <w:r>
-        <w:rPr>
-          <w:sz w:val="20"/>
-        </w:rPr>
-        <w:t>.</w:t>
-      </w:r>
-      <w:r>
-        <w:rPr>
-          <w:i/>
-          <w:sz w:val="20"/>
-        </w:rPr>
-        <w:t xml:space="preserve"> </w:t>
-      </w:r>
-    </w:p>
-    <w:p>
-      <w:r>
-        <w:t>The second type</w:t>
-      </w:r>
-      <w:r>
-        <w:t xml:space="preserve"> or rules within the template</w:t>
-      </w:r>
-      <w:r>
-        <w:t xml:space="preserve"> consists of attributes which are defined by a</w:t>
-      </w:r>
-      <w:r>
-        <w:t xml:space="preserve"> single GAM </w:t>
-      </w:r>
-      <w:r>
-        <w:t>expression.</w:t>
-      </w:r>
-      <w:r>
-        <w:t xml:space="preserve"> They are contained within the “</w:t>
-      </w:r>
-      <w:proofErr w:type="spellStart"/>
-      <w:r>
-        <w:rPr>
-          <w:i/>
-        </w:rPr>
-        <w:t>persistent_att_rules</w:t>
-      </w:r>
-      <w:proofErr w:type="spellEnd"/>
-      <w:r>
-        <w:rPr>
-          <w:i/>
-        </w:rPr>
-        <w:t>”</w:t>
-      </w:r>
-      <w:r>
-        <w:t xml:space="preserve"> object. These rules can thus not use the “operator” parameter as only a single rule can be applies to the attribute targeted. Instead these rules do have a set of attributes which are defined in the rule “properties” array. These attributes should include the target attribute the rule expresses as well as all other attributes which are used as parameters in this rule. The attributes declared here consist out of a name, type and default value. As ALAT does not interpret the GAM code, the default value of the targeted attribute should remain blank. This tells ALAT that the value of this attribute is defined by the GAM code.</w:t>
+        <w:t xml:space="preserve"> object. These rules can thus not use the “operator” parameter as only a single rule can be applie</w:t>
+      </w:r>
+      <w:r>
+        <w:t>d</w:t>
+      </w:r>
+      <w:r>
+        <w:t xml:space="preserve"> to the attribute targeted. Instead these rules do have a set of attributes which are defined in the rule “properties” array. These attributes should include the target attribute the rule expresses as well as all other attributes which are used as parameters in this rule. The attributes declared here consist out of a name, type and default value. As ALAT does not interpret the GAM code, the default value of the targeted attribute should remain blank. This tells ALAT that the value of this attribute is defined by the GAM code.</w:t>
       </w:r>
     </w:p>
     <w:p>
@@ -20088,7 +20626,7 @@
           <w:rFonts w:eastAsiaTheme="minorHAnsi"/>
         </w:rPr>
       </w:pPr>
-      <w:bookmarkStart w:id="68" w:name="_Toc439242933"/>
+      <w:bookmarkStart w:id="69" w:name="_Toc439242933"/>
       <w:r>
         <w:rPr>
           <w:rStyle w:val="Heading2Char"/>
@@ -20096,7 +20634,7 @@
         </w:rPr>
         <w:t>3.3 The ALAT system architecture</w:t>
       </w:r>
-      <w:bookmarkEnd w:id="68"/>
+      <w:bookmarkEnd w:id="69"/>
     </w:p>
     <w:p>
       <w:r>
@@ -20193,7 +20731,7 @@
                                 <w:color w:val="000000"/>
                               </w:rPr>
                             </w:pPr>
-                            <w:bookmarkStart w:id="69" w:name="_Toc438717375"/>
+                            <w:bookmarkStart w:id="70" w:name="_Toc438717375"/>
                             <w:r>
                               <w:t xml:space="preserve">Figure </w:t>
                             </w:r>
@@ -20219,7 +20757,7 @@
                             <w:r>
                               <w:t>: The ALAT client-side Application Architecture</w:t>
                             </w:r>
-                            <w:bookmarkEnd w:id="69"/>
+                            <w:bookmarkEnd w:id="70"/>
                           </w:p>
                         </w:txbxContent>
                       </wps:txbx>
@@ -20247,7 +20785,7 @@
                           <w:color w:val="000000"/>
                         </w:rPr>
                       </w:pPr>
-                      <w:bookmarkStart w:id="70" w:name="_Toc438717375"/>
+                      <w:bookmarkStart w:id="71" w:name="_Toc438717375"/>
                       <w:r>
                         <w:t xml:space="preserve">Figure </w:t>
                       </w:r>
@@ -20273,7 +20811,7 @@
                       <w:r>
                         <w:t>: The ALAT client-side Application Architecture</w:t>
                       </w:r>
-                      <w:bookmarkEnd w:id="70"/>
+                      <w:bookmarkEnd w:id="71"/>
                     </w:p>
                   </w:txbxContent>
                 </v:textbox>
@@ -20432,7 +20970,7 @@
                                 <w:color w:val="000000"/>
                               </w:rPr>
                             </w:pPr>
-                            <w:bookmarkStart w:id="71" w:name="_Toc438717376"/>
+                            <w:bookmarkStart w:id="72" w:name="_Toc438717376"/>
                             <w:r>
                               <w:t xml:space="preserve">Figure </w:t>
                             </w:r>
@@ -20458,7 +20996,7 @@
                             <w:r>
                               <w:t>: The ALAT Back-end Architecture</w:t>
                             </w:r>
-                            <w:bookmarkEnd w:id="71"/>
+                            <w:bookmarkEnd w:id="72"/>
                           </w:p>
                         </w:txbxContent>
                       </wps:txbx>
@@ -20487,7 +21025,7 @@
                           <w:color w:val="000000"/>
                         </w:rPr>
                       </w:pPr>
-                      <w:bookmarkStart w:id="72" w:name="_Toc438717376"/>
+                      <w:bookmarkStart w:id="73" w:name="_Toc438717376"/>
                       <w:r>
                         <w:t xml:space="preserve">Figure </w:t>
                       </w:r>
@@ -20513,7 +21051,7 @@
                       <w:r>
                         <w:t>: The ALAT Back-end Architecture</w:t>
                       </w:r>
-                      <w:bookmarkEnd w:id="72"/>
+                      <w:bookmarkEnd w:id="73"/>
                     </w:p>
                   </w:txbxContent>
                 </v:textbox>
@@ -20603,12 +21141,12 @@
       <w:pPr>
         <w:pStyle w:val="Heading2"/>
       </w:pPr>
-      <w:bookmarkStart w:id="73" w:name="_Toc439242934"/>
+      <w:bookmarkStart w:id="74" w:name="_Toc439242934"/>
       <w:r>
         <w:lastRenderedPageBreak/>
         <w:t>3.3 Generating GALE applications</w:t>
       </w:r>
-      <w:bookmarkEnd w:id="73"/>
+      <w:bookmarkEnd w:id="74"/>
     </w:p>
     <w:p>
       <w:r>
@@ -20628,11 +21166,17 @@
       <w:pPr>
         <w:pStyle w:val="Heading3"/>
       </w:pPr>
-      <w:bookmarkStart w:id="74" w:name="_Toc439242935"/>
-      <w:r>
-        <w:t>3.3.1 Generating a gam file</w:t>
-      </w:r>
-      <w:bookmarkEnd w:id="74"/>
+      <w:bookmarkStart w:id="75" w:name="_Toc439242935"/>
+      <w:r>
+        <w:t xml:space="preserve">3.3.1 Generating a </w:t>
+      </w:r>
+      <w:r>
+        <w:t>GAM</w:t>
+      </w:r>
+      <w:r>
+        <w:t xml:space="preserve"> file</w:t>
+      </w:r>
+      <w:bookmarkEnd w:id="75"/>
     </w:p>
     <w:p>
       <w:r>
@@ -20641,11 +21185,35 @@
     </w:p>
     <w:p>
       <w:r>
-        <w:t xml:space="preserve">The first thing that needs to be taken care of is printing the concept templates. The list of concept blueprints is first filtered by checking which of them are used within the ALAT project. There is no need to print concepts that are not used and doing so would result in unused GAM code which is obsolete and could also be considered to be ‘unsanitary’. </w:t>
+        <w:t>The first thing that needs to be taken care of is printing the concept templates. The list of concept blueprints is first filtered by checking which of them are used within the ALAT project. There is no need to print concepts that are not used and doing so would res</w:t>
+      </w:r>
+      <w:r>
+        <w:t>ult in unused GAM code which</w:t>
+      </w:r>
+      <w:r>
+        <w:t xml:space="preserve"> complicates the resulting GAM file and</w:t>
+      </w:r>
+      <w:r>
+        <w:t xml:space="preserve"> </w:t>
+      </w:r>
+      <w:r>
+        <w:t xml:space="preserve">could also be considered to be ‘unsanitary’. </w:t>
       </w:r>
       <w:r>
         <w:br/>
-        <w:t xml:space="preserve">After this selection is made the used concept blueprints are translated to GAM code. When this is completed the system outputs all selected project concepts to GAM code as well. The ALAT interface has the option to include or exclude parts of a concept tree. </w:t>
+        <w:t>After this selection is made</w:t>
+      </w:r>
+      <w:r>
+        <w:t>,</w:t>
+      </w:r>
+      <w:r>
+        <w:t xml:space="preserve"> the used concept blueprints are tr</w:t>
+      </w:r>
+      <w:r>
+        <w:t xml:space="preserve">anslated to GAM code. When this </w:t>
+      </w:r>
+      <w:r>
+        <w:t xml:space="preserve">is completed the system outputs all selected project concepts to GAM code as well. The ALAT interface has the option to include or exclude parts of a concept tree. </w:t>
       </w:r>
       <w:r>
         <w:rPr>
@@ -20730,7 +21298,7 @@
       <w:pPr>
         <w:pStyle w:val="Caption"/>
       </w:pPr>
-      <w:bookmarkStart w:id="75" w:name="_Toc438717377"/>
+      <w:bookmarkStart w:id="76" w:name="_Toc438717377"/>
       <w:r>
         <w:t xml:space="preserve">Figure </w:t>
       </w:r>
@@ -20756,7 +21324,7 @@
       <w:r>
         <w:t>: An ALAT project set to be only partially deployed</w:t>
       </w:r>
-      <w:bookmarkEnd w:id="75"/>
+      <w:bookmarkEnd w:id="76"/>
     </w:p>
     <w:p>
       <w:r>
@@ -20808,17 +21376,26 @@
         <w:rPr>
           <w:i/>
         </w:rPr>
-        <w:t>blueprintName</w:t>
+        <w:t>bluep</w:t>
+      </w:r>
+      <w:r>
+        <w:rPr>
+          <w:i/>
+        </w:rPr>
+        <w:t>rintName</w:t>
       </w:r>
       <w:proofErr w:type="spellEnd"/>
       <w:r>
         <w:rPr>
           <w:i/>
         </w:rPr>
-        <w:t xml:space="preserve">” </w:t>
-      </w:r>
-      <w:r>
-        <w:t xml:space="preserve"> is the name of the concept blueprint selected for the concept. This is a relation which enables the inheritance of </w:t>
+        <w:t>”</w:t>
+      </w:r>
+      <w:r>
+        <w:t xml:space="preserve"> </w:t>
+      </w:r>
+      <w:r>
+        <w:t xml:space="preserve">is the name of the concept blueprint selected for the concept. This is a relation which enables the inheritance of </w:t>
       </w:r>
       <w:r>
         <w:lastRenderedPageBreak/>
@@ -20827,12 +21404,24 @@
     </w:p>
     <w:p>
       <w:r>
-        <w:t>It is pretty straight-forward to translate Attributes, parameters and simple attribute expressions defined within concept blueprints and actual concepts to the GAM syntax. Printing the standard attributes however, is more complicated.</w:t>
-      </w:r>
-    </w:p>
-    <w:p>
-      <w:r>
-        <w:t xml:space="preserve">Standard attributes, as mentioned before, are attributes which can have multiple rules and relations applied to them. A list of all these applied rules has to be made before their GAM code can be created. When this list is constructed, all operators as described in section 3.2.3 and 3.2.4 can be applied and the GAM output can be created. </w:t>
+        <w:t xml:space="preserve">It is pretty straight-forward to translate </w:t>
+      </w:r>
+      <w:r>
+        <w:t>a</w:t>
+      </w:r>
+      <w:r>
+        <w:t>ttributes, parameters and simple attribute expressions defined within concept blueprints and actual concepts to the GAM syntax. Printing the standard attributes however, is more complicated.</w:t>
+      </w:r>
+    </w:p>
+    <w:p>
+      <w:r>
+        <w:t xml:space="preserve">Standard attributes, as mentioned before, are attributes </w:t>
+      </w:r>
+      <w:r>
+        <w:t>that</w:t>
+      </w:r>
+      <w:r>
+        <w:t xml:space="preserve"> can have multiple rules and relations applied to them. A list of all these applied rules has to be made before their GAM code can be created. When this list is constructed, all operators as described in section 3.2.3 and 3.2.4 can be applied and the GAM output can be created. </w:t>
       </w:r>
       <w:r>
         <w:br/>
@@ -20849,11 +21438,11 @@
       <w:pPr>
         <w:pStyle w:val="Heading3"/>
       </w:pPr>
-      <w:bookmarkStart w:id="76" w:name="_Toc439242936"/>
+      <w:bookmarkStart w:id="77" w:name="_Toc439242936"/>
       <w:r>
         <w:t>3.3.2 Deploying GALE applications to the server</w:t>
       </w:r>
-      <w:bookmarkEnd w:id="76"/>
+      <w:bookmarkEnd w:id="77"/>
     </w:p>
     <w:p>
       <w:r>
@@ -20865,7 +21454,13 @@
       </w:r>
       <w:proofErr w:type="spellEnd"/>
       <w:r>
-        <w:t>” which is then deployed to this directory. When the directory already exists, the existing “</w:t>
+        <w:t xml:space="preserve">” which is then deployed to this directory. </w:t>
+      </w:r>
+      <w:r>
+        <w:t>If</w:t>
+      </w:r>
+      <w:r>
+        <w:t xml:space="preserve"> the directory already exists, the existing “</w:t>
       </w:r>
       <w:proofErr w:type="spellStart"/>
       <w:r>
@@ -20878,7 +21473,16 @@
     </w:p>
     <w:p>
       <w:r>
-        <w:t>A reference to a default layout appropriately named “</w:t>
+        <w:t>Also stored within the data layer are a</w:t>
+      </w:r>
+      <w:r>
+        <w:t xml:space="preserve"> reference to a default layout</w:t>
+      </w:r>
+      <w:r>
+        <w:t>,</w:t>
+      </w:r>
+      <w:r>
+        <w:t xml:space="preserve"> appropriately named “</w:t>
       </w:r>
       <w:proofErr w:type="spellStart"/>
       <w:r>
@@ -20894,7 +21498,13 @@
       </w:r>
       <w:proofErr w:type="spellEnd"/>
       <w:r>
-        <w:t>” which is used for concepts without any declared content resource are also stored within the data layer. After the “</w:t>
+        <w:t>” which is used for concepts without any declared content resource</w:t>
+      </w:r>
+      <w:r>
+        <w:t>.</w:t>
+      </w:r>
+      <w:r>
+        <w:t xml:space="preserve"> After the “</w:t>
       </w:r>
       <w:proofErr w:type="spellStart"/>
       <w:r>
@@ -20902,7 +21512,13 @@
       </w:r>
       <w:proofErr w:type="spellEnd"/>
       <w:r>
-        <w:t xml:space="preserve">” file is created a copy of the layout and the placeholder are placed in this folder as well. This results in a deployed GALE application in which it is easy for experts to extend and edit both the GALE application itself by editing the GAM code as well as the default layout and placeholder by editing their appropriate files. All these files are conveniently located within a single directory.   </w:t>
+        <w:t>” file is created a copy of the layout and the placeholder are placed in this folder as well. This results in a deployed GALE application in which it is easy for experts to extend and edit both the GALE application itself by editing the GAM code</w:t>
+      </w:r>
+      <w:r>
+        <w:t>,</w:t>
+      </w:r>
+      <w:r>
+        <w:t xml:space="preserve"> as well as the default layout and placeholder by editing their appropriate files. All these files are conveniently located within a single directory.   </w:t>
       </w:r>
     </w:p>
     <w:p>
@@ -20931,11 +21547,11 @@
       <w:pPr>
         <w:pStyle w:val="Subtitle"/>
       </w:pPr>
-      <w:bookmarkStart w:id="77" w:name="_Toc439242937"/>
+      <w:bookmarkStart w:id="78" w:name="_Toc439242937"/>
       <w:r>
         <w:t>Target audience and applications</w:t>
       </w:r>
-      <w:bookmarkEnd w:id="77"/>
+      <w:bookmarkEnd w:id="78"/>
     </w:p>
     <w:p>
       <w:r>
@@ -20945,7 +21561,13 @@
         <w:t>chapter</w:t>
       </w:r>
       <w:r>
-        <w:t xml:space="preserve"> the target audience of ALAT will be discussed. A description of the target audience also allows for a discussion on the possible applications of ALAT. With these applications in mind a case is made on the possibility of future expansions of ALAT and what is needed to reach </w:t>
+        <w:t xml:space="preserve"> the target audience of ALAT will be </w:t>
+      </w:r>
+      <w:r>
+        <w:t>described</w:t>
+      </w:r>
+      <w:r>
+        <w:t xml:space="preserve">. A description of the target audience also allows for a discussion on the possible applications of ALAT. With these applications in mind a case is made on the possibility of future expansions of ALAT and what is needed to reach </w:t>
       </w:r>
       <w:r>
         <w:t xml:space="preserve">new </w:t>
@@ -20965,11 +21587,11 @@
       <w:pPr>
         <w:pStyle w:val="Heading2"/>
       </w:pPr>
-      <w:bookmarkStart w:id="78" w:name="_Toc439242938"/>
+      <w:bookmarkStart w:id="79" w:name="_Toc439242938"/>
       <w:r>
         <w:t>4.1 The ALAT target audience and applications</w:t>
       </w:r>
-      <w:bookmarkEnd w:id="78"/>
+      <w:bookmarkEnd w:id="79"/>
     </w:p>
     <w:p>
       <w:r>
@@ -21002,7 +21624,13 @@
         <w:t>,</w:t>
       </w:r>
       <w:r>
-        <w:t xml:space="preserve"> because extending templates might be necessary to create the desired adaptation rules or concept blueprints. A solution to this would be to create an all-round and broad set of templates that covers all common adaptation techniques used in GALE.</w:t>
+        <w:t xml:space="preserve"> because extending templates might be necessary to create the desired adaptation rules or concept blueprints. A solution to this would be to create an all-round and broad set of templates </w:t>
+      </w:r>
+      <w:r>
+        <w:t>covering</w:t>
+      </w:r>
+      <w:r>
+        <w:t xml:space="preserve"> all common adaptation techniques used in GALE.</w:t>
       </w:r>
       <w:r>
         <w:br/>
@@ -21024,7 +21652,13 @@
         <w:t>[Sm11]</w:t>
       </w:r>
       <w:r>
-        <w:t>, which is not easy for humans to read and edit.</w:t>
+        <w:t xml:space="preserve">, which is not easy for </w:t>
+      </w:r>
+      <w:r>
+        <w:t>users</w:t>
+      </w:r>
+      <w:r>
+        <w:t xml:space="preserve"> to read and edit.</w:t>
       </w:r>
     </w:p>
     <w:p/>
@@ -21032,11 +21666,11 @@
       <w:pPr>
         <w:pStyle w:val="Heading2"/>
       </w:pPr>
-      <w:bookmarkStart w:id="79" w:name="_Toc439242939"/>
+      <w:bookmarkStart w:id="80" w:name="_Toc439242939"/>
       <w:r>
         <w:t>4.2 Possible future applications</w:t>
       </w:r>
-      <w:bookmarkEnd w:id="79"/>
+      <w:bookmarkEnd w:id="80"/>
     </w:p>
     <w:p>
       <w:r>
@@ -21083,12 +21717,18 @@
     </w:p>
     <w:p>
       <w:r>
-        <w:t xml:space="preserve">It is abundantly clear that academic users and educational hypermedia experts have different desires and needs when it comes to authoring adaptive applications. As opposed to academic users, the educational expert has no knowledge about the workings of GALE at all. Nor is this expert likely to be interested in this. The interface should match this by displaying information in a way that corresponds to the users’ way of thinking, rather than matching a resulting GALE domain model. This also holds for the terminology within the authoring environment. As these experts might use the authoring environment more fairly regularly, a slight learning curve is acceptable. However, the more advanced features should not confuse new users trying to use the main authoring features. A more extensive “advanced mode” could help prevent this confusion. </w:t>
-      </w:r>
-    </w:p>
-    <w:p>
-      <w:r>
-        <w:t>For teachers trying to play around with adaptive hypermedia the tool should be simplified even more. These users will probably use the authoring tool sporadically and will probably forget some of the gained knowledge authoring in between uses. A version of ALAT geared toward use by teachers and non-technical users should probably rely on a few concept blueprints for adaptivity. A new user interface should be designed to make authoring a process which is more visually appealing and is adjusted to the way teachers think about creating courses.</w:t>
+        <w:t xml:space="preserve">It is abundantly clear that academic users and educational hypermedia experts have different desires and needs when it comes to authoring adaptive applications. As opposed to academic users, the educational expert has no knowledge about the workings of GALE at all. Nor is this expert likely to be interested in this. The interface should match this by displaying information in a way that corresponds to the users’ way of thinking, rather than matching a resulting GALE domain model. This also holds for the terminology within the authoring environment. As these experts might use the authoring environment more regularly, a slight learning curve is acceptable. However, the more advanced features should not confuse new users trying to use the main authoring features. A more extensive “advanced mode” could help prevent this confusion. </w:t>
+      </w:r>
+    </w:p>
+    <w:p>
+      <w:r>
+        <w:t xml:space="preserve">For teachers trying to play around with adaptive hypermedia the tool should be simplified even more. These users will probably use the authoring tool sporadically and </w:t>
+      </w:r>
+      <w:r>
+        <w:t>might</w:t>
+      </w:r>
+      <w:r>
+        <w:t xml:space="preserve"> forget some of the gained knowledge authoring in between uses. A version of ALAT geared toward use by teachers and non-technical users should probably rely on a few concept blueprints for adaptivity. A new user interface should be designed to make authoring a process which is more visually appealing and is adjusted to the way teachers think about creating courses.</w:t>
       </w:r>
     </w:p>
     <w:p>
@@ -21138,11 +21778,11 @@
       <w:pPr>
         <w:pStyle w:val="Subtitle"/>
       </w:pPr>
-      <w:bookmarkStart w:id="80" w:name="_Toc439242940"/>
+      <w:bookmarkStart w:id="81" w:name="_Toc439242940"/>
       <w:r>
         <w:t>Conclusion</w:t>
       </w:r>
-      <w:bookmarkEnd w:id="80"/>
+      <w:bookmarkEnd w:id="81"/>
     </w:p>
     <w:p>
       <w:r>
@@ -21218,11 +21858,11 @@
       <w:pPr>
         <w:pStyle w:val="Subtitle"/>
       </w:pPr>
-      <w:bookmarkStart w:id="81" w:name="_Toc439242941"/>
+      <w:bookmarkStart w:id="82" w:name="_Toc439242941"/>
       <w:r>
         <w:t>Future Work</w:t>
       </w:r>
-      <w:bookmarkEnd w:id="81"/>
+      <w:bookmarkEnd w:id="82"/>
     </w:p>
     <w:p>
       <w:r>
@@ -21240,14 +21880,14 @@
       <w:pPr>
         <w:pStyle w:val="Heading2"/>
       </w:pPr>
-      <w:bookmarkStart w:id="82" w:name="_Toc439242942"/>
+      <w:bookmarkStart w:id="83" w:name="_Toc439242942"/>
       <w:r>
         <w:t>6</w:t>
       </w:r>
       <w:r>
         <w:t>.1 Improvements &amp; Additions</w:t>
       </w:r>
-      <w:bookmarkEnd w:id="82"/>
+      <w:bookmarkEnd w:id="83"/>
     </w:p>
     <w:p>
       <w:r>
@@ -21263,7 +21903,13 @@
         <w:t>ALAT’s functionalities</w:t>
       </w:r>
       <w:r>
-        <w:t xml:space="preserve"> and to find remaining bugs. In addition to this, the server-side of ALAT can be extended by adding more account security as well as public projects (accessible by multiple users). Lastly ALAT’s style could be further improved with the help of user interface experts in order to create a more polished look and feel.</w:t>
+        <w:t xml:space="preserve"> and to find remaining bugs. In addition to this, the server-side of ALAT can be extended by adding more account security as well as public projects (accessible by multiple users). Lastly</w:t>
+      </w:r>
+      <w:r>
+        <w:t>,</w:t>
+      </w:r>
+      <w:r>
+        <w:t xml:space="preserve"> ALAT’s style could be further improved with the help of user interface experts in order to create a more polished look and feel.</w:t>
       </w:r>
     </w:p>
     <w:p>
@@ -21284,14 +21930,14 @@
       <w:pPr>
         <w:pStyle w:val="Heading2"/>
       </w:pPr>
-      <w:bookmarkStart w:id="83" w:name="_Toc439242943"/>
+      <w:bookmarkStart w:id="84" w:name="_Toc439242943"/>
       <w:r>
         <w:t>6</w:t>
       </w:r>
       <w:r>
         <w:t>.2 Research &amp; Development</w:t>
       </w:r>
-      <w:bookmarkEnd w:id="83"/>
+      <w:bookmarkEnd w:id="84"/>
     </w:p>
     <w:p>
       <w:r>
@@ -21345,7 +21991,13 @@
         <w:t xml:space="preserve">A field which is not as thoroughly explored for GALE or its predecessors is group adaptation. Group adaptation could greatly benefit adaptation possibilities in ALAT. </w:t>
       </w:r>
       <w:r>
-        <w:t>It is used to provide adaptation based on a group defined in the user model. Providing support for group adaptation in ALAT would greatly improve the amount of adaptivity possibilities whilst keeping ALAT generic and easy of author with.</w:t>
+        <w:t xml:space="preserve">It is used to provide adaptation based on a group defined in the user model. Providing support for group adaptation in ALAT would greatly improve the amount of adaptivity possibilities whilst keeping ALAT generic and easy </w:t>
+      </w:r>
+      <w:r>
+        <w:t>to</w:t>
+      </w:r>
+      <w:r>
+        <w:t xml:space="preserve"> author with.</w:t>
       </w:r>
     </w:p>
     <w:p>
@@ -21453,12 +22105,7 @@
       </w:r>
       <w:proofErr w:type="spellEnd"/>
       <w:r>
-        <w:t>”</w:t>
-      </w:r>
-      <w:bookmarkStart w:id="84" w:name="_GoBack"/>
-      <w:bookmarkEnd w:id="84"/>
-      <w:r>
-        <w:t xml:space="preserve"> because a good visual implementation is much more appealing and is often easy to understand as opposed to a more textual format.</w:t>
+        <w:t>” because a good visual implementation is much more appealing and is often easy to understand as opposed to a more textual format.</w:t>
       </w:r>
     </w:p>
     <w:p>
@@ -25489,7 +26136,31 @@
         <w:t>figure A.2</w:t>
       </w:r>
       <w:r>
-        <w:t xml:space="preserve"> show the step-by-step and overview designs. As can be seen in </w:t>
+        <w:t xml:space="preserve"> show the </w:t>
+      </w:r>
+      <w:r>
+        <w:t>“</w:t>
+      </w:r>
+      <w:r>
+        <w:t>step-by-step</w:t>
+      </w:r>
+      <w:r>
+        <w:t>”</w:t>
+      </w:r>
+      <w:r>
+        <w:t xml:space="preserve"> and </w:t>
+      </w:r>
+      <w:r>
+        <w:t>“</w:t>
+      </w:r>
+      <w:r>
+        <w:t>overview</w:t>
+      </w:r>
+      <w:r>
+        <w:t>” layout</w:t>
+      </w:r>
+      <w:r>
+        <w:t xml:space="preserve"> designs. As can be seen in </w:t>
       </w:r>
       <w:r>
         <w:rPr>
@@ -25513,7 +26184,19 @@
         <w:t>figure A.3</w:t>
       </w:r>
       <w:r>
-        <w:t xml:space="preserve"> a design is made of how adding a new concept to this hierarchy would look like. At the time of creation, the templating system had not yet been thoroughly designed nor discussed. Therefore the interface designs have not included the concept blueprint selection as can be seen in </w:t>
+        <w:t xml:space="preserve"> a design is made of </w:t>
+      </w:r>
+      <w:r>
+        <w:t xml:space="preserve">what it would look like to </w:t>
+      </w:r>
+      <w:r>
+        <w:t>add</w:t>
+      </w:r>
+      <w:r>
+        <w:t xml:space="preserve"> </w:t>
+      </w:r>
+      <w:r>
+        <w:t xml:space="preserve">a new concept to this hierarchy. At the time of creation, the templating system had not yet been thoroughly designed nor discussed. Therefore the interface designs have not included the concept blueprint selection as can be seen in </w:t>
       </w:r>
       <w:r>
         <w:rPr>
@@ -26668,14 +27351,12 @@
         </w:rPr>
         <w:t xml:space="preserve">” has 3 </w:t>
       </w:r>
-      <w:proofErr w:type="spellStart"/>
-      <w:r>
-        <w:rPr>
-          <w:sz w:val="20"/>
-        </w:rPr>
-        <w:t>incomming</w:t>
-      </w:r>
-      <w:proofErr w:type="spellEnd"/>
+      <w:r>
+        <w:rPr>
+          <w:sz w:val="20"/>
+        </w:rPr>
+        <w:t>incoming</w:t>
+      </w:r>
       <w:r>
         <w:rPr>
           <w:sz w:val="20"/>
@@ -27040,7 +27721,7 @@
           <w:rPr>
             <w:noProof/>
           </w:rPr>
-          <w:t>38</w:t>
+          <w:t>26</w:t>
         </w:r>
         <w:r>
           <w:rPr>
@@ -27167,7 +27848,7 @@
           <w:rPr>
             <w:noProof/>
           </w:rPr>
-          <w:t>47</w:t>
+          <w:t>25</w:t>
         </w:r>
         <w:r>
           <w:rPr>
@@ -27238,7 +27919,7 @@
           <w:rPr>
             <w:noProof/>
           </w:rPr>
-          <w:t>39</w:t>
+          <w:t>21</w:t>
         </w:r>
         <w:r>
           <w:rPr>
@@ -27304,51 +27985,51 @@
         <w:footnoteRef/>
       </w:r>
       <w:r>
-        <w:t xml:space="preserve"> </w:t>
-      </w:r>
-      <w:r>
-        <w:t xml:space="preserve">Specific Targeted </w:t>
-      </w:r>
-      <w:proofErr w:type="spellStart"/>
-      <w:r>
-        <w:t>REsearch</w:t>
-      </w:r>
-      <w:proofErr w:type="spellEnd"/>
-      <w:r>
-        <w:t xml:space="preserve"> Project</w:t>
-      </w:r>
-      <w:r>
-        <w:t xml:space="preserve"> </w:t>
-      </w:r>
-    </w:p>
+        <w:t xml:space="preserve"> Eindhoven University of Technology, the Netherlands</w:t>
+      </w:r>
+    </w:p>
+  </w:footnote>
+  <w:footnote w:id="2">
     <w:p>
       <w:pPr>
         <w:pStyle w:val="FootnoteText"/>
       </w:pPr>
       <w:r>
-        <w:t>(</w:t>
-      </w:r>
-      <w:r>
-        <w:t>http://cordis.europa.eu/fp7/ict/future-networks/funding-schemes_en.html</w:t>
-      </w:r>
-      <w:r>
-        <w:t>)</w:t>
-      </w:r>
-    </w:p>
-  </w:footnote>
-  <w:footnote w:id="2">
+        <w:rPr>
+          <w:rStyle w:val="FootnoteReference"/>
+        </w:rPr>
+        <w:footnoteRef/>
+      </w:r>
+      <w:r>
+        <w:t xml:space="preserve"> </w:t>
+      </w:r>
+      <w:r>
+        <w:t xml:space="preserve">Specific Targeted </w:t>
+      </w:r>
+      <w:proofErr w:type="spellStart"/>
+      <w:r>
+        <w:t>REsearch</w:t>
+      </w:r>
+      <w:proofErr w:type="spellEnd"/>
+      <w:r>
+        <w:t xml:space="preserve"> Project</w:t>
+      </w:r>
+      <w:r>
+        <w:t xml:space="preserve"> </w:t>
+      </w:r>
+    </w:p>
     <w:p>
       <w:pPr>
         <w:pStyle w:val="FootnoteText"/>
       </w:pPr>
       <w:r>
-        <w:rPr>
-          <w:rStyle w:val="FootnoteReference"/>
-        </w:rPr>
-        <w:footnoteRef/>
-      </w:r>
-      <w:r>
-        <w:t xml:space="preserve"> Eindhoven University of Technology, the Netherlands</w:t>
+        <w:t>(</w:t>
+      </w:r>
+      <w:r>
+        <w:t>http://cordis.europa.eu/fp7/ict/future-networks/funding-schemes_en.html</w:t>
+      </w:r>
+      <w:r>
+        <w:t>)</w:t>
       </w:r>
     </w:p>
   </w:footnote>
@@ -27619,7 +28300,7 @@
         <w:noProof/>
         <w:sz w:val="24"/>
       </w:rPr>
-      <w:t>Chapter 6</w:t>
+      <w:t>Chapter 3</w:t>
     </w:r>
     <w:r>
       <w:rPr>
@@ -27690,7 +28371,7 @@
         <w:noProof/>
         <w:sz w:val="24"/>
       </w:rPr>
-      <w:t>Future Work</w:t>
+      <w:t>ALAT</w:t>
     </w:r>
     <w:r>
       <w:rPr>
@@ -27768,7 +28449,7 @@
         <w:noProof/>
         <w:sz w:val="24"/>
       </w:rPr>
-      <w:t>Chapter 4</w:t>
+      <w:t>Chapter 3</w:t>
     </w:r>
     <w:r>
       <w:rPr>
@@ -27839,7 +28520,7 @@
         <w:noProof/>
         <w:sz w:val="24"/>
       </w:rPr>
-      <w:t>Target audience and applications</w:t>
+      <w:t>ALAT</w:t>
     </w:r>
     <w:r>
       <w:rPr>
@@ -28013,7 +28694,7 @@
         <w:noProof/>
         <w:sz w:val="24"/>
       </w:rPr>
-      <w:t>Appendix B</w:t>
+      <w:t>Appendix A</w:t>
     </w:r>
     <w:r>
       <w:rPr>
@@ -28084,7 +28765,7 @@
         <w:noProof/>
         <w:sz w:val="24"/>
       </w:rPr>
-      <w:t>The ALAT User Interface Designs</w:t>
+      <w:t>The ALAT User Interface</w:t>
     </w:r>
     <w:r>
       <w:rPr>
@@ -29203,6 +29884,7 @@
   <w:style w:type="character" w:default="1" w:styleId="DefaultParagraphFont">
     <w:name w:val="Default Paragraph Font"/>
     <w:uiPriority w:val="1"/>
+    <w:semiHidden/>
     <w:unhideWhenUsed/>
   </w:style>
   <w:style w:type="table" w:default="1" w:styleId="TableNormal">
@@ -30088,7 +30770,7 @@
 </file>
 
 <file path=customXml/itemProps1.xml><?xml version="1.0" encoding="utf-8"?>
-<ds:datastoreItem xmlns:ds="http://schemas.openxmlformats.org/officeDocument/2006/customXml" ds:itemID="{A060E0FD-4532-4147-8921-FB8AEFFA5D01}">
+<ds:datastoreItem xmlns:ds="http://schemas.openxmlformats.org/officeDocument/2006/customXml" ds:itemID="{1FAAA175-333A-4F32-860F-E41653F4D62C}">
   <ds:schemaRefs>
     <ds:schemaRef ds:uri="http://schemas.openxmlformats.org/officeDocument/2006/bibliography"/>
   </ds:schemaRefs>

</xml_diff>

<commit_message>
header and footer fixes
</commit_message>
<xml_diff>
--- a/Documents/School/Thesis docs/Thesis Wouter Boereboom.docx
+++ b/Documents/School/Thesis docs/Thesis Wouter Boereboom.docx
@@ -3527,27 +3527,6 @@
     </w:p>
     <w:p>
       <w:pPr>
-        <w:ind w:left="720" w:hanging="720"/>
-      </w:pPr>
-      <w:r>
-        <w:lastRenderedPageBreak/>
-        <w:br w:type="page"/>
-      </w:r>
-    </w:p>
-    <w:p>
-      <w:pPr>
-        <w:rPr>
-          <w:rFonts w:eastAsia="Times New Roman" w:cs="Times New Roman"/>
-          <w:b/>
-          <w:bCs/>
-          <w:kern w:val="36"/>
-          <w:sz w:val="36"/>
-          <w:szCs w:val="48"/>
-        </w:rPr>
-      </w:pPr>
-    </w:p>
-    <w:p>
-      <w:pPr>
         <w:pStyle w:val="Subtitle"/>
         <w:rPr>
           <w:noProof/>
@@ -3557,6 +3536,7 @@
       <w:bookmarkStart w:id="9" w:name="_Toc438029936"/>
       <w:bookmarkStart w:id="10" w:name="_Toc439242909"/>
       <w:r>
+        <w:lastRenderedPageBreak/>
         <w:t xml:space="preserve">Table </w:t>
       </w:r>
       <w:r>
@@ -4044,7 +4024,21 @@
             <w:rStyle w:val="Hyperlink"/>
             <w:noProof/>
           </w:rPr>
-          <w:t>2.1 The past and present</w:t>
+          <w:t xml:space="preserve">2.1 </w:t>
+        </w:r>
+        <w:r>
+          <w:rPr>
+            <w:rStyle w:val="Hyperlink"/>
+            <w:noProof/>
+          </w:rPr>
+          <w:t>Analysis of t</w:t>
+        </w:r>
+        <w:r>
+          <w:rPr>
+            <w:rStyle w:val="Hyperlink"/>
+            <w:noProof/>
+          </w:rPr>
+          <w:t>he past and present</w:t>
         </w:r>
         <w:r>
           <w:rPr>
@@ -4307,6 +4301,8 @@
           <w:fldChar w:fldCharType="end"/>
         </w:r>
       </w:hyperlink>
+      <w:bookmarkStart w:id="11" w:name="_GoBack"/>
+      <w:bookmarkEnd w:id="11"/>
     </w:p>
     <w:p>
       <w:pPr>
@@ -5824,7 +5820,6 @@
           <w:color w:val="auto"/>
           <w:u w:val="none"/>
         </w:rPr>
-        <w:lastRenderedPageBreak/>
         <w:t xml:space="preserve">6 </w:t>
       </w:r>
       <w:hyperlink w:anchor="_Toc439242941" w:history="1">
@@ -6466,14 +6461,14 @@
           <w:rFonts w:ascii="Times New Roman" w:eastAsia="Times New Roman" w:hAnsi="Times New Roman"/>
         </w:rPr>
       </w:pPr>
-      <w:bookmarkStart w:id="11" w:name="_Toc439242910"/>
+      <w:bookmarkStart w:id="12" w:name="_Toc439242910"/>
       <w:r>
         <w:rPr>
           <w:rFonts w:eastAsia="Times New Roman"/>
         </w:rPr>
         <w:t>An introduction to adaptivity</w:t>
       </w:r>
-      <w:bookmarkEnd w:id="11"/>
+      <w:bookmarkEnd w:id="12"/>
     </w:p>
     <w:p>
       <w:pPr>
@@ -6656,7 +6651,7 @@
           <w:color w:val="auto"/>
         </w:rPr>
       </w:pPr>
-      <w:bookmarkStart w:id="12" w:name="_Toc439242911"/>
+      <w:bookmarkStart w:id="13" w:name="_Toc439242911"/>
       <w:r>
         <w:rPr>
           <w:rFonts w:eastAsia="Times New Roman"/>
@@ -6669,7 +6664,7 @@
         </w:rPr>
         <w:t>GALE</w:t>
       </w:r>
-      <w:bookmarkEnd w:id="12"/>
+      <w:bookmarkEnd w:id="13"/>
     </w:p>
     <w:p>
       <w:pPr>
@@ -6818,7 +6813,7 @@
       <w:pPr>
         <w:pStyle w:val="Heading2"/>
       </w:pPr>
-      <w:bookmarkStart w:id="13" w:name="_Toc439242912"/>
+      <w:bookmarkStart w:id="14" w:name="_Toc439242912"/>
       <w:r>
         <w:rPr>
           <w:rFonts w:eastAsia="Times New Roman"/>
@@ -6837,7 +6832,7 @@
         </w:rPr>
         <w:t>in GALE</w:t>
       </w:r>
-      <w:bookmarkEnd w:id="13"/>
+      <w:bookmarkEnd w:id="14"/>
     </w:p>
     <w:p>
       <w:pPr>
@@ -6961,7 +6956,7 @@
                                 <w:color w:val="000000"/>
                               </w:rPr>
                             </w:pPr>
-                            <w:bookmarkStart w:id="14" w:name="_Toc438717356"/>
+                            <w:bookmarkStart w:id="15" w:name="_Toc438717356"/>
                             <w:r>
                               <w:t xml:space="preserve">Figure </w:t>
                             </w:r>
@@ -6998,7 +6993,7 @@
                             <w:r>
                               <w:t xml:space="preserve"> demo</w:t>
                             </w:r>
-                            <w:bookmarkEnd w:id="14"/>
+                            <w:bookmarkEnd w:id="15"/>
                           </w:p>
                           <w:p>
                             <w:pPr>
@@ -7045,7 +7040,7 @@
                           <w:color w:val="000000"/>
                         </w:rPr>
                       </w:pPr>
-                      <w:bookmarkStart w:id="15" w:name="_Toc438717356"/>
+                      <w:bookmarkStart w:id="16" w:name="_Toc438717356"/>
                       <w:r>
                         <w:t xml:space="preserve">Figure </w:t>
                       </w:r>
@@ -7082,7 +7077,7 @@
                       <w:r>
                         <w:t xml:space="preserve"> demo</w:t>
                       </w:r>
-                      <w:bookmarkEnd w:id="15"/>
+                      <w:bookmarkEnd w:id="16"/>
                     </w:p>
                     <w:p>
                       <w:pPr>
@@ -7168,11 +7163,11 @@
       <w:pPr>
         <w:pStyle w:val="Heading2"/>
       </w:pPr>
-      <w:bookmarkStart w:id="16" w:name="_Toc439242913"/>
+      <w:bookmarkStart w:id="17" w:name="_Toc439242913"/>
       <w:r>
         <w:t>1.3 The structure of GALE applications</w:t>
       </w:r>
-      <w:bookmarkEnd w:id="16"/>
+      <w:bookmarkEnd w:id="17"/>
     </w:p>
     <w:p>
       <w:r>
@@ -7314,7 +7309,7 @@
           <w:color w:val="auto"/>
         </w:rPr>
       </w:pPr>
-      <w:bookmarkStart w:id="17" w:name="_Toc439242914"/>
+      <w:bookmarkStart w:id="18" w:name="_Toc439242914"/>
       <w:r>
         <w:rPr>
           <w:rFonts w:eastAsia="Times New Roman"/>
@@ -7333,7 +7328,7 @@
         </w:rPr>
         <w:t xml:space="preserve"> as a project goal</w:t>
       </w:r>
-      <w:bookmarkEnd w:id="17"/>
+      <w:bookmarkEnd w:id="18"/>
     </w:p>
     <w:p>
       <w:r>
@@ -7659,9 +7654,10 @@
         <w:sectPr>
           <w:headerReference w:type="even" r:id="rId45"/>
           <w:headerReference w:type="default" r:id="rId46"/>
-          <w:footerReference w:type="default" r:id="rId47"/>
-          <w:headerReference w:type="first" r:id="rId48"/>
-          <w:footerReference w:type="first" r:id="rId49"/>
+          <w:footerReference w:type="even" r:id="rId47"/>
+          <w:footerReference w:type="default" r:id="rId48"/>
+          <w:headerReference w:type="first" r:id="rId49"/>
+          <w:footerReference w:type="first" r:id="rId50"/>
           <w:pgSz w:w="12240" w:h="15840"/>
           <w:pgMar w:top="1440" w:right="1440" w:bottom="1440" w:left="1440" w:header="720" w:footer="720" w:gutter="0"/>
           <w:pgNumType w:start="1"/>
@@ -7680,11 +7676,11 @@
       <w:pPr>
         <w:pStyle w:val="Subtitle"/>
       </w:pPr>
-      <w:bookmarkStart w:id="18" w:name="_Toc439242915"/>
+      <w:bookmarkStart w:id="19" w:name="_Toc439242915"/>
       <w:r>
         <w:t>Related Work</w:t>
       </w:r>
-      <w:bookmarkEnd w:id="18"/>
+      <w:bookmarkEnd w:id="19"/>
     </w:p>
     <w:p>
       <w:r>
@@ -7703,7 +7699,7 @@
       <w:pPr>
         <w:pStyle w:val="Heading2"/>
       </w:pPr>
-      <w:bookmarkStart w:id="19" w:name="_Toc439242916"/>
+      <w:bookmarkStart w:id="20" w:name="_Toc439242916"/>
       <w:r>
         <w:t xml:space="preserve">2.1 </w:t>
       </w:r>
@@ -7713,7 +7709,7 @@
       <w:r>
         <w:t>he past and present</w:t>
       </w:r>
-      <w:bookmarkEnd w:id="19"/>
+      <w:bookmarkEnd w:id="20"/>
     </w:p>
     <w:p>
       <w:r>
@@ -7731,7 +7727,7 @@
       <w:pPr>
         <w:pStyle w:val="Heading3"/>
       </w:pPr>
-      <w:bookmarkStart w:id="20" w:name="_Toc439242917"/>
+      <w:bookmarkStart w:id="21" w:name="_Toc439242917"/>
       <w:r>
         <w:t>2</w:t>
       </w:r>
@@ -7744,7 +7740,7 @@
       <w:r>
         <w:t xml:space="preserve"> Previous authoring tools</w:t>
       </w:r>
-      <w:bookmarkEnd w:id="20"/>
+      <w:bookmarkEnd w:id="21"/>
     </w:p>
     <w:p>
       <w:r>
@@ -7890,7 +7886,7 @@
                                 <w:szCs w:val="24"/>
                               </w:rPr>
                             </w:pPr>
-                            <w:bookmarkStart w:id="21" w:name="_Toc438717357"/>
+                            <w:bookmarkStart w:id="22" w:name="_Toc438717357"/>
                             <w:r>
                               <w:t xml:space="preserve">Figure </w:t>
                             </w:r>
@@ -7927,7 +7923,7 @@
                             <w:r>
                               <w:t xml:space="preserve"> Interface</w:t>
                             </w:r>
-                            <w:bookmarkEnd w:id="21"/>
+                            <w:bookmarkEnd w:id="22"/>
                           </w:p>
                         </w:txbxContent>
                       </wps:txbx>
@@ -7960,7 +7956,7 @@
                           <w:szCs w:val="24"/>
                         </w:rPr>
                       </w:pPr>
-                      <w:bookmarkStart w:id="22" w:name="_Toc438717357"/>
+                      <w:bookmarkStart w:id="23" w:name="_Toc438717357"/>
                       <w:r>
                         <w:t xml:space="preserve">Figure </w:t>
                       </w:r>
@@ -7997,7 +7993,7 @@
                       <w:r>
                         <w:t xml:space="preserve"> Interface</w:t>
                       </w:r>
-                      <w:bookmarkEnd w:id="22"/>
+                      <w:bookmarkEnd w:id="23"/>
                     </w:p>
                   </w:txbxContent>
                 </v:textbox>
@@ -8041,7 +8037,7 @@
                     </pic:cNvPicPr>
                   </pic:nvPicPr>
                   <pic:blipFill>
-                    <a:blip r:embed="rId50">
+                    <a:blip r:embed="rId51">
                       <a:extLst>
                         <a:ext uri="{28A0092B-C50C-407E-A947-70E740481C1C}">
                           <a14:useLocalDpi xmlns:a14="http://schemas.microsoft.com/office/drawing/2010/main" val="0"/>
@@ -8385,7 +8381,7 @@
                                 <w:color w:val="000000"/>
                               </w:rPr>
                             </w:pPr>
-                            <w:bookmarkStart w:id="23" w:name="_Toc438717358"/>
+                            <w:bookmarkStart w:id="24" w:name="_Toc438717358"/>
                             <w:r>
                               <w:t xml:space="preserve">Figure </w:t>
                             </w:r>
@@ -8414,7 +8410,7 @@
                             <w:r>
                               <w:t>The AHA! Graph Author</w:t>
                             </w:r>
-                            <w:bookmarkEnd w:id="23"/>
+                            <w:bookmarkEnd w:id="24"/>
                           </w:p>
                         </w:txbxContent>
                       </wps:txbx>
@@ -8443,7 +8439,7 @@
                           <w:color w:val="000000"/>
                         </w:rPr>
                       </w:pPr>
-                      <w:bookmarkStart w:id="24" w:name="_Toc438717358"/>
+                      <w:bookmarkStart w:id="25" w:name="_Toc438717358"/>
                       <w:r>
                         <w:t xml:space="preserve">Figure </w:t>
                       </w:r>
@@ -8472,7 +8468,7 @@
                       <w:r>
                         <w:t>The AHA! Graph Author</w:t>
                       </w:r>
-                      <w:bookmarkEnd w:id="24"/>
+                      <w:bookmarkEnd w:id="25"/>
                     </w:p>
                   </w:txbxContent>
                 </v:textbox>
@@ -8512,7 +8508,7 @@
                     </pic:cNvPicPr>
                   </pic:nvPicPr>
                   <pic:blipFill>
-                    <a:blip r:embed="rId51">
+                    <a:blip r:embed="rId52">
                       <a:extLst>
                         <a:ext uri="{28A0092B-C50C-407E-A947-70E740481C1C}">
                           <a14:useLocalDpi xmlns:a14="http://schemas.microsoft.com/office/drawing/2010/main" val="0"/>
@@ -8627,7 +8623,7 @@
           <w:rFonts w:eastAsia="Times New Roman"/>
         </w:rPr>
       </w:pPr>
-      <w:bookmarkStart w:id="25" w:name="_Toc439242918"/>
+      <w:bookmarkStart w:id="26" w:name="_Toc439242918"/>
       <w:r>
         <w:rPr>
           <w:rFonts w:eastAsia="Times New Roman"/>
@@ -8652,7 +8648,7 @@
         </w:rPr>
         <w:t>The present situation</w:t>
       </w:r>
-      <w:bookmarkEnd w:id="25"/>
+      <w:bookmarkEnd w:id="26"/>
     </w:p>
     <w:p>
       <w:r>
@@ -8733,7 +8729,7 @@
                                 <w:color w:val="000000"/>
                               </w:rPr>
                             </w:pPr>
-                            <w:bookmarkStart w:id="26" w:name="_Toc438717359"/>
+                            <w:bookmarkStart w:id="27" w:name="_Toc438717359"/>
                             <w:r>
                               <w:t xml:space="preserve">Figure </w:t>
                             </w:r>
@@ -8762,7 +8758,7 @@
                             <w:r>
                               <w:t>The GAT Architecture</w:t>
                             </w:r>
-                            <w:bookmarkEnd w:id="26"/>
+                            <w:bookmarkEnd w:id="27"/>
                           </w:p>
                         </w:txbxContent>
                       </wps:txbx>
@@ -8791,7 +8787,7 @@
                           <w:color w:val="000000"/>
                         </w:rPr>
                       </w:pPr>
-                      <w:bookmarkStart w:id="27" w:name="_Toc438717359"/>
+                      <w:bookmarkStart w:id="28" w:name="_Toc438717359"/>
                       <w:r>
                         <w:t xml:space="preserve">Figure </w:t>
                       </w:r>
@@ -8820,7 +8816,7 @@
                       <w:r>
                         <w:t>The GAT Architecture</w:t>
                       </w:r>
-                      <w:bookmarkEnd w:id="27"/>
+                      <w:bookmarkEnd w:id="28"/>
                     </w:p>
                   </w:txbxContent>
                 </v:textbox>
@@ -8860,7 +8856,7 @@
                     </pic:cNvPicPr>
                   </pic:nvPicPr>
                   <pic:blipFill rotWithShape="1">
-                    <a:blip r:embed="rId52">
+                    <a:blip r:embed="rId53">
                       <a:extLst>
                         <a:ext uri="{28A0092B-C50C-407E-A947-70E740481C1C}">
                           <a14:useLocalDpi xmlns:a14="http://schemas.microsoft.com/office/drawing/2010/main" val="0"/>
@@ -9046,7 +9042,7 @@
                                 <w:color w:val="000000"/>
                               </w:rPr>
                             </w:pPr>
-                            <w:bookmarkStart w:id="28" w:name="_Toc438717360"/>
+                            <w:bookmarkStart w:id="29" w:name="_Toc438717360"/>
                             <w:r>
                               <w:t xml:space="preserve">Figure </w:t>
                             </w:r>
@@ -9072,7 +9068,7 @@
                             <w:r>
                               <w:t>: The GAT Domain Designer</w:t>
                             </w:r>
-                            <w:bookmarkEnd w:id="28"/>
+                            <w:bookmarkEnd w:id="29"/>
                           </w:p>
                         </w:txbxContent>
                       </wps:txbx>
@@ -9101,7 +9097,7 @@
                           <w:color w:val="000000"/>
                         </w:rPr>
                       </w:pPr>
-                      <w:bookmarkStart w:id="29" w:name="_Toc438717360"/>
+                      <w:bookmarkStart w:id="30" w:name="_Toc438717360"/>
                       <w:r>
                         <w:t xml:space="preserve">Figure </w:t>
                       </w:r>
@@ -9127,7 +9123,7 @@
                       <w:r>
                         <w:t>: The GAT Domain Designer</w:t>
                       </w:r>
-                      <w:bookmarkEnd w:id="29"/>
+                      <w:bookmarkEnd w:id="30"/>
                     </w:p>
                   </w:txbxContent>
                 </v:textbox>
@@ -9167,7 +9163,7 @@
                     </pic:cNvPicPr>
                   </pic:nvPicPr>
                   <pic:blipFill>
-                    <a:blip r:embed="rId53" cstate="print">
+                    <a:blip r:embed="rId54" cstate="print">
                       <a:extLst>
                         <a:ext uri="{28A0092B-C50C-407E-A947-70E740481C1C}">
                           <a14:useLocalDpi xmlns:a14="http://schemas.microsoft.com/office/drawing/2010/main" val="0"/>
@@ -9339,7 +9335,7 @@
                                 <w:color w:val="000000"/>
                               </w:rPr>
                             </w:pPr>
-                            <w:bookmarkStart w:id="30" w:name="_Toc438717361"/>
+                            <w:bookmarkStart w:id="31" w:name="_Toc438717361"/>
                             <w:r>
                               <w:t xml:space="preserve">Figure </w:t>
                             </w:r>
@@ -9371,7 +9367,7 @@
                             <w:r>
                               <w:t xml:space="preserve"> Course Designer</w:t>
                             </w:r>
-                            <w:bookmarkEnd w:id="30"/>
+                            <w:bookmarkEnd w:id="31"/>
                           </w:p>
                         </w:txbxContent>
                       </wps:txbx>
@@ -9400,7 +9396,7 @@
                           <w:color w:val="000000"/>
                         </w:rPr>
                       </w:pPr>
-                      <w:bookmarkStart w:id="31" w:name="_Toc438717361"/>
+                      <w:bookmarkStart w:id="32" w:name="_Toc438717361"/>
                       <w:r>
                         <w:t xml:space="preserve">Figure </w:t>
                       </w:r>
@@ -9432,7 +9428,7 @@
                       <w:r>
                         <w:t xml:space="preserve"> Course Designer</w:t>
                       </w:r>
-                      <w:bookmarkEnd w:id="31"/>
+                      <w:bookmarkEnd w:id="32"/>
                     </w:p>
                   </w:txbxContent>
                 </v:textbox>
@@ -9472,7 +9468,7 @@
                     </pic:cNvPicPr>
                   </pic:nvPicPr>
                   <pic:blipFill>
-                    <a:blip r:embed="rId54" cstate="print">
+                    <a:blip r:embed="rId55" cstate="print">
                       <a:extLst>
                         <a:ext uri="{28A0092B-C50C-407E-A947-70E740481C1C}">
                           <a14:useLocalDpi xmlns:a14="http://schemas.microsoft.com/office/drawing/2010/main" val="0"/>
@@ -9666,7 +9662,7 @@
                     </pic:cNvPicPr>
                   </pic:nvPicPr>
                   <pic:blipFill>
-                    <a:blip r:embed="rId55">
+                    <a:blip r:embed="rId56">
                       <a:extLst>
                         <a:ext uri="{28A0092B-C50C-407E-A947-70E740481C1C}">
                           <a14:useLocalDpi xmlns:a14="http://schemas.microsoft.com/office/drawing/2010/main" val="0"/>
@@ -9702,7 +9698,7 @@
       <w:pPr>
         <w:pStyle w:val="Caption"/>
       </w:pPr>
-      <w:bookmarkStart w:id="32" w:name="_Toc438717362"/>
+      <w:bookmarkStart w:id="33" w:name="_Toc438717362"/>
       <w:r>
         <w:t xml:space="preserve">Figure </w:t>
       </w:r>
@@ -9728,7 +9724,7 @@
       <w:r>
         <w:t>: The GAT PRT</w:t>
       </w:r>
-      <w:bookmarkEnd w:id="32"/>
+      <w:bookmarkEnd w:id="33"/>
     </w:p>
     <w:p>
       <w:pPr>
@@ -9990,7 +9986,7 @@
                     </pic:cNvPicPr>
                   </pic:nvPicPr>
                   <pic:blipFill>
-                    <a:blip r:embed="rId56" cstate="print">
+                    <a:blip r:embed="rId57" cstate="print">
                       <a:extLst>
                         <a:ext uri="{28A0092B-C50C-407E-A947-70E740481C1C}">
                           <a14:useLocalDpi xmlns:a14="http://schemas.microsoft.com/office/drawing/2010/main" val="0"/>
@@ -10026,7 +10022,7 @@
       <w:pPr>
         <w:pStyle w:val="Caption"/>
       </w:pPr>
-      <w:bookmarkStart w:id="33" w:name="_Toc438717363"/>
+      <w:bookmarkStart w:id="34" w:name="_Toc438717363"/>
       <w:r>
         <w:t xml:space="preserve">Figure </w:t>
       </w:r>
@@ -10052,7 +10048,7 @@
       <w:r>
         <w:t>: The GAT Welcome Interface</w:t>
       </w:r>
-      <w:bookmarkEnd w:id="33"/>
+      <w:bookmarkEnd w:id="34"/>
     </w:p>
     <w:p>
       <w:r>
@@ -10077,7 +10073,7 @@
           <w:rFonts w:eastAsia="Times New Roman"/>
         </w:rPr>
       </w:pPr>
-      <w:bookmarkStart w:id="34" w:name="_Toc439242919"/>
+      <w:bookmarkStart w:id="35" w:name="_Toc439242919"/>
       <w:r>
         <w:rPr>
           <w:rFonts w:eastAsia="Times New Roman"/>
@@ -10096,7 +10092,7 @@
         </w:rPr>
         <w:t>3 Discussion</w:t>
       </w:r>
-      <w:bookmarkEnd w:id="34"/>
+      <w:bookmarkEnd w:id="35"/>
     </w:p>
     <w:p>
       <w:pPr>
@@ -10275,12 +10271,12 @@
       <w:pPr>
         <w:pStyle w:val="Heading2"/>
       </w:pPr>
-      <w:bookmarkStart w:id="35" w:name="_Toc439242920"/>
+      <w:bookmarkStart w:id="36" w:name="_Toc439242920"/>
       <w:r>
         <w:lastRenderedPageBreak/>
         <w:t>2.2 A comparative study</w:t>
       </w:r>
-      <w:bookmarkEnd w:id="35"/>
+      <w:bookmarkEnd w:id="36"/>
     </w:p>
     <w:p>
       <w:r>
@@ -10434,7 +10430,7 @@
                                 <w:color w:val="000000"/>
                               </w:rPr>
                             </w:pPr>
-                            <w:bookmarkStart w:id="36" w:name="_Toc438717364"/>
+                            <w:bookmarkStart w:id="37" w:name="_Toc438717364"/>
                             <w:r>
                               <w:t xml:space="preserve">Figure </w:t>
                             </w:r>
@@ -10468,7 +10464,7 @@
                             <w:r>
                               <w:t>. Taken from [GaDa10]</w:t>
                             </w:r>
-                            <w:bookmarkEnd w:id="36"/>
+                            <w:bookmarkEnd w:id="37"/>
                           </w:p>
                         </w:txbxContent>
                       </wps:txbx>
@@ -10497,7 +10493,7 @@
                           <w:color w:val="000000"/>
                         </w:rPr>
                       </w:pPr>
-                      <w:bookmarkStart w:id="37" w:name="_Toc438717364"/>
+                      <w:bookmarkStart w:id="38" w:name="_Toc438717364"/>
                       <w:r>
                         <w:t xml:space="preserve">Figure </w:t>
                       </w:r>
@@ -10531,7 +10527,7 @@
                       <w:r>
                         <w:t>. Taken from [GaDa10]</w:t>
                       </w:r>
-                      <w:bookmarkEnd w:id="37"/>
+                      <w:bookmarkEnd w:id="38"/>
                     </w:p>
                   </w:txbxContent>
                 </v:textbox>
@@ -10569,7 +10565,7 @@
                     <pic:cNvPicPr/>
                   </pic:nvPicPr>
                   <pic:blipFill>
-                    <a:blip r:embed="rId57">
+                    <a:blip r:embed="rId58">
                       <a:extLst>
                         <a:ext uri="{28A0092B-C50C-407E-A947-70E740481C1C}">
                           <a14:useLocalDpi xmlns:a14="http://schemas.microsoft.com/office/drawing/2010/main" val="0"/>
@@ -10717,7 +10713,7 @@
       <w:pPr>
         <w:pStyle w:val="Heading3"/>
       </w:pPr>
-      <w:bookmarkStart w:id="38" w:name="_Toc439242921"/>
+      <w:bookmarkStart w:id="39" w:name="_Toc439242921"/>
       <w:r>
         <w:lastRenderedPageBreak/>
         <w:t>2.2</w:t>
@@ -10729,7 +10725,7 @@
       <w:r>
         <w:t>ACTSim</w:t>
       </w:r>
-      <w:bookmarkEnd w:id="38"/>
+      <w:bookmarkEnd w:id="39"/>
       <w:proofErr w:type="spellEnd"/>
     </w:p>
     <w:p>
@@ -10838,14 +10834,14 @@
       <w:pPr>
         <w:pStyle w:val="Heading3"/>
       </w:pPr>
-      <w:bookmarkStart w:id="39" w:name="_Toc439242922"/>
+      <w:bookmarkStart w:id="40" w:name="_Toc439242922"/>
       <w:r>
         <w:t>2.2</w:t>
       </w:r>
       <w:r>
         <w:t>.2 WOTAN</w:t>
       </w:r>
-      <w:bookmarkEnd w:id="39"/>
+      <w:bookmarkEnd w:id="40"/>
     </w:p>
     <w:p>
       <w:r>
@@ -10908,8 +10904,6 @@
       <w:r>
         <w:t>is why ALAT does not allow these kind of domain connections (and uses a tree structure instead).</w:t>
       </w:r>
-      <w:bookmarkStart w:id="40" w:name="_GoBack"/>
-      <w:bookmarkEnd w:id="40"/>
     </w:p>
     <w:p>
       <w:r>
@@ -11085,7 +11079,7 @@
                     <pic:cNvPicPr/>
                   </pic:nvPicPr>
                   <pic:blipFill>
-                    <a:blip r:embed="rId58">
+                    <a:blip r:embed="rId59">
                       <a:extLst>
                         <a:ext uri="{28A0092B-C50C-407E-A947-70E740481C1C}">
                           <a14:useLocalDpi xmlns:a14="http://schemas.microsoft.com/office/drawing/2010/main" val="0"/>
@@ -11139,7 +11133,7 @@
                     <pic:cNvPicPr/>
                   </pic:nvPicPr>
                   <pic:blipFill>
-                    <a:blip r:embed="rId59">
+                    <a:blip r:embed="rId60">
                       <a:extLst>
                         <a:ext uri="{28A0092B-C50C-407E-A947-70E740481C1C}">
                           <a14:useLocalDpi xmlns:a14="http://schemas.microsoft.com/office/drawing/2010/main" val="0"/>
@@ -11629,7 +11623,7 @@
                     <pic:cNvPicPr/>
                   </pic:nvPicPr>
                   <pic:blipFill>
-                    <a:blip r:embed="rId60">
+                    <a:blip r:embed="rId61">
                       <a:extLst>
                         <a:ext uri="{28A0092B-C50C-407E-A947-70E740481C1C}">
                           <a14:useLocalDpi xmlns:a14="http://schemas.microsoft.com/office/drawing/2010/main" val="0"/>
@@ -11688,7 +11682,7 @@
                     <pic:cNvPicPr/>
                   </pic:nvPicPr>
                   <pic:blipFill>
-                    <a:blip r:embed="rId61">
+                    <a:blip r:embed="rId62">
                       <a:extLst>
                         <a:ext uri="{28A0092B-C50C-407E-A947-70E740481C1C}">
                           <a14:useLocalDpi xmlns:a14="http://schemas.microsoft.com/office/drawing/2010/main" val="0"/>
@@ -12041,7 +12035,7 @@
                     <pic:cNvPicPr/>
                   </pic:nvPicPr>
                   <pic:blipFill>
-                    <a:blip r:embed="rId62">
+                    <a:blip r:embed="rId63">
                       <a:extLst>
                         <a:ext uri="{28A0092B-C50C-407E-A947-70E740481C1C}">
                           <a14:useLocalDpi xmlns:a14="http://schemas.microsoft.com/office/drawing/2010/main" val="0"/>
@@ -12780,7 +12774,7 @@
                     <pic:cNvPicPr/>
                   </pic:nvPicPr>
                   <pic:blipFill>
-                    <a:blip r:embed="rId63">
+                    <a:blip r:embed="rId64">
                       <a:extLst>
                         <a:ext uri="{28A0092B-C50C-407E-A947-70E740481C1C}">
                           <a14:useLocalDpi xmlns:a14="http://schemas.microsoft.com/office/drawing/2010/main" val="0"/>
@@ -12878,7 +12872,7 @@
                     <pic:cNvPicPr/>
                   </pic:nvPicPr>
                   <pic:blipFill>
-                    <a:blip r:embed="rId64">
+                    <a:blip r:embed="rId65">
                       <a:extLst>
                         <a:ext uri="{28A0092B-C50C-407E-A947-70E740481C1C}">
                           <a14:useLocalDpi xmlns:a14="http://schemas.microsoft.com/office/drawing/2010/main" val="0"/>
@@ -13020,7 +13014,7 @@
                     <pic:cNvPicPr/>
                   </pic:nvPicPr>
                   <pic:blipFill>
-                    <a:blip r:embed="rId65">
+                    <a:blip r:embed="rId66">
                       <a:extLst>
                         <a:ext uri="{28A0092B-C50C-407E-A947-70E740481C1C}">
                           <a14:useLocalDpi xmlns:a14="http://schemas.microsoft.com/office/drawing/2010/main" val="0"/>
@@ -13127,7 +13121,7 @@
                     <pic:cNvPicPr/>
                   </pic:nvPicPr>
                   <pic:blipFill>
-                    <a:blip r:embed="rId66">
+                    <a:blip r:embed="rId67">
                       <a:extLst>
                         <a:ext uri="{28A0092B-C50C-407E-A947-70E740481C1C}">
                           <a14:useLocalDpi xmlns:a14="http://schemas.microsoft.com/office/drawing/2010/main" val="0"/>
@@ -20851,7 +20845,7 @@
                     </pic:cNvPicPr>
                   </pic:nvPicPr>
                   <pic:blipFill>
-                    <a:blip r:embed="rId67">
+                    <a:blip r:embed="rId68">
                       <a:extLst>
                         <a:ext uri="{28A0092B-C50C-407E-A947-70E740481C1C}">
                           <a14:useLocalDpi xmlns:a14="http://schemas.microsoft.com/office/drawing/2010/main" val="0"/>
@@ -21091,7 +21085,7 @@
                     </pic:cNvPicPr>
                   </pic:nvPicPr>
                   <pic:blipFill>
-                    <a:blip r:embed="rId68">
+                    <a:blip r:embed="rId69">
                       <a:extLst>
                         <a:ext uri="{28A0092B-C50C-407E-A947-70E740481C1C}">
                           <a14:useLocalDpi xmlns:a14="http://schemas.microsoft.com/office/drawing/2010/main" val="0"/>
@@ -21267,7 +21261,7 @@
                     <pic:cNvPicPr/>
                   </pic:nvPicPr>
                   <pic:blipFill>
-                    <a:blip r:embed="rId69">
+                    <a:blip r:embed="rId70">
                       <a:extLst>
                         <a:ext uri="{28A0092B-C50C-407E-A947-70E740481C1C}">
                           <a14:useLocalDpi xmlns:a14="http://schemas.microsoft.com/office/drawing/2010/main" val="0"/>
@@ -24150,7 +24144,7 @@
       <w:pPr>
         <w:pStyle w:val="Subtitle"/>
         <w:sectPr>
-          <w:headerReference w:type="default" r:id="rId70"/>
+          <w:headerReference w:type="default" r:id="rId71"/>
           <w:pgSz w:w="12240" w:h="15840"/>
           <w:pgMar w:top="1440" w:right="1440" w:bottom="1440" w:left="1440" w:header="720" w:footer="720" w:gutter="0"/>
           <w:cols w:space="720"/>
@@ -24805,7 +24799,7 @@
                     <pic:cNvPicPr/>
                   </pic:nvPicPr>
                   <pic:blipFill>
-                    <a:blip r:embed="rId71">
+                    <a:blip r:embed="rId72">
                       <a:extLst>
                         <a:ext uri="{28A0092B-C50C-407E-A947-70E740481C1C}">
                           <a14:useLocalDpi xmlns:a14="http://schemas.microsoft.com/office/drawing/2010/main" val="0"/>
@@ -24859,7 +24853,7 @@
                     <pic:cNvPicPr/>
                   </pic:nvPicPr>
                   <pic:blipFill>
-                    <a:blip r:embed="rId72">
+                    <a:blip r:embed="rId73">
                       <a:extLst>
                         <a:ext uri="{28A0092B-C50C-407E-A947-70E740481C1C}">
                           <a14:useLocalDpi xmlns:a14="http://schemas.microsoft.com/office/drawing/2010/main" val="0"/>
@@ -24913,7 +24907,7 @@
                     <pic:cNvPicPr/>
                   </pic:nvPicPr>
                   <pic:blipFill>
-                    <a:blip r:embed="rId73">
+                    <a:blip r:embed="rId74">
                       <a:extLst>
                         <a:ext uri="{28A0092B-C50C-407E-A947-70E740481C1C}">
                           <a14:useLocalDpi xmlns:a14="http://schemas.microsoft.com/office/drawing/2010/main" val="0"/>
@@ -25211,7 +25205,7 @@
                     <pic:cNvPicPr/>
                   </pic:nvPicPr>
                   <pic:blipFill>
-                    <a:blip r:embed="rId74">
+                    <a:blip r:embed="rId75">
                       <a:extLst>
                         <a:ext uri="{28A0092B-C50C-407E-A947-70E740481C1C}">
                           <a14:useLocalDpi xmlns:a14="http://schemas.microsoft.com/office/drawing/2010/main" val="0"/>
@@ -25270,7 +25264,7 @@
                     <pic:cNvPicPr/>
                   </pic:nvPicPr>
                   <pic:blipFill>
-                    <a:blip r:embed="rId75">
+                    <a:blip r:embed="rId76">
                       <a:extLst>
                         <a:ext uri="{28A0092B-C50C-407E-A947-70E740481C1C}">
                           <a14:useLocalDpi xmlns:a14="http://schemas.microsoft.com/office/drawing/2010/main" val="0"/>
@@ -25335,7 +25329,7 @@
                     <pic:cNvPicPr/>
                   </pic:nvPicPr>
                   <pic:blipFill>
-                    <a:blip r:embed="rId76">
+                    <a:blip r:embed="rId77">
                       <a:extLst>
                         <a:ext uri="{28A0092B-C50C-407E-A947-70E740481C1C}">
                           <a14:useLocalDpi xmlns:a14="http://schemas.microsoft.com/office/drawing/2010/main" val="0"/>
@@ -25769,7 +25763,7 @@
                     <pic:cNvPicPr/>
                   </pic:nvPicPr>
                   <pic:blipFill>
-                    <a:blip r:embed="rId77">
+                    <a:blip r:embed="rId78">
                       <a:extLst>
                         <a:ext uri="{28A0092B-C50C-407E-A947-70E740481C1C}">
                           <a14:useLocalDpi xmlns:a14="http://schemas.microsoft.com/office/drawing/2010/main" val="0"/>
@@ -25828,7 +25822,7 @@
                     <pic:cNvPicPr/>
                   </pic:nvPicPr>
                   <pic:blipFill>
-                    <a:blip r:embed="rId78">
+                    <a:blip r:embed="rId79">
                       <a:extLst>
                         <a:ext uri="{28A0092B-C50C-407E-A947-70E740481C1C}">
                           <a14:useLocalDpi xmlns:a14="http://schemas.microsoft.com/office/drawing/2010/main" val="0"/>
@@ -26020,7 +26014,7 @@
                     <pic:cNvPicPr/>
                   </pic:nvPicPr>
                   <pic:blipFill>
-                    <a:blip r:embed="rId79">
+                    <a:blip r:embed="rId80">
                       <a:extLst>
                         <a:ext uri="{28A0092B-C50C-407E-A947-70E740481C1C}">
                           <a14:useLocalDpi xmlns:a14="http://schemas.microsoft.com/office/drawing/2010/main" val="0"/>
@@ -26439,7 +26433,7 @@
                     <pic:cNvPicPr/>
                   </pic:nvPicPr>
                   <pic:blipFill>
-                    <a:blip r:embed="rId80">
+                    <a:blip r:embed="rId81">
                       <a:extLst>
                         <a:ext uri="{28A0092B-C50C-407E-A947-70E740481C1C}">
                           <a14:useLocalDpi xmlns:a14="http://schemas.microsoft.com/office/drawing/2010/main" val="0"/>
@@ -26623,7 +26617,7 @@
                     <pic:cNvPicPr/>
                   </pic:nvPicPr>
                   <pic:blipFill>
-                    <a:blip r:embed="rId81">
+                    <a:blip r:embed="rId82">
                       <a:extLst>
                         <a:ext uri="{28A0092B-C50C-407E-A947-70E740481C1C}">
                           <a14:useLocalDpi xmlns:a14="http://schemas.microsoft.com/office/drawing/2010/main" val="0"/>
@@ -26834,7 +26828,7 @@
                     <pic:cNvPicPr/>
                   </pic:nvPicPr>
                   <pic:blipFill>
-                    <a:blip r:embed="rId82">
+                    <a:blip r:embed="rId83">
                       <a:extLst>
                         <a:ext uri="{28A0092B-C50C-407E-A947-70E740481C1C}">
                           <a14:useLocalDpi xmlns:a14="http://schemas.microsoft.com/office/drawing/2010/main" val="0"/>
@@ -27027,7 +27021,7 @@
                     <pic:cNvPicPr/>
                   </pic:nvPicPr>
                   <pic:blipFill>
-                    <a:blip r:embed="rId83">
+                    <a:blip r:embed="rId84">
                       <a:extLst>
                         <a:ext uri="{28A0092B-C50C-407E-A947-70E740481C1C}">
                           <a14:useLocalDpi xmlns:a14="http://schemas.microsoft.com/office/drawing/2010/main" val="0"/>
@@ -27231,7 +27225,7 @@
                     <pic:cNvPicPr/>
                   </pic:nvPicPr>
                   <pic:blipFill>
-                    <a:blip r:embed="rId84">
+                    <a:blip r:embed="rId85">
                       <a:extLst>
                         <a:ext uri="{28A0092B-C50C-407E-A947-70E740481C1C}">
                           <a14:useLocalDpi xmlns:a14="http://schemas.microsoft.com/office/drawing/2010/main" val="0"/>
@@ -27609,7 +27603,7 @@
                     <pic:cNvPicPr/>
                   </pic:nvPicPr>
                   <pic:blipFill>
-                    <a:blip r:embed="rId85">
+                    <a:blip r:embed="rId86">
                       <a:extLst>
                         <a:ext uri="{28A0092B-C50C-407E-A947-70E740481C1C}">
                           <a14:useLocalDpi xmlns:a14="http://schemas.microsoft.com/office/drawing/2010/main" val="0"/>
@@ -27637,7 +27631,7 @@
       </w:r>
     </w:p>
     <w:sectPr>
-      <w:headerReference w:type="default" r:id="rId86"/>
+      <w:headerReference w:type="default" r:id="rId87"/>
       <w:pgSz w:w="12240" w:h="15840"/>
       <w:pgMar w:top="1440" w:right="1440" w:bottom="1440" w:left="1440" w:header="720" w:footer="720" w:gutter="0"/>
       <w:cols w:space="720"/>
@@ -27681,10 +27675,13 @@
       <w:pBdr>
         <w:top w:val="single" w:sz="4" w:space="1" w:color="auto"/>
       </w:pBdr>
+      <w:rPr>
+        <w:noProof/>
+      </w:rPr>
     </w:pPr>
     <w:sdt>
       <w:sdtPr>
-        <w:id w:val="-601959582"/>
+        <w:id w:val="-122385312"/>
         <w:docPartObj>
           <w:docPartGallery w:val="Page Numbers (Bottom of Page)"/>
           <w:docPartUnique/>
@@ -27697,37 +27694,43 @@
       </w:sdtEndPr>
       <w:sdtContent>
         <w:r>
+          <w:fldChar w:fldCharType="begin"/>
+        </w:r>
+        <w:r>
+          <w:instrText xml:space="preserve"> PAGE   \* MERGEFORMAT </w:instrText>
+        </w:r>
+        <w:r>
+          <w:fldChar w:fldCharType="separate"/>
+        </w:r>
+        <w:r>
+          <w:rPr>
+            <w:noProof/>
+          </w:rPr>
+          <w:t>VIII</w:t>
+        </w:r>
+        <w:r>
+          <w:rPr>
+            <w:noProof/>
+          </w:rPr>
+          <w:fldChar w:fldCharType="end"/>
+        </w:r>
+        <w:r>
           <w:rPr>
             <w:b/>
           </w:rPr>
+          <w:ptab w:relativeTo="margin" w:alignment="right" w:leader="none"/>
+        </w:r>
+        <w:r>
+          <w:rPr>
+            <w:b/>
+          </w:rPr>
+          <w:t xml:space="preserve"> </w:t>
+        </w:r>
+        <w:r>
+          <w:rPr>
+            <w:b/>
+          </w:rPr>
           <w:t>ALAT: A new authoring environment for GALE</w:t>
-        </w:r>
-        <w:r>
-          <w:t xml:space="preserve"> </w:t>
-        </w:r>
-        <w:r>
-          <w:tab/>
-        </w:r>
-        <w:r>
-          <w:fldChar w:fldCharType="begin"/>
-        </w:r>
-        <w:r>
-          <w:instrText xml:space="preserve"> PAGE   \* MERGEFORMAT </w:instrText>
-        </w:r>
-        <w:r>
-          <w:fldChar w:fldCharType="separate"/>
-        </w:r>
-        <w:r>
-          <w:rPr>
-            <w:noProof/>
-          </w:rPr>
-          <w:t>26</w:t>
-        </w:r>
-        <w:r>
-          <w:rPr>
-            <w:noProof/>
-          </w:rPr>
-          <w:fldChar w:fldCharType="end"/>
         </w:r>
       </w:sdtContent>
     </w:sdt>
@@ -27820,6 +27823,83 @@
       <w:pBdr>
         <w:top w:val="single" w:sz="4" w:space="1" w:color="auto"/>
       </w:pBdr>
+      <w:rPr>
+        <w:noProof/>
+      </w:rPr>
+    </w:pPr>
+    <w:sdt>
+      <w:sdtPr>
+        <w:id w:val="-1021932480"/>
+        <w:docPartObj>
+          <w:docPartGallery w:val="Page Numbers (Bottom of Page)"/>
+          <w:docPartUnique/>
+        </w:docPartObj>
+      </w:sdtPr>
+      <w:sdtEndPr>
+        <w:rPr>
+          <w:noProof/>
+        </w:rPr>
+      </w:sdtEndPr>
+      <w:sdtContent>
+        <w:r>
+          <w:rPr>
+            <w:b/>
+          </w:rPr>
+          <w:t>ALAT: A new authoring environment for GALE</w:t>
+        </w:r>
+        <w:r>
+          <w:t xml:space="preserve"> </w:t>
+        </w:r>
+        <w:r>
+          <w:tab/>
+        </w:r>
+        <w:r>
+          <w:fldChar w:fldCharType="begin"/>
+        </w:r>
+        <w:r>
+          <w:instrText xml:space="preserve"> PAGE   \* MERGEFORMAT </w:instrText>
+        </w:r>
+        <w:r>
+          <w:fldChar w:fldCharType="separate"/>
+        </w:r>
+        <w:r>
+          <w:rPr>
+            <w:noProof/>
+          </w:rPr>
+          <w:t>10</w:t>
+        </w:r>
+        <w:r>
+          <w:rPr>
+            <w:noProof/>
+          </w:rPr>
+          <w:fldChar w:fldCharType="end"/>
+        </w:r>
+        <w:r>
+          <w:rPr>
+            <w:b/>
+          </w:rPr>
+          <w:ptab w:relativeTo="margin" w:alignment="right" w:leader="none"/>
+        </w:r>
+        <w:r>
+          <w:rPr>
+            <w:b/>
+          </w:rPr>
+          <w:t xml:space="preserve"> </w:t>
+        </w:r>
+      </w:sdtContent>
+    </w:sdt>
+  </w:p>
+</w:ftr>
+</file>
+
+<file path=word/footer5.xml><?xml version="1.0" encoding="utf-8"?>
+<w:ftr xmlns:wpc="http://schemas.microsoft.com/office/word/2010/wordprocessingCanvas" xmlns:mc="http://schemas.openxmlformats.org/markup-compatibility/2006" xmlns:o="urn:schemas-microsoft-com:office:office" xmlns:r="http://schemas.openxmlformats.org/officeDocument/2006/relationships" xmlns:m="http://schemas.openxmlformats.org/officeDocument/2006/math" xmlns:v="urn:schemas-microsoft-com:vml" xmlns:wp14="http://schemas.microsoft.com/office/word/2010/wordprocessingDrawing" xmlns:wp="http://schemas.openxmlformats.org/drawingml/2006/wordprocessingDrawing" xmlns:w10="urn:schemas-microsoft-com:office:word" xmlns:w="http://schemas.openxmlformats.org/wordprocessingml/2006/main" xmlns:w14="http://schemas.microsoft.com/office/word/2010/wordml" xmlns:w15="http://schemas.microsoft.com/office/word/2012/wordml" xmlns:wpg="http://schemas.microsoft.com/office/word/2010/wordprocessingGroup" xmlns:wpi="http://schemas.microsoft.com/office/word/2010/wordprocessingInk" xmlns:wne="http://schemas.microsoft.com/office/word/2006/wordml" xmlns:wps="http://schemas.microsoft.com/office/word/2010/wordprocessingShape" mc:Ignorable="w14 w15 wp14">
+  <w:p>
+    <w:pPr>
+      <w:pStyle w:val="Footer"/>
+      <w:pBdr>
+        <w:top w:val="single" w:sz="4" w:space="1" w:color="auto"/>
+      </w:pBdr>
     </w:pPr>
     <w:sdt>
       <w:sdtPr>
@@ -27848,7 +27928,7 @@
           <w:rPr>
             <w:noProof/>
           </w:rPr>
-          <w:t>25</w:t>
+          <w:t>11</w:t>
         </w:r>
         <w:r>
           <w:rPr>
@@ -27880,7 +27960,7 @@
 </w:ftr>
 </file>
 
-<file path=word/footer5.xml><?xml version="1.0" encoding="utf-8"?>
+<file path=word/footer6.xml><?xml version="1.0" encoding="utf-8"?>
 <w:ftr xmlns:wpc="http://schemas.microsoft.com/office/word/2010/wordprocessingCanvas" xmlns:mc="http://schemas.openxmlformats.org/markup-compatibility/2006" xmlns:o="urn:schemas-microsoft-com:office:office" xmlns:r="http://schemas.openxmlformats.org/officeDocument/2006/relationships" xmlns:m="http://schemas.openxmlformats.org/officeDocument/2006/math" xmlns:v="urn:schemas-microsoft-com:vml" xmlns:wp14="http://schemas.microsoft.com/office/word/2010/wordprocessingDrawing" xmlns:wp="http://schemas.openxmlformats.org/drawingml/2006/wordprocessingDrawing" xmlns:w10="urn:schemas-microsoft-com:office:word" xmlns:w="http://schemas.openxmlformats.org/wordprocessingml/2006/main" xmlns:w14="http://schemas.microsoft.com/office/word/2010/wordml" xmlns:w15="http://schemas.microsoft.com/office/word/2012/wordml" xmlns:wpg="http://schemas.microsoft.com/office/word/2010/wordprocessingGroup" xmlns:wpi="http://schemas.microsoft.com/office/word/2010/wordprocessingInk" xmlns:wne="http://schemas.microsoft.com/office/word/2006/wordml" xmlns:wps="http://schemas.microsoft.com/office/word/2010/wordprocessingShape" mc:Ignorable="w14 w15 wp14">
   <w:p>
     <w:pPr>
@@ -27919,7 +27999,7 @@
           <w:rPr>
             <w:noProof/>
           </w:rPr>
-          <w:t>21</w:t>
+          <w:t>5</w:t>
         </w:r>
         <w:r>
           <w:rPr>
@@ -28300,7 +28380,7 @@
         <w:noProof/>
         <w:sz w:val="24"/>
       </w:rPr>
-      <w:t>Chapter 3</w:t>
+      <w:t>Chapter 2</w:t>
     </w:r>
     <w:r>
       <w:rPr>
@@ -28371,7 +28451,7 @@
         <w:noProof/>
         <w:sz w:val="24"/>
       </w:rPr>
-      <w:t>ALAT</w:t>
+      <w:t>Related Work</w:t>
     </w:r>
     <w:r>
       <w:rPr>
@@ -28449,7 +28529,7 @@
         <w:noProof/>
         <w:sz w:val="24"/>
       </w:rPr>
-      <w:t>Chapter 3</w:t>
+      <w:t>Chapter 2</w:t>
     </w:r>
     <w:r>
       <w:rPr>
@@ -28520,7 +28600,7 @@
         <w:noProof/>
         <w:sz w:val="24"/>
       </w:rPr>
-      <w:t>ALAT</w:t>
+      <w:t>Related Work</w:t>
     </w:r>
     <w:r>
       <w:rPr>
@@ -28694,7 +28774,7 @@
         <w:noProof/>
         <w:sz w:val="24"/>
       </w:rPr>
-      <w:t>Appendix A</w:t>
+      <w:t>Appendix C</w:t>
     </w:r>
     <w:r>
       <w:rPr>
@@ -28765,7 +28845,7 @@
         <w:noProof/>
         <w:sz w:val="24"/>
       </w:rPr>
-      <w:t>The ALAT User Interface</w:t>
+      <w:t>ALAT Architecture (Elaborated)</w:t>
     </w:r>
     <w:r>
       <w:rPr>
@@ -30770,7 +30850,7 @@
 </file>
 
 <file path=customXml/itemProps1.xml><?xml version="1.0" encoding="utf-8"?>
-<ds:datastoreItem xmlns:ds="http://schemas.openxmlformats.org/officeDocument/2006/customXml" ds:itemID="{1FAAA175-333A-4F32-860F-E41653F4D62C}">
+<ds:datastoreItem xmlns:ds="http://schemas.openxmlformats.org/officeDocument/2006/customXml" ds:itemID="{D45A9FE2-C969-4407-AB58-0A7018DB91BA}">
   <ds:schemaRefs>
     <ds:schemaRef ds:uri="http://schemas.openxmlformats.org/officeDocument/2006/bibliography"/>
   </ds:schemaRefs>

</xml_diff>

<commit_message>
document page numbering fixed to fit print modes
</commit_message>
<xml_diff>
--- a/Documents/School/Thesis docs/Thesis Wouter Boereboom.docx
+++ b/Documents/School/Thesis docs/Thesis Wouter Boereboom.docx
@@ -4,14 +4,75 @@
   <w:body>
     <w:p>
       <w:pPr>
-        <w:pStyle w:val="Title"/>
         <w:jc w:val="center"/>
-        <w:rPr>
-          <w:rFonts w:ascii="Arial" w:hAnsi="Arial" w:cs="Arial"/>
-          <w:sz w:val="144"/>
-          <w:szCs w:val="144"/>
-        </w:rPr>
       </w:pPr>
+      <w:r>
+        <w:rPr>
+          <w:noProof/>
+        </w:rPr>
+        <w:drawing>
+          <wp:inline distT="0" distB="0" distL="0" distR="0" wp14:anchorId="7D46C137" wp14:editId="30E4F220">
+            <wp:extent cx="4637314" cy="988897"/>
+            <wp:effectExtent l="0" t="0" r="0" b="1905"/>
+            <wp:docPr id="2" name="Picture 2"/>
+            <wp:cNvGraphicFramePr>
+              <a:graphicFrameLocks xmlns:a="http://schemas.openxmlformats.org/drawingml/2006/main" noChangeAspect="1"/>
+            </wp:cNvGraphicFramePr>
+            <a:graphic xmlns:a="http://schemas.openxmlformats.org/drawingml/2006/main">
+              <a:graphicData uri="http://schemas.openxmlformats.org/drawingml/2006/picture">
+                <pic:pic xmlns:pic="http://schemas.openxmlformats.org/drawingml/2006/picture">
+                  <pic:nvPicPr>
+                    <pic:cNvPr id="2" name="tuelogo.png"/>
+                    <pic:cNvPicPr/>
+                  </pic:nvPicPr>
+                  <pic:blipFill>
+                    <a:blip r:embed="rId8" cstate="print">
+                      <a:extLst>
+                        <a:ext uri="{28A0092B-C50C-407E-A947-70E740481C1C}">
+                          <a14:useLocalDpi xmlns:a14="http://schemas.microsoft.com/office/drawing/2010/main" val="0"/>
+                        </a:ext>
+                      </a:extLst>
+                    </a:blip>
+                    <a:stretch>
+                      <a:fillRect/>
+                    </a:stretch>
+                  </pic:blipFill>
+                  <pic:spPr>
+                    <a:xfrm>
+                      <a:off x="0" y="0"/>
+                      <a:ext cx="4648843" cy="991356"/>
+                    </a:xfrm>
+                    <a:prstGeom prst="rect">
+                      <a:avLst/>
+                    </a:prstGeom>
+                  </pic:spPr>
+                </pic:pic>
+              </a:graphicData>
+            </a:graphic>
+          </wp:inline>
+        </w:drawing>
+      </w:r>
+    </w:p>
+    <w:p>
+      <w:pPr>
+        <w:jc w:val="center"/>
+      </w:pPr>
+    </w:p>
+    <w:p>
+      <w:pPr>
+        <w:jc w:val="center"/>
+      </w:pPr>
+      <w:r>
+        <w:t>Eindhoven University of Technology</w:t>
+      </w:r>
+    </w:p>
+    <w:p>
+      <w:pPr>
+        <w:jc w:val="center"/>
+      </w:pPr>
+      <w:r>
+        <w:t>Department of Mathematics and Computer Science</w:t>
+      </w:r>
     </w:p>
     <w:p>
       <w:pPr>
@@ -19,80 +80,201 @@
         <w:jc w:val="center"/>
         <w:rPr>
           <w:rFonts w:ascii="Arial" w:hAnsi="Arial" w:cs="Arial"/>
-          <w:sz w:val="144"/>
-          <w:szCs w:val="144"/>
         </w:rPr>
       </w:pPr>
+    </w:p>
+    <w:p>
+      <w:pPr>
+        <w:pStyle w:val="Title"/>
+        <w:jc w:val="center"/>
+      </w:pPr>
       <w:r>
         <w:rPr>
           <w:rFonts w:ascii="Arial" w:hAnsi="Arial" w:cs="Arial"/>
-          <w:sz w:val="144"/>
-          <w:szCs w:val="144"/>
         </w:rPr>
         <w:t>ALAT</w:t>
       </w:r>
     </w:p>
     <w:p/>
-    <w:p/>
-    <w:p/>
     <w:p>
       <w:pPr>
+        <w:jc w:val="center"/>
         <w:rPr>
           <w:i/>
-          <w:sz w:val="52"/>
-          <w:szCs w:val="52"/>
+          <w:sz w:val="40"/>
+          <w:szCs w:val="40"/>
         </w:rPr>
       </w:pPr>
       <w:r>
         <w:rPr>
           <w:i/>
-          <w:sz w:val="52"/>
-          <w:szCs w:val="52"/>
+          <w:sz w:val="40"/>
+          <w:szCs w:val="40"/>
         </w:rPr>
         <w:t>A new authoring environment for GALE</w:t>
       </w:r>
     </w:p>
-    <w:p/>
-    <w:p/>
-    <w:p/>
-    <w:p/>
     <w:p>
       <w:pPr>
         <w:jc w:val="center"/>
       </w:pPr>
-      <w:r>
-        <w:t>(This is to be replaced with the template cover)</w:t>
+    </w:p>
+    <w:p>
+      <w:pPr>
+        <w:jc w:val="center"/>
+        <w:rPr>
+          <w:sz w:val="32"/>
+          <w:szCs w:val="32"/>
+        </w:rPr>
+      </w:pPr>
+      <w:r>
+        <w:rPr>
+          <w:sz w:val="32"/>
+          <w:szCs w:val="32"/>
+        </w:rPr>
+        <w:t>Wouter Boereboom</w:t>
       </w:r>
     </w:p>
     <w:p/>
     <w:p/>
+    <w:p>
+      <w:pPr>
+        <w:jc w:val="center"/>
+      </w:pPr>
+      <w:r>
+        <w:t>Supervisor:</w:t>
+      </w:r>
+    </w:p>
+    <w:p>
+      <w:pPr>
+        <w:jc w:val="center"/>
+      </w:pPr>
+      <w:r>
+        <w:t xml:space="preserve">Prof. </w:t>
+      </w:r>
+      <w:proofErr w:type="gramStart"/>
+      <w:r>
+        <w:t>dr</w:t>
+      </w:r>
+      <w:proofErr w:type="gramEnd"/>
+      <w:r>
+        <w:t>. P.M.E. De Bra</w:t>
+      </w:r>
+    </w:p>
+    <w:p>
+      <w:pPr>
+        <w:jc w:val="center"/>
+      </w:pPr>
+    </w:p>
+    <w:p>
+      <w:pPr>
+        <w:jc w:val="center"/>
+      </w:pPr>
+      <w:r>
+        <w:t>Tutor:</w:t>
+      </w:r>
+    </w:p>
+    <w:p>
+      <w:pPr>
+        <w:jc w:val="center"/>
+      </w:pPr>
+      <w:r>
+        <w:t xml:space="preserve">Dr. </w:t>
+      </w:r>
+      <w:proofErr w:type="spellStart"/>
+      <w:proofErr w:type="gramStart"/>
+      <w:r>
+        <w:t>ir</w:t>
+      </w:r>
+      <w:proofErr w:type="gramEnd"/>
+      <w:r>
+        <w:t>.</w:t>
+      </w:r>
+      <w:proofErr w:type="spellEnd"/>
+      <w:r>
+        <w:t xml:space="preserve"> Natalia Stash</w:t>
+      </w:r>
+    </w:p>
     <w:p/>
-    <w:p/>
-    <w:p/>
-    <w:p/>
-    <w:p/>
     <w:p>
       <w:pPr>
-        <w:jc w:val="right"/>
+        <w:jc w:val="center"/>
       </w:pPr>
       <w:r>
-        <w:t>Wouter Boereboom</w:t>
+        <w:t>Graduation Committee:</w:t>
       </w:r>
     </w:p>
     <w:p>
       <w:pPr>
-        <w:jc w:val="right"/>
+        <w:jc w:val="center"/>
       </w:pPr>
       <w:r>
-        <w:t>December, 2015</w:t>
+        <w:t xml:space="preserve">Prof. </w:t>
+      </w:r>
+      <w:proofErr w:type="gramStart"/>
+      <w:r>
+        <w:t>dr</w:t>
+      </w:r>
+      <w:proofErr w:type="gramEnd"/>
+      <w:r>
+        <w:t>. P.M.E. De Bra</w:t>
       </w:r>
     </w:p>
     <w:p>
       <w:pPr>
-        <w:jc w:val="right"/>
+        <w:jc w:val="center"/>
       </w:pPr>
       <w:r>
-        <w:t>Eindhoven</w:t>
+        <w:t xml:space="preserve">Dr. </w:t>
+      </w:r>
+      <w:proofErr w:type="spellStart"/>
+      <w:proofErr w:type="gramStart"/>
+      <w:r>
+        <w:t>ir</w:t>
+      </w:r>
+      <w:proofErr w:type="gramEnd"/>
+      <w:r>
+        <w:t>.</w:t>
+      </w:r>
+      <w:proofErr w:type="spellEnd"/>
+      <w:r>
+        <w:t xml:space="preserve"> Natalia Stash</w:t>
+      </w:r>
+    </w:p>
+    <w:p>
+      <w:pPr>
+        <w:jc w:val="center"/>
+      </w:pPr>
+      <w:proofErr w:type="gramStart"/>
+      <w:r>
+        <w:t>dr</w:t>
+      </w:r>
+      <w:proofErr w:type="gramEnd"/>
+      <w:r>
+        <w:t xml:space="preserve">. C. </w:t>
+      </w:r>
+      <w:proofErr w:type="spellStart"/>
+      <w:r>
+        <w:t>Huizing</w:t>
+      </w:r>
+      <w:proofErr w:type="spellEnd"/>
+    </w:p>
+    <w:p>
+      <w:pPr>
+        <w:jc w:val="center"/>
+      </w:pPr>
+    </w:p>
+    <w:p>
+      <w:pPr>
+        <w:jc w:val="center"/>
+      </w:pPr>
+    </w:p>
+    <w:p>
+      <w:pPr>
+        <w:jc w:val="center"/>
+      </w:pPr>
+      <w:r>
+        <w:t>Eindhoven, January 2016</w:t>
       </w:r>
     </w:p>
     <w:p>
@@ -106,27 +288,26 @@
         </w:rPr>
       </w:pPr>
       <w:r>
-        <w:br w:type="page"/>
-      </w:r>
-      <w:bookmarkStart w:id="0" w:name="_Toc437952745"/>
-      <w:r>
         <w:lastRenderedPageBreak/>
         <w:br w:type="page"/>
       </w:r>
+      <w:bookmarkStart w:id="0" w:name="_Toc437952745"/>
+      <w:bookmarkStart w:id="1" w:name="_GoBack"/>
+      <w:bookmarkEnd w:id="1"/>
     </w:p>
     <w:p>
       <w:pPr>
         <w:pStyle w:val="Subtitle"/>
       </w:pPr>
-      <w:bookmarkStart w:id="1" w:name="_Toc438029934"/>
-      <w:bookmarkStart w:id="2" w:name="_Toc439242905"/>
+      <w:bookmarkStart w:id="2" w:name="_Toc438029934"/>
+      <w:bookmarkStart w:id="3" w:name="_Toc439242905"/>
       <w:bookmarkEnd w:id="0"/>
       <w:r>
         <w:lastRenderedPageBreak/>
         <w:t>Preface</w:t>
       </w:r>
-      <w:bookmarkEnd w:id="1"/>
       <w:bookmarkEnd w:id="2"/>
+      <w:bookmarkEnd w:id="3"/>
     </w:p>
     <w:p>
       <w:r>
@@ -368,11 +549,173 @@
       </w:r>
       <w:r>
         <w:br/>
-        <w:t>December, 2015</w:t>
-      </w:r>
-    </w:p>
-    <w:p>
-      <w:r>
+      </w:r>
+      <w:r>
+        <w:t>January</w:t>
+      </w:r>
+      <w:r>
+        <w:t>, 201</w:t>
+      </w:r>
+      <w:r>
+        <w:t>6</w:t>
+      </w:r>
+    </w:p>
+    <w:p>
+      <w:r>
+        <w:br w:type="page"/>
+      </w:r>
+    </w:p>
+    <w:p>
+      <w:pPr>
+        <w:rPr>
+          <w:rFonts w:eastAsiaTheme="minorEastAsia" w:cstheme="minorBidi"/>
+          <w:b/>
+          <w:color w:val="auto"/>
+          <w:spacing w:val="15"/>
+          <w:sz w:val="48"/>
+        </w:rPr>
+      </w:pPr>
+      <w:r>
+        <w:lastRenderedPageBreak/>
+        <w:br w:type="page"/>
+      </w:r>
+    </w:p>
+    <w:p>
+      <w:pPr>
+        <w:pStyle w:val="Subtitle"/>
+        <w:rPr>
+          <w:rFonts w:ascii="Times New Roman" w:hAnsi="Times New Roman" w:cs="Times New Roman"/>
+        </w:rPr>
+      </w:pPr>
+      <w:bookmarkStart w:id="4" w:name="_Toc437952746"/>
+      <w:bookmarkStart w:id="5" w:name="_Toc438029935"/>
+      <w:bookmarkStart w:id="6" w:name="_Toc439242906"/>
+      <w:r>
+        <w:lastRenderedPageBreak/>
+        <w:t>Abstract</w:t>
+      </w:r>
+      <w:bookmarkEnd w:id="4"/>
+      <w:bookmarkEnd w:id="5"/>
+      <w:bookmarkEnd w:id="6"/>
+    </w:p>
+    <w:p>
+      <w:r>
+        <w:t xml:space="preserve">GALE </w:t>
+      </w:r>
+      <w:r>
+        <w:rPr>
+          <w:rFonts w:eastAsia="Times New Roman"/>
+          <w:sz w:val="20"/>
+          <w:shd w:val="clear" w:color="auto" w:fill="FFFFFF"/>
+        </w:rPr>
+        <w:t>[SmBr11]</w:t>
+      </w:r>
+      <w:r>
+        <w:rPr>
+          <w:sz w:val="20"/>
+        </w:rPr>
+        <w:t xml:space="preserve"> </w:t>
+      </w:r>
+      <w:r>
+        <w:t>(GRAPPLE Adaptive Learning Engine) is a “truly generic and general purpose adaptive hypermedia engine” with which a wide variety of adaptation techniques can be implemented. It is used for teaching</w:t>
+      </w:r>
+      <w:r>
+        <w:t xml:space="preserve"> about</w:t>
+      </w:r>
+      <w:r>
+        <w:t xml:space="preserve"> adaptive hypermedia and in various </w:t>
+      </w:r>
+      <w:r>
+        <w:t xml:space="preserve">projects conducted </w:t>
+      </w:r>
+      <w:r>
+        <w:t xml:space="preserve">at </w:t>
+      </w:r>
+      <w:r>
+        <w:t>the Eindhoven University of Technology</w:t>
+      </w:r>
+      <w:r>
+        <w:t xml:space="preserve">. </w:t>
+      </w:r>
+    </w:p>
+    <w:p>
+      <w:r>
+        <w:t xml:space="preserve">A </w:t>
+      </w:r>
+      <w:r>
+        <w:t>major challenge</w:t>
+      </w:r>
+      <w:r>
+        <w:t xml:space="preserve"> in the creation of adaptive hypermedia applications, often called authoring, lies in its complexity. Authoring adaptive applications is often tricky to get into as a non-expert or novice GALE developer. On top of that, repeatedly defining adaptive behavior is tedious and typically involves a lot of repetitive work. Authoring tools are used in order to solve these problems and to provide support when authoring GALE applications. The tool which is currently used for authoring applications in GALE is called GAT (GRAPPLE Authoring Tool). This tool, in its current state, does not contain the expected and required functionalities. The reason for this is that GAT has been developed by a number of different parties, leading to some unfortunate design decisions and usability </w:t>
+      </w:r>
+      <w:r>
+        <w:t>issues</w:t>
+      </w:r>
+      <w:r>
+        <w:t xml:space="preserve">. The solution to this problem is to design and create a new authoring tool for GALE. </w:t>
+      </w:r>
+    </w:p>
+    <w:p>
+      <w:r>
+        <w:t>A new authoring environment</w:t>
+      </w:r>
+      <w:r>
+        <w:t xml:space="preserve"> for GALE</w:t>
+      </w:r>
+      <w:r>
+        <w:t xml:space="preserve"> </w:t>
+      </w:r>
+      <w:r>
+        <w:t xml:space="preserve">called ALAT </w:t>
+      </w:r>
+      <w:r>
+        <w:t>is presented in this thesis. It has</w:t>
+      </w:r>
+      <w:r>
+        <w:t xml:space="preserve"> </w:t>
+      </w:r>
+      <w:r>
+        <w:t>a low</w:t>
+      </w:r>
+      <w:r>
+        <w:t xml:space="preserve"> </w:t>
+      </w:r>
+      <w:r>
+        <w:t>entry barrier</w:t>
+      </w:r>
+      <w:r>
+        <w:t xml:space="preserve"> and </w:t>
+      </w:r>
+      <w:r>
+        <w:t>the</w:t>
+      </w:r>
+      <w:r>
+        <w:t xml:space="preserve"> usability for novice GALE users</w:t>
+      </w:r>
+      <w:r>
+        <w:t xml:space="preserve"> is high</w:t>
+      </w:r>
+      <w:r>
+        <w:t xml:space="preserve">. It </w:t>
+      </w:r>
+      <w:r>
+        <w:t>is</w:t>
+      </w:r>
+      <w:r>
+        <w:t xml:space="preserve"> a generic and extensible platform which can be used for numerous adaptive hypermedia application types.</w:t>
+      </w:r>
+      <w:r>
+        <w:t xml:space="preserve"> A target audience and potential application area is determined for ALAT as well. We use this target audience and application to compare it to other cutting edge authoring environments created over the past few years. This comparison shows that ALAT holds up very well with regards to its target audience and application area.</w:t>
+      </w:r>
+    </w:p>
+    <w:p>
+      <w:r>
+        <w:br w:type="page"/>
+      </w:r>
+    </w:p>
+    <w:p>
+      <w:r>
+        <w:lastRenderedPageBreak/>
         <w:br w:type="page"/>
       </w:r>
     </w:p>
@@ -380,150 +723,329 @@
       <w:pPr>
         <w:pStyle w:val="Subtitle"/>
       </w:pPr>
-    </w:p>
-    <w:p>
-      <w:pPr>
-        <w:rPr>
-          <w:rFonts w:eastAsiaTheme="minorEastAsia" w:cstheme="minorBidi"/>
-          <w:b/>
-          <w:color w:val="auto"/>
-          <w:spacing w:val="15"/>
-          <w:sz w:val="48"/>
-        </w:rPr>
-      </w:pPr>
-      <w:r>
-        <w:br w:type="page"/>
-      </w:r>
-    </w:p>
-    <w:p>
-      <w:pPr>
-        <w:pStyle w:val="Subtitle"/>
-        <w:rPr>
-          <w:rFonts w:ascii="Times New Roman" w:hAnsi="Times New Roman" w:cs="Times New Roman"/>
-        </w:rPr>
-      </w:pPr>
-      <w:bookmarkStart w:id="3" w:name="_Toc437952746"/>
-      <w:bookmarkStart w:id="4" w:name="_Toc438029935"/>
-      <w:bookmarkStart w:id="5" w:name="_Toc439242906"/>
+      <w:bookmarkStart w:id="7" w:name="_Toc439242907"/>
       <w:r>
         <w:lastRenderedPageBreak/>
-        <w:t>Abstract</w:t>
-      </w:r>
-      <w:bookmarkEnd w:id="3"/>
-      <w:bookmarkEnd w:id="4"/>
-      <w:bookmarkEnd w:id="5"/>
-    </w:p>
-    <w:p>
-      <w:r>
-        <w:t xml:space="preserve">GALE </w:t>
-      </w:r>
-      <w:r>
-        <w:rPr>
-          <w:rFonts w:eastAsia="Times New Roman"/>
-          <w:sz w:val="20"/>
-          <w:shd w:val="clear" w:color="auto" w:fill="FFFFFF"/>
-        </w:rPr>
-        <w:t>[SmBr11]</w:t>
-      </w:r>
-      <w:r>
-        <w:rPr>
-          <w:sz w:val="20"/>
-        </w:rPr>
+        <w:t>List of Abbreviations</w:t>
+      </w:r>
+      <w:bookmarkEnd w:id="7"/>
+    </w:p>
+    <w:p/>
+    <w:p>
+      <w:r>
+        <w:t>AEH</w:t>
+      </w:r>
+      <w:r>
+        <w:tab/>
+      </w:r>
+      <w:r>
+        <w:tab/>
+      </w:r>
+      <w:r>
+        <w:tab/>
+        <w:t>Adaptive Educational Hypermedia</w:t>
+      </w:r>
+    </w:p>
+    <w:p>
+      <w:r>
+        <w:t xml:space="preserve">AES </w:t>
+      </w:r>
+      <w:r>
+        <w:tab/>
+      </w:r>
+      <w:r>
+        <w:tab/>
+      </w:r>
+      <w:r>
+        <w:tab/>
+        <w:t>Adaptive Educational Systems</w:t>
+      </w:r>
+    </w:p>
+    <w:p>
+      <w:r>
+        <w:t>AHA!</w:t>
+      </w:r>
+      <w:r>
+        <w:tab/>
+      </w:r>
+      <w:r>
+        <w:tab/>
+      </w:r>
+      <w:r>
+        <w:tab/>
+        <w:t>Adaptive Hypermedia for All!</w:t>
+      </w:r>
+    </w:p>
+    <w:p>
+      <w:r>
+        <w:t>AHS</w:t>
+      </w:r>
+      <w:r>
+        <w:tab/>
+      </w:r>
+      <w:r>
+        <w:tab/>
+      </w:r>
+      <w:r>
+        <w:tab/>
+        <w:t>Adaptive Hypermedia Systems</w:t>
+      </w:r>
+    </w:p>
+    <w:p>
+      <w:r>
+        <w:t>ALAT</w:t>
+      </w:r>
+      <w:r>
+        <w:tab/>
+      </w:r>
+      <w:r>
+        <w:tab/>
+      </w:r>
+      <w:r>
+        <w:tab/>
+        <w:t>Adaptive Learning Authoring Tool</w:t>
+      </w:r>
+    </w:p>
+    <w:p>
+      <w:r>
+        <w:t>GALE</w:t>
+      </w:r>
+      <w:r>
+        <w:tab/>
+      </w:r>
+      <w:r>
+        <w:tab/>
+      </w:r>
+      <w:r>
+        <w:tab/>
+        <w:t>Generic Adaptation Language &amp; Engine</w:t>
+      </w:r>
+    </w:p>
+    <w:p>
+      <w:r>
+        <w:t xml:space="preserve">GAM </w:t>
+      </w:r>
+      <w:r>
+        <w:tab/>
+      </w:r>
+      <w:r>
+        <w:tab/>
+      </w:r>
+      <w:r>
+        <w:tab/>
+        <w:t>Gale Adaptation Model</w:t>
+      </w:r>
+    </w:p>
+    <w:p>
+      <w:r>
+        <w:t>GAT</w:t>
+      </w:r>
+      <w:r>
+        <w:tab/>
+      </w:r>
+      <w:r>
+        <w:tab/>
+      </w:r>
+      <w:r>
+        <w:tab/>
+        <w:t>GRAPPLE Authoring Tool</w:t>
+      </w:r>
+    </w:p>
+    <w:p>
+      <w:r>
+        <w:t>GRAPPLE</w:t>
+      </w:r>
+      <w:r>
+        <w:tab/>
+      </w:r>
+      <w:r>
+        <w:tab/>
+        <w:t>Generic Responsive Adaptive Personalized Learning Environment</w:t>
+      </w:r>
+    </w:p>
+    <w:p>
+      <w:r>
+        <w:t xml:space="preserve">HTI </w:t>
+      </w:r>
+      <w:r>
+        <w:tab/>
+      </w:r>
+      <w:r>
+        <w:tab/>
+      </w:r>
+      <w:r>
+        <w:tab/>
+        <w:t>Human Technology Interaction</w:t>
+      </w:r>
+    </w:p>
+    <w:p>
+      <w:r>
+        <w:t>HTML</w:t>
+      </w:r>
+      <w:r>
+        <w:tab/>
+      </w:r>
+      <w:r>
+        <w:tab/>
+      </w:r>
+      <w:r>
+        <w:tab/>
+        <w:t>Hyper Text Markup Language</w:t>
+      </w:r>
+    </w:p>
+    <w:p>
+      <w:r>
+        <w:t>ITE</w:t>
+      </w:r>
+      <w:r>
+        <w:tab/>
+      </w:r>
+      <w:r>
+        <w:tab/>
+      </w:r>
+      <w:r>
+        <w:tab/>
+        <w:t>Intelligent Tutoring Environment</w:t>
+      </w:r>
+    </w:p>
+    <w:p>
+      <w:r>
+        <w:t>JSON</w:t>
+      </w:r>
+      <w:r>
+        <w:tab/>
+      </w:r>
+      <w:r>
+        <w:tab/>
+      </w:r>
+      <w:r>
+        <w:tab/>
+        <w:t>JavaScript Object Notation</w:t>
+      </w:r>
+    </w:p>
+    <w:p>
+      <w:r>
+        <w:t>MOT</w:t>
+      </w:r>
+      <w:r>
+        <w:tab/>
+      </w:r>
+      <w:r>
+        <w:tab/>
+      </w:r>
+      <w:r>
+        <w:tab/>
+        <w:t>My Online Teacher</w:t>
+      </w:r>
+    </w:p>
+    <w:p>
+      <w:r>
+        <w:t xml:space="preserve">MS </w:t>
+      </w:r>
+      <w:r>
+        <w:tab/>
+      </w:r>
+      <w:r>
+        <w:tab/>
+      </w:r>
+      <w:r>
+        <w:tab/>
+        <w:t>Microsoft</w:t>
+      </w:r>
+    </w:p>
+    <w:p>
+      <w:r>
+        <w:t xml:space="preserve">PRT </w:t>
+      </w:r>
+      <w:r>
+        <w:tab/>
+      </w:r>
+      <w:r>
+        <w:tab/>
+      </w:r>
+      <w:r>
+        <w:tab/>
+        <w:t>Pedagogical Relation Tool</w:t>
+      </w:r>
+    </w:p>
+    <w:p>
+      <w:r>
+        <w:t>TU/e</w:t>
+      </w:r>
+      <w:r>
+        <w:tab/>
+      </w:r>
+      <w:r>
+        <w:tab/>
+      </w:r>
+      <w:r>
+        <w:tab/>
+        <w:t>Eindhoven University of Technology, the Netherlands</w:t>
+      </w:r>
+    </w:p>
+    <w:p>
+      <w:r>
+        <w:t xml:space="preserve">UX </w:t>
+      </w:r>
+      <w:r>
+        <w:tab/>
+      </w:r>
+      <w:r>
+        <w:tab/>
+      </w:r>
+      <w:r>
+        <w:tab/>
+        <w:t>User Experience</w:t>
+      </w:r>
+    </w:p>
+    <w:p>
+      <w:r>
+        <w:t>XHTML</w:t>
+      </w:r>
+      <w:r>
+        <w:tab/>
+      </w:r>
+      <w:r>
+        <w:tab/>
+      </w:r>
+      <w:proofErr w:type="spellStart"/>
+      <w:r>
+        <w:t>eXtensible</w:t>
+      </w:r>
+      <w:proofErr w:type="spellEnd"/>
+      <w:r>
         <w:t xml:space="preserve"> </w:t>
       </w:r>
-      <w:r>
-        <w:t>(GRAPPLE Adaptive Learning Engine) is a “truly generic and general purpose adaptive hypermedia engine” with which a wide variety of adaptation techniques can be implemented. It is used for teaching</w:t>
-      </w:r>
-      <w:r>
-        <w:t xml:space="preserve"> about</w:t>
-      </w:r>
-      <w:r>
-        <w:t xml:space="preserve"> adaptive hypermedia and in various </w:t>
-      </w:r>
-      <w:r>
-        <w:t xml:space="preserve">projects conducted </w:t>
-      </w:r>
-      <w:r>
-        <w:t xml:space="preserve">at </w:t>
-      </w:r>
-      <w:r>
-        <w:t>the Eindhoven University of Technology</w:t>
-      </w:r>
-      <w:r>
-        <w:t xml:space="preserve">. </w:t>
-      </w:r>
-    </w:p>
-    <w:p>
-      <w:r>
-        <w:t xml:space="preserve">A </w:t>
-      </w:r>
-      <w:r>
-        <w:t>major challenge</w:t>
-      </w:r>
-      <w:r>
-        <w:t xml:space="preserve"> in the creation of adaptive hypermedia applications, often called authoring, lies in its complexity. Authoring adaptive applications is often tricky to get into as a non-expert or novice GALE developer. On top of that, repeatedly defining adaptive behavior is tedious and typically involves a lot of repetitive work. Authoring tools are used in order to solve these problems and to provide support when authoring GALE applications. The tool which is currently used for authoring applications in GALE is called GAT (GRAPPLE Authoring Tool). This tool, in its current state, does not contain the expected and required functionalities. The reason for this is that GAT has been developed by a number of different parties, leading to some unfortunate design decisions and usability </w:t>
-      </w:r>
-      <w:r>
-        <w:t>issues</w:t>
-      </w:r>
-      <w:r>
-        <w:t xml:space="preserve">. The solution to this problem is to design and create a new authoring tool for GALE. </w:t>
-      </w:r>
-    </w:p>
-    <w:p>
-      <w:r>
-        <w:t>A new authoring environment</w:t>
-      </w:r>
-      <w:r>
-        <w:t xml:space="preserve"> for GALE</w:t>
-      </w:r>
-      <w:r>
-        <w:t xml:space="preserve"> </w:t>
-      </w:r>
-      <w:r>
-        <w:t xml:space="preserve">called ALAT </w:t>
-      </w:r>
-      <w:r>
-        <w:t>is presented in this thesis. It has</w:t>
-      </w:r>
-      <w:r>
-        <w:t xml:space="preserve"> </w:t>
-      </w:r>
-      <w:r>
-        <w:t>a low</w:t>
-      </w:r>
-      <w:r>
-        <w:t xml:space="preserve"> </w:t>
-      </w:r>
-      <w:r>
-        <w:t>entry barrier</w:t>
-      </w:r>
-      <w:r>
-        <w:t xml:space="preserve"> and </w:t>
-      </w:r>
-      <w:r>
-        <w:t>the</w:t>
-      </w:r>
-      <w:r>
-        <w:t xml:space="preserve"> usability for novice GALE users</w:t>
-      </w:r>
-      <w:r>
-        <w:t xml:space="preserve"> is high</w:t>
-      </w:r>
-      <w:r>
-        <w:t xml:space="preserve">. It </w:t>
-      </w:r>
-      <w:r>
-        <w:t>is</w:t>
-      </w:r>
-      <w:r>
-        <w:t xml:space="preserve"> a generic and extensible platform which can be used for numerous adaptive hypermedia application types.</w:t>
-      </w:r>
-      <w:r>
-        <w:t xml:space="preserve"> A target audience and potential application area is determined for ALAT as well. We use this target audience and application to compare it to other cutting edge authoring environments created over the past few years. This comparison shows that ALAT holds up very well with regards to its target audience and application area.</w:t>
-      </w:r>
-    </w:p>
-    <w:p>
+      <w:proofErr w:type="spellStart"/>
+      <w:r>
+        <w:t>HyperText</w:t>
+      </w:r>
+      <w:proofErr w:type="spellEnd"/>
+      <w:r>
+        <w:t xml:space="preserve"> Markup Language</w:t>
+      </w:r>
+    </w:p>
+    <w:p>
+      <w:r>
+        <w:t>XML</w:t>
+      </w:r>
+      <w:r>
+        <w:tab/>
+      </w:r>
+      <w:r>
+        <w:tab/>
+      </w:r>
+      <w:r>
+        <w:tab/>
+      </w:r>
+      <w:proofErr w:type="spellStart"/>
+      <w:r>
+        <w:t>eXtensible</w:t>
+      </w:r>
+      <w:proofErr w:type="spellEnd"/>
+      <w:r>
+        <w:t xml:space="preserve"> Markup Language</w:t>
+      </w:r>
       <w:r>
         <w:br w:type="page"/>
       </w:r>
@@ -538,349 +1060,12 @@
       <w:pPr>
         <w:pStyle w:val="Subtitle"/>
       </w:pPr>
-      <w:bookmarkStart w:id="6" w:name="_Toc439242907"/>
-      <w:r>
-        <w:lastRenderedPageBreak/>
-        <w:t>List of Abbreviations</w:t>
-      </w:r>
-      <w:bookmarkEnd w:id="6"/>
-    </w:p>
-    <w:p/>
-    <w:p>
-      <w:r>
-        <w:t>AEH</w:t>
-      </w:r>
-      <w:r>
-        <w:tab/>
-      </w:r>
-      <w:r>
-        <w:tab/>
-      </w:r>
-      <w:r>
-        <w:tab/>
-        <w:t>Adaptive Educational Hypermedia</w:t>
-      </w:r>
-    </w:p>
-    <w:p>
-      <w:r>
-        <w:t xml:space="preserve">AES </w:t>
-      </w:r>
-      <w:r>
-        <w:tab/>
-      </w:r>
-      <w:r>
-        <w:tab/>
-      </w:r>
-      <w:r>
-        <w:tab/>
-        <w:t>Adaptive Educational Systems</w:t>
-      </w:r>
-    </w:p>
-    <w:p>
-      <w:r>
-        <w:t>AHA!</w:t>
-      </w:r>
-      <w:r>
-        <w:tab/>
-      </w:r>
-      <w:r>
-        <w:tab/>
-      </w:r>
-      <w:r>
-        <w:tab/>
-        <w:t>Adaptive Hypermedia for All!</w:t>
-      </w:r>
-    </w:p>
-    <w:p>
-      <w:r>
-        <w:t>AHS</w:t>
-      </w:r>
-      <w:r>
-        <w:tab/>
-      </w:r>
-      <w:r>
-        <w:tab/>
-      </w:r>
-      <w:r>
-        <w:tab/>
-        <w:t>Adaptive Hypermedia Systems</w:t>
-      </w:r>
-    </w:p>
-    <w:p>
-      <w:r>
-        <w:t>ALAT</w:t>
-      </w:r>
-      <w:r>
-        <w:tab/>
-      </w:r>
-      <w:r>
-        <w:tab/>
-      </w:r>
-      <w:r>
-        <w:tab/>
-        <w:t>Adaptive Learning Authoring Tool</w:t>
-      </w:r>
-    </w:p>
-    <w:p>
-      <w:r>
-        <w:t>GALE</w:t>
-      </w:r>
-      <w:r>
-        <w:tab/>
-      </w:r>
-      <w:r>
-        <w:tab/>
-      </w:r>
-      <w:r>
-        <w:tab/>
-        <w:t>Generic Adaptation Language &amp; Engine</w:t>
-      </w:r>
-    </w:p>
-    <w:p>
-      <w:r>
-        <w:t xml:space="preserve">GAM </w:t>
-      </w:r>
-      <w:r>
-        <w:tab/>
-      </w:r>
-      <w:r>
-        <w:tab/>
-      </w:r>
-      <w:r>
-        <w:tab/>
-        <w:t>Gale Adaptation Model</w:t>
-      </w:r>
-    </w:p>
-    <w:p>
-      <w:r>
-        <w:t>GAT</w:t>
-      </w:r>
-      <w:r>
-        <w:tab/>
-      </w:r>
-      <w:r>
-        <w:tab/>
-      </w:r>
-      <w:r>
-        <w:tab/>
-        <w:t>GRAPPLE Authoring Tool</w:t>
-      </w:r>
-    </w:p>
-    <w:p>
-      <w:r>
-        <w:t>GRAPPLE</w:t>
-      </w:r>
-      <w:r>
-        <w:tab/>
-      </w:r>
-      <w:r>
-        <w:tab/>
-        <w:t>Generic Responsive Adaptive Personalized Learning Environment</w:t>
-      </w:r>
-    </w:p>
-    <w:p>
-      <w:r>
-        <w:t xml:space="preserve">HTI </w:t>
-      </w:r>
-      <w:r>
-        <w:tab/>
-      </w:r>
-      <w:r>
-        <w:tab/>
-      </w:r>
-      <w:r>
-        <w:tab/>
-        <w:t>Human Technology Interaction</w:t>
-      </w:r>
-    </w:p>
-    <w:p>
-      <w:r>
-        <w:t>HTML</w:t>
-      </w:r>
-      <w:r>
-        <w:tab/>
-      </w:r>
-      <w:r>
-        <w:tab/>
-      </w:r>
-      <w:r>
-        <w:tab/>
-        <w:t>Hyper Text Markup Language</w:t>
-      </w:r>
-    </w:p>
-    <w:p>
-      <w:r>
-        <w:t>ITE</w:t>
-      </w:r>
-      <w:r>
-        <w:tab/>
-      </w:r>
-      <w:r>
-        <w:tab/>
-      </w:r>
-      <w:r>
-        <w:tab/>
-        <w:t>Intelligent Tutoring Environment</w:t>
-      </w:r>
-    </w:p>
-    <w:p>
-      <w:r>
-        <w:t>JSON</w:t>
-      </w:r>
-      <w:r>
-        <w:tab/>
-      </w:r>
-      <w:r>
-        <w:tab/>
-      </w:r>
-      <w:r>
-        <w:tab/>
-        <w:t>JavaScript Object Notation</w:t>
-      </w:r>
-    </w:p>
-    <w:p>
-      <w:r>
-        <w:t>MOT</w:t>
-      </w:r>
-      <w:r>
-        <w:tab/>
-      </w:r>
-      <w:r>
-        <w:tab/>
-      </w:r>
-      <w:r>
-        <w:tab/>
-        <w:t>My Online Teacher</w:t>
-      </w:r>
-    </w:p>
-    <w:p>
-      <w:r>
-        <w:t xml:space="preserve">MS </w:t>
-      </w:r>
-      <w:r>
-        <w:tab/>
-      </w:r>
-      <w:r>
-        <w:tab/>
-      </w:r>
-      <w:r>
-        <w:tab/>
-        <w:t>Microsoft</w:t>
-      </w:r>
-    </w:p>
-    <w:p>
-      <w:r>
-        <w:t xml:space="preserve">PRT </w:t>
-      </w:r>
-      <w:r>
-        <w:tab/>
-      </w:r>
-      <w:r>
-        <w:tab/>
-      </w:r>
-      <w:r>
-        <w:tab/>
-        <w:t>Pedagogical Relation Tool</w:t>
-      </w:r>
-    </w:p>
-    <w:p>
-      <w:r>
-        <w:t>TU/e</w:t>
-      </w:r>
-      <w:r>
-        <w:tab/>
-      </w:r>
-      <w:r>
-        <w:tab/>
-      </w:r>
-      <w:r>
-        <w:tab/>
-        <w:t>Eindhoven University of Technology, the Netherlands</w:t>
-      </w:r>
-    </w:p>
-    <w:p>
-      <w:r>
-        <w:t xml:space="preserve">UX </w:t>
-      </w:r>
-      <w:r>
-        <w:tab/>
-      </w:r>
-      <w:r>
-        <w:tab/>
-      </w:r>
-      <w:r>
-        <w:tab/>
-        <w:t>User Experience</w:t>
-      </w:r>
-    </w:p>
-    <w:p>
-      <w:r>
-        <w:t>XHTML</w:t>
-      </w:r>
-      <w:r>
-        <w:tab/>
-      </w:r>
-      <w:r>
-        <w:tab/>
-      </w:r>
-      <w:proofErr w:type="spellStart"/>
-      <w:r>
-        <w:t>eXtensible</w:t>
-      </w:r>
-      <w:proofErr w:type="spellEnd"/>
-      <w:r>
-        <w:t xml:space="preserve"> </w:t>
-      </w:r>
-      <w:proofErr w:type="spellStart"/>
-      <w:r>
-        <w:t>HyperText</w:t>
-      </w:r>
-      <w:proofErr w:type="spellEnd"/>
-      <w:r>
-        <w:t xml:space="preserve"> Markup Language</w:t>
-      </w:r>
-    </w:p>
-    <w:p>
-      <w:r>
-        <w:t>XML</w:t>
-      </w:r>
-      <w:r>
-        <w:tab/>
-      </w:r>
-      <w:r>
-        <w:tab/>
-      </w:r>
-      <w:r>
-        <w:tab/>
-      </w:r>
-      <w:proofErr w:type="spellStart"/>
-      <w:r>
-        <w:t>eXtensible</w:t>
-      </w:r>
-      <w:proofErr w:type="spellEnd"/>
-      <w:r>
-        <w:t xml:space="preserve"> Markup Language</w:t>
-      </w:r>
-      <w:r>
-        <w:br w:type="page"/>
-      </w:r>
-    </w:p>
-    <w:p>
-      <w:r>
-        <w:lastRenderedPageBreak/>
-        <w:br w:type="page"/>
-      </w:r>
-    </w:p>
-    <w:p>
-      <w:pPr>
-        <w:pStyle w:val="Subtitle"/>
-      </w:pPr>
-      <w:bookmarkStart w:id="7" w:name="_Toc439242908"/>
+      <w:bookmarkStart w:id="8" w:name="_Toc439242908"/>
       <w:r>
         <w:lastRenderedPageBreak/>
         <w:t>Table of figures</w:t>
       </w:r>
-      <w:bookmarkEnd w:id="7"/>
+      <w:bookmarkEnd w:id="8"/>
     </w:p>
     <w:p/>
     <w:p>
@@ -904,7 +1089,7 @@
       <w:r>
         <w:fldChar w:fldCharType="separate"/>
       </w:r>
-      <w:hyperlink r:id="rId8" w:anchor="_Toc438717356" w:history="1">
+      <w:hyperlink r:id="rId9" w:anchor="_Toc438717356" w:history="1">
         <w:r>
           <w:rPr>
             <w:rStyle w:val="Hyperlink"/>
@@ -974,7 +1159,7 @@
           <w:color w:val="auto"/>
         </w:rPr>
       </w:pPr>
-      <w:hyperlink r:id="rId9" w:anchor="_Toc438717357" w:history="1">
+      <w:hyperlink r:id="rId10" w:anchor="_Toc438717357" w:history="1">
         <w:r>
           <w:rPr>
             <w:rStyle w:val="Hyperlink"/>
@@ -1044,7 +1229,7 @@
           <w:color w:val="auto"/>
         </w:rPr>
       </w:pPr>
-      <w:hyperlink r:id="rId10" w:anchor="_Toc438717358" w:history="1">
+      <w:hyperlink r:id="rId11" w:anchor="_Toc438717358" w:history="1">
         <w:r>
           <w:rPr>
             <w:rStyle w:val="Hyperlink"/>
@@ -1114,7 +1299,7 @@
           <w:color w:val="auto"/>
         </w:rPr>
       </w:pPr>
-      <w:hyperlink r:id="rId11" w:anchor="_Toc438717359" w:history="1">
+      <w:hyperlink r:id="rId12" w:anchor="_Toc438717359" w:history="1">
         <w:r>
           <w:rPr>
             <w:rStyle w:val="Hyperlink"/>
@@ -1184,7 +1369,7 @@
           <w:color w:val="auto"/>
         </w:rPr>
       </w:pPr>
-      <w:hyperlink r:id="rId12" w:anchor="_Toc438717360" w:history="1">
+      <w:hyperlink r:id="rId13" w:anchor="_Toc438717360" w:history="1">
         <w:r>
           <w:rPr>
             <w:rStyle w:val="Hyperlink"/>
@@ -1254,7 +1439,7 @@
           <w:color w:val="auto"/>
         </w:rPr>
       </w:pPr>
-      <w:hyperlink r:id="rId13" w:anchor="_Toc438717361" w:history="1">
+      <w:hyperlink r:id="rId14" w:anchor="_Toc438717361" w:history="1">
         <w:r>
           <w:rPr>
             <w:rStyle w:val="Hyperlink"/>
@@ -1464,7 +1649,7 @@
           <w:color w:val="auto"/>
         </w:rPr>
       </w:pPr>
-      <w:hyperlink r:id="rId14" w:anchor="_Toc438717364" w:history="1">
+      <w:hyperlink r:id="rId15" w:anchor="_Toc438717364" w:history="1">
         <w:r>
           <w:rPr>
             <w:rStyle w:val="Hyperlink"/>
@@ -1534,7 +1719,7 @@
           <w:color w:val="auto"/>
         </w:rPr>
       </w:pPr>
-      <w:hyperlink r:id="rId15" w:anchor="_Toc438717365" w:history="1">
+      <w:hyperlink r:id="rId16" w:anchor="_Toc438717365" w:history="1">
         <w:r>
           <w:rPr>
             <w:rStyle w:val="Hyperlink"/>
@@ -1604,7 +1789,7 @@
           <w:color w:val="auto"/>
         </w:rPr>
       </w:pPr>
-      <w:hyperlink r:id="rId16" w:anchor="_Toc438717366" w:history="1">
+      <w:hyperlink r:id="rId17" w:anchor="_Toc438717366" w:history="1">
         <w:r>
           <w:rPr>
             <w:rStyle w:val="Hyperlink"/>
@@ -1674,7 +1859,7 @@
           <w:color w:val="auto"/>
         </w:rPr>
       </w:pPr>
-      <w:hyperlink r:id="rId17" w:anchor="_Toc438717367" w:history="1">
+      <w:hyperlink r:id="rId18" w:anchor="_Toc438717367" w:history="1">
         <w:r>
           <w:rPr>
             <w:rStyle w:val="Hyperlink"/>
@@ -1744,7 +1929,7 @@
           <w:color w:val="auto"/>
         </w:rPr>
       </w:pPr>
-      <w:hyperlink r:id="rId18" w:anchor="_Toc438717368" w:history="1">
+      <w:hyperlink r:id="rId19" w:anchor="_Toc438717368" w:history="1">
         <w:r>
           <w:rPr>
             <w:rStyle w:val="Hyperlink"/>
@@ -1814,7 +1999,7 @@
           <w:color w:val="auto"/>
         </w:rPr>
       </w:pPr>
-      <w:hyperlink r:id="rId19" w:anchor="_Toc438717369" w:history="1">
+      <w:hyperlink r:id="rId20" w:anchor="_Toc438717369" w:history="1">
         <w:r>
           <w:rPr>
             <w:rStyle w:val="Hyperlink"/>
@@ -2024,7 +2209,7 @@
           <w:color w:val="auto"/>
         </w:rPr>
       </w:pPr>
-      <w:hyperlink r:id="rId20" w:anchor="_Toc438717372" w:history="1">
+      <w:hyperlink r:id="rId21" w:anchor="_Toc438717372" w:history="1">
         <w:r>
           <w:rPr>
             <w:rStyle w:val="Hyperlink"/>
@@ -2094,7 +2279,7 @@
           <w:color w:val="auto"/>
         </w:rPr>
       </w:pPr>
-      <w:hyperlink r:id="rId21" w:anchor="_Toc438717373" w:history="1">
+      <w:hyperlink r:id="rId22" w:anchor="_Toc438717373" w:history="1">
         <w:r>
           <w:rPr>
             <w:rStyle w:val="Hyperlink"/>
@@ -2164,7 +2349,7 @@
           <w:color w:val="auto"/>
         </w:rPr>
       </w:pPr>
-      <w:hyperlink r:id="rId22" w:anchor="_Toc438717374" w:history="1">
+      <w:hyperlink r:id="rId23" w:anchor="_Toc438717374" w:history="1">
         <w:r>
           <w:rPr>
             <w:rStyle w:val="Hyperlink"/>
@@ -2234,7 +2419,7 @@
           <w:color w:val="auto"/>
         </w:rPr>
       </w:pPr>
-      <w:hyperlink r:id="rId23" w:anchor="_Toc438717375" w:history="1">
+      <w:hyperlink r:id="rId24" w:anchor="_Toc438717375" w:history="1">
         <w:r>
           <w:rPr>
             <w:rStyle w:val="Hyperlink"/>
@@ -2304,7 +2489,7 @@
           <w:color w:val="auto"/>
         </w:rPr>
       </w:pPr>
-      <w:hyperlink r:id="rId24" w:anchor="_Toc438717376" w:history="1">
+      <w:hyperlink r:id="rId25" w:anchor="_Toc438717376" w:history="1">
         <w:r>
           <w:rPr>
             <w:rStyle w:val="Hyperlink"/>
@@ -2456,7 +2641,7 @@
           <w:u w:val="none"/>
         </w:rPr>
       </w:pPr>
-      <w:hyperlink r:id="rId25" w:anchor="_Toc438718230" w:history="1">
+      <w:hyperlink r:id="rId26" w:anchor="_Toc438718230" w:history="1">
         <w:r>
           <w:rPr>
             <w:rStyle w:val="Hyperlink"/>
@@ -2526,7 +2711,7 @@
           <w:color w:val="auto"/>
         </w:rPr>
       </w:pPr>
-      <w:hyperlink r:id="rId26" w:anchor="_Toc438718228" w:history="1">
+      <w:hyperlink r:id="rId27" w:anchor="_Toc438718228" w:history="1">
         <w:r>
           <w:rPr>
             <w:rStyle w:val="Hyperlink"/>
@@ -2596,7 +2781,7 @@
           <w:color w:val="auto"/>
         </w:rPr>
       </w:pPr>
-      <w:hyperlink r:id="rId27" w:anchor="_Toc438718229" w:history="1">
+      <w:hyperlink r:id="rId28" w:anchor="_Toc438718229" w:history="1">
         <w:r>
           <w:rPr>
             <w:rStyle w:val="Hyperlink"/>
@@ -2666,7 +2851,7 @@
           <w:color w:val="auto"/>
         </w:rPr>
       </w:pPr>
-      <w:hyperlink r:id="rId28" w:anchor="_Toc438718231" w:history="1">
+      <w:hyperlink r:id="rId29" w:anchor="_Toc438718231" w:history="1">
         <w:r>
           <w:rPr>
             <w:rStyle w:val="Hyperlink"/>
@@ -2735,7 +2920,7 @@
           <w:noProof/>
         </w:rPr>
       </w:pPr>
-      <w:hyperlink r:id="rId29" w:anchor="_Toc438718232" w:history="1">
+      <w:hyperlink r:id="rId30" w:anchor="_Toc438718232" w:history="1">
         <w:r>
           <w:rPr>
             <w:rStyle w:val="Hyperlink"/>
@@ -2805,7 +2990,7 @@
           <w:color w:val="auto"/>
         </w:rPr>
       </w:pPr>
-      <w:hyperlink r:id="rId30" w:anchor="_Toc438718234" w:history="1">
+      <w:hyperlink r:id="rId31" w:anchor="_Toc438718234" w:history="1">
         <w:r>
           <w:rPr>
             <w:rStyle w:val="Hyperlink"/>
@@ -2875,7 +3060,7 @@
           <w:color w:val="auto"/>
         </w:rPr>
       </w:pPr>
-      <w:hyperlink r:id="rId31" w:anchor="_Toc438718235" w:history="1">
+      <w:hyperlink r:id="rId32" w:anchor="_Toc438718235" w:history="1">
         <w:r>
           <w:rPr>
             <w:rStyle w:val="Hyperlink"/>
@@ -2945,7 +3130,7 @@
           <w:color w:val="auto"/>
         </w:rPr>
       </w:pPr>
-      <w:hyperlink r:id="rId32" w:anchor="_Toc438718233" w:history="1">
+      <w:hyperlink r:id="rId33" w:anchor="_Toc438718233" w:history="1">
         <w:r>
           <w:rPr>
             <w:rStyle w:val="Hyperlink"/>
@@ -3013,7 +3198,7 @@
           <w:noProof/>
         </w:rPr>
       </w:pPr>
-      <w:hyperlink r:id="rId33" w:anchor="_Toc438718236" w:history="1">
+      <w:hyperlink r:id="rId34" w:anchor="_Toc438718236" w:history="1">
         <w:r>
           <w:rPr>
             <w:rStyle w:val="Hyperlink"/>
@@ -3095,7 +3280,7 @@
           <w:color w:val="auto"/>
         </w:rPr>
       </w:pPr>
-      <w:hyperlink r:id="rId34" w:anchor="_Toc438718719" w:history="1">
+      <w:hyperlink r:id="rId35" w:anchor="_Toc438718719" w:history="1">
         <w:r>
           <w:rPr>
             <w:rStyle w:val="Hyperlink"/>
@@ -3165,7 +3350,7 @@
           <w:color w:val="auto"/>
         </w:rPr>
       </w:pPr>
-      <w:hyperlink r:id="rId35" w:anchor="_Toc438718720" w:history="1">
+      <w:hyperlink r:id="rId36" w:anchor="_Toc438718720" w:history="1">
         <w:r>
           <w:rPr>
             <w:rStyle w:val="Hyperlink"/>
@@ -3234,7 +3419,7 @@
           <w:noProof/>
         </w:rPr>
       </w:pPr>
-      <w:hyperlink r:id="rId36" w:anchor="_Toc438718722" w:history="1">
+      <w:hyperlink r:id="rId37" w:anchor="_Toc438718722" w:history="1">
         <w:r>
           <w:rPr>
             <w:rStyle w:val="Hyperlink"/>
@@ -3304,7 +3489,7 @@
           <w:color w:val="auto"/>
         </w:rPr>
       </w:pPr>
-      <w:hyperlink r:id="rId37" w:anchor="_Toc438718721" w:history="1">
+      <w:hyperlink r:id="rId38" w:anchor="_Toc438718721" w:history="1">
         <w:r>
           <w:rPr>
             <w:rStyle w:val="Hyperlink"/>
@@ -3372,7 +3557,7 @@
           <w:noProof/>
         </w:rPr>
       </w:pPr>
-      <w:hyperlink r:id="rId38" w:anchor="_Toc438718723" w:history="1">
+      <w:hyperlink r:id="rId39" w:anchor="_Toc438718723" w:history="1">
         <w:r>
           <w:rPr>
             <w:rStyle w:val="Hyperlink"/>
@@ -3454,7 +3639,7 @@
           <w:color w:val="auto"/>
         </w:rPr>
       </w:pPr>
-      <w:hyperlink r:id="rId39" w:anchor="_Toc438718724" w:history="1">
+      <w:hyperlink r:id="rId40" w:anchor="_Toc438718724" w:history="1">
         <w:r>
           <w:rPr>
             <w:rStyle w:val="Hyperlink"/>
@@ -3532,9 +3717,9 @@
           <w:noProof/>
         </w:rPr>
       </w:pPr>
-      <w:bookmarkStart w:id="8" w:name="_Toc437952748"/>
-      <w:bookmarkStart w:id="9" w:name="_Toc438029936"/>
-      <w:bookmarkStart w:id="10" w:name="_Toc439242909"/>
+      <w:bookmarkStart w:id="9" w:name="_Toc437952748"/>
+      <w:bookmarkStart w:id="10" w:name="_Toc438029936"/>
+      <w:bookmarkStart w:id="11" w:name="_Toc439242909"/>
       <w:r>
         <w:lastRenderedPageBreak/>
         <w:t xml:space="preserve">Table </w:t>
@@ -3551,9 +3736,9 @@
       <w:r>
         <w:t>ontents</w:t>
       </w:r>
-      <w:bookmarkEnd w:id="8"/>
       <w:bookmarkEnd w:id="9"/>
       <w:bookmarkEnd w:id="10"/>
+      <w:bookmarkEnd w:id="11"/>
       <w:r>
         <w:fldChar w:fldCharType="begin"/>
       </w:r>
@@ -4301,8 +4486,6 @@
           <w:fldChar w:fldCharType="end"/>
         </w:r>
       </w:hyperlink>
-      <w:bookmarkStart w:id="11" w:name="_GoBack"/>
-      <w:bookmarkEnd w:id="11"/>
     </w:p>
     <w:p>
       <w:pPr>
@@ -6406,34 +6589,24 @@
       </w:hyperlink>
     </w:p>
     <w:p>
+      <w:r>
+        <w:fldChar w:fldCharType="end"/>
+      </w:r>
+      <w:r>
+        <w:br w:type="page"/>
+      </w:r>
+      <w:r>
+        <w:lastRenderedPageBreak/>
+        <w:br w:type="page"/>
+      </w:r>
+    </w:p>
+    <w:p>
       <w:pPr>
-        <w:pStyle w:val="TOC1"/>
-        <w:tabs>
-          <w:tab w:val="right" w:leader="dot" w:pos="9350"/>
-        </w:tabs>
-        <w:rPr>
-          <w:rFonts w:asciiTheme="minorHAnsi" w:eastAsiaTheme="minorEastAsia" w:hAnsiTheme="minorHAnsi" w:cstheme="minorBidi"/>
-          <w:noProof/>
-          <w:color w:val="auto"/>
-        </w:rPr>
-      </w:pPr>
-    </w:p>
-    <w:p>
-      <w:r>
-        <w:fldChar w:fldCharType="end"/>
-      </w:r>
-      <w:r>
-        <w:br w:type="page"/>
-      </w:r>
-    </w:p>
-    <w:p>
-      <w:pPr>
-        <w:pStyle w:val="Heading2"/>
         <w:sectPr>
-          <w:headerReference w:type="even" r:id="rId40"/>
-          <w:footerReference w:type="even" r:id="rId41"/>
-          <w:footerReference w:type="default" r:id="rId42"/>
-          <w:footerReference w:type="first" r:id="rId43"/>
+          <w:headerReference w:type="even" r:id="rId41"/>
+          <w:footerReference w:type="even" r:id="rId42"/>
+          <w:footerReference w:type="default" r:id="rId43"/>
+          <w:footerReference w:type="first" r:id="rId44"/>
           <w:pgSz w:w="12240" w:h="15840"/>
           <w:pgMar w:top="1440" w:right="1440" w:bottom="1440" w:left="1440" w:header="720" w:footer="720" w:gutter="0"/>
           <w:pgNumType w:fmt="upperRoman" w:start="1"/>
@@ -6445,12 +6618,6 @@
     </w:p>
     <w:p>
       <w:pPr>
-        <w:pStyle w:val="NormalWeb"/>
-        <w:spacing w:before="0" w:beforeAutospacing="0" w:after="0" w:afterAutospacing="0"/>
-      </w:pPr>
-    </w:p>
-    <w:p>
-      <w:pPr>
         <w:pStyle w:val="Heading1"/>
       </w:pPr>
     </w:p>
@@ -6775,15 +6942,12 @@
         <w:t xml:space="preserve">this project </w:t>
       </w:r>
       <w:r>
-        <w:t xml:space="preserve">academic and industrial partners collaborated to develop a </w:t>
-      </w:r>
+        <w:t xml:space="preserve">academic and industrial partners collaborated to develop a generic adaptive learning environment and to integrate this with several learning management systems. </w:t>
+      </w:r>
+    </w:p>
+    <w:p>
       <w:r>
         <w:lastRenderedPageBreak/>
-        <w:t xml:space="preserve">generic adaptive learning environment and to integrate this with several learning management systems. </w:t>
-      </w:r>
-    </w:p>
-    <w:p>
-      <w:r>
         <w:t>An input is required to define the adaptive behavior GALE has to execute. Various formats and models are supported by GALE, but the format most used in this thesis is GAM (</w:t>
       </w:r>
       <w:r>
@@ -6870,7 +7034,7 @@
                     <pic:cNvPicPr/>
                   </pic:nvPicPr>
                   <pic:blipFill>
-                    <a:blip r:embed="rId44">
+                    <a:blip r:embed="rId45">
                       <a:extLst>
                         <a:ext uri="{28A0092B-C50C-407E-A947-70E740481C1C}">
                           <a14:useLocalDpi xmlns:a14="http://schemas.microsoft.com/office/drawing/2010/main" val="0"/>
@@ -7187,25 +7351,25 @@
         <w:t>[SmBr11]</w:t>
       </w:r>
       <w:r>
-        <w:t xml:space="preserve"> make use of parent-child relations in order to create a default concept hierarchy. These labeled relations can also be used to create </w:t>
+        <w:t xml:space="preserve"> make use of parent-child relations in order to create a default concept hierarchy. These labeled relations can also be used to create dynamic behavior on concept pages by listing all objects that are related by the current object through a specific labeled connection. An example of this can be found in the </w:t>
+      </w:r>
+      <w:proofErr w:type="spellStart"/>
+      <w:r>
+        <w:t>M</w:t>
+      </w:r>
+      <w:r>
+        <w:t>ilkyway</w:t>
+      </w:r>
+      <w:proofErr w:type="spellEnd"/>
+      <w:r>
+        <w:t xml:space="preserve"> demo. </w:t>
+      </w:r>
+      <w:r>
+        <w:t xml:space="preserve">In </w:t>
       </w:r>
       <w:r>
         <w:lastRenderedPageBreak/>
-        <w:t xml:space="preserve">dynamic behavior on concept pages by listing all objects that are related by the current object through a specific labeled connection. An example of this can be found in the </w:t>
-      </w:r>
-      <w:proofErr w:type="spellStart"/>
-      <w:r>
-        <w:t>M</w:t>
-      </w:r>
-      <w:r>
-        <w:t>ilkyway</w:t>
-      </w:r>
-      <w:proofErr w:type="spellEnd"/>
-      <w:r>
-        <w:t xml:space="preserve"> demo. </w:t>
-      </w:r>
-      <w:r>
-        <w:t>In this demo</w:t>
+        <w:t>this demo</w:t>
       </w:r>
       <w:r>
         <w:t>, an “</w:t>
@@ -7546,30 +7710,30 @@
         </w:rPr>
       </w:pPr>
       <w:r>
+        <w:t xml:space="preserve">The new authoring environment </w:t>
+      </w:r>
+      <w:r>
+        <w:t>desired</w:t>
+      </w:r>
+      <w:r>
+        <w:t xml:space="preserve"> for GALE </w:t>
+      </w:r>
+      <w:r>
+        <w:t xml:space="preserve">should </w:t>
+      </w:r>
+      <w:r>
+        <w:t xml:space="preserve">be a generic platform with which a multitude of adaptive hypermedia types can be authored. </w:t>
+      </w:r>
+    </w:p>
+    <w:p>
+      <w:pPr>
+        <w:rPr>
+          <w:rFonts w:ascii="Times New Roman" w:hAnsi="Times New Roman" w:cs="Times New Roman"/>
+          <w:color w:val="auto"/>
+        </w:rPr>
+      </w:pPr>
+      <w:r>
         <w:lastRenderedPageBreak/>
-        <w:t xml:space="preserve">The new authoring environment </w:t>
-      </w:r>
-      <w:r>
-        <w:t>desired</w:t>
-      </w:r>
-      <w:r>
-        <w:t xml:space="preserve"> for GALE </w:t>
-      </w:r>
-      <w:r>
-        <w:t xml:space="preserve">should </w:t>
-      </w:r>
-      <w:r>
-        <w:t xml:space="preserve">be a generic platform with which a multitude of adaptive hypermedia types can be authored. </w:t>
-      </w:r>
-    </w:p>
-    <w:p>
-      <w:pPr>
-        <w:rPr>
-          <w:rFonts w:ascii="Times New Roman" w:hAnsi="Times New Roman" w:cs="Times New Roman"/>
-          <w:color w:val="auto"/>
-        </w:rPr>
-      </w:pPr>
-      <w:r>
         <w:t>Thus,</w:t>
       </w:r>
       <w:r>
@@ -7652,12 +7816,12 @@
       <w:pPr>
         <w:pStyle w:val="Heading1"/>
         <w:sectPr>
-          <w:headerReference w:type="even" r:id="rId45"/>
-          <w:headerReference w:type="default" r:id="rId46"/>
-          <w:footerReference w:type="even" r:id="rId47"/>
-          <w:footerReference w:type="default" r:id="rId48"/>
-          <w:headerReference w:type="first" r:id="rId49"/>
-          <w:footerReference w:type="first" r:id="rId50"/>
+          <w:headerReference w:type="even" r:id="rId46"/>
+          <w:headerReference w:type="default" r:id="rId47"/>
+          <w:footerReference w:type="even" r:id="rId48"/>
+          <w:footerReference w:type="default" r:id="rId49"/>
+          <w:headerReference w:type="first" r:id="rId50"/>
+          <w:footerReference w:type="first" r:id="rId51"/>
           <w:pgSz w:w="12240" w:h="15840"/>
           <w:pgMar w:top="1440" w:right="1440" w:bottom="1440" w:left="1440" w:header="720" w:footer="720" w:gutter="0"/>
           <w:pgNumType w:start="1"/>
@@ -8037,7 +8201,7 @@
                     </pic:cNvPicPr>
                   </pic:nvPicPr>
                   <pic:blipFill>
-                    <a:blip r:embed="rId51">
+                    <a:blip r:embed="rId52">
                       <a:extLst>
                         <a:ext uri="{28A0092B-C50C-407E-A947-70E740481C1C}">
                           <a14:useLocalDpi xmlns:a14="http://schemas.microsoft.com/office/drawing/2010/main" val="0"/>
@@ -8508,7 +8672,7 @@
                     </pic:cNvPicPr>
                   </pic:nvPicPr>
                   <pic:blipFill>
-                    <a:blip r:embed="rId52">
+                    <a:blip r:embed="rId53">
                       <a:extLst>
                         <a:ext uri="{28A0092B-C50C-407E-A947-70E740481C1C}">
                           <a14:useLocalDpi xmlns:a14="http://schemas.microsoft.com/office/drawing/2010/main" val="0"/>
@@ -8856,7 +9020,7 @@
                     </pic:cNvPicPr>
                   </pic:nvPicPr>
                   <pic:blipFill rotWithShape="1">
-                    <a:blip r:embed="rId53">
+                    <a:blip r:embed="rId54">
                       <a:extLst>
                         <a:ext uri="{28A0092B-C50C-407E-A947-70E740481C1C}">
                           <a14:useLocalDpi xmlns:a14="http://schemas.microsoft.com/office/drawing/2010/main" val="0"/>
@@ -9163,7 +9327,7 @@
                     </pic:cNvPicPr>
                   </pic:nvPicPr>
                   <pic:blipFill>
-                    <a:blip r:embed="rId54" cstate="print">
+                    <a:blip r:embed="rId55" cstate="print">
                       <a:extLst>
                         <a:ext uri="{28A0092B-C50C-407E-A947-70E740481C1C}">
                           <a14:useLocalDpi xmlns:a14="http://schemas.microsoft.com/office/drawing/2010/main" val="0"/>
@@ -9468,7 +9632,7 @@
                     </pic:cNvPicPr>
                   </pic:nvPicPr>
                   <pic:blipFill>
-                    <a:blip r:embed="rId55" cstate="print">
+                    <a:blip r:embed="rId56" cstate="print">
                       <a:extLst>
                         <a:ext uri="{28A0092B-C50C-407E-A947-70E740481C1C}">
                           <a14:useLocalDpi xmlns:a14="http://schemas.microsoft.com/office/drawing/2010/main" val="0"/>
@@ -9512,10 +9676,7 @@
         <w:t>O</w:t>
       </w:r>
       <w:r>
-        <w:t>ne must use PRT</w:t>
-      </w:r>
-      <w:r>
-        <w:t xml:space="preserve"> </w:t>
+        <w:t xml:space="preserve">ne must use PRT </w:t>
       </w:r>
       <w:r>
         <w:t>in order t</w:t>
@@ -9662,7 +9823,7 @@
                     </pic:cNvPicPr>
                   </pic:nvPicPr>
                   <pic:blipFill>
-                    <a:blip r:embed="rId56">
+                    <a:blip r:embed="rId57">
                       <a:extLst>
                         <a:ext uri="{28A0092B-C50C-407E-A947-70E740481C1C}">
                           <a14:useLocalDpi xmlns:a14="http://schemas.microsoft.com/office/drawing/2010/main" val="0"/>
@@ -9986,7 +10147,7 @@
                     </pic:cNvPicPr>
                   </pic:nvPicPr>
                   <pic:blipFill>
-                    <a:blip r:embed="rId57" cstate="print">
+                    <a:blip r:embed="rId58" cstate="print">
                       <a:extLst>
                         <a:ext uri="{28A0092B-C50C-407E-A947-70E740481C1C}">
                           <a14:useLocalDpi xmlns:a14="http://schemas.microsoft.com/office/drawing/2010/main" val="0"/>
@@ -10565,7 +10726,7 @@
                     <pic:cNvPicPr/>
                   </pic:nvPicPr>
                   <pic:blipFill>
-                    <a:blip r:embed="rId58">
+                    <a:blip r:embed="rId59">
                       <a:extLst>
                         <a:ext uri="{28A0092B-C50C-407E-A947-70E740481C1C}">
                           <a14:useLocalDpi xmlns:a14="http://schemas.microsoft.com/office/drawing/2010/main" val="0"/>
@@ -11079,7 +11240,7 @@
                     <pic:cNvPicPr/>
                   </pic:nvPicPr>
                   <pic:blipFill>
-                    <a:blip r:embed="rId59">
+                    <a:blip r:embed="rId60">
                       <a:extLst>
                         <a:ext uri="{28A0092B-C50C-407E-A947-70E740481C1C}">
                           <a14:useLocalDpi xmlns:a14="http://schemas.microsoft.com/office/drawing/2010/main" val="0"/>
@@ -11133,7 +11294,7 @@
                     <pic:cNvPicPr/>
                   </pic:nvPicPr>
                   <pic:blipFill>
-                    <a:blip r:embed="rId60">
+                    <a:blip r:embed="rId61">
                       <a:extLst>
                         <a:ext uri="{28A0092B-C50C-407E-A947-70E740481C1C}">
                           <a14:useLocalDpi xmlns:a14="http://schemas.microsoft.com/office/drawing/2010/main" val="0"/>
@@ -11623,7 +11784,7 @@
                     <pic:cNvPicPr/>
                   </pic:nvPicPr>
                   <pic:blipFill>
-                    <a:blip r:embed="rId61">
+                    <a:blip r:embed="rId62">
                       <a:extLst>
                         <a:ext uri="{28A0092B-C50C-407E-A947-70E740481C1C}">
                           <a14:useLocalDpi xmlns:a14="http://schemas.microsoft.com/office/drawing/2010/main" val="0"/>
@@ -11682,7 +11843,7 @@
                     <pic:cNvPicPr/>
                   </pic:nvPicPr>
                   <pic:blipFill>
-                    <a:blip r:embed="rId62">
+                    <a:blip r:embed="rId63">
                       <a:extLst>
                         <a:ext uri="{28A0092B-C50C-407E-A947-70E740481C1C}">
                           <a14:useLocalDpi xmlns:a14="http://schemas.microsoft.com/office/drawing/2010/main" val="0"/>
@@ -12035,7 +12196,7 @@
                     <pic:cNvPicPr/>
                   </pic:nvPicPr>
                   <pic:blipFill>
-                    <a:blip r:embed="rId63">
+                    <a:blip r:embed="rId64">
                       <a:extLst>
                         <a:ext uri="{28A0092B-C50C-407E-A947-70E740481C1C}">
                           <a14:useLocalDpi xmlns:a14="http://schemas.microsoft.com/office/drawing/2010/main" val="0"/>
@@ -12774,7 +12935,7 @@
                     <pic:cNvPicPr/>
                   </pic:nvPicPr>
                   <pic:blipFill>
-                    <a:blip r:embed="rId64">
+                    <a:blip r:embed="rId65">
                       <a:extLst>
                         <a:ext uri="{28A0092B-C50C-407E-A947-70E740481C1C}">
                           <a14:useLocalDpi xmlns:a14="http://schemas.microsoft.com/office/drawing/2010/main" val="0"/>
@@ -12872,7 +13033,7 @@
                     <pic:cNvPicPr/>
                   </pic:nvPicPr>
                   <pic:blipFill>
-                    <a:blip r:embed="rId65">
+                    <a:blip r:embed="rId66">
                       <a:extLst>
                         <a:ext uri="{28A0092B-C50C-407E-A947-70E740481C1C}">
                           <a14:useLocalDpi xmlns:a14="http://schemas.microsoft.com/office/drawing/2010/main" val="0"/>
@@ -13014,7 +13175,7 @@
                     <pic:cNvPicPr/>
                   </pic:nvPicPr>
                   <pic:blipFill>
-                    <a:blip r:embed="rId66">
+                    <a:blip r:embed="rId67">
                       <a:extLst>
                         <a:ext uri="{28A0092B-C50C-407E-A947-70E740481C1C}">
                           <a14:useLocalDpi xmlns:a14="http://schemas.microsoft.com/office/drawing/2010/main" val="0"/>
@@ -13121,7 +13282,7 @@
                     <pic:cNvPicPr/>
                   </pic:nvPicPr>
                   <pic:blipFill>
-                    <a:blip r:embed="rId67">
+                    <a:blip r:embed="rId68">
                       <a:extLst>
                         <a:ext uri="{28A0092B-C50C-407E-A947-70E740481C1C}">
                           <a14:useLocalDpi xmlns:a14="http://schemas.microsoft.com/office/drawing/2010/main" val="0"/>
@@ -20845,7 +21006,7 @@
                     </pic:cNvPicPr>
                   </pic:nvPicPr>
                   <pic:blipFill>
-                    <a:blip r:embed="rId68">
+                    <a:blip r:embed="rId69">
                       <a:extLst>
                         <a:ext uri="{28A0092B-C50C-407E-A947-70E740481C1C}">
                           <a14:useLocalDpi xmlns:a14="http://schemas.microsoft.com/office/drawing/2010/main" val="0"/>
@@ -21085,7 +21246,7 @@
                     </pic:cNvPicPr>
                   </pic:nvPicPr>
                   <pic:blipFill>
-                    <a:blip r:embed="rId69">
+                    <a:blip r:embed="rId70">
                       <a:extLst>
                         <a:ext uri="{28A0092B-C50C-407E-A947-70E740481C1C}">
                           <a14:useLocalDpi xmlns:a14="http://schemas.microsoft.com/office/drawing/2010/main" val="0"/>
@@ -21261,7 +21422,7 @@
                     <pic:cNvPicPr/>
                   </pic:nvPicPr>
                   <pic:blipFill>
-                    <a:blip r:embed="rId70">
+                    <a:blip r:embed="rId71">
                       <a:extLst>
                         <a:ext uri="{28A0092B-C50C-407E-A947-70E740481C1C}">
                           <a14:useLocalDpi xmlns:a14="http://schemas.microsoft.com/office/drawing/2010/main" val="0"/>
@@ -24144,7 +24305,7 @@
       <w:pPr>
         <w:pStyle w:val="Subtitle"/>
         <w:sectPr>
-          <w:headerReference w:type="default" r:id="rId71"/>
+          <w:headerReference w:type="default" r:id="rId72"/>
           <w:pgSz w:w="12240" w:h="15840"/>
           <w:pgMar w:top="1440" w:right="1440" w:bottom="1440" w:left="1440" w:header="720" w:footer="720" w:gutter="0"/>
           <w:cols w:space="720"/>
@@ -24464,7 +24625,7 @@
                                 <w:rPr>
                                   <w:noProof/>
                                 </w:rPr>
-                                <w:t>2</w:t>
+                                <w:t>1</w:t>
                               </w:r>
                             </w:fldSimple>
                             <w:r>
@@ -24511,7 +24672,7 @@
                           <w:rPr>
                             <w:noProof/>
                           </w:rPr>
-                          <w:t>2</w:t>
+                          <w:t>1</w:t>
                         </w:r>
                       </w:fldSimple>
                       <w:r>
@@ -24586,7 +24747,7 @@
                                 <w:rPr>
                                   <w:noProof/>
                                 </w:rPr>
-                                <w:t>3</w:t>
+                                <w:t>2</w:t>
                               </w:r>
                             </w:fldSimple>
                             <w:r>
@@ -24633,7 +24794,7 @@
                           <w:rPr>
                             <w:noProof/>
                           </w:rPr>
-                          <w:t>3</w:t>
+                          <w:t>2</w:t>
                         </w:r>
                       </w:fldSimple>
                       <w:r>
@@ -24708,7 +24869,7 @@
                                 <w:rPr>
                                   <w:noProof/>
                                 </w:rPr>
-                                <w:t>1</w:t>
+                                <w:t>3</w:t>
                               </w:r>
                             </w:fldSimple>
                             <w:r>
@@ -24755,7 +24916,7 @@
                           <w:rPr>
                             <w:noProof/>
                           </w:rPr>
-                          <w:t>1</w:t>
+                          <w:t>3</w:t>
                         </w:r>
                       </w:fldSimple>
                       <w:r>
@@ -24799,7 +24960,7 @@
                     <pic:cNvPicPr/>
                   </pic:nvPicPr>
                   <pic:blipFill>
-                    <a:blip r:embed="rId72">
+                    <a:blip r:embed="rId73">
                       <a:extLst>
                         <a:ext uri="{28A0092B-C50C-407E-A947-70E740481C1C}">
                           <a14:useLocalDpi xmlns:a14="http://schemas.microsoft.com/office/drawing/2010/main" val="0"/>
@@ -24853,7 +25014,7 @@
                     <pic:cNvPicPr/>
                   </pic:nvPicPr>
                   <pic:blipFill>
-                    <a:blip r:embed="rId73">
+                    <a:blip r:embed="rId74">
                       <a:extLst>
                         <a:ext uri="{28A0092B-C50C-407E-A947-70E740481C1C}">
                           <a14:useLocalDpi xmlns:a14="http://schemas.microsoft.com/office/drawing/2010/main" val="0"/>
@@ -24907,7 +25068,7 @@
                     <pic:cNvPicPr/>
                   </pic:nvPicPr>
                   <pic:blipFill>
-                    <a:blip r:embed="rId74">
+                    <a:blip r:embed="rId75">
                       <a:extLst>
                         <a:ext uri="{28A0092B-C50C-407E-A947-70E740481C1C}">
                           <a14:useLocalDpi xmlns:a14="http://schemas.microsoft.com/office/drawing/2010/main" val="0"/>
@@ -25205,7 +25366,7 @@
                     <pic:cNvPicPr/>
                   </pic:nvPicPr>
                   <pic:blipFill>
-                    <a:blip r:embed="rId75">
+                    <a:blip r:embed="rId76">
                       <a:extLst>
                         <a:ext uri="{28A0092B-C50C-407E-A947-70E740481C1C}">
                           <a14:useLocalDpi xmlns:a14="http://schemas.microsoft.com/office/drawing/2010/main" val="0"/>
@@ -25264,7 +25425,7 @@
                     <pic:cNvPicPr/>
                   </pic:nvPicPr>
                   <pic:blipFill>
-                    <a:blip r:embed="rId76">
+                    <a:blip r:embed="rId77">
                       <a:extLst>
                         <a:ext uri="{28A0092B-C50C-407E-A947-70E740481C1C}">
                           <a14:useLocalDpi xmlns:a14="http://schemas.microsoft.com/office/drawing/2010/main" val="0"/>
@@ -25329,7 +25490,7 @@
                     <pic:cNvPicPr/>
                   </pic:nvPicPr>
                   <pic:blipFill>
-                    <a:blip r:embed="rId77">
+                    <a:blip r:embed="rId78">
                       <a:extLst>
                         <a:ext uri="{28A0092B-C50C-407E-A947-70E740481C1C}">
                           <a14:useLocalDpi xmlns:a14="http://schemas.microsoft.com/office/drawing/2010/main" val="0"/>
@@ -25419,7 +25580,7 @@
                                 <w:rPr>
                                   <w:noProof/>
                                 </w:rPr>
-                                <w:t>8</w:t>
+                                <w:t>6</w:t>
                               </w:r>
                             </w:fldSimple>
                             <w:r>
@@ -25463,7 +25624,7 @@
                           <w:rPr>
                             <w:noProof/>
                           </w:rPr>
-                          <w:t>8</w:t>
+                          <w:t>6</w:t>
                         </w:r>
                       </w:fldSimple>
                       <w:r>
@@ -25538,7 +25699,7 @@
                                 <w:rPr>
                                   <w:noProof/>
                                 </w:rPr>
-                                <w:t>6</w:t>
+                                <w:t>7</w:t>
                               </w:r>
                             </w:fldSimple>
                             <w:r>
@@ -25588,7 +25749,7 @@
                           <w:rPr>
                             <w:noProof/>
                           </w:rPr>
-                          <w:t>6</w:t>
+                          <w:t>7</w:t>
                         </w:r>
                       </w:fldSimple>
                       <w:r>
@@ -25669,7 +25830,7 @@
                                 <w:rPr>
                                   <w:noProof/>
                                 </w:rPr>
-                                <w:t>7</w:t>
+                                <w:t>8</w:t>
                               </w:r>
                             </w:fldSimple>
                             <w:r>
@@ -25716,7 +25877,7 @@
                           <w:rPr>
                             <w:noProof/>
                           </w:rPr>
-                          <w:t>7</w:t>
+                          <w:t>8</w:t>
                         </w:r>
                       </w:fldSimple>
                       <w:r>
@@ -25763,7 +25924,7 @@
                     <pic:cNvPicPr/>
                   </pic:nvPicPr>
                   <pic:blipFill>
-                    <a:blip r:embed="rId78">
+                    <a:blip r:embed="rId79">
                       <a:extLst>
                         <a:ext uri="{28A0092B-C50C-407E-A947-70E740481C1C}">
                           <a14:useLocalDpi xmlns:a14="http://schemas.microsoft.com/office/drawing/2010/main" val="0"/>
@@ -25822,7 +25983,7 @@
                     <pic:cNvPicPr/>
                   </pic:nvPicPr>
                   <pic:blipFill>
-                    <a:blip r:embed="rId79">
+                    <a:blip r:embed="rId80">
                       <a:extLst>
                         <a:ext uri="{28A0092B-C50C-407E-A947-70E740481C1C}">
                           <a14:useLocalDpi xmlns:a14="http://schemas.microsoft.com/office/drawing/2010/main" val="0"/>
@@ -26014,7 +26175,7 @@
                     <pic:cNvPicPr/>
                   </pic:nvPicPr>
                   <pic:blipFill>
-                    <a:blip r:embed="rId80">
+                    <a:blip r:embed="rId81">
                       <a:extLst>
                         <a:ext uri="{28A0092B-C50C-407E-A947-70E740481C1C}">
                           <a14:useLocalDpi xmlns:a14="http://schemas.microsoft.com/office/drawing/2010/main" val="0"/>
@@ -26433,7 +26594,7 @@
                     <pic:cNvPicPr/>
                   </pic:nvPicPr>
                   <pic:blipFill>
-                    <a:blip r:embed="rId81">
+                    <a:blip r:embed="rId82">
                       <a:extLst>
                         <a:ext uri="{28A0092B-C50C-407E-A947-70E740481C1C}">
                           <a14:useLocalDpi xmlns:a14="http://schemas.microsoft.com/office/drawing/2010/main" val="0"/>
@@ -26617,7 +26778,7 @@
                     <pic:cNvPicPr/>
                   </pic:nvPicPr>
                   <pic:blipFill>
-                    <a:blip r:embed="rId82">
+                    <a:blip r:embed="rId83">
                       <a:extLst>
                         <a:ext uri="{28A0092B-C50C-407E-A947-70E740481C1C}">
                           <a14:useLocalDpi xmlns:a14="http://schemas.microsoft.com/office/drawing/2010/main" val="0"/>
@@ -26722,7 +26883,7 @@
                                 <w:rPr>
                                   <w:noProof/>
                                 </w:rPr>
-                                <w:t>4</w:t>
+                                <w:t>3</w:t>
                               </w:r>
                             </w:fldSimple>
                             <w:r>
@@ -26775,7 +26936,7 @@
                           <w:rPr>
                             <w:noProof/>
                           </w:rPr>
-                          <w:t>4</w:t>
+                          <w:t>3</w:t>
                         </w:r>
                       </w:fldSimple>
                       <w:r>
@@ -26828,7 +26989,7 @@
                     <pic:cNvPicPr/>
                   </pic:nvPicPr>
                   <pic:blipFill>
-                    <a:blip r:embed="rId83">
+                    <a:blip r:embed="rId84">
                       <a:extLst>
                         <a:ext uri="{28A0092B-C50C-407E-A947-70E740481C1C}">
                           <a14:useLocalDpi xmlns:a14="http://schemas.microsoft.com/office/drawing/2010/main" val="0"/>
@@ -26924,7 +27085,7 @@
                                 <w:rPr>
                                   <w:noProof/>
                                 </w:rPr>
-                                <w:t>3</w:t>
+                                <w:t>4</w:t>
                               </w:r>
                             </w:fldSimple>
                             <w:r>
@@ -26974,7 +27135,7 @@
                           <w:rPr>
                             <w:noProof/>
                           </w:rPr>
-                          <w:t>3</w:t>
+                          <w:t>4</w:t>
                         </w:r>
                       </w:fldSimple>
                       <w:r>
@@ -27021,7 +27182,7 @@
                     <pic:cNvPicPr/>
                   </pic:nvPicPr>
                   <pic:blipFill>
-                    <a:blip r:embed="rId84">
+                    <a:blip r:embed="rId85">
                       <a:extLst>
                         <a:ext uri="{28A0092B-C50C-407E-A947-70E740481C1C}">
                           <a14:useLocalDpi xmlns:a14="http://schemas.microsoft.com/office/drawing/2010/main" val="0"/>
@@ -27225,7 +27386,7 @@
                     <pic:cNvPicPr/>
                   </pic:nvPicPr>
                   <pic:blipFill>
-                    <a:blip r:embed="rId85">
+                    <a:blip r:embed="rId86">
                       <a:extLst>
                         <a:ext uri="{28A0092B-C50C-407E-A947-70E740481C1C}">
                           <a14:useLocalDpi xmlns:a14="http://schemas.microsoft.com/office/drawing/2010/main" val="0"/>
@@ -27603,7 +27764,7 @@
                     <pic:cNvPicPr/>
                   </pic:nvPicPr>
                   <pic:blipFill>
-                    <a:blip r:embed="rId86">
+                    <a:blip r:embed="rId87">
                       <a:extLst>
                         <a:ext uri="{28A0092B-C50C-407E-A947-70E740481C1C}">
                           <a14:useLocalDpi xmlns:a14="http://schemas.microsoft.com/office/drawing/2010/main" val="0"/>
@@ -27631,7 +27792,7 @@
       </w:r>
     </w:p>
     <w:sectPr>
-      <w:headerReference w:type="default" r:id="rId87"/>
+      <w:headerReference w:type="default" r:id="rId88"/>
       <w:pgSz w:w="12240" w:h="15840"/>
       <w:pgMar w:top="1440" w:right="1440" w:bottom="1440" w:left="1440" w:header="720" w:footer="720" w:gutter="0"/>
       <w:cols w:space="720"/>
@@ -27681,7 +27842,7 @@
     </w:pPr>
     <w:sdt>
       <w:sdtPr>
-        <w:id w:val="-122385312"/>
+        <w:id w:val="-1965495234"/>
         <w:docPartObj>
           <w:docPartGallery w:val="Page Numbers (Bottom of Page)"/>
           <w:docPartUnique/>
@@ -27706,7 +27867,7 @@
           <w:rPr>
             <w:noProof/>
           </w:rPr>
-          <w:t>VIII</w:t>
+          <w:t>IV</w:t>
         </w:r>
         <w:r>
           <w:rPr>
@@ -27749,7 +27910,7 @@
     </w:pPr>
     <w:sdt>
       <w:sdtPr>
-        <w:id w:val="1397318694"/>
+        <w:id w:val="2071380705"/>
         <w:docPartObj>
           <w:docPartGallery w:val="Page Numbers (Bottom of Page)"/>
           <w:docPartUnique/>
@@ -27786,7 +27947,7 @@
           <w:rPr>
             <w:noProof/>
           </w:rPr>
-          <w:t>XI</w:t>
+          <w:t>III</w:t>
         </w:r>
         <w:r>
           <w:rPr>
@@ -27829,7 +27990,7 @@
     </w:pPr>
     <w:sdt>
       <w:sdtPr>
-        <w:id w:val="-1021932480"/>
+        <w:id w:val="835963917"/>
         <w:docPartObj>
           <w:docPartGallery w:val="Page Numbers (Bottom of Page)"/>
           <w:docPartUnique/>
@@ -27842,49 +28003,43 @@
       </w:sdtEndPr>
       <w:sdtContent>
         <w:r>
+          <w:fldChar w:fldCharType="begin"/>
+        </w:r>
+        <w:r>
+          <w:instrText xml:space="preserve"> PAGE   \* MERGEFORMAT </w:instrText>
+        </w:r>
+        <w:r>
+          <w:fldChar w:fldCharType="separate"/>
+        </w:r>
+        <w:r>
+          <w:rPr>
+            <w:noProof/>
+          </w:rPr>
+          <w:t>2</w:t>
+        </w:r>
+        <w:r>
+          <w:rPr>
+            <w:noProof/>
+          </w:rPr>
+          <w:fldChar w:fldCharType="end"/>
+        </w:r>
+        <w:r>
           <w:rPr>
             <w:b/>
           </w:rPr>
+          <w:ptab w:relativeTo="margin" w:alignment="right" w:leader="none"/>
+        </w:r>
+        <w:r>
+          <w:rPr>
+            <w:b/>
+          </w:rPr>
+          <w:t xml:space="preserve"> </w:t>
+        </w:r>
+        <w:r>
+          <w:rPr>
+            <w:b/>
+          </w:rPr>
           <w:t>ALAT: A new authoring environment for GALE</w:t>
-        </w:r>
-        <w:r>
-          <w:t xml:space="preserve"> </w:t>
-        </w:r>
-        <w:r>
-          <w:tab/>
-        </w:r>
-        <w:r>
-          <w:fldChar w:fldCharType="begin"/>
-        </w:r>
-        <w:r>
-          <w:instrText xml:space="preserve"> PAGE   \* MERGEFORMAT </w:instrText>
-        </w:r>
-        <w:r>
-          <w:fldChar w:fldCharType="separate"/>
-        </w:r>
-        <w:r>
-          <w:rPr>
-            <w:noProof/>
-          </w:rPr>
-          <w:t>10</w:t>
-        </w:r>
-        <w:r>
-          <w:rPr>
-            <w:noProof/>
-          </w:rPr>
-          <w:fldChar w:fldCharType="end"/>
-        </w:r>
-        <w:r>
-          <w:rPr>
-            <w:b/>
-          </w:rPr>
-          <w:ptab w:relativeTo="margin" w:alignment="right" w:leader="none"/>
-        </w:r>
-        <w:r>
-          <w:rPr>
-            <w:b/>
-          </w:rPr>
-          <w:t xml:space="preserve"> </w:t>
         </w:r>
       </w:sdtContent>
     </w:sdt>
@@ -27903,7 +28058,7 @@
     </w:pPr>
     <w:sdt>
       <w:sdtPr>
-        <w:id w:val="-1007514931"/>
+        <w:id w:val="1126815553"/>
         <w:docPartObj>
           <w:docPartGallery w:val="Page Numbers (Bottom of Page)"/>
           <w:docPartUnique/>
@@ -27916,6 +28071,18 @@
       </w:sdtEndPr>
       <w:sdtContent>
         <w:r>
+          <w:rPr>
+            <w:b/>
+          </w:rPr>
+          <w:t>ALAT: A new authoring environment for GALE</w:t>
+        </w:r>
+        <w:r>
+          <w:t xml:space="preserve"> </w:t>
+        </w:r>
+        <w:r>
+          <w:tab/>
+        </w:r>
+        <w:r>
           <w:fldChar w:fldCharType="begin"/>
         </w:r>
         <w:r>
@@ -27928,7 +28095,7 @@
           <w:rPr>
             <w:noProof/>
           </w:rPr>
-          <w:t>11</w:t>
+          <w:t>3</w:t>
         </w:r>
         <w:r>
           <w:rPr>
@@ -27947,12 +28114,6 @@
             <w:b/>
           </w:rPr>
           <w:t xml:space="preserve"> </w:t>
-        </w:r>
-        <w:r>
-          <w:rPr>
-            <w:b/>
-          </w:rPr>
-          <w:t>ALAT: A new authoring environment for GALE</w:t>
         </w:r>
       </w:sdtContent>
     </w:sdt>
@@ -27962,6 +28123,11 @@
 
 <file path=word/footer6.xml><?xml version="1.0" encoding="utf-8"?>
 <w:ftr xmlns:wpc="http://schemas.microsoft.com/office/word/2010/wordprocessingCanvas" xmlns:mc="http://schemas.openxmlformats.org/markup-compatibility/2006" xmlns:o="urn:schemas-microsoft-com:office:office" xmlns:r="http://schemas.openxmlformats.org/officeDocument/2006/relationships" xmlns:m="http://schemas.openxmlformats.org/officeDocument/2006/math" xmlns:v="urn:schemas-microsoft-com:vml" xmlns:wp14="http://schemas.microsoft.com/office/word/2010/wordprocessingDrawing" xmlns:wp="http://schemas.openxmlformats.org/drawingml/2006/wordprocessingDrawing" xmlns:w10="urn:schemas-microsoft-com:office:word" xmlns:w="http://schemas.openxmlformats.org/wordprocessingml/2006/main" xmlns:w14="http://schemas.microsoft.com/office/word/2010/wordml" xmlns:w15="http://schemas.microsoft.com/office/word/2012/wordml" xmlns:wpg="http://schemas.microsoft.com/office/word/2010/wordprocessingGroup" xmlns:wpi="http://schemas.microsoft.com/office/word/2010/wordprocessingInk" xmlns:wne="http://schemas.microsoft.com/office/word/2006/wordml" xmlns:wps="http://schemas.microsoft.com/office/word/2010/wordprocessingShape" mc:Ignorable="w14 w15 wp14">
+  <w:p>
+    <w:pPr>
+      <w:pStyle w:val="Footer"/>
+    </w:pPr>
+  </w:p>
   <w:p>
     <w:pPr>
       <w:pStyle w:val="Footer"/>
@@ -27974,7 +28140,7 @@
     </w:pPr>
     <w:sdt>
       <w:sdtPr>
-        <w:id w:val="-696228187"/>
+        <w:id w:val="-627161653"/>
         <w:docPartObj>
           <w:docPartGallery w:val="Page Numbers (Bottom of Page)"/>
           <w:docPartUnique/>
@@ -27987,6 +28153,18 @@
       </w:sdtEndPr>
       <w:sdtContent>
         <w:r>
+          <w:rPr>
+            <w:b/>
+          </w:rPr>
+          <w:t>ALAT: A new authoring environment for GALE</w:t>
+        </w:r>
+        <w:r>
+          <w:t xml:space="preserve"> </w:t>
+        </w:r>
+        <w:r>
+          <w:tab/>
+        </w:r>
+        <w:r>
           <w:fldChar w:fldCharType="begin"/>
         </w:r>
         <w:r>
@@ -27999,7 +28177,7 @@
           <w:rPr>
             <w:noProof/>
           </w:rPr>
-          <w:t>5</w:t>
+          <w:t>1</w:t>
         </w:r>
         <w:r>
           <w:rPr>
@@ -28018,12 +28196,6 @@
             <w:b/>
           </w:rPr>
           <w:t xml:space="preserve"> </w:t>
-        </w:r>
-        <w:r>
-          <w:rPr>
-            <w:b/>
-          </w:rPr>
-          <w:t>ALAT: A new authoring environment for GALE</w:t>
         </w:r>
       </w:sdtContent>
     </w:sdt>
@@ -28320,13 +28492,12 @@
     <w:pPr>
       <w:pStyle w:val="Header"/>
       <w:pBdr>
-        <w:bottom w:val="single" w:sz="4" w:space="1" w:color="auto"/>
+        <w:bottom w:val="single" w:sz="4" w:space="3" w:color="auto"/>
       </w:pBdr>
       <w:tabs>
         <w:tab w:val="clear" w:pos="9360"/>
         <w:tab w:val="left" w:pos="7501"/>
       </w:tabs>
-      <w:jc w:val="right"/>
       <w:rPr>
         <w:b/>
         <w:sz w:val="24"/>
@@ -28380,7 +28551,7 @@
         <w:noProof/>
         <w:sz w:val="24"/>
       </w:rPr>
-      <w:t>Chapter 2</w:t>
+      <w:t>Chapter 1</w:t>
     </w:r>
     <w:r>
       <w:rPr>
@@ -28451,7 +28622,7 @@
         <w:noProof/>
         <w:sz w:val="24"/>
       </w:rPr>
-      <w:t>Related Work</w:t>
+      <w:t>An introduction to adaptivity</w:t>
     </w:r>
     <w:r>
       <w:rPr>
@@ -28476,6 +28647,7 @@
         <w:tab w:val="clear" w:pos="9360"/>
         <w:tab w:val="left" w:pos="7501"/>
       </w:tabs>
+      <w:jc w:val="right"/>
       <w:rPr>
         <w:b/>
         <w:sz w:val="24"/>
@@ -28529,7 +28701,7 @@
         <w:noProof/>
         <w:sz w:val="24"/>
       </w:rPr>
-      <w:t>Chapter 2</w:t>
+      <w:t>Chapter 1</w:t>
     </w:r>
     <w:r>
       <w:rPr>
@@ -28600,7 +28772,7 @@
         <w:noProof/>
         <w:sz w:val="24"/>
       </w:rPr>
-      <w:t>Related Work</w:t>
+      <w:t>An introduction to adaptivity</w:t>
     </w:r>
     <w:r>
       <w:rPr>
@@ -28608,20 +28780,6 @@
         <w:sz w:val="24"/>
       </w:rPr>
       <w:fldChar w:fldCharType="end"/>
-    </w:r>
-    <w:r>
-      <w:rPr>
-        <w:b/>
-        <w:sz w:val="24"/>
-      </w:rPr>
-      <w:tab/>
-    </w:r>
-    <w:r>
-      <w:rPr>
-        <w:b/>
-        <w:sz w:val="24"/>
-      </w:rPr>
-      <w:tab/>
     </w:r>
   </w:p>
   <w:p>
@@ -28707,21 +28865,6 @@
         <w:b/>
         <w:sz w:val="24"/>
       </w:rPr>
-      <w:fldChar w:fldCharType="separate"/>
-    </w:r>
-    <w:r>
-      <w:rPr>
-        <w:b/>
-        <w:noProof/>
-        <w:sz w:val="24"/>
-      </w:rPr>
-      <w:t>Bibliography</w:t>
-    </w:r>
-    <w:r>
-      <w:rPr>
-        <w:b/>
-        <w:sz w:val="24"/>
-      </w:rPr>
       <w:fldChar w:fldCharType="end"/>
     </w:r>
   </w:p>
@@ -28774,7 +28917,7 @@
         <w:noProof/>
         <w:sz w:val="24"/>
       </w:rPr>
-      <w:t>Appendix C</w:t>
+      <w:t>Appendix A</w:t>
     </w:r>
     <w:r>
       <w:rPr>
@@ -28845,7 +28988,7 @@
         <w:noProof/>
         <w:sz w:val="24"/>
       </w:rPr>
-      <w:t>ALAT Architecture (Elaborated)</w:t>
+      <w:t>The ALAT User Interface</w:t>
     </w:r>
     <w:r>
       <w:rPr>
@@ -30850,7 +30993,7 @@
 </file>
 
 <file path=customXml/itemProps1.xml><?xml version="1.0" encoding="utf-8"?>
-<ds:datastoreItem xmlns:ds="http://schemas.openxmlformats.org/officeDocument/2006/customXml" ds:itemID="{D45A9FE2-C969-4407-AB58-0A7018DB91BA}">
+<ds:datastoreItem xmlns:ds="http://schemas.openxmlformats.org/officeDocument/2006/customXml" ds:itemID="{9DD05C7F-5783-4166-82D7-A5714A95C56C}">
   <ds:schemaRefs>
     <ds:schemaRef ds:uri="http://schemas.openxmlformats.org/officeDocument/2006/bibliography"/>
   </ds:schemaRefs>

</xml_diff>

<commit_message>
correction to image 3.6
</commit_message>
<xml_diff>
--- a/Documents/School/Thesis docs/Thesis Wouter Boereboom.docx
+++ b/Documents/School/Thesis docs/Thesis Wouter Boereboom.docx
@@ -6963,51 +6963,25 @@
                             <w:r>
                               <w:t xml:space="preserve">Figure </w:t>
                             </w:r>
-                            <w:r>
-                              <w:fldChar w:fldCharType="begin"/>
-                            </w:r>
-                            <w:r>
-                              <w:instrText xml:space="preserve"> STYLEREF 1 \s </w:instrText>
-                            </w:r>
-                            <w:r>
-                              <w:fldChar w:fldCharType="separate"/>
-                            </w:r>
-                            <w:r>
-                              <w:rPr>
-                                <w:noProof/>
-                              </w:rPr>
-                              <w:t>1</w:t>
-                            </w:r>
-                            <w:r>
-                              <w:rPr>
-                                <w:noProof/>
-                              </w:rPr>
-                              <w:fldChar w:fldCharType="end"/>
-                            </w:r>
+                            <w:fldSimple w:instr=" STYLEREF 1 \s ">
+                              <w:r>
+                                <w:rPr>
+                                  <w:noProof/>
+                                </w:rPr>
+                                <w:t>1</w:t>
+                              </w:r>
+                            </w:fldSimple>
                             <w:r>
                               <w:t>.</w:t>
                             </w:r>
-                            <w:r>
-                              <w:fldChar w:fldCharType="begin"/>
-                            </w:r>
-                            <w:r>
-                              <w:instrText xml:space="preserve"> SEQ Figure \* ARABIC \s 1 </w:instrText>
-                            </w:r>
-                            <w:r>
-                              <w:fldChar w:fldCharType="separate"/>
-                            </w:r>
-                            <w:r>
-                              <w:rPr>
-                                <w:noProof/>
-                              </w:rPr>
-                              <w:t>1</w:t>
-                            </w:r>
-                            <w:r>
-                              <w:rPr>
-                                <w:noProof/>
-                              </w:rPr>
-                              <w:fldChar w:fldCharType="end"/>
-                            </w:r>
+                            <w:fldSimple w:instr=" SEQ Figure \* ARABIC \s 1 ">
+                              <w:r>
+                                <w:rPr>
+                                  <w:noProof/>
+                                </w:rPr>
+                                <w:t>1</w:t>
+                              </w:r>
+                            </w:fldSimple>
                             <w:r>
                               <w:t>:</w:t>
                             </w:r>
@@ -7202,11 +7176,11 @@
       <w:pPr>
         <w:pStyle w:val="Heading2"/>
       </w:pPr>
-      <w:bookmarkStart w:id="16" w:name="_Toc439242913"/>
+      <w:bookmarkStart w:id="15" w:name="_Toc439242913"/>
       <w:r>
         <w:t>1.3 The structure of GALE applications</w:t>
       </w:r>
-      <w:bookmarkEnd w:id="16"/>
+      <w:bookmarkEnd w:id="15"/>
     </w:p>
     <w:p>
       <w:r>
@@ -7333,7 +7307,7 @@
           <w:color w:val="auto"/>
         </w:rPr>
       </w:pPr>
-      <w:bookmarkStart w:id="17" w:name="_Toc439242914"/>
+      <w:bookmarkStart w:id="16" w:name="_Toc439242914"/>
       <w:r>
         <w:rPr>
           <w:rFonts w:eastAsia="Times New Roman"/>
@@ -7352,7 +7326,7 @@
         </w:rPr>
         <w:t xml:space="preserve"> as a project goal</w:t>
       </w:r>
-      <w:bookmarkEnd w:id="17"/>
+      <w:bookmarkEnd w:id="16"/>
     </w:p>
     <w:p>
       <w:r>
@@ -7655,11 +7629,11 @@
       <w:pPr>
         <w:pStyle w:val="Subtitle"/>
       </w:pPr>
-      <w:bookmarkStart w:id="18" w:name="_Toc439242915"/>
+      <w:bookmarkStart w:id="17" w:name="_Toc439242915"/>
       <w:r>
         <w:t>Related Work</w:t>
       </w:r>
-      <w:bookmarkEnd w:id="18"/>
+      <w:bookmarkEnd w:id="17"/>
     </w:p>
     <w:p>
       <w:r>
@@ -7678,7 +7652,7 @@
       <w:pPr>
         <w:pStyle w:val="Heading2"/>
       </w:pPr>
-      <w:bookmarkStart w:id="19" w:name="_Toc439242916"/>
+      <w:bookmarkStart w:id="18" w:name="_Toc439242916"/>
       <w:r>
         <w:t xml:space="preserve">2.1 </w:t>
       </w:r>
@@ -7688,38 +7662,38 @@
       <w:r>
         <w:t>he past and present</w:t>
       </w:r>
+      <w:bookmarkEnd w:id="18"/>
+    </w:p>
+    <w:p>
+      <w:r>
+        <w:t xml:space="preserve">A multitude of authoring tools has preceded the new GALE authoring environment. This </w:t>
+      </w:r>
+      <w:r>
+        <w:t>section</w:t>
+      </w:r>
+      <w:r>
+        <w:t xml:space="preserve"> will give an analysis of some established authoring tools present in the field of adaptive hypermedia up until GAT, which is the current authoring environment for GALE. The preceding tools will be presented first, followed by a more extensive analysis on GAT. The goal of this analysis is to get a clear view of what has been developed in the past. Further design decisions made in the development of the tool are justified based on these past developments. The analysis will include a description of the chosen tools together with their main features. This information will then be used to discuss the main strengths and weaknesses of the tools. </w:t>
+      </w:r>
+    </w:p>
+    <w:p/>
+    <w:p>
+      <w:pPr>
+        <w:pStyle w:val="Heading3"/>
+      </w:pPr>
+      <w:bookmarkStart w:id="19" w:name="_Toc439242917"/>
+      <w:r>
+        <w:t>2</w:t>
+      </w:r>
+      <w:r>
+        <w:t>.1</w:t>
+      </w:r>
+      <w:r>
+        <w:t>.1</w:t>
+      </w:r>
+      <w:r>
+        <w:t xml:space="preserve"> Previous authoring tools</w:t>
+      </w:r>
       <w:bookmarkEnd w:id="19"/>
-    </w:p>
-    <w:p>
-      <w:r>
-        <w:t xml:space="preserve">A multitude of authoring tools has preceded the new GALE authoring environment. This </w:t>
-      </w:r>
-      <w:r>
-        <w:t>section</w:t>
-      </w:r>
-      <w:r>
-        <w:t xml:space="preserve"> will give an analysis of some established authoring tools present in the field of adaptive hypermedia up until GAT, which is the current authoring environment for GALE. The preceding tools will be presented first, followed by a more extensive analysis on GAT. The goal of this analysis is to get a clear view of what has been developed in the past. Further design decisions made in the development of the tool are justified based on these past developments. The analysis will include a description of the chosen tools together with their main features. This information will then be used to discuss the main strengths and weaknesses of the tools. </w:t>
-      </w:r>
-    </w:p>
-    <w:p/>
-    <w:p>
-      <w:pPr>
-        <w:pStyle w:val="Heading3"/>
-      </w:pPr>
-      <w:bookmarkStart w:id="20" w:name="_Toc439242917"/>
-      <w:r>
-        <w:t>2</w:t>
-      </w:r>
-      <w:r>
-        <w:t>.1</w:t>
-      </w:r>
-      <w:r>
-        <w:t>.1</w:t>
-      </w:r>
-      <w:r>
-        <w:t xml:space="preserve"> Previous authoring tools</w:t>
-      </w:r>
-      <w:bookmarkEnd w:id="20"/>
     </w:p>
     <w:p>
       <w:r>
@@ -7844,62 +7818,36 @@
                                 <w:szCs w:val="24"/>
                               </w:rPr>
                             </w:pPr>
-                            <w:bookmarkStart w:id="21" w:name="_Toc438717357"/>
+                            <w:bookmarkStart w:id="20" w:name="_Toc438717357"/>
                             <w:r>
                               <w:t xml:space="preserve">Figure </w:t>
                             </w:r>
-                            <w:r>
-                              <w:fldChar w:fldCharType="begin"/>
-                            </w:r>
-                            <w:r>
-                              <w:instrText xml:space="preserve"> STYLEREF 1 \s </w:instrText>
-                            </w:r>
-                            <w:r>
-                              <w:fldChar w:fldCharType="separate"/>
-                            </w:r>
-                            <w:r>
-                              <w:rPr>
-                                <w:noProof/>
-                              </w:rPr>
-                              <w:t>2</w:t>
-                            </w:r>
-                            <w:r>
-                              <w:rPr>
-                                <w:noProof/>
-                              </w:rPr>
-                              <w:fldChar w:fldCharType="end"/>
-                            </w:r>
+                            <w:fldSimple w:instr=" STYLEREF 1 \s ">
+                              <w:r>
+                                <w:rPr>
+                                  <w:noProof/>
+                                </w:rPr>
+                                <w:t>2</w:t>
+                              </w:r>
+                            </w:fldSimple>
                             <w:r>
                               <w:t>.</w:t>
                             </w:r>
-                            <w:r>
-                              <w:fldChar w:fldCharType="begin"/>
-                            </w:r>
-                            <w:r>
-                              <w:instrText xml:space="preserve"> SEQ Figure \* ARABIC \s 1 </w:instrText>
-                            </w:r>
-                            <w:r>
-                              <w:fldChar w:fldCharType="separate"/>
-                            </w:r>
-                            <w:r>
-                              <w:rPr>
-                                <w:noProof/>
-                              </w:rPr>
-                              <w:t>1</w:t>
-                            </w:r>
-                            <w:r>
-                              <w:rPr>
-                                <w:noProof/>
-                              </w:rPr>
-                              <w:fldChar w:fldCharType="end"/>
-                            </w:r>
+                            <w:fldSimple w:instr=" SEQ Figure \* ARABIC \s 1 ">
+                              <w:r>
+                                <w:rPr>
+                                  <w:noProof/>
+                                </w:rPr>
+                                <w:t>1</w:t>
+                              </w:r>
+                            </w:fldSimple>
                             <w:r>
                               <w:t xml:space="preserve">: </w:t>
                             </w:r>
                             <w:r>
                               <w:t>The Interbook Interface</w:t>
                             </w:r>
-                            <w:bookmarkEnd w:id="21"/>
+                            <w:bookmarkEnd w:id="20"/>
                           </w:p>
                         </w:txbxContent>
                       </wps:txbx>
@@ -8287,62 +8235,36 @@
                                 <w:color w:val="000000"/>
                               </w:rPr>
                             </w:pPr>
-                            <w:bookmarkStart w:id="23" w:name="_Toc438717358"/>
+                            <w:bookmarkStart w:id="21" w:name="_Toc438717358"/>
                             <w:r>
                               <w:t xml:space="preserve">Figure </w:t>
                             </w:r>
-                            <w:r>
-                              <w:fldChar w:fldCharType="begin"/>
-                            </w:r>
-                            <w:r>
-                              <w:instrText xml:space="preserve"> STYLEREF 1 \s </w:instrText>
-                            </w:r>
-                            <w:r>
-                              <w:fldChar w:fldCharType="separate"/>
-                            </w:r>
-                            <w:r>
-                              <w:rPr>
-                                <w:noProof/>
-                              </w:rPr>
-                              <w:t>2</w:t>
-                            </w:r>
-                            <w:r>
-                              <w:rPr>
-                                <w:noProof/>
-                              </w:rPr>
-                              <w:fldChar w:fldCharType="end"/>
-                            </w:r>
+                            <w:fldSimple w:instr=" STYLEREF 1 \s ">
+                              <w:r>
+                                <w:rPr>
+                                  <w:noProof/>
+                                </w:rPr>
+                                <w:t>2</w:t>
+                              </w:r>
+                            </w:fldSimple>
                             <w:r>
                               <w:t>.</w:t>
                             </w:r>
-                            <w:r>
-                              <w:fldChar w:fldCharType="begin"/>
-                            </w:r>
-                            <w:r>
-                              <w:instrText xml:space="preserve"> SEQ Figure \* ARABIC \s 1 </w:instrText>
-                            </w:r>
-                            <w:r>
-                              <w:fldChar w:fldCharType="separate"/>
-                            </w:r>
-                            <w:r>
-                              <w:rPr>
-                                <w:noProof/>
-                              </w:rPr>
-                              <w:t>2</w:t>
-                            </w:r>
-                            <w:r>
-                              <w:rPr>
-                                <w:noProof/>
-                              </w:rPr>
-                              <w:fldChar w:fldCharType="end"/>
-                            </w:r>
+                            <w:fldSimple w:instr=" SEQ Figure \* ARABIC \s 1 ">
+                              <w:r>
+                                <w:rPr>
+                                  <w:noProof/>
+                                </w:rPr>
+                                <w:t>2</w:t>
+                              </w:r>
+                            </w:fldSimple>
                             <w:r>
                               <w:t xml:space="preserve">: </w:t>
                             </w:r>
                             <w:r>
                               <w:t>The AHA! Graph Author</w:t>
                             </w:r>
-                            <w:bookmarkEnd w:id="23"/>
+                            <w:bookmarkEnd w:id="21"/>
                           </w:p>
                         </w:txbxContent>
                       </wps:txbx>
@@ -8565,7 +8487,7 @@
           <w:rFonts w:eastAsia="Times New Roman"/>
         </w:rPr>
       </w:pPr>
-      <w:bookmarkStart w:id="25" w:name="_Toc439242918"/>
+      <w:bookmarkStart w:id="22" w:name="_Toc439242918"/>
       <w:r>
         <w:rPr>
           <w:rFonts w:eastAsia="Times New Roman"/>
@@ -8590,7 +8512,7 @@
         </w:rPr>
         <w:t>The present situation</w:t>
       </w:r>
-      <w:bookmarkEnd w:id="25"/>
+      <w:bookmarkEnd w:id="22"/>
     </w:p>
     <w:p>
       <w:r>
@@ -8671,62 +8593,36 @@
                                 <w:color w:val="000000"/>
                               </w:rPr>
                             </w:pPr>
-                            <w:bookmarkStart w:id="26" w:name="_Toc438717359"/>
+                            <w:bookmarkStart w:id="23" w:name="_Toc438717359"/>
                             <w:r>
                               <w:t xml:space="preserve">Figure </w:t>
                             </w:r>
-                            <w:r>
-                              <w:fldChar w:fldCharType="begin"/>
-                            </w:r>
-                            <w:r>
-                              <w:instrText xml:space="preserve"> STYLEREF 1 \s </w:instrText>
-                            </w:r>
-                            <w:r>
-                              <w:fldChar w:fldCharType="separate"/>
-                            </w:r>
-                            <w:r>
-                              <w:rPr>
-                                <w:noProof/>
-                              </w:rPr>
-                              <w:t>2</w:t>
-                            </w:r>
-                            <w:r>
-                              <w:rPr>
-                                <w:noProof/>
-                              </w:rPr>
-                              <w:fldChar w:fldCharType="end"/>
-                            </w:r>
+                            <w:fldSimple w:instr=" STYLEREF 1 \s ">
+                              <w:r>
+                                <w:rPr>
+                                  <w:noProof/>
+                                </w:rPr>
+                                <w:t>2</w:t>
+                              </w:r>
+                            </w:fldSimple>
                             <w:r>
                               <w:t>.</w:t>
                             </w:r>
-                            <w:r>
-                              <w:fldChar w:fldCharType="begin"/>
-                            </w:r>
-                            <w:r>
-                              <w:instrText xml:space="preserve"> SEQ Figure \* ARABIC \s 1 </w:instrText>
-                            </w:r>
-                            <w:r>
-                              <w:fldChar w:fldCharType="separate"/>
-                            </w:r>
-                            <w:r>
-                              <w:rPr>
-                                <w:noProof/>
-                              </w:rPr>
-                              <w:t>3</w:t>
-                            </w:r>
-                            <w:r>
-                              <w:rPr>
-                                <w:noProof/>
-                              </w:rPr>
-                              <w:fldChar w:fldCharType="end"/>
-                            </w:r>
+                            <w:fldSimple w:instr=" SEQ Figure \* ARABIC \s 1 ">
+                              <w:r>
+                                <w:rPr>
+                                  <w:noProof/>
+                                </w:rPr>
+                                <w:t>3</w:t>
+                              </w:r>
+                            </w:fldSimple>
                             <w:r>
                               <w:t xml:space="preserve">: </w:t>
                             </w:r>
                             <w:r>
                               <w:t>The GAT Architecture</w:t>
                             </w:r>
-                            <w:bookmarkEnd w:id="26"/>
+                            <w:bookmarkEnd w:id="23"/>
                           </w:p>
                         </w:txbxContent>
                       </wps:txbx>
@@ -9028,59 +8924,33 @@
                                 <w:color w:val="000000"/>
                               </w:rPr>
                             </w:pPr>
-                            <w:bookmarkStart w:id="28" w:name="_Toc438717360"/>
+                            <w:bookmarkStart w:id="24" w:name="_Toc438717360"/>
                             <w:r>
                               <w:t xml:space="preserve">Figure </w:t>
                             </w:r>
-                            <w:r>
-                              <w:fldChar w:fldCharType="begin"/>
-                            </w:r>
-                            <w:r>
-                              <w:instrText xml:space="preserve"> STYLEREF 1 \s </w:instrText>
-                            </w:r>
-                            <w:r>
-                              <w:fldChar w:fldCharType="separate"/>
-                            </w:r>
-                            <w:r>
-                              <w:rPr>
-                                <w:noProof/>
-                              </w:rPr>
-                              <w:t>2</w:t>
-                            </w:r>
-                            <w:r>
-                              <w:rPr>
-                                <w:noProof/>
-                              </w:rPr>
-                              <w:fldChar w:fldCharType="end"/>
-                            </w:r>
+                            <w:fldSimple w:instr=" STYLEREF 1 \s ">
+                              <w:r>
+                                <w:rPr>
+                                  <w:noProof/>
+                                </w:rPr>
+                                <w:t>2</w:t>
+                              </w:r>
+                            </w:fldSimple>
                             <w:r>
                               <w:t>.</w:t>
                             </w:r>
-                            <w:r>
-                              <w:fldChar w:fldCharType="begin"/>
-                            </w:r>
-                            <w:r>
-                              <w:instrText xml:space="preserve"> SEQ Figure \* ARABIC \s 1 </w:instrText>
-                            </w:r>
-                            <w:r>
-                              <w:fldChar w:fldCharType="separate"/>
-                            </w:r>
-                            <w:r>
-                              <w:rPr>
-                                <w:noProof/>
-                              </w:rPr>
-                              <w:t>4</w:t>
-                            </w:r>
-                            <w:r>
-                              <w:rPr>
-                                <w:noProof/>
-                              </w:rPr>
-                              <w:fldChar w:fldCharType="end"/>
-                            </w:r>
+                            <w:fldSimple w:instr=" SEQ Figure \* ARABIC \s 1 ">
+                              <w:r>
+                                <w:rPr>
+                                  <w:noProof/>
+                                </w:rPr>
+                                <w:t>4</w:t>
+                              </w:r>
+                            </w:fldSimple>
                             <w:r>
                               <w:t>: The GAT Domain Designer</w:t>
                             </w:r>
-                            <w:bookmarkEnd w:id="28"/>
+                            <w:bookmarkEnd w:id="24"/>
                           </w:p>
                         </w:txbxContent>
                       </wps:txbx>
@@ -9365,55 +9235,29 @@
                                 <w:color w:val="000000"/>
                               </w:rPr>
                             </w:pPr>
-                            <w:bookmarkStart w:id="30" w:name="_Toc438717361"/>
+                            <w:bookmarkStart w:id="25" w:name="_Toc438717361"/>
                             <w:r>
                               <w:t xml:space="preserve">Figure </w:t>
                             </w:r>
-                            <w:r>
-                              <w:fldChar w:fldCharType="begin"/>
-                            </w:r>
-                            <w:r>
-                              <w:instrText xml:space="preserve"> STYLEREF 1 \s </w:instrText>
-                            </w:r>
-                            <w:r>
-                              <w:fldChar w:fldCharType="separate"/>
-                            </w:r>
-                            <w:r>
-                              <w:rPr>
-                                <w:noProof/>
-                              </w:rPr>
-                              <w:t>2</w:t>
-                            </w:r>
-                            <w:r>
-                              <w:rPr>
-                                <w:noProof/>
-                              </w:rPr>
-                              <w:fldChar w:fldCharType="end"/>
-                            </w:r>
+                            <w:fldSimple w:instr=" STYLEREF 1 \s ">
+                              <w:r>
+                                <w:rPr>
+                                  <w:noProof/>
+                                </w:rPr>
+                                <w:t>2</w:t>
+                              </w:r>
+                            </w:fldSimple>
                             <w:r>
                               <w:t>.</w:t>
                             </w:r>
-                            <w:r>
-                              <w:fldChar w:fldCharType="begin"/>
-                            </w:r>
-                            <w:r>
-                              <w:instrText xml:space="preserve"> SEQ Figure \* ARABIC \s 1 </w:instrText>
-                            </w:r>
-                            <w:r>
-                              <w:fldChar w:fldCharType="separate"/>
-                            </w:r>
-                            <w:r>
-                              <w:rPr>
-                                <w:noProof/>
-                              </w:rPr>
-                              <w:t>5</w:t>
-                            </w:r>
-                            <w:r>
-                              <w:rPr>
-                                <w:noProof/>
-                              </w:rPr>
-                              <w:fldChar w:fldCharType="end"/>
-                            </w:r>
+                            <w:fldSimple w:instr=" SEQ Figure \* ARABIC \s 1 ">
+                              <w:r>
+                                <w:rPr>
+                                  <w:noProof/>
+                                </w:rPr>
+                                <w:t>5</w:t>
+                              </w:r>
+                            </w:fldSimple>
                             <w:r>
                               <w:t>: The G</w:t>
                             </w:r>
@@ -9423,7 +9267,7 @@
                             <w:r>
                               <w:t xml:space="preserve"> Course Designer</w:t>
                             </w:r>
-                            <w:bookmarkEnd w:id="30"/>
+                            <w:bookmarkEnd w:id="25"/>
                           </w:p>
                         </w:txbxContent>
                       </wps:txbx>
@@ -9769,59 +9613,33 @@
       <w:pPr>
         <w:pStyle w:val="Caption"/>
       </w:pPr>
-      <w:bookmarkStart w:id="32" w:name="_Toc438717362"/>
+      <w:bookmarkStart w:id="26" w:name="_Toc438717362"/>
       <w:r>
         <w:t xml:space="preserve">Figure </w:t>
       </w:r>
-      <w:r>
-        <w:fldChar w:fldCharType="begin"/>
-      </w:r>
-      <w:r>
-        <w:instrText xml:space="preserve"> STYLEREF 1 \s </w:instrText>
-      </w:r>
-      <w:r>
-        <w:fldChar w:fldCharType="separate"/>
-      </w:r>
-      <w:r>
-        <w:rPr>
-          <w:noProof/>
-        </w:rPr>
-        <w:t>2</w:t>
-      </w:r>
-      <w:r>
-        <w:rPr>
-          <w:noProof/>
-        </w:rPr>
-        <w:fldChar w:fldCharType="end"/>
-      </w:r>
+      <w:fldSimple w:instr=" STYLEREF 1 \s ">
+        <w:r>
+          <w:rPr>
+            <w:noProof/>
+          </w:rPr>
+          <w:t>2</w:t>
+        </w:r>
+      </w:fldSimple>
       <w:r>
         <w:t>.</w:t>
       </w:r>
-      <w:r>
-        <w:fldChar w:fldCharType="begin"/>
-      </w:r>
-      <w:r>
-        <w:instrText xml:space="preserve"> SEQ Figure \* ARABIC \s 1 </w:instrText>
-      </w:r>
-      <w:r>
-        <w:fldChar w:fldCharType="separate"/>
-      </w:r>
-      <w:r>
-        <w:rPr>
-          <w:noProof/>
-        </w:rPr>
-        <w:t>6</w:t>
-      </w:r>
-      <w:r>
-        <w:rPr>
-          <w:noProof/>
-        </w:rPr>
-        <w:fldChar w:fldCharType="end"/>
-      </w:r>
+      <w:fldSimple w:instr=" SEQ Figure \* ARABIC \s 1 ">
+        <w:r>
+          <w:rPr>
+            <w:noProof/>
+          </w:rPr>
+          <w:t>6</w:t>
+        </w:r>
+      </w:fldSimple>
       <w:r>
         <w:t>: The GAT PRT</w:t>
       </w:r>
-      <w:bookmarkEnd w:id="32"/>
+      <w:bookmarkEnd w:id="26"/>
     </w:p>
     <w:p>
       <w:pPr>
@@ -10111,59 +9929,33 @@
       <w:pPr>
         <w:pStyle w:val="Caption"/>
       </w:pPr>
-      <w:bookmarkStart w:id="33" w:name="_Toc438717363"/>
+      <w:bookmarkStart w:id="27" w:name="_Toc438717363"/>
       <w:r>
         <w:t xml:space="preserve">Figure </w:t>
       </w:r>
-      <w:r>
-        <w:fldChar w:fldCharType="begin"/>
-      </w:r>
-      <w:r>
-        <w:instrText xml:space="preserve"> STYLEREF 1 \s </w:instrText>
-      </w:r>
-      <w:r>
-        <w:fldChar w:fldCharType="separate"/>
-      </w:r>
-      <w:r>
-        <w:rPr>
-          <w:noProof/>
-        </w:rPr>
-        <w:t>2</w:t>
-      </w:r>
-      <w:r>
-        <w:rPr>
-          <w:noProof/>
-        </w:rPr>
-        <w:fldChar w:fldCharType="end"/>
-      </w:r>
+      <w:fldSimple w:instr=" STYLEREF 1 \s ">
+        <w:r>
+          <w:rPr>
+            <w:noProof/>
+          </w:rPr>
+          <w:t>2</w:t>
+        </w:r>
+      </w:fldSimple>
       <w:r>
         <w:t>.</w:t>
       </w:r>
-      <w:r>
-        <w:fldChar w:fldCharType="begin"/>
-      </w:r>
-      <w:r>
-        <w:instrText xml:space="preserve"> SEQ Figure \* ARABIC \s 1 </w:instrText>
-      </w:r>
-      <w:r>
-        <w:fldChar w:fldCharType="separate"/>
-      </w:r>
-      <w:r>
-        <w:rPr>
-          <w:noProof/>
-        </w:rPr>
-        <w:t>7</w:t>
-      </w:r>
-      <w:r>
-        <w:rPr>
-          <w:noProof/>
-        </w:rPr>
-        <w:fldChar w:fldCharType="end"/>
-      </w:r>
+      <w:fldSimple w:instr=" SEQ Figure \* ARABIC \s 1 ">
+        <w:r>
+          <w:rPr>
+            <w:noProof/>
+          </w:rPr>
+          <w:t>7</w:t>
+        </w:r>
+      </w:fldSimple>
       <w:r>
         <w:t>: The GAT Welcome Interface</w:t>
       </w:r>
-      <w:bookmarkEnd w:id="33"/>
+      <w:bookmarkEnd w:id="27"/>
     </w:p>
     <w:p>
       <w:r>
@@ -10188,7 +9980,7 @@
           <w:rFonts w:eastAsia="Times New Roman"/>
         </w:rPr>
       </w:pPr>
-      <w:bookmarkStart w:id="34" w:name="_Toc439242919"/>
+      <w:bookmarkStart w:id="28" w:name="_Toc439242919"/>
       <w:r>
         <w:rPr>
           <w:rFonts w:eastAsia="Times New Roman"/>
@@ -10207,7 +9999,7 @@
         </w:rPr>
         <w:t>3 Discussion</w:t>
       </w:r>
-      <w:bookmarkEnd w:id="34"/>
+      <w:bookmarkEnd w:id="28"/>
     </w:p>
     <w:p>
       <w:pPr>
@@ -10329,12 +10121,12 @@
       <w:pPr>
         <w:pStyle w:val="Heading2"/>
       </w:pPr>
-      <w:bookmarkStart w:id="35" w:name="_Toc439242920"/>
+      <w:bookmarkStart w:id="29" w:name="_Toc439242920"/>
       <w:r>
         <w:lastRenderedPageBreak/>
         <w:t>2.2 A comparative study</w:t>
       </w:r>
-      <w:bookmarkEnd w:id="35"/>
+      <w:bookmarkEnd w:id="29"/>
     </w:p>
     <w:p>
       <w:r>
@@ -10488,62 +10280,33 @@
                                 <w:color w:val="000000"/>
                               </w:rPr>
                             </w:pPr>
-                            <w:bookmarkStart w:id="36" w:name="_Toc438717364"/>
+                            <w:bookmarkStart w:id="30" w:name="_Toc438717364"/>
                             <w:r>
                               <w:t xml:space="preserve">Figure </w:t>
                             </w:r>
-                            <w:r>
-                              <w:fldChar w:fldCharType="begin"/>
-                            </w:r>
-                            <w:r>
-                              <w:instrText xml:space="preserve"> STYLEREF 1 \s</w:instrText>
-                            </w:r>
-                            <w:r>
-                              <w:instrText xml:space="preserve"> </w:instrText>
-                            </w:r>
-                            <w:r>
-                              <w:fldChar w:fldCharType="separate"/>
-                            </w:r>
-                            <w:r>
-                              <w:rPr>
-                                <w:noProof/>
-                              </w:rPr>
-                              <w:t>2</w:t>
-                            </w:r>
-                            <w:r>
-                              <w:rPr>
-                                <w:noProof/>
-                              </w:rPr>
-                              <w:fldChar w:fldCharType="end"/>
-                            </w:r>
+                            <w:fldSimple w:instr=" STYLEREF 1 \s ">
+                              <w:r>
+                                <w:rPr>
+                                  <w:noProof/>
+                                </w:rPr>
+                                <w:t>2</w:t>
+                              </w:r>
+                            </w:fldSimple>
                             <w:r>
                               <w:t>.</w:t>
                             </w:r>
-                            <w:r>
-                              <w:fldChar w:fldCharType="begin"/>
-                            </w:r>
-                            <w:r>
-                              <w:instrText xml:space="preserve"> SEQ Figure \* ARABIC \s 1 </w:instrText>
-                            </w:r>
-                            <w:r>
-                              <w:fldChar w:fldCharType="separate"/>
-                            </w:r>
-                            <w:r>
-                              <w:rPr>
-                                <w:noProof/>
-                              </w:rPr>
-                              <w:t>8</w:t>
-                            </w:r>
-                            <w:r>
-                              <w:rPr>
-                                <w:noProof/>
-                              </w:rPr>
-                              <w:fldChar w:fldCharType="end"/>
-                            </w:r>
+                            <w:fldSimple w:instr=" SEQ Figure \* ARABIC \s 1 ">
+                              <w:r>
+                                <w:rPr>
+                                  <w:noProof/>
+                                </w:rPr>
+                                <w:t>8</w:t>
+                              </w:r>
+                            </w:fldSimple>
                             <w:r>
                               <w:t>: A screenshot of ACTSim. Taken from [GaDa10]</w:t>
                             </w:r>
-                            <w:bookmarkEnd w:id="36"/>
+                            <w:bookmarkEnd w:id="30"/>
                           </w:p>
                         </w:txbxContent>
                       </wps:txbx>
@@ -10776,7 +10539,7 @@
       <w:pPr>
         <w:pStyle w:val="Heading3"/>
       </w:pPr>
-      <w:bookmarkStart w:id="38" w:name="_Toc439242921"/>
+      <w:bookmarkStart w:id="31" w:name="_Toc439242921"/>
       <w:r>
         <w:lastRenderedPageBreak/>
         <w:t>2.2</w:t>
@@ -10784,7 +10547,7 @@
       <w:r>
         <w:t>.1 ACTSim</w:t>
       </w:r>
-      <w:bookmarkEnd w:id="38"/>
+      <w:bookmarkEnd w:id="31"/>
     </w:p>
     <w:p>
       <w:r>
@@ -10844,14 +10607,14 @@
       <w:pPr>
         <w:pStyle w:val="Heading3"/>
       </w:pPr>
-      <w:bookmarkStart w:id="39" w:name="_Toc439242922"/>
+      <w:bookmarkStart w:id="32" w:name="_Toc439242922"/>
       <w:r>
         <w:t>2.2</w:t>
       </w:r>
       <w:r>
         <w:t>.2 WOTAN</w:t>
       </w:r>
-      <w:bookmarkEnd w:id="39"/>
+      <w:bookmarkEnd w:id="32"/>
     </w:p>
     <w:p>
       <w:r>
@@ -10967,59 +10730,33 @@
                                 <w:color w:val="000000"/>
                               </w:rPr>
                             </w:pPr>
-                            <w:bookmarkStart w:id="40" w:name="_Toc438717365"/>
+                            <w:bookmarkStart w:id="33" w:name="_Toc438717365"/>
                             <w:r>
                               <w:t xml:space="preserve">Figure </w:t>
                             </w:r>
-                            <w:r>
-                              <w:fldChar w:fldCharType="begin"/>
-                            </w:r>
-                            <w:r>
-                              <w:instrText xml:space="preserve"> STYLEREF 1 \s </w:instrText>
-                            </w:r>
-                            <w:r>
-                              <w:fldChar w:fldCharType="separate"/>
-                            </w:r>
-                            <w:r>
-                              <w:rPr>
-                                <w:noProof/>
-                              </w:rPr>
-                              <w:t>2</w:t>
-                            </w:r>
-                            <w:r>
-                              <w:rPr>
-                                <w:noProof/>
-                              </w:rPr>
-                              <w:fldChar w:fldCharType="end"/>
-                            </w:r>
+                            <w:fldSimple w:instr=" STYLEREF 1 \s ">
+                              <w:r>
+                                <w:rPr>
+                                  <w:noProof/>
+                                </w:rPr>
+                                <w:t>2</w:t>
+                              </w:r>
+                            </w:fldSimple>
                             <w:r>
                               <w:t>.</w:t>
                             </w:r>
-                            <w:r>
-                              <w:fldChar w:fldCharType="begin"/>
-                            </w:r>
-                            <w:r>
-                              <w:instrText xml:space="preserve"> SEQ Figure \* ARABIC \s 1 </w:instrText>
-                            </w:r>
-                            <w:r>
-                              <w:fldChar w:fldCharType="separate"/>
-                            </w:r>
-                            <w:r>
-                              <w:rPr>
-                                <w:noProof/>
-                              </w:rPr>
-                              <w:t>9</w:t>
-                            </w:r>
-                            <w:r>
-                              <w:rPr>
-                                <w:noProof/>
-                              </w:rPr>
-                              <w:fldChar w:fldCharType="end"/>
-                            </w:r>
+                            <w:fldSimple w:instr=" SEQ Figure \* ARABIC \s 1 ">
+                              <w:r>
+                                <w:rPr>
+                                  <w:noProof/>
+                                </w:rPr>
+                                <w:t>9</w:t>
+                              </w:r>
+                            </w:fldSimple>
                             <w:r>
                               <w:t>: The WOTAN directed graph view on the left and indented list view on the right. Taken from [FrRo05]</w:t>
                             </w:r>
-                            <w:bookmarkEnd w:id="40"/>
+                            <w:bookmarkEnd w:id="33"/>
                           </w:p>
                         </w:txbxContent>
                       </wps:txbx>
@@ -11226,14 +10963,14 @@
       <w:pPr>
         <w:pStyle w:val="Heading3"/>
       </w:pPr>
-      <w:bookmarkStart w:id="42" w:name="_Toc439242923"/>
+      <w:bookmarkStart w:id="34" w:name="_Toc439242923"/>
       <w:r>
         <w:t>2.2</w:t>
       </w:r>
       <w:r>
         <w:t>.3 MOT</w:t>
       </w:r>
-      <w:bookmarkEnd w:id="42"/>
+      <w:bookmarkEnd w:id="34"/>
     </w:p>
     <w:p>
       <w:r>
@@ -11414,59 +11151,33 @@
                                 <w:color w:val="000000"/>
                               </w:rPr>
                             </w:pPr>
-                            <w:bookmarkStart w:id="43" w:name="_Toc438717366"/>
+                            <w:bookmarkStart w:id="35" w:name="_Toc438717366"/>
                             <w:r>
                               <w:t xml:space="preserve">Figure </w:t>
                             </w:r>
-                            <w:r>
-                              <w:fldChar w:fldCharType="begin"/>
-                            </w:r>
-                            <w:r>
-                              <w:instrText xml:space="preserve"> STYLEREF 1 \s </w:instrText>
-                            </w:r>
-                            <w:r>
-                              <w:fldChar w:fldCharType="separate"/>
-                            </w:r>
-                            <w:r>
-                              <w:rPr>
-                                <w:noProof/>
-                              </w:rPr>
-                              <w:t>2</w:t>
-                            </w:r>
-                            <w:r>
-                              <w:rPr>
-                                <w:noProof/>
-                              </w:rPr>
-                              <w:fldChar w:fldCharType="end"/>
-                            </w:r>
+                            <w:fldSimple w:instr=" STYLEREF 1 \s ">
+                              <w:r>
+                                <w:rPr>
+                                  <w:noProof/>
+                                </w:rPr>
+                                <w:t>2</w:t>
+                              </w:r>
+                            </w:fldSimple>
                             <w:r>
                               <w:t>.</w:t>
                             </w:r>
-                            <w:r>
-                              <w:fldChar w:fldCharType="begin"/>
-                            </w:r>
-                            <w:r>
-                              <w:instrText xml:space="preserve"> SEQ Figure \* ARABIC \s 1 </w:instrText>
-                            </w:r>
-                            <w:r>
-                              <w:fldChar w:fldCharType="separate"/>
-                            </w:r>
-                            <w:r>
-                              <w:rPr>
-                                <w:noProof/>
-                              </w:rPr>
-                              <w:t>10</w:t>
-                            </w:r>
-                            <w:r>
-                              <w:rPr>
-                                <w:noProof/>
-                              </w:rPr>
-                              <w:fldChar w:fldCharType="end"/>
-                            </w:r>
+                            <w:fldSimple w:instr=" SEQ Figure \* ARABIC \s 1 ">
+                              <w:r>
+                                <w:rPr>
+                                  <w:noProof/>
+                                </w:rPr>
+                                <w:t>10</w:t>
+                              </w:r>
+                            </w:fldSimple>
                             <w:r>
                               <w:t>: A screenshot of the PEAL editor. Taken from [CrSm09]</w:t>
                             </w:r>
-                            <w:bookmarkEnd w:id="43"/>
+                            <w:bookmarkEnd w:id="35"/>
                           </w:p>
                         </w:txbxContent>
                       </wps:txbx>
@@ -11610,59 +11321,33 @@
                                 <w:color w:val="000000"/>
                               </w:rPr>
                             </w:pPr>
-                            <w:bookmarkStart w:id="45" w:name="_Toc438717367"/>
+                            <w:bookmarkStart w:id="36" w:name="_Toc438717367"/>
                             <w:r>
                               <w:t xml:space="preserve">Figure </w:t>
                             </w:r>
-                            <w:r>
-                              <w:fldChar w:fldCharType="begin"/>
-                            </w:r>
-                            <w:r>
-                              <w:instrText xml:space="preserve"> STYLEREF 1 \s </w:instrText>
-                            </w:r>
-                            <w:r>
-                              <w:fldChar w:fldCharType="separate"/>
-                            </w:r>
-                            <w:r>
-                              <w:rPr>
-                                <w:noProof/>
-                              </w:rPr>
-                              <w:t>2</w:t>
-                            </w:r>
-                            <w:r>
-                              <w:rPr>
-                                <w:noProof/>
-                              </w:rPr>
-                              <w:fldChar w:fldCharType="end"/>
-                            </w:r>
+                            <w:fldSimple w:instr=" STYLEREF 1 \s ">
+                              <w:r>
+                                <w:rPr>
+                                  <w:noProof/>
+                                </w:rPr>
+                                <w:t>2</w:t>
+                              </w:r>
+                            </w:fldSimple>
                             <w:r>
                               <w:t>.</w:t>
                             </w:r>
-                            <w:r>
-                              <w:fldChar w:fldCharType="begin"/>
-                            </w:r>
-                            <w:r>
-                              <w:instrText xml:space="preserve"> SEQ Figure \* ARABIC \s 1 </w:instrText>
-                            </w:r>
-                            <w:r>
-                              <w:fldChar w:fldCharType="separate"/>
-                            </w:r>
-                            <w:r>
-                              <w:rPr>
-                                <w:noProof/>
-                              </w:rPr>
-                              <w:t>11</w:t>
-                            </w:r>
-                            <w:r>
-                              <w:rPr>
-                                <w:noProof/>
-                              </w:rPr>
-                              <w:fldChar w:fldCharType="end"/>
-                            </w:r>
+                            <w:fldSimple w:instr=" SEQ Figure \* ARABIC \s 1 ">
+                              <w:r>
+                                <w:rPr>
+                                  <w:noProof/>
+                                </w:rPr>
+                                <w:t>11</w:t>
+                              </w:r>
+                            </w:fldSimple>
                             <w:r>
                               <w:t>: A snippet of the MOT 3.0 web interface</w:t>
                             </w:r>
-                            <w:bookmarkEnd w:id="45"/>
+                            <w:bookmarkEnd w:id="36"/>
                           </w:p>
                         </w:txbxContent>
                       </wps:txbx>
@@ -11896,7 +11581,7 @@
       <w:pPr>
         <w:pStyle w:val="Heading3"/>
       </w:pPr>
-      <w:bookmarkStart w:id="47" w:name="_Toc439242924"/>
+      <w:bookmarkStart w:id="37" w:name="_Toc439242924"/>
       <w:r>
         <w:lastRenderedPageBreak/>
         <w:t>2.2</w:t>
@@ -11904,7 +11589,7 @@
       <w:r>
         <w:t>.4 AMAS</w:t>
       </w:r>
-      <w:bookmarkEnd w:id="47"/>
+      <w:bookmarkEnd w:id="37"/>
     </w:p>
     <w:p>
       <w:r>
@@ -12066,62 +11751,33 @@
                                 <w:color w:val="000000"/>
                               </w:rPr>
                             </w:pPr>
-                            <w:bookmarkStart w:id="48" w:name="_Toc438717368"/>
+                            <w:bookmarkStart w:id="38" w:name="_Toc438717368"/>
                             <w:r>
                               <w:t xml:space="preserve">Figure </w:t>
                             </w:r>
-                            <w:r>
-                              <w:fldChar w:fldCharType="begin"/>
-                            </w:r>
-                            <w:r>
-                              <w:instrText xml:space="preserve"> STYLEREF 1 \s </w:instrText>
-                            </w:r>
-                            <w:r>
-                              <w:fldChar w:fldCharType="separate"/>
-                            </w:r>
-                            <w:r>
-                              <w:rPr>
-                                <w:noProof/>
-                              </w:rPr>
-                              <w:t>2</w:t>
-                            </w:r>
-                            <w:r>
-                              <w:rPr>
-                                <w:noProof/>
-                              </w:rPr>
-                              <w:fldChar w:fldCharType="end"/>
-                            </w:r>
+                            <w:fldSimple w:instr=" STYLEREF 1 \s ">
+                              <w:r>
+                                <w:rPr>
+                                  <w:noProof/>
+                                </w:rPr>
+                                <w:t>2</w:t>
+                              </w:r>
+                            </w:fldSimple>
                             <w:r>
                               <w:t>.</w:t>
                             </w:r>
-                            <w:r>
-                              <w:fldChar w:fldCharType="begin"/>
-                            </w:r>
-                            <w:r>
-                              <w:instrText xml:space="preserve"> SEQ </w:instrText>
-                            </w:r>
-                            <w:r>
-                              <w:instrText xml:space="preserve">Figure \* ARABIC \s 1 </w:instrText>
-                            </w:r>
-                            <w:r>
-                              <w:fldChar w:fldCharType="separate"/>
-                            </w:r>
-                            <w:r>
-                              <w:rPr>
-                                <w:noProof/>
-                              </w:rPr>
-                              <w:t>12</w:t>
-                            </w:r>
-                            <w:r>
-                              <w:rPr>
-                                <w:noProof/>
-                              </w:rPr>
-                              <w:fldChar w:fldCharType="end"/>
-                            </w:r>
+                            <w:fldSimple w:instr=" SEQ Figure \* ARABIC \s 1 ">
+                              <w:r>
+                                <w:rPr>
+                                  <w:noProof/>
+                                </w:rPr>
+                                <w:t>12</w:t>
+                              </w:r>
+                            </w:fldSimple>
                             <w:r>
                               <w:t>: A screenshot of the AMAS interface. Taken from [GaCo14]</w:t>
                             </w:r>
-                            <w:bookmarkEnd w:id="48"/>
+                            <w:bookmarkEnd w:id="38"/>
                           </w:p>
                         </w:txbxContent>
                       </wps:txbx>
@@ -12415,14 +12071,14 @@
       <w:pPr>
         <w:pStyle w:val="Heading3"/>
       </w:pPr>
-      <w:bookmarkStart w:id="50" w:name="_Toc439242925"/>
+      <w:bookmarkStart w:id="39" w:name="_Toc439242925"/>
       <w:r>
         <w:t>2.2</w:t>
       </w:r>
       <w:r>
         <w:t>.5 Discussion</w:t>
       </w:r>
-      <w:bookmarkEnd w:id="50"/>
+      <w:bookmarkEnd w:id="39"/>
     </w:p>
     <w:p>
       <w:r>
@@ -12490,11 +12146,11 @@
       <w:pPr>
         <w:pStyle w:val="Subtitle"/>
       </w:pPr>
-      <w:bookmarkStart w:id="51" w:name="_Toc439242926"/>
+      <w:bookmarkStart w:id="40" w:name="_Toc439242926"/>
       <w:r>
         <w:t>ALAT</w:t>
       </w:r>
-      <w:bookmarkEnd w:id="51"/>
+      <w:bookmarkEnd w:id="40"/>
     </w:p>
     <w:p>
       <w:pPr>
@@ -12632,11 +12288,11 @@
       <w:pPr>
         <w:pStyle w:val="Heading2"/>
       </w:pPr>
-      <w:bookmarkStart w:id="52" w:name="_Toc439242927"/>
+      <w:bookmarkStart w:id="41" w:name="_Toc439242927"/>
       <w:r>
         <w:t>3.1 The ALAT authoring interface</w:t>
       </w:r>
-      <w:bookmarkEnd w:id="52"/>
+      <w:bookmarkEnd w:id="41"/>
     </w:p>
     <w:p>
       <w:r>
@@ -12823,59 +12479,33 @@
                                 <w:color w:val="000000"/>
                               </w:rPr>
                             </w:pPr>
-                            <w:bookmarkStart w:id="53" w:name="_Toc438717369"/>
+                            <w:bookmarkStart w:id="42" w:name="_Toc438717369"/>
                             <w:r>
                               <w:t xml:space="preserve">Figure </w:t>
                             </w:r>
-                            <w:r>
-                              <w:fldChar w:fldCharType="begin"/>
-                            </w:r>
-                            <w:r>
-                              <w:instrText xml:space="preserve"> STYLEREF 1 \s </w:instrText>
-                            </w:r>
-                            <w:r>
-                              <w:fldChar w:fldCharType="separate"/>
-                            </w:r>
-                            <w:r>
-                              <w:rPr>
-                                <w:noProof/>
-                              </w:rPr>
-                              <w:t>3</w:t>
-                            </w:r>
-                            <w:r>
-                              <w:rPr>
-                                <w:noProof/>
-                              </w:rPr>
-                              <w:fldChar w:fldCharType="end"/>
-                            </w:r>
+                            <w:fldSimple w:instr=" STYLEREF 1 \s ">
+                              <w:r>
+                                <w:rPr>
+                                  <w:noProof/>
+                                </w:rPr>
+                                <w:t>3</w:t>
+                              </w:r>
+                            </w:fldSimple>
                             <w:r>
                               <w:t>.</w:t>
                             </w:r>
-                            <w:r>
-                              <w:fldChar w:fldCharType="begin"/>
-                            </w:r>
-                            <w:r>
-                              <w:instrText xml:space="preserve"> SEQ Figure \* ARABIC \s 1 </w:instrText>
-                            </w:r>
-                            <w:r>
-                              <w:fldChar w:fldCharType="separate"/>
-                            </w:r>
-                            <w:r>
-                              <w:rPr>
-                                <w:noProof/>
-                              </w:rPr>
-                              <w:t>1</w:t>
-                            </w:r>
-                            <w:r>
-                              <w:rPr>
-                                <w:noProof/>
-                              </w:rPr>
-                              <w:fldChar w:fldCharType="end"/>
-                            </w:r>
+                            <w:fldSimple w:instr=" SEQ Figure \* ARABIC \s 1 ">
+                              <w:r>
+                                <w:rPr>
+                                  <w:noProof/>
+                                </w:rPr>
+                                <w:t>1</w:t>
+                              </w:r>
+                            </w:fldSimple>
                             <w:r>
                               <w:t>: The step by step screen</w:t>
                             </w:r>
-                            <w:bookmarkEnd w:id="53"/>
+                            <w:bookmarkEnd w:id="42"/>
                           </w:p>
                         </w:txbxContent>
                       </wps:txbx>
@@ -13120,59 +12750,33 @@
       <w:pPr>
         <w:pStyle w:val="Caption"/>
       </w:pPr>
-      <w:bookmarkStart w:id="55" w:name="_Toc438717370"/>
+      <w:bookmarkStart w:id="43" w:name="_Toc438717370"/>
       <w:r>
         <w:t xml:space="preserve">Figure </w:t>
       </w:r>
-      <w:r>
-        <w:fldChar w:fldCharType="begin"/>
-      </w:r>
-      <w:r>
-        <w:instrText xml:space="preserve"> STYLEREF 1 \s </w:instrText>
-      </w:r>
-      <w:r>
-        <w:fldChar w:fldCharType="separate"/>
-      </w:r>
-      <w:r>
-        <w:rPr>
-          <w:noProof/>
-        </w:rPr>
-        <w:t>3</w:t>
-      </w:r>
-      <w:r>
-        <w:rPr>
-          <w:noProof/>
-        </w:rPr>
-        <w:fldChar w:fldCharType="end"/>
-      </w:r>
+      <w:fldSimple w:instr=" STYLEREF 1 \s ">
+        <w:r>
+          <w:rPr>
+            <w:noProof/>
+          </w:rPr>
+          <w:t>3</w:t>
+        </w:r>
+      </w:fldSimple>
       <w:r>
         <w:t>.</w:t>
       </w:r>
-      <w:r>
-        <w:fldChar w:fldCharType="begin"/>
-      </w:r>
-      <w:r>
-        <w:instrText xml:space="preserve"> SEQ Figure \* ARABIC \s 1 </w:instrText>
-      </w:r>
-      <w:r>
-        <w:fldChar w:fldCharType="separate"/>
-      </w:r>
-      <w:r>
-        <w:rPr>
-          <w:noProof/>
-        </w:rPr>
-        <w:t>2</w:t>
-      </w:r>
-      <w:r>
-        <w:rPr>
-          <w:noProof/>
-        </w:rPr>
-        <w:fldChar w:fldCharType="end"/>
-      </w:r>
+      <w:fldSimple w:instr=" SEQ Figure \* ARABIC \s 1 ">
+        <w:r>
+          <w:rPr>
+            <w:noProof/>
+          </w:rPr>
+          <w:t>2</w:t>
+        </w:r>
+      </w:fldSimple>
       <w:r>
         <w:t>: The overview screen</w:t>
       </w:r>
-      <w:bookmarkEnd w:id="55"/>
+      <w:bookmarkEnd w:id="43"/>
     </w:p>
     <w:p>
       <w:r>
@@ -13283,59 +12887,33 @@
       <w:pPr>
         <w:pStyle w:val="Caption"/>
       </w:pPr>
-      <w:bookmarkStart w:id="56" w:name="_Toc438717371"/>
+      <w:bookmarkStart w:id="44" w:name="_Toc438717371"/>
       <w:r>
         <w:t xml:space="preserve">Figure </w:t>
       </w:r>
-      <w:r>
-        <w:fldChar w:fldCharType="begin"/>
-      </w:r>
-      <w:r>
-        <w:instrText xml:space="preserve"> STYLEREF 1 \s </w:instrText>
-      </w:r>
-      <w:r>
-        <w:fldChar w:fldCharType="separate"/>
-      </w:r>
-      <w:r>
-        <w:rPr>
-          <w:noProof/>
-        </w:rPr>
-        <w:t>3</w:t>
-      </w:r>
-      <w:r>
-        <w:rPr>
-          <w:noProof/>
-        </w:rPr>
-        <w:fldChar w:fldCharType="end"/>
-      </w:r>
+      <w:fldSimple w:instr=" STYLEREF 1 \s ">
+        <w:r>
+          <w:rPr>
+            <w:noProof/>
+          </w:rPr>
+          <w:t>3</w:t>
+        </w:r>
+      </w:fldSimple>
       <w:r>
         <w:t>.</w:t>
       </w:r>
-      <w:r>
-        <w:fldChar w:fldCharType="begin"/>
-      </w:r>
-      <w:r>
-        <w:instrText xml:space="preserve"> SEQ Figure \* ARABIC \s 1 </w:instrText>
-      </w:r>
-      <w:r>
-        <w:fldChar w:fldCharType="separate"/>
-      </w:r>
-      <w:r>
-        <w:rPr>
-          <w:noProof/>
-        </w:rPr>
-        <w:t>3</w:t>
-      </w:r>
-      <w:r>
-        <w:rPr>
-          <w:noProof/>
-        </w:rPr>
-        <w:fldChar w:fldCharType="end"/>
-      </w:r>
+      <w:fldSimple w:instr=" SEQ Figure \* ARABIC \s 1 ">
+        <w:r>
+          <w:rPr>
+            <w:noProof/>
+          </w:rPr>
+          <w:t>3</w:t>
+        </w:r>
+      </w:fldSimple>
       <w:r>
         <w:t>: The rule target selection controls</w:t>
       </w:r>
-      <w:bookmarkEnd w:id="56"/>
+      <w:bookmarkEnd w:id="44"/>
     </w:p>
     <w:p>
       <w:r>
@@ -13468,59 +13046,33 @@
                                 <w:color w:val="000000"/>
                               </w:rPr>
                             </w:pPr>
-                            <w:bookmarkStart w:id="57" w:name="_Toc438717372"/>
+                            <w:bookmarkStart w:id="45" w:name="_Toc438717372"/>
                             <w:r>
                               <w:t xml:space="preserve">Figure </w:t>
                             </w:r>
-                            <w:r>
-                              <w:fldChar w:fldCharType="begin"/>
-                            </w:r>
-                            <w:r>
-                              <w:instrText xml:space="preserve"> STYLEREF 1 \s </w:instrText>
-                            </w:r>
-                            <w:r>
-                              <w:fldChar w:fldCharType="separate"/>
-                            </w:r>
-                            <w:r>
-                              <w:rPr>
-                                <w:noProof/>
-                              </w:rPr>
-                              <w:t>3</w:t>
-                            </w:r>
-                            <w:r>
-                              <w:rPr>
-                                <w:noProof/>
-                              </w:rPr>
-                              <w:fldChar w:fldCharType="end"/>
-                            </w:r>
+                            <w:fldSimple w:instr=" STYLEREF 1 \s ">
+                              <w:r>
+                                <w:rPr>
+                                  <w:noProof/>
+                                </w:rPr>
+                                <w:t>3</w:t>
+                              </w:r>
+                            </w:fldSimple>
                             <w:r>
                               <w:t>.</w:t>
                             </w:r>
-                            <w:r>
-                              <w:fldChar w:fldCharType="begin"/>
-                            </w:r>
-                            <w:r>
-                              <w:instrText xml:space="preserve"> SEQ Figure \* ARABIC \s 1 </w:instrText>
-                            </w:r>
-                            <w:r>
-                              <w:fldChar w:fldCharType="separate"/>
-                            </w:r>
-                            <w:r>
-                              <w:rPr>
-                                <w:noProof/>
-                              </w:rPr>
-                              <w:t>4</w:t>
-                            </w:r>
-                            <w:r>
-                              <w:rPr>
-                                <w:noProof/>
-                              </w:rPr>
-                              <w:fldChar w:fldCharType="end"/>
-                            </w:r>
+                            <w:fldSimple w:instr=" SEQ Figure \* ARABIC \s 1 ">
+                              <w:r>
+                                <w:rPr>
+                                  <w:noProof/>
+                                </w:rPr>
+                                <w:t>4</w:t>
+                              </w:r>
+                            </w:fldSimple>
                             <w:r>
                               <w:t>: The settings screen</w:t>
                             </w:r>
-                            <w:bookmarkEnd w:id="57"/>
+                            <w:bookmarkEnd w:id="45"/>
                           </w:p>
                         </w:txbxContent>
                       </wps:txbx>
@@ -13641,14 +13193,14 @@
       <w:pPr>
         <w:pStyle w:val="Heading2"/>
       </w:pPr>
-      <w:bookmarkStart w:id="59" w:name="_Toc439242928"/>
+      <w:bookmarkStart w:id="46" w:name="_Toc439242928"/>
       <w:r>
         <w:t xml:space="preserve">3.2 </w:t>
       </w:r>
       <w:r>
         <w:t>Templating</w:t>
       </w:r>
-      <w:bookmarkEnd w:id="59"/>
+      <w:bookmarkEnd w:id="46"/>
     </w:p>
     <w:p>
       <w:pPr>
@@ -13803,14 +13355,14 @@
       <w:pPr>
         <w:pStyle w:val="Heading3"/>
       </w:pPr>
-      <w:bookmarkStart w:id="60" w:name="_Toc439242929"/>
+      <w:bookmarkStart w:id="47" w:name="_Toc439242929"/>
       <w:r>
         <w:t xml:space="preserve">3.2.1 </w:t>
       </w:r>
       <w:r>
         <w:t>Format and structure</w:t>
       </w:r>
-      <w:bookmarkEnd w:id="60"/>
+      <w:bookmarkEnd w:id="47"/>
     </w:p>
     <w:p>
       <w:r>
@@ -13968,11 +13520,11 @@
       <w:pPr>
         <w:pStyle w:val="Heading3"/>
       </w:pPr>
-      <w:bookmarkStart w:id="61" w:name="_Toc439242930"/>
+      <w:bookmarkStart w:id="48" w:name="_Toc439242930"/>
       <w:r>
         <w:t>3.2.2 In-application templating versus file editing</w:t>
       </w:r>
-      <w:bookmarkEnd w:id="61"/>
+      <w:bookmarkEnd w:id="48"/>
     </w:p>
     <w:p>
       <w:r>
@@ -14051,14 +13603,14 @@
       <w:pPr>
         <w:pStyle w:val="Heading3"/>
       </w:pPr>
-      <w:bookmarkStart w:id="62" w:name="_Toc439242931"/>
+      <w:bookmarkStart w:id="49" w:name="_Toc439242931"/>
       <w:r>
         <w:t xml:space="preserve">3.2.3 </w:t>
       </w:r>
       <w:r>
         <w:t>Blueprints</w:t>
       </w:r>
-      <w:bookmarkEnd w:id="62"/>
+      <w:bookmarkEnd w:id="49"/>
     </w:p>
     <w:p>
       <w:r>
@@ -14293,59 +13845,33 @@
                                 <w:color w:val="000000"/>
                               </w:rPr>
                             </w:pPr>
-                            <w:bookmarkStart w:id="63" w:name="_Toc438717373"/>
+                            <w:bookmarkStart w:id="50" w:name="_Toc438717373"/>
                             <w:r>
                               <w:t xml:space="preserve">Figure </w:t>
                             </w:r>
-                            <w:r>
-                              <w:fldChar w:fldCharType="begin"/>
-                            </w:r>
-                            <w:r>
-                              <w:instrText xml:space="preserve"> STYLEREF 1 \s </w:instrText>
-                            </w:r>
-                            <w:r>
-                              <w:fldChar w:fldCharType="separate"/>
-                            </w:r>
-                            <w:r>
-                              <w:rPr>
-                                <w:noProof/>
-                              </w:rPr>
-                              <w:t>3</w:t>
-                            </w:r>
-                            <w:r>
-                              <w:rPr>
-                                <w:noProof/>
-                              </w:rPr>
-                              <w:fldChar w:fldCharType="end"/>
-                            </w:r>
+                            <w:fldSimple w:instr=" STYLEREF 1 \s ">
+                              <w:r>
+                                <w:rPr>
+                                  <w:noProof/>
+                                </w:rPr>
+                                <w:t>3</w:t>
+                              </w:r>
+                            </w:fldSimple>
                             <w:r>
                               <w:t>.</w:t>
                             </w:r>
-                            <w:r>
-                              <w:fldChar w:fldCharType="begin"/>
-                            </w:r>
-                            <w:r>
-                              <w:instrText xml:space="preserve"> SEQ Figure \* ARABIC \s 1 </w:instrText>
-                            </w:r>
-                            <w:r>
-                              <w:fldChar w:fldCharType="separate"/>
-                            </w:r>
-                            <w:r>
-                              <w:rPr>
-                                <w:noProof/>
-                              </w:rPr>
-                              <w:t>5</w:t>
-                            </w:r>
-                            <w:r>
-                              <w:rPr>
-                                <w:noProof/>
-                              </w:rPr>
-                              <w:fldChar w:fldCharType="end"/>
-                            </w:r>
+                            <w:fldSimple w:instr=" SEQ Figure \* ARABIC \s 1 ">
+                              <w:r>
+                                <w:rPr>
+                                  <w:noProof/>
+                                </w:rPr>
+                                <w:t>5</w:t>
+                              </w:r>
+                            </w:fldSimple>
                             <w:r>
                               <w:t>: An example blueprints template</w:t>
                             </w:r>
-                            <w:bookmarkEnd w:id="63"/>
+                            <w:bookmarkEnd w:id="50"/>
                           </w:p>
                         </w:txbxContent>
                       </wps:txbx>
@@ -16968,14 +16494,14 @@
       <w:pPr>
         <w:pStyle w:val="Heading3"/>
       </w:pPr>
-      <w:bookmarkStart w:id="65" w:name="_Toc439242932"/>
+      <w:bookmarkStart w:id="51" w:name="_Toc439242932"/>
       <w:r>
         <w:t xml:space="preserve">3.2.4 </w:t>
       </w:r>
       <w:r>
         <w:t>Relation Definitions</w:t>
       </w:r>
-      <w:bookmarkEnd w:id="65"/>
+      <w:bookmarkEnd w:id="51"/>
     </w:p>
     <w:p>
       <w:r>
@@ -17129,59 +16655,33 @@
                                 <w:szCs w:val="24"/>
                               </w:rPr>
                             </w:pPr>
-                            <w:bookmarkStart w:id="66" w:name="_Toc438717374"/>
+                            <w:bookmarkStart w:id="52" w:name="_Toc438717374"/>
                             <w:r>
                               <w:t xml:space="preserve">Figure </w:t>
                             </w:r>
-                            <w:r>
-                              <w:fldChar w:fldCharType="begin"/>
-                            </w:r>
-                            <w:r>
-                              <w:instrText xml:space="preserve"> STYLEREF 1 \s </w:instrText>
-                            </w:r>
-                            <w:r>
-                              <w:fldChar w:fldCharType="separate"/>
-                            </w:r>
-                            <w:r>
-                              <w:rPr>
-                                <w:noProof/>
-                              </w:rPr>
-                              <w:t>3</w:t>
-                            </w:r>
-                            <w:r>
-                              <w:rPr>
-                                <w:noProof/>
-                              </w:rPr>
-                              <w:fldChar w:fldCharType="end"/>
-                            </w:r>
+                            <w:fldSimple w:instr=" STYLEREF 1 \s ">
+                              <w:r>
+                                <w:rPr>
+                                  <w:noProof/>
+                                </w:rPr>
+                                <w:t>3</w:t>
+                              </w:r>
+                            </w:fldSimple>
                             <w:r>
                               <w:t>.</w:t>
                             </w:r>
-                            <w:r>
-                              <w:fldChar w:fldCharType="begin"/>
-                            </w:r>
-                            <w:r>
-                              <w:instrText xml:space="preserve"> SEQ Figure \* ARABIC \s 1 </w:instrText>
-                            </w:r>
-                            <w:r>
-                              <w:fldChar w:fldCharType="separate"/>
-                            </w:r>
-                            <w:r>
-                              <w:rPr>
-                                <w:noProof/>
-                              </w:rPr>
-                              <w:t>6</w:t>
-                            </w:r>
-                            <w:r>
-                              <w:rPr>
-                                <w:noProof/>
-                              </w:rPr>
-                              <w:fldChar w:fldCharType="end"/>
-                            </w:r>
+                            <w:fldSimple w:instr=" SEQ Figure \* ARABIC \s 1 ">
+                              <w:r>
+                                <w:rPr>
+                                  <w:noProof/>
+                                </w:rPr>
+                                <w:t>6</w:t>
+                              </w:r>
+                            </w:fldSimple>
                             <w:r>
                               <w:t>: An example pedagogical relation definitions template file</w:t>
                             </w:r>
-                            <w:bookmarkEnd w:id="66"/>
+                            <w:bookmarkEnd w:id="52"/>
                           </w:p>
                         </w:txbxContent>
                       </wps:txbx>
@@ -17471,7 +16971,25 @@
                                 <w:rFonts w:ascii="Consolas" w:hAnsi="Consolas" w:cs="Consolas"/>
                                 <w:color w:val="70AD47" w:themeColor="accent6"/>
                               </w:rPr>
-                              <w:t>"knowsOR"</w:t>
+                              <w:t>"</w:t>
+                            </w:r>
+                            <w:r>
+                              <w:rPr>
+                                <w:rStyle w:val="sobjectv"/>
+                                <w:rFonts w:ascii="Consolas" w:hAnsi="Consolas" w:cs="Consolas"/>
+                                <w:color w:val="70AD47" w:themeColor="accent6"/>
+                              </w:rPr>
+                              <w:t>hasPrerequisite</w:t>
+                            </w:r>
+                            <w:bookmarkStart w:id="53" w:name="_GoBack"/>
+                            <w:bookmarkEnd w:id="53"/>
+                            <w:r>
+                              <w:rPr>
+                                <w:rStyle w:val="sobjectv"/>
+                                <w:rFonts w:ascii="Consolas" w:hAnsi="Consolas" w:cs="Consolas"/>
+                                <w:color w:val="70AD47" w:themeColor="accent6"/>
+                              </w:rPr>
+                              <w:t>"</w:t>
                             </w:r>
                             <w:r>
                               <w:rPr>
@@ -18470,7 +17988,11 @@
           </mc:Choice>
           <mc:Fallback>
             <w:pict>
-              <v:shape w14:anchorId="5CFF385E" id="_x0000_s1042" type="#_x0000_t202" style="position:absolute;margin-left:0;margin-top:25.5pt;width:524.25pt;height:110.6pt;z-index:251682816;visibility:visible;mso-wrap-style:square;mso-width-percent:0;mso-height-percent:200;mso-wrap-distance-left:9pt;mso-wrap-distance-top:3.6pt;mso-wrap-distance-right:9pt;mso-wrap-distance-bottom:3.6pt;mso-position-horizontal:center;mso-position-horizontal-relative:margin;mso-position-vertical:absolute;mso-position-vertical-relative:text;mso-width-percent:0;mso-height-percent:200;mso-width-relative:margin;mso-height-relative:margin;v-text-anchor:top" o:gfxdata="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" fillcolor="#272727 [2749]">
+              <v:shapetype w14:anchorId="5CFF385E" id="_x0000_t202" coordsize="21600,21600" o:spt="202" path="m,l,21600r21600,l21600,xe">
+                <v:stroke joinstyle="miter"/>
+                <v:path gradientshapeok="t" o:connecttype="rect"/>
+              </v:shapetype>
+              <v:shape id="_x0000_s1042" type="#_x0000_t202" style="position:absolute;margin-left:0;margin-top:25.5pt;width:524.25pt;height:110.6pt;z-index:251682816;visibility:visible;mso-wrap-style:square;mso-width-percent:0;mso-height-percent:200;mso-wrap-distance-left:9pt;mso-wrap-distance-top:3.6pt;mso-wrap-distance-right:9pt;mso-wrap-distance-bottom:3.6pt;mso-position-horizontal:center;mso-position-horizontal-relative:margin;mso-position-vertical:absolute;mso-position-vertical-relative:text;mso-width-percent:0;mso-height-percent:200;mso-width-relative:margin;mso-height-relative:margin;v-text-anchor:top" o:gfxdata="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" fillcolor="#272727 [2749]">
                 <v:textbox style="mso-fit-shape-to-text:t">
                   <w:txbxContent>
                     <w:p>
@@ -18521,9 +18043,76 @@
                           <w:bCs/>
                           <w:color w:val="70AD47" w:themeColor="accent6"/>
                         </w:rPr>
-                        <w:t>"</w:t>
-                      </w:r>
-                      <w:proofErr w:type="spellStart"/>
+                        <w:t>"def_att_rules"</w:t>
+                      </w:r>
+                      <w:r>
+                        <w:rPr>
+                          <w:rStyle w:val="scolon"/>
+                          <w:rFonts w:ascii="Consolas" w:hAnsi="Consolas" w:cs="Consolas"/>
+                          <w:color w:val="70AD47" w:themeColor="accent6"/>
+                        </w:rPr>
+                        <w:t>:</w:t>
+                      </w:r>
+                      <w:r>
+                        <w:rPr>
+                          <w:rStyle w:val="sbracket"/>
+                          <w:rFonts w:ascii="Consolas" w:hAnsi="Consolas" w:cs="Consolas"/>
+                          <w:color w:val="70AD47" w:themeColor="accent6"/>
+                        </w:rPr>
+                        <w:t>[</w:t>
+                      </w:r>
+                      <w:r>
+                        <w:rPr>
+                          <w:rStyle w:val="apple-converted-space"/>
+                          <w:rFonts w:ascii="Consolas" w:hAnsi="Consolas" w:cs="Consolas"/>
+                          <w:color w:val="70AD47" w:themeColor="accent6"/>
+                        </w:rPr>
+                        <w:t>  </w:t>
+                      </w:r>
+                      <w:r>
+                        <w:rPr>
+                          <w:rFonts w:ascii="Consolas" w:hAnsi="Consolas" w:cs="Consolas"/>
+                          <w:color w:val="70AD47" w:themeColor="accent6"/>
+                        </w:rPr>
+                        <w:br/>
+                      </w:r>
+                      <w:r>
+                        <w:rPr>
+                          <w:rFonts w:ascii="Consolas" w:hAnsi="Consolas" w:cs="Consolas"/>
+                          <w:color w:val="555555"/>
+                        </w:rPr>
+                        <w:t>      </w:t>
+                      </w:r>
+                      <w:r>
+                        <w:rPr>
+                          <w:rStyle w:val="sbrace"/>
+                          <w:rFonts w:ascii="Consolas" w:hAnsi="Consolas" w:cs="Consolas"/>
+                          <w:color w:val="70AD47" w:themeColor="accent6"/>
+                        </w:rPr>
+                        <w:t>{</w:t>
+                      </w:r>
+                      <w:r>
+                        <w:rPr>
+                          <w:rStyle w:val="apple-converted-space"/>
+                          <w:rFonts w:ascii="Consolas" w:hAnsi="Consolas" w:cs="Consolas"/>
+                          <w:color w:val="666666"/>
+                        </w:rPr>
+                        <w:t>  </w:t>
+                      </w:r>
+                      <w:r>
+                        <w:rPr>
+                          <w:rFonts w:ascii="Consolas" w:hAnsi="Consolas" w:cs="Consolas"/>
+                          <w:color w:val="555555"/>
+                        </w:rPr>
+                        <w:br/>
+                      </w:r>
+                      <w:r>
+                        <w:rPr>
+                          <w:rFonts w:ascii="Consolas" w:hAnsi="Consolas" w:cs="Consolas"/>
+                          <w:color w:val="70AD47" w:themeColor="accent6"/>
+                        </w:rPr>
+                        <w:t>         </w:t>
+                      </w:r>
                       <w:r>
                         <w:rPr>
                           <w:rStyle w:val="sobjectk"/>
@@ -18532,9 +18121,58 @@
                           <w:bCs/>
                           <w:color w:val="70AD47" w:themeColor="accent6"/>
                         </w:rPr>
-                        <w:t>def_att_rules</w:t>
-                      </w:r>
-                      <w:proofErr w:type="spellEnd"/>
+                        <w:t>"name"</w:t>
+                      </w:r>
+                      <w:r>
+                        <w:rPr>
+                          <w:rStyle w:val="scolon"/>
+                          <w:rFonts w:ascii="Consolas" w:hAnsi="Consolas" w:cs="Consolas"/>
+                          <w:color w:val="70AD47" w:themeColor="accent6"/>
+                        </w:rPr>
+                        <w:t>:</w:t>
+                      </w:r>
+                      <w:r>
+                        <w:rPr>
+                          <w:rStyle w:val="sobjectv"/>
+                          <w:rFonts w:ascii="Consolas" w:hAnsi="Consolas" w:cs="Consolas"/>
+                          <w:color w:val="70AD47" w:themeColor="accent6"/>
+                        </w:rPr>
+                        <w:t>"</w:t>
+                      </w:r>
+                      <w:r>
+                        <w:rPr>
+                          <w:rStyle w:val="sobjectv"/>
+                          <w:rFonts w:ascii="Consolas" w:hAnsi="Consolas" w:cs="Consolas"/>
+                          <w:color w:val="70AD47" w:themeColor="accent6"/>
+                        </w:rPr>
+                        <w:t>hasPrerequisite</w:t>
+                      </w:r>
+                      <w:bookmarkStart w:id="54" w:name="_GoBack"/>
+                      <w:bookmarkEnd w:id="54"/>
+                      <w:r>
+                        <w:rPr>
+                          <w:rStyle w:val="sobjectv"/>
+                          <w:rFonts w:ascii="Consolas" w:hAnsi="Consolas" w:cs="Consolas"/>
+                          <w:color w:val="70AD47" w:themeColor="accent6"/>
+                        </w:rPr>
+                        <w:t>"</w:t>
+                      </w:r>
+                      <w:r>
+                        <w:rPr>
+                          <w:rStyle w:val="scomma"/>
+                          <w:rFonts w:ascii="Consolas" w:hAnsi="Consolas" w:cs="Consolas"/>
+                          <w:color w:val="70AD47" w:themeColor="accent6"/>
+                        </w:rPr>
+                        <w:t>,</w:t>
+                      </w:r>
+                      <w:r>
+                        <w:rPr>
+                          <w:rFonts w:ascii="Consolas" w:hAnsi="Consolas" w:cs="Consolas"/>
+                          <w:color w:val="70AD47" w:themeColor="accent6"/>
+                        </w:rPr>
+                        <w:br/>
+                        <w:t>         </w:t>
+                      </w:r>
                       <w:r>
                         <w:rPr>
                           <w:rStyle w:val="sobjectk"/>
@@ -18543,7 +18181,7 @@
                           <w:bCs/>
                           <w:color w:val="70AD47" w:themeColor="accent6"/>
                         </w:rPr>
-                        <w:t>"</w:t>
+                        <w:t>"type"</w:t>
                       </w:r>
                       <w:r>
                         <w:rPr>
@@ -18555,19 +18193,19 @@
                       </w:r>
                       <w:r>
                         <w:rPr>
-                          <w:rStyle w:val="sbracket"/>
+                          <w:rStyle w:val="sobjectv"/>
                           <w:rFonts w:ascii="Consolas" w:hAnsi="Consolas" w:cs="Consolas"/>
                           <w:color w:val="70AD47" w:themeColor="accent6"/>
                         </w:rPr>
-                        <w:t>[</w:t>
-                      </w:r>
-                      <w:r>
-                        <w:rPr>
-                          <w:rStyle w:val="apple-converted-space"/>
+                        <w:t>"binary"</w:t>
+                      </w:r>
+                      <w:r>
+                        <w:rPr>
+                          <w:rStyle w:val="scomma"/>
                           <w:rFonts w:ascii="Consolas" w:hAnsi="Consolas" w:cs="Consolas"/>
                           <w:color w:val="70AD47" w:themeColor="accent6"/>
                         </w:rPr>
-                        <w:t>  </w:t>
+                        <w:t>,</w:t>
                       </w:r>
                       <w:r>
                         <w:rPr>
@@ -18575,42 +18213,6 @@
                           <w:color w:val="70AD47" w:themeColor="accent6"/>
                         </w:rPr>
                         <w:br/>
-                      </w:r>
-                      <w:r>
-                        <w:rPr>
-                          <w:rFonts w:ascii="Consolas" w:hAnsi="Consolas" w:cs="Consolas"/>
-                          <w:color w:val="555555"/>
-                        </w:rPr>
-                        <w:t>      </w:t>
-                      </w:r>
-                      <w:r>
-                        <w:rPr>
-                          <w:rStyle w:val="sbrace"/>
-                          <w:rFonts w:ascii="Consolas" w:hAnsi="Consolas" w:cs="Consolas"/>
-                          <w:color w:val="70AD47" w:themeColor="accent6"/>
-                        </w:rPr>
-                        <w:t>{</w:t>
-                      </w:r>
-                      <w:r>
-                        <w:rPr>
-                          <w:rStyle w:val="apple-converted-space"/>
-                          <w:rFonts w:ascii="Consolas" w:hAnsi="Consolas" w:cs="Consolas"/>
-                          <w:color w:val="666666"/>
-                        </w:rPr>
-                        <w:t>  </w:t>
-                      </w:r>
-                      <w:r>
-                        <w:rPr>
-                          <w:rFonts w:ascii="Consolas" w:hAnsi="Consolas" w:cs="Consolas"/>
-                          <w:color w:val="555555"/>
-                        </w:rPr>
-                        <w:br/>
-                      </w:r>
-                      <w:r>
-                        <w:rPr>
-                          <w:rFonts w:ascii="Consolas" w:hAnsi="Consolas" w:cs="Consolas"/>
-                          <w:color w:val="70AD47" w:themeColor="accent6"/>
-                        </w:rPr>
                         <w:t>         </w:t>
                       </w:r>
                       <w:r>
@@ -18621,7 +18223,7 @@
                           <w:bCs/>
                           <w:color w:val="70AD47" w:themeColor="accent6"/>
                         </w:rPr>
-                        <w:t>"name"</w:t>
+                        <w:t>"target"</w:t>
                       </w:r>
                       <w:r>
                         <w:rPr>
@@ -18637,25 +18239,7 @@
                           <w:rFonts w:ascii="Consolas" w:hAnsi="Consolas" w:cs="Consolas"/>
                           <w:color w:val="70AD47" w:themeColor="accent6"/>
                         </w:rPr>
-                        <w:t>"</w:t>
-                      </w:r>
-                      <w:proofErr w:type="spellStart"/>
-                      <w:r>
-                        <w:rPr>
-                          <w:rStyle w:val="sobjectv"/>
-                          <w:rFonts w:ascii="Consolas" w:hAnsi="Consolas" w:cs="Consolas"/>
-                          <w:color w:val="70AD47" w:themeColor="accent6"/>
-                        </w:rPr>
-                        <w:t>knowsOR</w:t>
-                      </w:r>
-                      <w:proofErr w:type="spellEnd"/>
-                      <w:r>
-                        <w:rPr>
-                          <w:rStyle w:val="sobjectv"/>
-                          <w:rFonts w:ascii="Consolas" w:hAnsi="Consolas" w:cs="Consolas"/>
-                          <w:color w:val="70AD47" w:themeColor="accent6"/>
-                        </w:rPr>
-                        <w:t>"</w:t>
+                        <w:t>"suitability"</w:t>
                       </w:r>
                       <w:r>
                         <w:rPr>
@@ -18681,9 +18265,56 @@
                           <w:bCs/>
                           <w:color w:val="70AD47" w:themeColor="accent6"/>
                         </w:rPr>
+                        <w:t>"tooltip"</w:t>
+                      </w:r>
+                      <w:r>
+                        <w:rPr>
+                          <w:rStyle w:val="scolon"/>
+                          <w:rFonts w:ascii="Consolas" w:hAnsi="Consolas" w:cs="Consolas"/>
+                          <w:color w:val="70AD47" w:themeColor="accent6"/>
+                        </w:rPr>
+                        <w:t>:</w:t>
+                      </w:r>
+                      <w:r>
+                        <w:rPr>
+                          <w:rStyle w:val="sobjectv"/>
+                          <w:rFonts w:ascii="Consolas" w:hAnsi="Consolas" w:cs="Consolas"/>
+                          <w:color w:val="70AD47" w:themeColor="accent6"/>
+                        </w:rPr>
                         <w:t>"</w:t>
                       </w:r>
-                      <w:proofErr w:type="spellStart"/>
+                      <w:r>
+                        <w:rPr>
+                          <w:rStyle w:val="sobjectv"/>
+                          <w:rFonts w:ascii="Consolas" w:hAnsi="Consolas" w:cs="Consolas"/>
+                          <w:color w:val="70AD47" w:themeColor="accent6"/>
+                        </w:rPr>
+                        <w:t>Target concept must be learned before source is recommended</w:t>
+                      </w:r>
+                      <w:r>
+                        <w:rPr>
+                          <w:rStyle w:val="sobjectv"/>
+                          <w:rFonts w:ascii="Consolas" w:hAnsi="Consolas" w:cs="Consolas"/>
+                          <w:color w:val="70AD47" w:themeColor="accent6"/>
+                        </w:rPr>
+                        <w:t>."</w:t>
+                      </w:r>
+                      <w:r>
+                        <w:rPr>
+                          <w:rStyle w:val="scomma"/>
+                          <w:rFonts w:ascii="Consolas" w:hAnsi="Consolas" w:cs="Consolas"/>
+                          <w:color w:val="70AD47" w:themeColor="accent6"/>
+                        </w:rPr>
+                        <w:t>,</w:t>
+                      </w:r>
+                      <w:r>
+                        <w:rPr>
+                          <w:rFonts w:ascii="Consolas" w:hAnsi="Consolas" w:cs="Consolas"/>
+                          <w:color w:val="70AD47" w:themeColor="accent6"/>
+                        </w:rPr>
+                        <w:br/>
+                        <w:t>         </w:t>
+                      </w:r>
                       <w:r>
                         <w:rPr>
                           <w:rStyle w:val="sobjectk"/>
@@ -18692,7 +18323,7 @@
                           <w:bCs/>
                           <w:color w:val="70AD47" w:themeColor="accent6"/>
                         </w:rPr>
-                        <w:t>type"</w:t>
+                        <w:t>"code"</w:t>
                       </w:r>
                       <w:r>
                         <w:rPr>
@@ -18708,16 +18339,7 @@
                           <w:rFonts w:ascii="Consolas" w:hAnsi="Consolas" w:cs="Consolas"/>
                           <w:color w:val="70AD47" w:themeColor="accent6"/>
                         </w:rPr>
-                        <w:t>"binary</w:t>
-                      </w:r>
-                      <w:proofErr w:type="spellEnd"/>
-                      <w:r>
-                        <w:rPr>
-                          <w:rStyle w:val="sobjectv"/>
-                          <w:rFonts w:ascii="Consolas" w:hAnsi="Consolas" w:cs="Consolas"/>
-                          <w:color w:val="70AD47" w:themeColor="accent6"/>
-                        </w:rPr>
-                        <w:t>"</w:t>
+                        <w:t>"${%target%#knowledge} &gt; 0.8"</w:t>
                       </w:r>
                       <w:r>
                         <w:rPr>
@@ -18743,9 +18365,88 @@
                           <w:bCs/>
                           <w:color w:val="70AD47" w:themeColor="accent6"/>
                         </w:rPr>
+                        <w:t>"operator"</w:t>
+                      </w:r>
+                      <w:r>
+                        <w:rPr>
+                          <w:rStyle w:val="scolon"/>
+                          <w:rFonts w:ascii="Consolas" w:hAnsi="Consolas" w:cs="Consolas"/>
+                          <w:color w:val="70AD47" w:themeColor="accent6"/>
+                        </w:rPr>
+                        <w:t>:</w:t>
+                      </w:r>
+                      <w:r>
+                        <w:rPr>
+                          <w:rStyle w:val="sobjectv"/>
+                          <w:rFonts w:ascii="Consolas" w:hAnsi="Consolas" w:cs="Consolas"/>
+                          <w:color w:val="70AD47" w:themeColor="accent6"/>
+                        </w:rPr>
                         <w:t>"</w:t>
                       </w:r>
-                      <w:proofErr w:type="spellStart"/>
+                      <w:r>
+                        <w:rPr>
+                          <w:rStyle w:val="sobjectv"/>
+                          <w:rFonts w:ascii="Consolas" w:hAnsi="Consolas" w:cs="Consolas"/>
+                          <w:color w:val="70AD47" w:themeColor="accent6"/>
+                        </w:rPr>
+                        <w:t>and</w:t>
+                      </w:r>
+                      <w:r>
+                        <w:rPr>
+                          <w:rStyle w:val="sobjectv"/>
+                          <w:rFonts w:ascii="Consolas" w:hAnsi="Consolas" w:cs="Consolas"/>
+                          <w:color w:val="70AD47" w:themeColor="accent6"/>
+                        </w:rPr>
+                        <w:t>"</w:t>
+                      </w:r>
+                      <w:r>
+                        <w:rPr>
+                          <w:rFonts w:ascii="Consolas" w:hAnsi="Consolas" w:cs="Consolas"/>
+                          <w:color w:val="70AD47" w:themeColor="accent6"/>
+                        </w:rPr>
+                        <w:br/>
+                        <w:t>      </w:t>
+                      </w:r>
+                      <w:r>
+                        <w:rPr>
+                          <w:rStyle w:val="sbrace"/>
+                          <w:rFonts w:ascii="Consolas" w:hAnsi="Consolas" w:cs="Consolas"/>
+                          <w:color w:val="70AD47" w:themeColor="accent6"/>
+                        </w:rPr>
+                        <w:t>}</w:t>
+                      </w:r>
+                      <w:r>
+                        <w:rPr>
+                          <w:rFonts w:ascii="Consolas" w:hAnsi="Consolas" w:cs="Consolas"/>
+                          <w:color w:val="70AD47" w:themeColor="accent6"/>
+                        </w:rPr>
+                        <w:br/>
+                        <w:t>   </w:t>
+                      </w:r>
+                      <w:r>
+                        <w:rPr>
+                          <w:rStyle w:val="sbracket"/>
+                          <w:rFonts w:ascii="Consolas" w:hAnsi="Consolas" w:cs="Consolas"/>
+                          <w:color w:val="70AD47" w:themeColor="accent6"/>
+                        </w:rPr>
+                        <w:t>]</w:t>
+                      </w:r>
+                      <w:r>
+                        <w:rPr>
+                          <w:rStyle w:val="scomma"/>
+                          <w:rFonts w:ascii="Consolas" w:hAnsi="Consolas" w:cs="Consolas"/>
+                          <w:color w:val="70AD47" w:themeColor="accent6"/>
+                        </w:rPr>
+                        <w:t>,</w:t>
+                      </w:r>
+                      <w:r>
+                        <w:rPr>
+                          <w:rFonts w:ascii="Consolas" w:hAnsi="Consolas" w:cs="Consolas"/>
+                          <w:color w:val="70AD47" w:themeColor="accent6"/>
+                        </w:rPr>
+                        <w:br/>
+                        <w:t>   </w:t>
+                      </w:r>
                       <w:r>
                         <w:rPr>
                           <w:rStyle w:val="sobjectk"/>
@@ -18754,7 +18455,7 @@
                           <w:bCs/>
                           <w:color w:val="70AD47" w:themeColor="accent6"/>
                         </w:rPr>
-                        <w:t>target"</w:t>
+                        <w:t>"persistent_att_rules"</w:t>
                       </w:r>
                       <w:r>
                         <w:rPr>
@@ -18766,28 +18467,43 @@
                       </w:r>
                       <w:r>
                         <w:rPr>
-                          <w:rStyle w:val="sobjectv"/>
+                          <w:rStyle w:val="sbracket"/>
                           <w:rFonts w:ascii="Consolas" w:hAnsi="Consolas" w:cs="Consolas"/>
                           <w:color w:val="70AD47" w:themeColor="accent6"/>
                         </w:rPr>
-                        <w:t>"suitability</w:t>
-                      </w:r>
-                      <w:proofErr w:type="spellEnd"/>
-                      <w:r>
-                        <w:rPr>
-                          <w:rStyle w:val="sobjectv"/>
+                        <w:t>[</w:t>
+                      </w:r>
+                      <w:r>
+                        <w:rPr>
+                          <w:rStyle w:val="apple-converted-space"/>
                           <w:rFonts w:ascii="Consolas" w:hAnsi="Consolas" w:cs="Consolas"/>
                           <w:color w:val="70AD47" w:themeColor="accent6"/>
                         </w:rPr>
-                        <w:t>"</w:t>
-                      </w:r>
-                      <w:r>
-                        <w:rPr>
-                          <w:rStyle w:val="scomma"/>
+                        <w:t>  </w:t>
+                      </w:r>
+                      <w:r>
+                        <w:rPr>
                           <w:rFonts w:ascii="Consolas" w:hAnsi="Consolas" w:cs="Consolas"/>
                           <w:color w:val="70AD47" w:themeColor="accent6"/>
                         </w:rPr>
-                        <w:t>,</w:t>
+                        <w:br/>
+                        <w:t>      </w:t>
+                      </w:r>
+                      <w:r>
+                        <w:rPr>
+                          <w:rStyle w:val="sbrace"/>
+                          <w:rFonts w:ascii="Consolas" w:hAnsi="Consolas" w:cs="Consolas"/>
+                          <w:color w:val="70AD47" w:themeColor="accent6"/>
+                        </w:rPr>
+                        <w:t>{</w:t>
+                      </w:r>
+                      <w:r>
+                        <w:rPr>
+                          <w:rStyle w:val="apple-converted-space"/>
+                          <w:rFonts w:ascii="Consolas" w:hAnsi="Consolas" w:cs="Consolas"/>
+                          <w:color w:val="70AD47" w:themeColor="accent6"/>
+                        </w:rPr>
+                        <w:t>  </w:t>
                       </w:r>
                       <w:r>
                         <w:rPr>
@@ -18805,9 +18521,40 @@
                           <w:bCs/>
                           <w:color w:val="70AD47" w:themeColor="accent6"/>
                         </w:rPr>
-                        <w:t>"</w:t>
-                      </w:r>
-                      <w:proofErr w:type="spellStart"/>
+                        <w:t>"name"</w:t>
+                      </w:r>
+                      <w:r>
+                        <w:rPr>
+                          <w:rStyle w:val="scolon"/>
+                          <w:rFonts w:ascii="Consolas" w:hAnsi="Consolas" w:cs="Consolas"/>
+                          <w:color w:val="70AD47" w:themeColor="accent6"/>
+                        </w:rPr>
+                        <w:t>:</w:t>
+                      </w:r>
+                      <w:r>
+                        <w:rPr>
+                          <w:rStyle w:val="sobjectv"/>
+                          <w:rFonts w:ascii="Consolas" w:hAnsi="Consolas" w:cs="Consolas"/>
+                          <w:color w:val="70AD47" w:themeColor="accent6"/>
+                        </w:rPr>
+                        <w:t>"visited"</w:t>
+                      </w:r>
+                      <w:r>
+                        <w:rPr>
+                          <w:rStyle w:val="scomma"/>
+                          <w:rFonts w:ascii="Consolas" w:hAnsi="Consolas" w:cs="Consolas"/>
+                          <w:color w:val="70AD47" w:themeColor="accent6"/>
+                        </w:rPr>
+                        <w:t>,</w:t>
+                      </w:r>
+                      <w:r>
+                        <w:rPr>
+                          <w:rFonts w:ascii="Consolas" w:hAnsi="Consolas" w:cs="Consolas"/>
+                          <w:color w:val="70AD47" w:themeColor="accent6"/>
+                        </w:rPr>
+                        <w:br/>
+                        <w:t>         </w:t>
+                      </w:r>
                       <w:r>
                         <w:rPr>
                           <w:rStyle w:val="sobjectk"/>
@@ -18816,7 +18563,7 @@
                           <w:bCs/>
                           <w:color w:val="70AD47" w:themeColor="accent6"/>
                         </w:rPr>
-                        <w:t>tooltip"</w:t>
+                        <w:t>"type"</w:t>
                       </w:r>
                       <w:r>
                         <w:rPr>
@@ -18832,32 +18579,7 @@
                           <w:rFonts w:ascii="Consolas" w:hAnsi="Consolas" w:cs="Consolas"/>
                           <w:color w:val="70AD47" w:themeColor="accent6"/>
                         </w:rPr>
-                        <w:t>"</w:t>
-                      </w:r>
-                      <w:r>
-                        <w:rPr>
-                          <w:rStyle w:val="sobjectv"/>
-                          <w:rFonts w:ascii="Consolas" w:hAnsi="Consolas" w:cs="Consolas"/>
-                          <w:color w:val="70AD47" w:themeColor="accent6"/>
-                        </w:rPr>
-                        <w:t>Target</w:t>
-                      </w:r>
-                      <w:proofErr w:type="spellEnd"/>
-                      <w:r>
-                        <w:rPr>
-                          <w:rStyle w:val="sobjectv"/>
-                          <w:rFonts w:ascii="Consolas" w:hAnsi="Consolas" w:cs="Consolas"/>
-                          <w:color w:val="70AD47" w:themeColor="accent6"/>
-                        </w:rPr>
-                        <w:t xml:space="preserve"> concept must be learned before source is recommended</w:t>
-                      </w:r>
-                      <w:r>
-                        <w:rPr>
-                          <w:rStyle w:val="sobjectv"/>
-                          <w:rFonts w:ascii="Consolas" w:hAnsi="Consolas" w:cs="Consolas"/>
-                          <w:color w:val="70AD47" w:themeColor="accent6"/>
-                        </w:rPr>
-                        <w:t>."</w:t>
+                        <w:t>"unary"</w:t>
                       </w:r>
                       <w:r>
                         <w:rPr>
@@ -18883,7 +18605,7 @@
                           <w:bCs/>
                           <w:color w:val="70AD47" w:themeColor="accent6"/>
                         </w:rPr>
-                        <w:t>"code"</w:t>
+                        <w:t>"properties"</w:t>
                       </w:r>
                       <w:r>
                         <w:rPr>
@@ -18895,19 +18617,19 @@
                       </w:r>
                       <w:r>
                         <w:rPr>
-                          <w:rStyle w:val="sobjectv"/>
+                          <w:rStyle w:val="sbracket"/>
                           <w:rFonts w:ascii="Consolas" w:hAnsi="Consolas" w:cs="Consolas"/>
                           <w:color w:val="70AD47" w:themeColor="accent6"/>
                         </w:rPr>
-                        <w:t>"${%target%#knowledge} &gt; 0.8"</w:t>
-                      </w:r>
-                      <w:r>
-                        <w:rPr>
-                          <w:rStyle w:val="scomma"/>
+                        <w:t>[</w:t>
+                      </w:r>
+                      <w:r>
+                        <w:rPr>
+                          <w:rStyle w:val="apple-converted-space"/>
                           <w:rFonts w:ascii="Consolas" w:hAnsi="Consolas" w:cs="Consolas"/>
                           <w:color w:val="70AD47" w:themeColor="accent6"/>
                         </w:rPr>
-                        <w:t>,</w:t>
+                        <w:t>  </w:t>
                       </w:r>
                       <w:r>
                         <w:rPr>
@@ -18915,7 +18637,31 @@
                           <w:color w:val="70AD47" w:themeColor="accent6"/>
                         </w:rPr>
                         <w:br/>
-                        <w:t>         </w:t>
+                        <w:t>            </w:t>
+                      </w:r>
+                      <w:r>
+                        <w:rPr>
+                          <w:rStyle w:val="sbrace"/>
+                          <w:rFonts w:ascii="Consolas" w:hAnsi="Consolas" w:cs="Consolas"/>
+                          <w:color w:val="70AD47" w:themeColor="accent6"/>
+                        </w:rPr>
+                        <w:t>{</w:t>
+                      </w:r>
+                      <w:r>
+                        <w:rPr>
+                          <w:rStyle w:val="apple-converted-space"/>
+                          <w:rFonts w:ascii="Consolas" w:hAnsi="Consolas" w:cs="Consolas"/>
+                          <w:color w:val="70AD47" w:themeColor="accent6"/>
+                        </w:rPr>
+                        <w:t>  </w:t>
+                      </w:r>
+                      <w:r>
+                        <w:rPr>
+                          <w:rFonts w:ascii="Consolas" w:hAnsi="Consolas" w:cs="Consolas"/>
+                          <w:color w:val="70AD47" w:themeColor="accent6"/>
+                        </w:rPr>
+                        <w:br/>
+                        <w:t>               </w:t>
                       </w:r>
                       <w:r>
                         <w:rPr>
@@ -18925,9 +18671,40 @@
                           <w:bCs/>
                           <w:color w:val="70AD47" w:themeColor="accent6"/>
                         </w:rPr>
-                        <w:t>"</w:t>
-                      </w:r>
-                      <w:proofErr w:type="spellStart"/>
+                        <w:t>"name"</w:t>
+                      </w:r>
+                      <w:r>
+                        <w:rPr>
+                          <w:rStyle w:val="scolon"/>
+                          <w:rFonts w:ascii="Consolas" w:hAnsi="Consolas" w:cs="Consolas"/>
+                          <w:color w:val="70AD47" w:themeColor="accent6"/>
+                        </w:rPr>
+                        <w:t>:</w:t>
+                      </w:r>
+                      <w:r>
+                        <w:rPr>
+                          <w:rStyle w:val="sobjectv"/>
+                          <w:rFonts w:ascii="Consolas" w:hAnsi="Consolas" w:cs="Consolas"/>
+                          <w:color w:val="70AD47" w:themeColor="accent6"/>
+                        </w:rPr>
+                        <w:t>"visited"</w:t>
+                      </w:r>
+                      <w:r>
+                        <w:rPr>
+                          <w:rStyle w:val="scomma"/>
+                          <w:rFonts w:ascii="Consolas" w:hAnsi="Consolas" w:cs="Consolas"/>
+                          <w:color w:val="70AD47" w:themeColor="accent6"/>
+                        </w:rPr>
+                        <w:t>,</w:t>
+                      </w:r>
+                      <w:r>
+                        <w:rPr>
+                          <w:rFonts w:ascii="Consolas" w:hAnsi="Consolas" w:cs="Consolas"/>
+                          <w:color w:val="70AD47" w:themeColor="accent6"/>
+                        </w:rPr>
+                        <w:br/>
+                        <w:t>               </w:t>
+                      </w:r>
                       <w:r>
                         <w:rPr>
                           <w:rStyle w:val="sobjectk"/>
@@ -18936,7 +18713,7 @@
                           <w:bCs/>
                           <w:color w:val="70AD47" w:themeColor="accent6"/>
                         </w:rPr>
-                        <w:t>operator"</w:t>
+                        <w:t>"type"</w:t>
                       </w:r>
                       <w:r>
                         <w:rPr>
@@ -18952,56 +18729,7 @@
                           <w:rFonts w:ascii="Consolas" w:hAnsi="Consolas" w:cs="Consolas"/>
                           <w:color w:val="70AD47" w:themeColor="accent6"/>
                         </w:rPr>
-                        <w:t>"</w:t>
-                      </w:r>
-                      <w:r>
-                        <w:rPr>
-                          <w:rStyle w:val="sobjectv"/>
-                          <w:rFonts w:ascii="Consolas" w:hAnsi="Consolas" w:cs="Consolas"/>
-                          <w:color w:val="70AD47" w:themeColor="accent6"/>
-                        </w:rPr>
-                        <w:t>and</w:t>
-                      </w:r>
-                      <w:proofErr w:type="spellEnd"/>
-                      <w:r>
-                        <w:rPr>
-                          <w:rStyle w:val="sobjectv"/>
-                          <w:rFonts w:ascii="Consolas" w:hAnsi="Consolas" w:cs="Consolas"/>
-                          <w:color w:val="70AD47" w:themeColor="accent6"/>
-                        </w:rPr>
-                        <w:t>"</w:t>
-                      </w:r>
-                      <w:r>
-                        <w:rPr>
-                          <w:rFonts w:ascii="Consolas" w:hAnsi="Consolas" w:cs="Consolas"/>
-                          <w:color w:val="70AD47" w:themeColor="accent6"/>
-                        </w:rPr>
-                        <w:br/>
-                        <w:t>      </w:t>
-                      </w:r>
-                      <w:r>
-                        <w:rPr>
-                          <w:rStyle w:val="sbrace"/>
-                          <w:rFonts w:ascii="Consolas" w:hAnsi="Consolas" w:cs="Consolas"/>
-                          <w:color w:val="70AD47" w:themeColor="accent6"/>
-                        </w:rPr>
-                        <w:t>}</w:t>
-                      </w:r>
-                      <w:r>
-                        <w:rPr>
-                          <w:rFonts w:ascii="Consolas" w:hAnsi="Consolas" w:cs="Consolas"/>
-                          <w:color w:val="70AD47" w:themeColor="accent6"/>
-                        </w:rPr>
-                        <w:br/>
-                        <w:t>   </w:t>
-                      </w:r>
-                      <w:r>
-                        <w:rPr>
-                          <w:rStyle w:val="sbracket"/>
-                          <w:rFonts w:ascii="Consolas" w:hAnsi="Consolas" w:cs="Consolas"/>
-                          <w:color w:val="70AD47" w:themeColor="accent6"/>
-                        </w:rPr>
-                        <w:t>]</w:t>
+                        <w:t>"Integer"</w:t>
                       </w:r>
                       <w:r>
                         <w:rPr>
@@ -19017,7 +18745,7 @@
                           <w:color w:val="70AD47" w:themeColor="accent6"/>
                         </w:rPr>
                         <w:br/>
-                        <w:t>   </w:t>
+                        <w:t>               </w:t>
                       </w:r>
                       <w:r>
                         <w:rPr>
@@ -19027,9 +18755,72 @@
                           <w:bCs/>
                           <w:color w:val="70AD47" w:themeColor="accent6"/>
                         </w:rPr>
-                        <w:t>"</w:t>
-                      </w:r>
-                      <w:proofErr w:type="spellStart"/>
+                        <w:t>"defval"</w:t>
+                      </w:r>
+                      <w:r>
+                        <w:rPr>
+                          <w:rStyle w:val="scolon"/>
+                          <w:rFonts w:ascii="Consolas" w:hAnsi="Consolas" w:cs="Consolas"/>
+                          <w:color w:val="70AD47" w:themeColor="accent6"/>
+                        </w:rPr>
+                        <w:t>:</w:t>
+                      </w:r>
+                      <w:r>
+                        <w:rPr>
+                          <w:rStyle w:val="sobjectv"/>
+                          <w:rFonts w:ascii="Consolas" w:hAnsi="Consolas" w:cs="Consolas"/>
+                          <w:color w:val="70AD47" w:themeColor="accent6"/>
+                        </w:rPr>
+                        <w:t>""</w:t>
+                      </w:r>
+                      <w:r>
+                        <w:rPr>
+                          <w:rFonts w:ascii="Consolas" w:hAnsi="Consolas" w:cs="Consolas"/>
+                          <w:color w:val="70AD47" w:themeColor="accent6"/>
+                        </w:rPr>
+                        <w:br/>
+                        <w:t>            </w:t>
+                      </w:r>
+                      <w:r>
+                        <w:rPr>
+                          <w:rStyle w:val="sbrace"/>
+                          <w:rFonts w:ascii="Consolas" w:hAnsi="Consolas" w:cs="Consolas"/>
+                          <w:color w:val="70AD47" w:themeColor="accent6"/>
+                        </w:rPr>
+                        <w:t>}</w:t>
+                      </w:r>
+                      <w:r>
+                        <w:rPr>
+                          <w:rFonts w:ascii="Consolas" w:hAnsi="Consolas" w:cs="Consolas"/>
+                          <w:color w:val="70AD47" w:themeColor="accent6"/>
+                        </w:rPr>
+                        <w:br/>
+                        <w:t>         </w:t>
+                      </w:r>
+                      <w:r>
+                        <w:rPr>
+                          <w:rStyle w:val="sbracket"/>
+                          <w:rFonts w:ascii="Consolas" w:hAnsi="Consolas" w:cs="Consolas"/>
+                          <w:color w:val="70AD47" w:themeColor="accent6"/>
+                        </w:rPr>
+                        <w:t>]</w:t>
+                      </w:r>
+                      <w:r>
+                        <w:rPr>
+                          <w:rStyle w:val="scomma"/>
+                          <w:rFonts w:ascii="Consolas" w:hAnsi="Consolas" w:cs="Consolas"/>
+                          <w:color w:val="70AD47" w:themeColor="accent6"/>
+                        </w:rPr>
+                        <w:t>,</w:t>
+                      </w:r>
+                      <w:r>
+                        <w:rPr>
+                          <w:rFonts w:ascii="Consolas" w:hAnsi="Consolas" w:cs="Consolas"/>
+                          <w:color w:val="70AD47" w:themeColor="accent6"/>
+                        </w:rPr>
+                        <w:br/>
+                        <w:t>         </w:t>
+                      </w:r>
                       <w:r>
                         <w:rPr>
                           <w:rStyle w:val="sobjectk"/>
@@ -19038,9 +18829,56 @@
                           <w:bCs/>
                           <w:color w:val="70AD47" w:themeColor="accent6"/>
                         </w:rPr>
-                        <w:t>persistent_att_rules</w:t>
-                      </w:r>
-                      <w:proofErr w:type="spellEnd"/>
+                        <w:t>"tooltip"</w:t>
+                      </w:r>
+                      <w:r>
+                        <w:rPr>
+                          <w:rStyle w:val="scolon"/>
+                          <w:rFonts w:ascii="Consolas" w:hAnsi="Consolas" w:cs="Consolas"/>
+                          <w:color w:val="70AD47" w:themeColor="accent6"/>
+                        </w:rPr>
+                        <w:t>:</w:t>
+                      </w:r>
+                      <w:r>
+                        <w:rPr>
+                          <w:rStyle w:val="sobjectv"/>
+                          <w:rFonts w:ascii="Consolas" w:hAnsi="Consolas" w:cs="Consolas"/>
+                          <w:color w:val="70AD47" w:themeColor="accent6"/>
+                        </w:rPr>
+                        <w:t>"</w:t>
+                      </w:r>
+                      <w:r>
+                        <w:rPr>
+                          <w:rStyle w:val="sobjectv"/>
+                          <w:rFonts w:ascii="Consolas" w:hAnsi="Consolas" w:cs="Consolas"/>
+                          <w:color w:val="70AD47" w:themeColor="accent6"/>
+                        </w:rPr>
+                        <w:t>stores number of concept visits in ‘visited’</w:t>
+                      </w:r>
+                      <w:r>
+                        <w:rPr>
+                          <w:rStyle w:val="sobjectv"/>
+                          <w:rFonts w:ascii="Consolas" w:hAnsi="Consolas" w:cs="Consolas"/>
+                          <w:color w:val="70AD47" w:themeColor="accent6"/>
+                        </w:rPr>
+                        <w:t>"</w:t>
+                      </w:r>
+                      <w:r>
+                        <w:rPr>
+                          <w:rStyle w:val="scomma"/>
+                          <w:rFonts w:ascii="Consolas" w:hAnsi="Consolas" w:cs="Consolas"/>
+                          <w:color w:val="70AD47" w:themeColor="accent6"/>
+                        </w:rPr>
+                        <w:t>,</w:t>
+                      </w:r>
+                      <w:r>
+                        <w:rPr>
+                          <w:rFonts w:ascii="Consolas" w:hAnsi="Consolas" w:cs="Consolas"/>
+                          <w:color w:val="70AD47" w:themeColor="accent6"/>
+                        </w:rPr>
+                        <w:br/>
+                        <w:t>         </w:t>
+                      </w:r>
                       <w:r>
                         <w:rPr>
                           <w:rStyle w:val="sobjectk"/>
@@ -19049,7 +18887,7 @@
                           <w:bCs/>
                           <w:color w:val="70AD47" w:themeColor="accent6"/>
                         </w:rPr>
-                        <w:t>"</w:t>
+                        <w:t>"code"</w:t>
                       </w:r>
                       <w:r>
                         <w:rPr>
@@ -19061,19 +18899,51 @@
                       </w:r>
                       <w:r>
                         <w:rPr>
+                          <w:rStyle w:val="sobjectv"/>
+                          <w:rFonts w:ascii="Consolas" w:hAnsi="Consolas" w:cs="Consolas"/>
+                          <w:color w:val="70AD47" w:themeColor="accent6"/>
+                        </w:rPr>
+                        <w:t>"#[visited]:Integer event +`if (${#suitability}) { ${#visited}++;}`"</w:t>
+                      </w:r>
+                      <w:r>
+                        <w:rPr>
+                          <w:rFonts w:ascii="Consolas" w:hAnsi="Consolas" w:cs="Consolas"/>
+                          <w:color w:val="70AD47" w:themeColor="accent6"/>
+                        </w:rPr>
+                        <w:br/>
+                        <w:t>      </w:t>
+                      </w:r>
+                      <w:r>
+                        <w:rPr>
+                          <w:rStyle w:val="sbrace"/>
+                          <w:rFonts w:ascii="Consolas" w:hAnsi="Consolas" w:cs="Consolas"/>
+                          <w:color w:val="70AD47" w:themeColor="accent6"/>
+                        </w:rPr>
+                        <w:t>}</w:t>
+                      </w:r>
+                      <w:r>
+                        <w:rPr>
+                          <w:rFonts w:ascii="Consolas" w:hAnsi="Consolas" w:cs="Consolas"/>
+                          <w:color w:val="70AD47" w:themeColor="accent6"/>
+                        </w:rPr>
+                        <w:br/>
+                        <w:t>   </w:t>
+                      </w:r>
+                      <w:r>
+                        <w:rPr>
                           <w:rStyle w:val="sbracket"/>
                           <w:rFonts w:ascii="Consolas" w:hAnsi="Consolas" w:cs="Consolas"/>
                           <w:color w:val="70AD47" w:themeColor="accent6"/>
                         </w:rPr>
-                        <w:t>[</w:t>
-                      </w:r>
-                      <w:r>
-                        <w:rPr>
-                          <w:rStyle w:val="apple-converted-space"/>
+                        <w:t>]</w:t>
+                      </w:r>
+                      <w:r>
+                        <w:rPr>
+                          <w:rStyle w:val="scomma"/>
                           <w:rFonts w:ascii="Consolas" w:hAnsi="Consolas" w:cs="Consolas"/>
                           <w:color w:val="70AD47" w:themeColor="accent6"/>
                         </w:rPr>
-                        <w:t>  </w:t>
+                        <w:t>,</w:t>
                       </w:r>
                       <w:r>
                         <w:rPr>
@@ -19081,31 +18951,7 @@
                           <w:color w:val="70AD47" w:themeColor="accent6"/>
                         </w:rPr>
                         <w:br/>
-                        <w:t>      </w:t>
-                      </w:r>
-                      <w:r>
-                        <w:rPr>
-                          <w:rStyle w:val="sbrace"/>
-                          <w:rFonts w:ascii="Consolas" w:hAnsi="Consolas" w:cs="Consolas"/>
-                          <w:color w:val="70AD47" w:themeColor="accent6"/>
-                        </w:rPr>
-                        <w:t>{</w:t>
-                      </w:r>
-                      <w:r>
-                        <w:rPr>
-                          <w:rStyle w:val="apple-converted-space"/>
-                          <w:rFonts w:ascii="Consolas" w:hAnsi="Consolas" w:cs="Consolas"/>
-                          <w:color w:val="70AD47" w:themeColor="accent6"/>
-                        </w:rPr>
-                        <w:t>  </w:t>
-                      </w:r>
-                      <w:r>
-                        <w:rPr>
-                          <w:rFonts w:ascii="Consolas" w:hAnsi="Consolas" w:cs="Consolas"/>
-                          <w:color w:val="70AD47" w:themeColor="accent6"/>
-                        </w:rPr>
-                        <w:br/>
-                        <w:t>         </w:t>
+                        <w:t>   </w:t>
                       </w:r>
                       <w:r>
                         <w:rPr>
@@ -19115,9 +18961,64 @@
                           <w:bCs/>
                           <w:color w:val="70AD47" w:themeColor="accent6"/>
                         </w:rPr>
-                        <w:t>"</w:t>
-                      </w:r>
-                      <w:proofErr w:type="spellStart"/>
+                        <w:t>"def_relations"</w:t>
+                      </w:r>
+                      <w:r>
+                        <w:rPr>
+                          <w:rStyle w:val="scolon"/>
+                          <w:rFonts w:ascii="Consolas" w:hAnsi="Consolas" w:cs="Consolas"/>
+                          <w:color w:val="70AD47" w:themeColor="accent6"/>
+                        </w:rPr>
+                        <w:t>:</w:t>
+                      </w:r>
+                      <w:r>
+                        <w:rPr>
+                          <w:rStyle w:val="sbracket"/>
+                          <w:rFonts w:ascii="Consolas" w:hAnsi="Consolas" w:cs="Consolas"/>
+                          <w:color w:val="70AD47" w:themeColor="accent6"/>
+                        </w:rPr>
+                        <w:t>[</w:t>
+                      </w:r>
+                      <w:r>
+                        <w:rPr>
+                          <w:rStyle w:val="apple-converted-space"/>
+                          <w:rFonts w:ascii="Consolas" w:hAnsi="Consolas" w:cs="Consolas"/>
+                          <w:color w:val="70AD47" w:themeColor="accent6"/>
+                        </w:rPr>
+                        <w:t>  </w:t>
+                      </w:r>
+                      <w:r>
+                        <w:rPr>
+                          <w:rFonts w:ascii="Consolas" w:hAnsi="Consolas" w:cs="Consolas"/>
+                          <w:color w:val="70AD47" w:themeColor="accent6"/>
+                        </w:rPr>
+                        <w:br/>
+                        <w:t>      </w:t>
+                      </w:r>
+                      <w:r>
+                        <w:rPr>
+                          <w:rStyle w:val="sbrace"/>
+                          <w:rFonts w:ascii="Consolas" w:hAnsi="Consolas" w:cs="Consolas"/>
+                          <w:color w:val="70AD47" w:themeColor="accent6"/>
+                        </w:rPr>
+                        <w:t>{</w:t>
+                      </w:r>
+                      <w:r>
+                        <w:rPr>
+                          <w:rStyle w:val="apple-converted-space"/>
+                          <w:rFonts w:ascii="Consolas" w:hAnsi="Consolas" w:cs="Consolas"/>
+                          <w:color w:val="70AD47" w:themeColor="accent6"/>
+                        </w:rPr>
+                        <w:t>  </w:t>
+                      </w:r>
+                      <w:r>
+                        <w:rPr>
+                          <w:rFonts w:ascii="Consolas" w:hAnsi="Consolas" w:cs="Consolas"/>
+                          <w:color w:val="70AD47" w:themeColor="accent6"/>
+                        </w:rPr>
+                        <w:br/>
+                        <w:t>         </w:t>
+                      </w:r>
                       <w:r>
                         <w:rPr>
                           <w:rStyle w:val="sobjectk"/>
@@ -19126,7 +19027,7 @@
                           <w:bCs/>
                           <w:color w:val="70AD47" w:themeColor="accent6"/>
                         </w:rPr>
-                        <w:t>name"</w:t>
+                        <w:t>"name"</w:t>
                       </w:r>
                       <w:r>
                         <w:rPr>
@@ -19142,664 +19043,7 @@
                           <w:rFonts w:ascii="Consolas" w:hAnsi="Consolas" w:cs="Consolas"/>
                           <w:color w:val="70AD47" w:themeColor="accent6"/>
                         </w:rPr>
-                        <w:t>"visited</w:t>
-                      </w:r>
-                      <w:proofErr w:type="spellEnd"/>
-                      <w:r>
-                        <w:rPr>
-                          <w:rStyle w:val="sobjectv"/>
-                          <w:rFonts w:ascii="Consolas" w:hAnsi="Consolas" w:cs="Consolas"/>
-                          <w:color w:val="70AD47" w:themeColor="accent6"/>
-                        </w:rPr>
-                        <w:t>"</w:t>
-                      </w:r>
-                      <w:r>
-                        <w:rPr>
-                          <w:rStyle w:val="scomma"/>
-                          <w:rFonts w:ascii="Consolas" w:hAnsi="Consolas" w:cs="Consolas"/>
-                          <w:color w:val="70AD47" w:themeColor="accent6"/>
-                        </w:rPr>
-                        <w:t>,</w:t>
-                      </w:r>
-                      <w:r>
-                        <w:rPr>
-                          <w:rFonts w:ascii="Consolas" w:hAnsi="Consolas" w:cs="Consolas"/>
-                          <w:color w:val="70AD47" w:themeColor="accent6"/>
-                        </w:rPr>
-                        <w:br/>
-                        <w:t>         </w:t>
-                      </w:r>
-                      <w:r>
-                        <w:rPr>
-                          <w:rStyle w:val="sobjectk"/>
-                          <w:rFonts w:ascii="Consolas" w:hAnsi="Consolas" w:cs="Consolas"/>
-                          <w:b/>
-                          <w:bCs/>
-                          <w:color w:val="70AD47" w:themeColor="accent6"/>
-                        </w:rPr>
-                        <w:t>"</w:t>
-                      </w:r>
-                      <w:proofErr w:type="spellStart"/>
-                      <w:r>
-                        <w:rPr>
-                          <w:rStyle w:val="sobjectk"/>
-                          <w:rFonts w:ascii="Consolas" w:hAnsi="Consolas" w:cs="Consolas"/>
-                          <w:b/>
-                          <w:bCs/>
-                          <w:color w:val="70AD47" w:themeColor="accent6"/>
-                        </w:rPr>
-                        <w:t>type"</w:t>
-                      </w:r>
-                      <w:r>
-                        <w:rPr>
-                          <w:rStyle w:val="scolon"/>
-                          <w:rFonts w:ascii="Consolas" w:hAnsi="Consolas" w:cs="Consolas"/>
-                          <w:color w:val="70AD47" w:themeColor="accent6"/>
-                        </w:rPr>
-                        <w:t>:</w:t>
-                      </w:r>
-                      <w:r>
-                        <w:rPr>
-                          <w:rStyle w:val="sobjectv"/>
-                          <w:rFonts w:ascii="Consolas" w:hAnsi="Consolas" w:cs="Consolas"/>
-                          <w:color w:val="70AD47" w:themeColor="accent6"/>
-                        </w:rPr>
-                        <w:t>"unary</w:t>
-                      </w:r>
-                      <w:proofErr w:type="spellEnd"/>
-                      <w:r>
-                        <w:rPr>
-                          <w:rStyle w:val="sobjectv"/>
-                          <w:rFonts w:ascii="Consolas" w:hAnsi="Consolas" w:cs="Consolas"/>
-                          <w:color w:val="70AD47" w:themeColor="accent6"/>
-                        </w:rPr>
-                        <w:t>"</w:t>
-                      </w:r>
-                      <w:r>
-                        <w:rPr>
-                          <w:rStyle w:val="scomma"/>
-                          <w:rFonts w:ascii="Consolas" w:hAnsi="Consolas" w:cs="Consolas"/>
-                          <w:color w:val="70AD47" w:themeColor="accent6"/>
-                        </w:rPr>
-                        <w:t>,</w:t>
-                      </w:r>
-                      <w:r>
-                        <w:rPr>
-                          <w:rFonts w:ascii="Consolas" w:hAnsi="Consolas" w:cs="Consolas"/>
-                          <w:color w:val="70AD47" w:themeColor="accent6"/>
-                        </w:rPr>
-                        <w:br/>
-                        <w:t>         </w:t>
-                      </w:r>
-                      <w:r>
-                        <w:rPr>
-                          <w:rStyle w:val="sobjectk"/>
-                          <w:rFonts w:ascii="Consolas" w:hAnsi="Consolas" w:cs="Consolas"/>
-                          <w:b/>
-                          <w:bCs/>
-                          <w:color w:val="70AD47" w:themeColor="accent6"/>
-                        </w:rPr>
-                        <w:t>"properties"</w:t>
-                      </w:r>
-                      <w:r>
-                        <w:rPr>
-                          <w:rStyle w:val="scolon"/>
-                          <w:rFonts w:ascii="Consolas" w:hAnsi="Consolas" w:cs="Consolas"/>
-                          <w:color w:val="70AD47" w:themeColor="accent6"/>
-                        </w:rPr>
-                        <w:t>:</w:t>
-                      </w:r>
-                      <w:r>
-                        <w:rPr>
-                          <w:rStyle w:val="sbracket"/>
-                          <w:rFonts w:ascii="Consolas" w:hAnsi="Consolas" w:cs="Consolas"/>
-                          <w:color w:val="70AD47" w:themeColor="accent6"/>
-                        </w:rPr>
-                        <w:t>[</w:t>
-                      </w:r>
-                      <w:r>
-                        <w:rPr>
-                          <w:rStyle w:val="apple-converted-space"/>
-                          <w:rFonts w:ascii="Consolas" w:hAnsi="Consolas" w:cs="Consolas"/>
-                          <w:color w:val="70AD47" w:themeColor="accent6"/>
-                        </w:rPr>
-                        <w:t>  </w:t>
-                      </w:r>
-                      <w:r>
-                        <w:rPr>
-                          <w:rFonts w:ascii="Consolas" w:hAnsi="Consolas" w:cs="Consolas"/>
-                          <w:color w:val="70AD47" w:themeColor="accent6"/>
-                        </w:rPr>
-                        <w:br/>
-                        <w:t>            </w:t>
-                      </w:r>
-                      <w:r>
-                        <w:rPr>
-                          <w:rStyle w:val="sbrace"/>
-                          <w:rFonts w:ascii="Consolas" w:hAnsi="Consolas" w:cs="Consolas"/>
-                          <w:color w:val="70AD47" w:themeColor="accent6"/>
-                        </w:rPr>
-                        <w:t>{</w:t>
-                      </w:r>
-                      <w:r>
-                        <w:rPr>
-                          <w:rStyle w:val="apple-converted-space"/>
-                          <w:rFonts w:ascii="Consolas" w:hAnsi="Consolas" w:cs="Consolas"/>
-                          <w:color w:val="70AD47" w:themeColor="accent6"/>
-                        </w:rPr>
-                        <w:t>  </w:t>
-                      </w:r>
-                      <w:r>
-                        <w:rPr>
-                          <w:rFonts w:ascii="Consolas" w:hAnsi="Consolas" w:cs="Consolas"/>
-                          <w:color w:val="70AD47" w:themeColor="accent6"/>
-                        </w:rPr>
-                        <w:br/>
-                        <w:t>               </w:t>
-                      </w:r>
-                      <w:r>
-                        <w:rPr>
-                          <w:rStyle w:val="sobjectk"/>
-                          <w:rFonts w:ascii="Consolas" w:hAnsi="Consolas" w:cs="Consolas"/>
-                          <w:b/>
-                          <w:bCs/>
-                          <w:color w:val="70AD47" w:themeColor="accent6"/>
-                        </w:rPr>
-                        <w:t>"</w:t>
-                      </w:r>
-                      <w:proofErr w:type="spellStart"/>
-                      <w:r>
-                        <w:rPr>
-                          <w:rStyle w:val="sobjectk"/>
-                          <w:rFonts w:ascii="Consolas" w:hAnsi="Consolas" w:cs="Consolas"/>
-                          <w:b/>
-                          <w:bCs/>
-                          <w:color w:val="70AD47" w:themeColor="accent6"/>
-                        </w:rPr>
-                        <w:t>name"</w:t>
-                      </w:r>
-                      <w:r>
-                        <w:rPr>
-                          <w:rStyle w:val="scolon"/>
-                          <w:rFonts w:ascii="Consolas" w:hAnsi="Consolas" w:cs="Consolas"/>
-                          <w:color w:val="70AD47" w:themeColor="accent6"/>
-                        </w:rPr>
-                        <w:t>:</w:t>
-                      </w:r>
-                      <w:r>
-                        <w:rPr>
-                          <w:rStyle w:val="sobjectv"/>
-                          <w:rFonts w:ascii="Consolas" w:hAnsi="Consolas" w:cs="Consolas"/>
-                          <w:color w:val="70AD47" w:themeColor="accent6"/>
-                        </w:rPr>
-                        <w:t>"visited</w:t>
-                      </w:r>
-                      <w:proofErr w:type="spellEnd"/>
-                      <w:r>
-                        <w:rPr>
-                          <w:rStyle w:val="sobjectv"/>
-                          <w:rFonts w:ascii="Consolas" w:hAnsi="Consolas" w:cs="Consolas"/>
-                          <w:color w:val="70AD47" w:themeColor="accent6"/>
-                        </w:rPr>
-                        <w:t>"</w:t>
-                      </w:r>
-                      <w:r>
-                        <w:rPr>
-                          <w:rStyle w:val="scomma"/>
-                          <w:rFonts w:ascii="Consolas" w:hAnsi="Consolas" w:cs="Consolas"/>
-                          <w:color w:val="70AD47" w:themeColor="accent6"/>
-                        </w:rPr>
-                        <w:t>,</w:t>
-                      </w:r>
-                      <w:r>
-                        <w:rPr>
-                          <w:rFonts w:ascii="Consolas" w:hAnsi="Consolas" w:cs="Consolas"/>
-                          <w:color w:val="70AD47" w:themeColor="accent6"/>
-                        </w:rPr>
-                        <w:br/>
-                        <w:t>               </w:t>
-                      </w:r>
-                      <w:r>
-                        <w:rPr>
-                          <w:rStyle w:val="sobjectk"/>
-                          <w:rFonts w:ascii="Consolas" w:hAnsi="Consolas" w:cs="Consolas"/>
-                          <w:b/>
-                          <w:bCs/>
-                          <w:color w:val="70AD47" w:themeColor="accent6"/>
-                        </w:rPr>
-                        <w:t>"</w:t>
-                      </w:r>
-                      <w:proofErr w:type="spellStart"/>
-                      <w:r>
-                        <w:rPr>
-                          <w:rStyle w:val="sobjectk"/>
-                          <w:rFonts w:ascii="Consolas" w:hAnsi="Consolas" w:cs="Consolas"/>
-                          <w:b/>
-                          <w:bCs/>
-                          <w:color w:val="70AD47" w:themeColor="accent6"/>
-                        </w:rPr>
-                        <w:t>type"</w:t>
-                      </w:r>
-                      <w:r>
-                        <w:rPr>
-                          <w:rStyle w:val="scolon"/>
-                          <w:rFonts w:ascii="Consolas" w:hAnsi="Consolas" w:cs="Consolas"/>
-                          <w:color w:val="70AD47" w:themeColor="accent6"/>
-                        </w:rPr>
-                        <w:t>:</w:t>
-                      </w:r>
-                      <w:r>
-                        <w:rPr>
-                          <w:rStyle w:val="sobjectv"/>
-                          <w:rFonts w:ascii="Consolas" w:hAnsi="Consolas" w:cs="Consolas"/>
-                          <w:color w:val="70AD47" w:themeColor="accent6"/>
-                        </w:rPr>
-                        <w:t>"Integer</w:t>
-                      </w:r>
-                      <w:proofErr w:type="spellEnd"/>
-                      <w:r>
-                        <w:rPr>
-                          <w:rStyle w:val="sobjectv"/>
-                          <w:rFonts w:ascii="Consolas" w:hAnsi="Consolas" w:cs="Consolas"/>
-                          <w:color w:val="70AD47" w:themeColor="accent6"/>
-                        </w:rPr>
-                        <w:t>"</w:t>
-                      </w:r>
-                      <w:r>
-                        <w:rPr>
-                          <w:rStyle w:val="scomma"/>
-                          <w:rFonts w:ascii="Consolas" w:hAnsi="Consolas" w:cs="Consolas"/>
-                          <w:color w:val="70AD47" w:themeColor="accent6"/>
-                        </w:rPr>
-                        <w:t>,</w:t>
-                      </w:r>
-                      <w:r>
-                        <w:rPr>
-                          <w:rFonts w:ascii="Consolas" w:hAnsi="Consolas" w:cs="Consolas"/>
-                          <w:color w:val="70AD47" w:themeColor="accent6"/>
-                        </w:rPr>
-                        <w:br/>
-                        <w:t>               </w:t>
-                      </w:r>
-                      <w:r>
-                        <w:rPr>
-                          <w:rStyle w:val="sobjectk"/>
-                          <w:rFonts w:ascii="Consolas" w:hAnsi="Consolas" w:cs="Consolas"/>
-                          <w:b/>
-                          <w:bCs/>
-                          <w:color w:val="70AD47" w:themeColor="accent6"/>
-                        </w:rPr>
-                        <w:t>"</w:t>
-                      </w:r>
-                      <w:proofErr w:type="spellStart"/>
-                      <w:r>
-                        <w:rPr>
-                          <w:rStyle w:val="sobjectk"/>
-                          <w:rFonts w:ascii="Consolas" w:hAnsi="Consolas" w:cs="Consolas"/>
-                          <w:b/>
-                          <w:bCs/>
-                          <w:color w:val="70AD47" w:themeColor="accent6"/>
-                        </w:rPr>
-                        <w:t>defval</w:t>
-                      </w:r>
-                      <w:proofErr w:type="spellEnd"/>
-                      <w:r>
-                        <w:rPr>
-                          <w:rStyle w:val="sobjectk"/>
-                          <w:rFonts w:ascii="Consolas" w:hAnsi="Consolas" w:cs="Consolas"/>
-                          <w:b/>
-                          <w:bCs/>
-                          <w:color w:val="70AD47" w:themeColor="accent6"/>
-                        </w:rPr>
-                        <w:t>"</w:t>
-                      </w:r>
-                      <w:r>
-                        <w:rPr>
-                          <w:rStyle w:val="scolon"/>
-                          <w:rFonts w:ascii="Consolas" w:hAnsi="Consolas" w:cs="Consolas"/>
-                          <w:color w:val="70AD47" w:themeColor="accent6"/>
-                        </w:rPr>
-                        <w:t>:</w:t>
-                      </w:r>
-                      <w:r>
-                        <w:rPr>
-                          <w:rStyle w:val="sobjectv"/>
-                          <w:rFonts w:ascii="Consolas" w:hAnsi="Consolas" w:cs="Consolas"/>
-                          <w:color w:val="70AD47" w:themeColor="accent6"/>
-                        </w:rPr>
-                        <w:t>""</w:t>
-                      </w:r>
-                      <w:r>
-                        <w:rPr>
-                          <w:rFonts w:ascii="Consolas" w:hAnsi="Consolas" w:cs="Consolas"/>
-                          <w:color w:val="70AD47" w:themeColor="accent6"/>
-                        </w:rPr>
-                        <w:br/>
-                        <w:t>            </w:t>
-                      </w:r>
-                      <w:r>
-                        <w:rPr>
-                          <w:rStyle w:val="sbrace"/>
-                          <w:rFonts w:ascii="Consolas" w:hAnsi="Consolas" w:cs="Consolas"/>
-                          <w:color w:val="70AD47" w:themeColor="accent6"/>
-                        </w:rPr>
-                        <w:t>}</w:t>
-                      </w:r>
-                      <w:r>
-                        <w:rPr>
-                          <w:rFonts w:ascii="Consolas" w:hAnsi="Consolas" w:cs="Consolas"/>
-                          <w:color w:val="70AD47" w:themeColor="accent6"/>
-                        </w:rPr>
-                        <w:br/>
-                        <w:t>         </w:t>
-                      </w:r>
-                      <w:r>
-                        <w:rPr>
-                          <w:rStyle w:val="sbracket"/>
-                          <w:rFonts w:ascii="Consolas" w:hAnsi="Consolas" w:cs="Consolas"/>
-                          <w:color w:val="70AD47" w:themeColor="accent6"/>
-                        </w:rPr>
-                        <w:t>]</w:t>
-                      </w:r>
-                      <w:r>
-                        <w:rPr>
-                          <w:rStyle w:val="scomma"/>
-                          <w:rFonts w:ascii="Consolas" w:hAnsi="Consolas" w:cs="Consolas"/>
-                          <w:color w:val="70AD47" w:themeColor="accent6"/>
-                        </w:rPr>
-                        <w:t>,</w:t>
-                      </w:r>
-                      <w:r>
-                        <w:rPr>
-                          <w:rFonts w:ascii="Consolas" w:hAnsi="Consolas" w:cs="Consolas"/>
-                          <w:color w:val="70AD47" w:themeColor="accent6"/>
-                        </w:rPr>
-                        <w:br/>
-                        <w:t>         </w:t>
-                      </w:r>
-                      <w:r>
-                        <w:rPr>
-                          <w:rStyle w:val="sobjectk"/>
-                          <w:rFonts w:ascii="Consolas" w:hAnsi="Consolas" w:cs="Consolas"/>
-                          <w:b/>
-                          <w:bCs/>
-                          <w:color w:val="70AD47" w:themeColor="accent6"/>
-                        </w:rPr>
-                        <w:t>"</w:t>
-                      </w:r>
-                      <w:proofErr w:type="spellStart"/>
-                      <w:r>
-                        <w:rPr>
-                          <w:rStyle w:val="sobjectk"/>
-                          <w:rFonts w:ascii="Consolas" w:hAnsi="Consolas" w:cs="Consolas"/>
-                          <w:b/>
-                          <w:bCs/>
-                          <w:color w:val="70AD47" w:themeColor="accent6"/>
-                        </w:rPr>
-                        <w:t>tooltip"</w:t>
-                      </w:r>
-                      <w:r>
-                        <w:rPr>
-                          <w:rStyle w:val="scolon"/>
-                          <w:rFonts w:ascii="Consolas" w:hAnsi="Consolas" w:cs="Consolas"/>
-                          <w:color w:val="70AD47" w:themeColor="accent6"/>
-                        </w:rPr>
-                        <w:t>:</w:t>
-                      </w:r>
-                      <w:r>
-                        <w:rPr>
-                          <w:rStyle w:val="sobjectv"/>
-                          <w:rFonts w:ascii="Consolas" w:hAnsi="Consolas" w:cs="Consolas"/>
-                          <w:color w:val="70AD47" w:themeColor="accent6"/>
-                        </w:rPr>
-                        <w:t>"</w:t>
-                      </w:r>
-                      <w:r>
-                        <w:rPr>
-                          <w:rStyle w:val="sobjectv"/>
-                          <w:rFonts w:ascii="Consolas" w:hAnsi="Consolas" w:cs="Consolas"/>
-                          <w:color w:val="70AD47" w:themeColor="accent6"/>
-                        </w:rPr>
-                        <w:t>stores</w:t>
-                      </w:r>
-                      <w:proofErr w:type="spellEnd"/>
-                      <w:r>
-                        <w:rPr>
-                          <w:rStyle w:val="sobjectv"/>
-                          <w:rFonts w:ascii="Consolas" w:hAnsi="Consolas" w:cs="Consolas"/>
-                          <w:color w:val="70AD47" w:themeColor="accent6"/>
-                        </w:rPr>
-                        <w:t xml:space="preserve"> number of concept visits in ‘visited’</w:t>
-                      </w:r>
-                      <w:r>
-                        <w:rPr>
-                          <w:rStyle w:val="sobjectv"/>
-                          <w:rFonts w:ascii="Consolas" w:hAnsi="Consolas" w:cs="Consolas"/>
-                          <w:color w:val="70AD47" w:themeColor="accent6"/>
-                        </w:rPr>
-                        <w:t>"</w:t>
-                      </w:r>
-                      <w:r>
-                        <w:rPr>
-                          <w:rStyle w:val="scomma"/>
-                          <w:rFonts w:ascii="Consolas" w:hAnsi="Consolas" w:cs="Consolas"/>
-                          <w:color w:val="70AD47" w:themeColor="accent6"/>
-                        </w:rPr>
-                        <w:t>,</w:t>
-                      </w:r>
-                      <w:r>
-                        <w:rPr>
-                          <w:rFonts w:ascii="Consolas" w:hAnsi="Consolas" w:cs="Consolas"/>
-                          <w:color w:val="70AD47" w:themeColor="accent6"/>
-                        </w:rPr>
-                        <w:br/>
-                        <w:t>         </w:t>
-                      </w:r>
-                      <w:r>
-                        <w:rPr>
-                          <w:rStyle w:val="sobjectk"/>
-                          <w:rFonts w:ascii="Consolas" w:hAnsi="Consolas" w:cs="Consolas"/>
-                          <w:b/>
-                          <w:bCs/>
-                          <w:color w:val="70AD47" w:themeColor="accent6"/>
-                        </w:rPr>
-                        <w:t>"code"</w:t>
-                      </w:r>
-                      <w:r>
-                        <w:rPr>
-                          <w:rStyle w:val="scolon"/>
-                          <w:rFonts w:ascii="Consolas" w:hAnsi="Consolas" w:cs="Consolas"/>
-                          <w:color w:val="70AD47" w:themeColor="accent6"/>
-                        </w:rPr>
-                        <w:t>:</w:t>
-                      </w:r>
-                      <w:r>
-                        <w:rPr>
-                          <w:rStyle w:val="sobjectv"/>
-                          <w:rFonts w:ascii="Consolas" w:hAnsi="Consolas" w:cs="Consolas"/>
-                          <w:color w:val="70AD47" w:themeColor="accent6"/>
-                        </w:rPr>
-                        <w:t>"#[visited]:Integer event +`if (${#suitability}) { ${#visited}++;}`"</w:t>
-                      </w:r>
-                      <w:r>
-                        <w:rPr>
-                          <w:rFonts w:ascii="Consolas" w:hAnsi="Consolas" w:cs="Consolas"/>
-                          <w:color w:val="70AD47" w:themeColor="accent6"/>
-                        </w:rPr>
-                        <w:br/>
-                        <w:t>      </w:t>
-                      </w:r>
-                      <w:r>
-                        <w:rPr>
-                          <w:rStyle w:val="sbrace"/>
-                          <w:rFonts w:ascii="Consolas" w:hAnsi="Consolas" w:cs="Consolas"/>
-                          <w:color w:val="70AD47" w:themeColor="accent6"/>
-                        </w:rPr>
-                        <w:t>}</w:t>
-                      </w:r>
-                      <w:r>
-                        <w:rPr>
-                          <w:rFonts w:ascii="Consolas" w:hAnsi="Consolas" w:cs="Consolas"/>
-                          <w:color w:val="70AD47" w:themeColor="accent6"/>
-                        </w:rPr>
-                        <w:br/>
-                        <w:t>   </w:t>
-                      </w:r>
-                      <w:r>
-                        <w:rPr>
-                          <w:rStyle w:val="sbracket"/>
-                          <w:rFonts w:ascii="Consolas" w:hAnsi="Consolas" w:cs="Consolas"/>
-                          <w:color w:val="70AD47" w:themeColor="accent6"/>
-                        </w:rPr>
-                        <w:t>]</w:t>
-                      </w:r>
-                      <w:r>
-                        <w:rPr>
-                          <w:rStyle w:val="scomma"/>
-                          <w:rFonts w:ascii="Consolas" w:hAnsi="Consolas" w:cs="Consolas"/>
-                          <w:color w:val="70AD47" w:themeColor="accent6"/>
-                        </w:rPr>
-                        <w:t>,</w:t>
-                      </w:r>
-                      <w:r>
-                        <w:rPr>
-                          <w:rFonts w:ascii="Consolas" w:hAnsi="Consolas" w:cs="Consolas"/>
-                          <w:color w:val="70AD47" w:themeColor="accent6"/>
-                        </w:rPr>
-                        <w:br/>
-                        <w:t>   </w:t>
-                      </w:r>
-                      <w:r>
-                        <w:rPr>
-                          <w:rStyle w:val="sobjectk"/>
-                          <w:rFonts w:ascii="Consolas" w:hAnsi="Consolas" w:cs="Consolas"/>
-                          <w:b/>
-                          <w:bCs/>
-                          <w:color w:val="70AD47" w:themeColor="accent6"/>
-                        </w:rPr>
-                        <w:t>"</w:t>
-                      </w:r>
-                      <w:proofErr w:type="spellStart"/>
-                      <w:r>
-                        <w:rPr>
-                          <w:rStyle w:val="sobjectk"/>
-                          <w:rFonts w:ascii="Consolas" w:hAnsi="Consolas" w:cs="Consolas"/>
-                          <w:b/>
-                          <w:bCs/>
-                          <w:color w:val="70AD47" w:themeColor="accent6"/>
-                        </w:rPr>
-                        <w:t>def_relations</w:t>
-                      </w:r>
-                      <w:proofErr w:type="spellEnd"/>
-                      <w:r>
-                        <w:rPr>
-                          <w:rStyle w:val="sobjectk"/>
-                          <w:rFonts w:ascii="Consolas" w:hAnsi="Consolas" w:cs="Consolas"/>
-                          <w:b/>
-                          <w:bCs/>
-                          <w:color w:val="70AD47" w:themeColor="accent6"/>
-                        </w:rPr>
-                        <w:t>"</w:t>
-                      </w:r>
-                      <w:r>
-                        <w:rPr>
-                          <w:rStyle w:val="scolon"/>
-                          <w:rFonts w:ascii="Consolas" w:hAnsi="Consolas" w:cs="Consolas"/>
-                          <w:color w:val="70AD47" w:themeColor="accent6"/>
-                        </w:rPr>
-                        <w:t>:</w:t>
-                      </w:r>
-                      <w:r>
-                        <w:rPr>
-                          <w:rStyle w:val="sbracket"/>
-                          <w:rFonts w:ascii="Consolas" w:hAnsi="Consolas" w:cs="Consolas"/>
-                          <w:color w:val="70AD47" w:themeColor="accent6"/>
-                        </w:rPr>
-                        <w:t>[</w:t>
-                      </w:r>
-                      <w:r>
-                        <w:rPr>
-                          <w:rStyle w:val="apple-converted-space"/>
-                          <w:rFonts w:ascii="Consolas" w:hAnsi="Consolas" w:cs="Consolas"/>
-                          <w:color w:val="70AD47" w:themeColor="accent6"/>
-                        </w:rPr>
-                        <w:t>  </w:t>
-                      </w:r>
-                      <w:r>
-                        <w:rPr>
-                          <w:rFonts w:ascii="Consolas" w:hAnsi="Consolas" w:cs="Consolas"/>
-                          <w:color w:val="70AD47" w:themeColor="accent6"/>
-                        </w:rPr>
-                        <w:br/>
-                        <w:t>      </w:t>
-                      </w:r>
-                      <w:r>
-                        <w:rPr>
-                          <w:rStyle w:val="sbrace"/>
-                          <w:rFonts w:ascii="Consolas" w:hAnsi="Consolas" w:cs="Consolas"/>
-                          <w:color w:val="70AD47" w:themeColor="accent6"/>
-                        </w:rPr>
-                        <w:t>{</w:t>
-                      </w:r>
-                      <w:r>
-                        <w:rPr>
-                          <w:rStyle w:val="apple-converted-space"/>
-                          <w:rFonts w:ascii="Consolas" w:hAnsi="Consolas" w:cs="Consolas"/>
-                          <w:color w:val="70AD47" w:themeColor="accent6"/>
-                        </w:rPr>
-                        <w:t>  </w:t>
-                      </w:r>
-                      <w:r>
-                        <w:rPr>
-                          <w:rFonts w:ascii="Consolas" w:hAnsi="Consolas" w:cs="Consolas"/>
-                          <w:color w:val="70AD47" w:themeColor="accent6"/>
-                        </w:rPr>
-                        <w:br/>
-                        <w:t>         </w:t>
-                      </w:r>
-                      <w:r>
-                        <w:rPr>
-                          <w:rStyle w:val="sobjectk"/>
-                          <w:rFonts w:ascii="Consolas" w:hAnsi="Consolas" w:cs="Consolas"/>
-                          <w:b/>
-                          <w:bCs/>
-                          <w:color w:val="70AD47" w:themeColor="accent6"/>
-                        </w:rPr>
-                        <w:t>"name"</w:t>
-                      </w:r>
-                      <w:r>
-                        <w:rPr>
-                          <w:rStyle w:val="scolon"/>
-                          <w:rFonts w:ascii="Consolas" w:hAnsi="Consolas" w:cs="Consolas"/>
-                          <w:color w:val="70AD47" w:themeColor="accent6"/>
-                        </w:rPr>
-                        <w:t>:</w:t>
-                      </w:r>
-                      <w:r>
-                        <w:rPr>
-                          <w:rStyle w:val="sobjectv"/>
-                          <w:rFonts w:ascii="Consolas" w:hAnsi="Consolas" w:cs="Consolas"/>
-                          <w:color w:val="70AD47" w:themeColor="accent6"/>
-                        </w:rPr>
-                        <w:t>"</w:t>
-                      </w:r>
-                      <w:proofErr w:type="spellStart"/>
-                      <w:r>
-                        <w:rPr>
-                          <w:rStyle w:val="sobjectv"/>
-                          <w:rFonts w:ascii="Consolas" w:hAnsi="Consolas" w:cs="Consolas"/>
-                          <w:color w:val="70AD47" w:themeColor="accent6"/>
-                        </w:rPr>
-                        <w:t>rotatesAround</w:t>
-                      </w:r>
-                      <w:proofErr w:type="spellEnd"/>
-                      <w:r>
-                        <w:rPr>
-                          <w:rStyle w:val="sobjectv"/>
-                          <w:rFonts w:ascii="Consolas" w:hAnsi="Consolas" w:cs="Consolas"/>
-                          <w:color w:val="70AD47" w:themeColor="accent6"/>
-                        </w:rPr>
-                        <w:t>"</w:t>
+                        <w:t>"rotatesAround"</w:t>
                       </w:r>
                       <w:r>
                         <w:rPr>
@@ -20389,7 +19633,7 @@
           <w:rFonts w:eastAsiaTheme="minorHAnsi"/>
         </w:rPr>
       </w:pPr>
-      <w:bookmarkStart w:id="68" w:name="_Toc439242933"/>
+      <w:bookmarkStart w:id="55" w:name="_Toc439242933"/>
       <w:r>
         <w:rPr>
           <w:rStyle w:val="Heading2Char"/>
@@ -20397,7 +19641,7 @@
         </w:rPr>
         <w:t>3.3 The ALAT system architecture</w:t>
       </w:r>
-      <w:bookmarkEnd w:id="68"/>
+      <w:bookmarkEnd w:id="55"/>
     </w:p>
     <w:p>
       <w:r>
@@ -20478,59 +19722,33 @@
                                 <w:color w:val="000000"/>
                               </w:rPr>
                             </w:pPr>
-                            <w:bookmarkStart w:id="69" w:name="_Toc438717375"/>
+                            <w:bookmarkStart w:id="56" w:name="_Toc438717375"/>
                             <w:r>
                               <w:t xml:space="preserve">Figure </w:t>
                             </w:r>
-                            <w:r>
-                              <w:fldChar w:fldCharType="begin"/>
-                            </w:r>
-                            <w:r>
-                              <w:instrText xml:space="preserve"> STYLEREF 1 \s </w:instrText>
-                            </w:r>
-                            <w:r>
-                              <w:fldChar w:fldCharType="separate"/>
-                            </w:r>
-                            <w:r>
-                              <w:rPr>
-                                <w:noProof/>
-                              </w:rPr>
-                              <w:t>3</w:t>
-                            </w:r>
-                            <w:r>
-                              <w:rPr>
-                                <w:noProof/>
-                              </w:rPr>
-                              <w:fldChar w:fldCharType="end"/>
-                            </w:r>
+                            <w:fldSimple w:instr=" STYLEREF 1 \s ">
+                              <w:r>
+                                <w:rPr>
+                                  <w:noProof/>
+                                </w:rPr>
+                                <w:t>3</w:t>
+                              </w:r>
+                            </w:fldSimple>
                             <w:r>
                               <w:t>.</w:t>
                             </w:r>
-                            <w:r>
-                              <w:fldChar w:fldCharType="begin"/>
-                            </w:r>
-                            <w:r>
-                              <w:instrText xml:space="preserve"> SEQ Figure \* ARABIC \s 1 </w:instrText>
-                            </w:r>
-                            <w:r>
-                              <w:fldChar w:fldCharType="separate"/>
-                            </w:r>
-                            <w:r>
-                              <w:rPr>
-                                <w:noProof/>
-                              </w:rPr>
-                              <w:t>7</w:t>
-                            </w:r>
-                            <w:r>
-                              <w:rPr>
-                                <w:noProof/>
-                              </w:rPr>
-                              <w:fldChar w:fldCharType="end"/>
-                            </w:r>
+                            <w:fldSimple w:instr=" SEQ Figure \* ARABIC \s 1 ">
+                              <w:r>
+                                <w:rPr>
+                                  <w:noProof/>
+                                </w:rPr>
+                                <w:t>7</w:t>
+                              </w:r>
+                            </w:fldSimple>
                             <w:r>
                               <w:t>: The ALAT client-side Application Architecture</w:t>
                             </w:r>
-                            <w:bookmarkEnd w:id="69"/>
+                            <w:bookmarkEnd w:id="56"/>
                           </w:p>
                         </w:txbxContent>
                       </wps:txbx>
@@ -20769,59 +19987,33 @@
                                 <w:color w:val="000000"/>
                               </w:rPr>
                             </w:pPr>
-                            <w:bookmarkStart w:id="71" w:name="_Toc438717376"/>
+                            <w:bookmarkStart w:id="57" w:name="_Toc438717376"/>
                             <w:r>
                               <w:t xml:space="preserve">Figure </w:t>
                             </w:r>
-                            <w:r>
-                              <w:fldChar w:fldCharType="begin"/>
-                            </w:r>
-                            <w:r>
-                              <w:instrText xml:space="preserve"> STYLEREF 1 \s </w:instrText>
-                            </w:r>
-                            <w:r>
-                              <w:fldChar w:fldCharType="separate"/>
-                            </w:r>
-                            <w:r>
-                              <w:rPr>
-                                <w:noProof/>
-                              </w:rPr>
-                              <w:t>3</w:t>
-                            </w:r>
-                            <w:r>
-                              <w:rPr>
-                                <w:noProof/>
-                              </w:rPr>
-                              <w:fldChar w:fldCharType="end"/>
-                            </w:r>
+                            <w:fldSimple w:instr=" STYLEREF 1 \s ">
+                              <w:r>
+                                <w:rPr>
+                                  <w:noProof/>
+                                </w:rPr>
+                                <w:t>3</w:t>
+                              </w:r>
+                            </w:fldSimple>
                             <w:r>
                               <w:t>.</w:t>
                             </w:r>
-                            <w:r>
-                              <w:fldChar w:fldCharType="begin"/>
-                            </w:r>
-                            <w:r>
-                              <w:instrText xml:space="preserve"> SEQ Figure \* ARABIC \s 1 </w:instrText>
-                            </w:r>
-                            <w:r>
-                              <w:fldChar w:fldCharType="separate"/>
-                            </w:r>
-                            <w:r>
-                              <w:rPr>
-                                <w:noProof/>
-                              </w:rPr>
-                              <w:t>8</w:t>
-                            </w:r>
-                            <w:r>
-                              <w:rPr>
-                                <w:noProof/>
-                              </w:rPr>
-                              <w:fldChar w:fldCharType="end"/>
-                            </w:r>
+                            <w:fldSimple w:instr=" SEQ Figure \* ARABIC \s 1 ">
+                              <w:r>
+                                <w:rPr>
+                                  <w:noProof/>
+                                </w:rPr>
+                                <w:t>8</w:t>
+                              </w:r>
+                            </w:fldSimple>
                             <w:r>
                               <w:t>: The ALAT Back-end Architecture</w:t>
                             </w:r>
-                            <w:bookmarkEnd w:id="71"/>
+                            <w:bookmarkEnd w:id="57"/>
                           </w:p>
                         </w:txbxContent>
                       </wps:txbx>
@@ -20992,12 +20184,12 @@
       <w:pPr>
         <w:pStyle w:val="Heading2"/>
       </w:pPr>
-      <w:bookmarkStart w:id="73" w:name="_Toc439242934"/>
+      <w:bookmarkStart w:id="58" w:name="_Toc439242934"/>
       <w:r>
         <w:lastRenderedPageBreak/>
         <w:t>3.3 Generating GALE applications</w:t>
       </w:r>
-      <w:bookmarkEnd w:id="73"/>
+      <w:bookmarkEnd w:id="58"/>
     </w:p>
     <w:p>
       <w:r>
@@ -21009,7 +20201,7 @@
       <w:pPr>
         <w:pStyle w:val="Heading3"/>
       </w:pPr>
-      <w:bookmarkStart w:id="74" w:name="_Toc439242935"/>
+      <w:bookmarkStart w:id="59" w:name="_Toc439242935"/>
       <w:r>
         <w:t xml:space="preserve">3.3.1 Generating a </w:t>
       </w:r>
@@ -21019,7 +20211,7 @@
       <w:r>
         <w:t xml:space="preserve"> file</w:t>
       </w:r>
-      <w:bookmarkEnd w:id="74"/>
+      <w:bookmarkEnd w:id="59"/>
     </w:p>
     <w:p>
       <w:r>
@@ -21141,62 +20333,33 @@
       <w:pPr>
         <w:pStyle w:val="Caption"/>
       </w:pPr>
-      <w:bookmarkStart w:id="75" w:name="_Toc438717377"/>
+      <w:bookmarkStart w:id="60" w:name="_Toc438717377"/>
       <w:r>
         <w:t xml:space="preserve">Figure </w:t>
       </w:r>
-      <w:r>
-        <w:fldChar w:fldCharType="begin"/>
-      </w:r>
-      <w:r>
-        <w:instrText xml:space="preserve"> STYLEREF 1 \s </w:instrText>
-      </w:r>
-      <w:r>
-        <w:fldChar w:fldCharType="separate"/>
-      </w:r>
-      <w:r>
-        <w:rPr>
-          <w:noProof/>
-        </w:rPr>
-        <w:t>3</w:t>
-      </w:r>
-      <w:r>
-        <w:rPr>
-          <w:noProof/>
-        </w:rPr>
-        <w:fldChar w:fldCharType="end"/>
-      </w:r>
+      <w:fldSimple w:instr=" STYLEREF 1 \s ">
+        <w:r>
+          <w:rPr>
+            <w:noProof/>
+          </w:rPr>
+          <w:t>3</w:t>
+        </w:r>
+      </w:fldSimple>
       <w:r>
         <w:t>.</w:t>
       </w:r>
-      <w:r>
-        <w:fldChar w:fldCharType="begin"/>
-      </w:r>
-      <w:r>
-        <w:instrText xml:space="preserve"> SEQ Figur</w:instrText>
-      </w:r>
-      <w:r>
-        <w:instrText xml:space="preserve">e \* ARABIC \s 1 </w:instrText>
-      </w:r>
-      <w:r>
-        <w:fldChar w:fldCharType="separate"/>
-      </w:r>
-      <w:r>
-        <w:rPr>
-          <w:noProof/>
-        </w:rPr>
-        <w:t>9</w:t>
-      </w:r>
-      <w:r>
-        <w:rPr>
-          <w:noProof/>
-        </w:rPr>
-        <w:fldChar w:fldCharType="end"/>
-      </w:r>
+      <w:fldSimple w:instr=" SEQ Figure \* ARABIC \s 1 ">
+        <w:r>
+          <w:rPr>
+            <w:noProof/>
+          </w:rPr>
+          <w:t>9</w:t>
+        </w:r>
+      </w:fldSimple>
       <w:r>
         <w:t>: An ALAT project set to be only partially deployed</w:t>
       </w:r>
-      <w:bookmarkEnd w:id="75"/>
+      <w:bookmarkEnd w:id="60"/>
     </w:p>
     <w:p>
       <w:r>
@@ -21274,11 +20437,11 @@
       <w:pPr>
         <w:pStyle w:val="Heading3"/>
       </w:pPr>
-      <w:bookmarkStart w:id="76" w:name="_Toc439242936"/>
+      <w:bookmarkStart w:id="61" w:name="_Toc439242936"/>
       <w:r>
         <w:t>3.3.2 Deploying GALE applications to the server</w:t>
       </w:r>
-      <w:bookmarkEnd w:id="76"/>
+      <w:bookmarkEnd w:id="61"/>
     </w:p>
     <w:p>
       <w:r>
@@ -21343,11 +20506,11 @@
       <w:pPr>
         <w:pStyle w:val="Subtitle"/>
       </w:pPr>
-      <w:bookmarkStart w:id="77" w:name="_Toc439242937"/>
+      <w:bookmarkStart w:id="62" w:name="_Toc439242937"/>
       <w:r>
         <w:t>Target audience and applications</w:t>
       </w:r>
-      <w:bookmarkEnd w:id="77"/>
+      <w:bookmarkEnd w:id="62"/>
     </w:p>
     <w:p>
       <w:r>
@@ -21383,11 +20546,11 @@
       <w:pPr>
         <w:pStyle w:val="Heading2"/>
       </w:pPr>
-      <w:bookmarkStart w:id="78" w:name="_Toc439242938"/>
+      <w:bookmarkStart w:id="63" w:name="_Toc439242938"/>
       <w:r>
         <w:t>4.1 The ALAT target audience and applications</w:t>
       </w:r>
-      <w:bookmarkEnd w:id="78"/>
+      <w:bookmarkEnd w:id="63"/>
     </w:p>
     <w:p>
       <w:r>
@@ -21462,11 +20625,11 @@
       <w:pPr>
         <w:pStyle w:val="Heading2"/>
       </w:pPr>
-      <w:bookmarkStart w:id="79" w:name="_Toc439242939"/>
+      <w:bookmarkStart w:id="64" w:name="_Toc439242939"/>
       <w:r>
         <w:t>4.2 Possible future applications</w:t>
       </w:r>
-      <w:bookmarkEnd w:id="79"/>
+      <w:bookmarkEnd w:id="64"/>
     </w:p>
     <w:p>
       <w:r>
@@ -21543,11 +20706,11 @@
       <w:pPr>
         <w:pStyle w:val="Subtitle"/>
       </w:pPr>
-      <w:bookmarkStart w:id="80" w:name="_Toc439242940"/>
+      <w:bookmarkStart w:id="65" w:name="_Toc439242940"/>
       <w:r>
         <w:t>Conclusion</w:t>
       </w:r>
-      <w:bookmarkEnd w:id="80"/>
+      <w:bookmarkEnd w:id="65"/>
     </w:p>
     <w:p>
       <w:r>
@@ -21607,11 +20770,11 @@
       <w:pPr>
         <w:pStyle w:val="Subtitle"/>
       </w:pPr>
-      <w:bookmarkStart w:id="81" w:name="_Toc439242941"/>
+      <w:bookmarkStart w:id="66" w:name="_Toc439242941"/>
       <w:r>
         <w:t>Future Work</w:t>
       </w:r>
-      <w:bookmarkEnd w:id="81"/>
+      <w:bookmarkEnd w:id="66"/>
     </w:p>
     <w:p>
       <w:r>
@@ -21629,14 +20792,14 @@
       <w:pPr>
         <w:pStyle w:val="Heading2"/>
       </w:pPr>
-      <w:bookmarkStart w:id="82" w:name="_Toc439242942"/>
+      <w:bookmarkStart w:id="67" w:name="_Toc439242942"/>
       <w:r>
         <w:t>6</w:t>
       </w:r>
       <w:r>
         <w:t>.1 Improvements &amp; Additions</w:t>
       </w:r>
-      <w:bookmarkEnd w:id="82"/>
+      <w:bookmarkEnd w:id="67"/>
     </w:p>
     <w:p>
       <w:r>
@@ -21679,14 +20842,14 @@
       <w:pPr>
         <w:pStyle w:val="Heading2"/>
       </w:pPr>
-      <w:bookmarkStart w:id="83" w:name="_Toc439242943"/>
+      <w:bookmarkStart w:id="68" w:name="_Toc439242943"/>
       <w:r>
         <w:t>6</w:t>
       </w:r>
       <w:r>
         <w:t>.2 Research &amp; Development</w:t>
       </w:r>
-      <w:bookmarkEnd w:id="83"/>
+      <w:bookmarkEnd w:id="68"/>
     </w:p>
     <w:p>
       <w:r>
@@ -21733,8 +20896,6 @@
       <w:r>
         <w:t xml:space="preserve"> This would especially benefit ALAT in the area of e-learning.</w:t>
       </w:r>
-      <w:bookmarkStart w:id="84" w:name="_GoBack"/>
-      <w:bookmarkEnd w:id="84"/>
     </w:p>
     <w:p>
       <w:r>
@@ -21854,12 +21015,12 @@
       <w:pPr>
         <w:pStyle w:val="Subtitle"/>
       </w:pPr>
-      <w:bookmarkStart w:id="85" w:name="_Toc439242944"/>
+      <w:bookmarkStart w:id="69" w:name="_Toc439242944"/>
       <w:r>
         <w:lastRenderedPageBreak/>
         <w:t>Bibliography</w:t>
       </w:r>
-      <w:bookmarkEnd w:id="85"/>
+      <w:bookmarkEnd w:id="69"/>
     </w:p>
     <w:p/>
     <w:p>
@@ -23081,12 +22242,12 @@
       <w:pPr>
         <w:pStyle w:val="Subtitle"/>
       </w:pPr>
-      <w:bookmarkStart w:id="86" w:name="_Toc439242945"/>
+      <w:bookmarkStart w:id="70" w:name="_Toc439242945"/>
       <w:r>
         <w:lastRenderedPageBreak/>
         <w:t>Appendixes</w:t>
       </w:r>
-      <w:bookmarkEnd w:id="86"/>
+      <w:bookmarkEnd w:id="70"/>
     </w:p>
     <w:p>
       <w:pPr>
@@ -23106,27 +22267,27 @@
       <w:pPr>
         <w:pStyle w:val="Heading2"/>
       </w:pPr>
-      <w:bookmarkStart w:id="87" w:name="_Toc437952789"/>
-      <w:bookmarkStart w:id="88" w:name="_Toc439242946"/>
+      <w:bookmarkStart w:id="71" w:name="_Toc437952789"/>
+      <w:bookmarkStart w:id="72" w:name="_Toc439242946"/>
       <w:r>
         <w:lastRenderedPageBreak/>
         <w:t>Appendix A</w:t>
       </w:r>
-      <w:bookmarkEnd w:id="87"/>
-      <w:bookmarkEnd w:id="88"/>
+      <w:bookmarkEnd w:id="71"/>
+      <w:bookmarkEnd w:id="72"/>
     </w:p>
     <w:p/>
     <w:p>
       <w:pPr>
         <w:pStyle w:val="Subtitle"/>
       </w:pPr>
-      <w:bookmarkStart w:id="89" w:name="_Toc438029978"/>
-      <w:bookmarkStart w:id="90" w:name="_Toc439242947"/>
+      <w:bookmarkStart w:id="73" w:name="_Toc438029978"/>
+      <w:bookmarkStart w:id="74" w:name="_Toc439242947"/>
       <w:r>
         <w:t>The ALAT User Interface</w:t>
       </w:r>
-      <w:bookmarkEnd w:id="89"/>
-      <w:bookmarkEnd w:id="90"/>
+      <w:bookmarkEnd w:id="73"/>
+      <w:bookmarkEnd w:id="74"/>
     </w:p>
     <w:p>
       <w:r>
@@ -23379,35 +22540,22 @@
                                 <w:color w:val="000000"/>
                               </w:rPr>
                             </w:pPr>
-                            <w:bookmarkStart w:id="91" w:name="_Toc438718228"/>
+                            <w:bookmarkStart w:id="75" w:name="_Toc438718228"/>
                             <w:r>
                               <w:t>Figure A.</w:t>
                             </w:r>
-                            <w:r>
-                              <w:fldChar w:fldCharType="begin"/>
-                            </w:r>
-                            <w:r>
-                              <w:instrText xml:space="preserve"> SEQ Figure_A. \* ARABIC </w:instrText>
-                            </w:r>
-                            <w:r>
-                              <w:fldChar w:fldCharType="separate"/>
-                            </w:r>
-                            <w:r>
-                              <w:rPr>
-                                <w:noProof/>
-                              </w:rPr>
-                              <w:t>1</w:t>
-                            </w:r>
-                            <w:r>
-                              <w:rPr>
-                                <w:noProof/>
-                              </w:rPr>
-                              <w:fldChar w:fldCharType="end"/>
-                            </w:r>
+                            <w:fldSimple w:instr=" SEQ Figure_A. \* ARABIC ">
+                              <w:r>
+                                <w:rPr>
+                                  <w:noProof/>
+                                </w:rPr>
+                                <w:t>1</w:t>
+                              </w:r>
+                            </w:fldSimple>
                             <w:r>
                               <w:t>: The register screen</w:t>
                             </w:r>
-                            <w:bookmarkEnd w:id="91"/>
+                            <w:bookmarkEnd w:id="75"/>
                           </w:p>
                         </w:txbxContent>
                       </wps:txbx>
@@ -23527,35 +22675,22 @@
                                 <w:color w:val="000000"/>
                               </w:rPr>
                             </w:pPr>
-                            <w:bookmarkStart w:id="93" w:name="_Toc438718229"/>
+                            <w:bookmarkStart w:id="76" w:name="_Toc438718229"/>
                             <w:r>
                               <w:t>Figure A.</w:t>
                             </w:r>
-                            <w:r>
-                              <w:fldChar w:fldCharType="begin"/>
-                            </w:r>
-                            <w:r>
-                              <w:instrText xml:space="preserve"> SEQ Figure_A. \* ARABIC </w:instrText>
-                            </w:r>
-                            <w:r>
-                              <w:fldChar w:fldCharType="separate"/>
-                            </w:r>
-                            <w:r>
-                              <w:rPr>
-                                <w:noProof/>
-                              </w:rPr>
-                              <w:t>2</w:t>
-                            </w:r>
-                            <w:r>
-                              <w:rPr>
-                                <w:noProof/>
-                              </w:rPr>
-                              <w:fldChar w:fldCharType="end"/>
-                            </w:r>
+                            <w:fldSimple w:instr=" SEQ Figure_A. \* ARABIC ">
+                              <w:r>
+                                <w:rPr>
+                                  <w:noProof/>
+                                </w:rPr>
+                                <w:t>2</w:t>
+                              </w:r>
+                            </w:fldSimple>
                             <w:r>
                               <w:t>: The project selection screen</w:t>
                             </w:r>
-                            <w:bookmarkEnd w:id="93"/>
+                            <w:bookmarkEnd w:id="76"/>
                           </w:p>
                         </w:txbxContent>
                       </wps:txbx>
@@ -23675,35 +22810,22 @@
                                 <w:color w:val="000000"/>
                               </w:rPr>
                             </w:pPr>
-                            <w:bookmarkStart w:id="95" w:name="_Toc438718230"/>
+                            <w:bookmarkStart w:id="77" w:name="_Toc438718230"/>
                             <w:r>
                               <w:t>Figure A.</w:t>
                             </w:r>
-                            <w:r>
-                              <w:fldChar w:fldCharType="begin"/>
-                            </w:r>
-                            <w:r>
-                              <w:instrText xml:space="preserve"> SEQ Figure_A. \* ARABIC </w:instrText>
-                            </w:r>
-                            <w:r>
-                              <w:fldChar w:fldCharType="separate"/>
-                            </w:r>
-                            <w:r>
-                              <w:rPr>
-                                <w:noProof/>
-                              </w:rPr>
-                              <w:t>3</w:t>
-                            </w:r>
-                            <w:r>
-                              <w:rPr>
-                                <w:noProof/>
-                              </w:rPr>
-                              <w:fldChar w:fldCharType="end"/>
-                            </w:r>
+                            <w:fldSimple w:instr=" SEQ Figure_A. \* ARABIC ">
+                              <w:r>
+                                <w:rPr>
+                                  <w:noProof/>
+                                </w:rPr>
+                                <w:t>3</w:t>
+                              </w:r>
+                            </w:fldSimple>
                             <w:r>
                               <w:t>: The login screen</w:t>
                             </w:r>
-                            <w:bookmarkEnd w:id="95"/>
+                            <w:bookmarkEnd w:id="77"/>
                           </w:p>
                         </w:txbxContent>
                       </wps:txbx>
@@ -23991,35 +23113,22 @@
                                 <w:color w:val="000000"/>
                               </w:rPr>
                             </w:pPr>
-                            <w:bookmarkStart w:id="97" w:name="_Toc438718231"/>
+                            <w:bookmarkStart w:id="78" w:name="_Toc438718231"/>
                             <w:r>
                               <w:t>Figure A.</w:t>
                             </w:r>
-                            <w:r>
-                              <w:fldChar w:fldCharType="begin"/>
-                            </w:r>
-                            <w:r>
-                              <w:instrText xml:space="preserve"> SEQ Figure_A. \* ARABIC </w:instrText>
-                            </w:r>
-                            <w:r>
-                              <w:fldChar w:fldCharType="separate"/>
-                            </w:r>
-                            <w:r>
-                              <w:rPr>
-                                <w:noProof/>
-                              </w:rPr>
-                              <w:t>4</w:t>
-                            </w:r>
-                            <w:r>
-                              <w:rPr>
-                                <w:noProof/>
-                              </w:rPr>
-                              <w:fldChar w:fldCharType="end"/>
-                            </w:r>
+                            <w:fldSimple w:instr=" SEQ Figure_A. \* ARABIC ">
+                              <w:r>
+                                <w:rPr>
+                                  <w:noProof/>
+                                </w:rPr>
+                                <w:t>4</w:t>
+                              </w:r>
+                            </w:fldSimple>
                             <w:r>
                               <w:t>: Adding a concept in overview mode</w:t>
                             </w:r>
-                            <w:bookmarkEnd w:id="97"/>
+                            <w:bookmarkEnd w:id="78"/>
                           </w:p>
                         </w:txbxContent>
                       </wps:txbx>
@@ -24136,35 +23245,22 @@
                                 <w:color w:val="000000"/>
                               </w:rPr>
                             </w:pPr>
-                            <w:bookmarkStart w:id="99" w:name="_Toc438718232"/>
+                            <w:bookmarkStart w:id="79" w:name="_Toc438718232"/>
                             <w:r>
                               <w:t>Figure A.</w:t>
                             </w:r>
-                            <w:r>
-                              <w:fldChar w:fldCharType="begin"/>
-                            </w:r>
-                            <w:r>
-                              <w:instrText xml:space="preserve"> SEQ Figure_A. \* ARABIC </w:instrText>
-                            </w:r>
-                            <w:r>
-                              <w:fldChar w:fldCharType="separate"/>
-                            </w:r>
-                            <w:r>
-                              <w:rPr>
-                                <w:noProof/>
-                              </w:rPr>
-                              <w:t>5</w:t>
-                            </w:r>
-                            <w:r>
-                              <w:rPr>
-                                <w:noProof/>
-                              </w:rPr>
-                              <w:fldChar w:fldCharType="end"/>
-                            </w:r>
+                            <w:fldSimple w:instr=" SEQ Figure_A. \* ARABIC ">
+                              <w:r>
+                                <w:rPr>
+                                  <w:noProof/>
+                                </w:rPr>
+                                <w:t>5</w:t>
+                              </w:r>
+                            </w:fldSimple>
                             <w:r>
                               <w:t>: Adding a concept in the step-by-step view</w:t>
                             </w:r>
-                            <w:bookmarkEnd w:id="99"/>
+                            <w:bookmarkEnd w:id="79"/>
                           </w:p>
                         </w:txbxContent>
                       </wps:txbx>
@@ -24464,35 +23560,22 @@
                                 <w:color w:val="000000"/>
                               </w:rPr>
                             </w:pPr>
-                            <w:bookmarkStart w:id="101" w:name="_Toc438718233"/>
+                            <w:bookmarkStart w:id="80" w:name="_Toc438718233"/>
                             <w:r>
                               <w:t>Figure A.</w:t>
                             </w:r>
-                            <w:r>
-                              <w:fldChar w:fldCharType="begin"/>
-                            </w:r>
-                            <w:r>
-                              <w:instrText xml:space="preserve"> SEQ Figure_A. \* ARABIC </w:instrText>
-                            </w:r>
-                            <w:r>
-                              <w:fldChar w:fldCharType="separate"/>
-                            </w:r>
-                            <w:r>
-                              <w:rPr>
-                                <w:noProof/>
-                              </w:rPr>
-                              <w:t>6</w:t>
-                            </w:r>
-                            <w:r>
-                              <w:rPr>
-                                <w:noProof/>
-                              </w:rPr>
-                              <w:fldChar w:fldCharType="end"/>
-                            </w:r>
+                            <w:fldSimple w:instr=" SEQ Figure_A. \* ARABIC ">
+                              <w:r>
+                                <w:rPr>
+                                  <w:noProof/>
+                                </w:rPr>
+                                <w:t>6</w:t>
+                              </w:r>
+                            </w:fldSimple>
                             <w:r>
                               <w:t>: Adding an attribute</w:t>
                             </w:r>
-                            <w:bookmarkEnd w:id="101"/>
+                            <w:bookmarkEnd w:id="80"/>
                           </w:p>
                         </w:txbxContent>
                       </wps:txbx>
@@ -24609,31 +23692,18 @@
                                 <w:color w:val="000000"/>
                               </w:rPr>
                             </w:pPr>
-                            <w:bookmarkStart w:id="103" w:name="_Toc438718234"/>
+                            <w:bookmarkStart w:id="81" w:name="_Toc438718234"/>
                             <w:r>
                               <w:t>Figure A.</w:t>
                             </w:r>
-                            <w:r>
-                              <w:fldChar w:fldCharType="begin"/>
-                            </w:r>
-                            <w:r>
-                              <w:instrText xml:space="preserve"> SEQ Figure_A. \* ARABIC </w:instrText>
-                            </w:r>
-                            <w:r>
-                              <w:fldChar w:fldCharType="separate"/>
-                            </w:r>
-                            <w:r>
-                              <w:rPr>
-                                <w:noProof/>
-                              </w:rPr>
-                              <w:t>7</w:t>
-                            </w:r>
-                            <w:r>
-                              <w:rPr>
-                                <w:noProof/>
-                              </w:rPr>
-                              <w:fldChar w:fldCharType="end"/>
-                            </w:r>
+                            <w:fldSimple w:instr=" SEQ Figure_A. \* ARABIC ">
+                              <w:r>
+                                <w:rPr>
+                                  <w:noProof/>
+                                </w:rPr>
+                                <w:t>7</w:t>
+                              </w:r>
+                            </w:fldSimple>
                             <w:r>
                               <w:t>:</w:t>
                             </w:r>
@@ -24643,7 +23713,7 @@
                             <w:r>
                               <w:t>Adding a unary rule</w:t>
                             </w:r>
-                            <w:bookmarkEnd w:id="103"/>
+                            <w:bookmarkEnd w:id="81"/>
                           </w:p>
                         </w:txbxContent>
                       </wps:txbx>
@@ -24766,38 +23836,25 @@
                                 <w:color w:val="000000"/>
                               </w:rPr>
                             </w:pPr>
-                            <w:bookmarkStart w:id="105" w:name="_Toc438718235"/>
+                            <w:bookmarkStart w:id="82" w:name="_Toc438718235"/>
                             <w:r>
                               <w:t>Figure A.</w:t>
                             </w:r>
-                            <w:r>
-                              <w:fldChar w:fldCharType="begin"/>
-                            </w:r>
-                            <w:r>
-                              <w:instrText xml:space="preserve"> SEQ Figure_A. \* ARABIC </w:instrText>
-                            </w:r>
-                            <w:r>
-                              <w:fldChar w:fldCharType="separate"/>
-                            </w:r>
-                            <w:r>
-                              <w:rPr>
-                                <w:noProof/>
-                              </w:rPr>
-                              <w:t>8</w:t>
-                            </w:r>
-                            <w:r>
-                              <w:rPr>
-                                <w:noProof/>
-                              </w:rPr>
-                              <w:fldChar w:fldCharType="end"/>
-                            </w:r>
+                            <w:fldSimple w:instr=" SEQ Figure_A. \* ARABIC ">
+                              <w:r>
+                                <w:rPr>
+                                  <w:noProof/>
+                                </w:rPr>
+                                <w:t>8</w:t>
+                              </w:r>
+                            </w:fldSimple>
                             <w:r>
                               <w:t>:</w:t>
                             </w:r>
                             <w:r>
                               <w:t xml:space="preserve"> Adding a binary rule</w:t>
                             </w:r>
-                            <w:bookmarkEnd w:id="105"/>
+                            <w:bookmarkEnd w:id="82"/>
                           </w:p>
                         </w:txbxContent>
                       </wps:txbx>
@@ -25049,35 +24106,22 @@
                                 <w:color w:val="000000"/>
                               </w:rPr>
                             </w:pPr>
-                            <w:bookmarkStart w:id="107" w:name="_Toc438718236"/>
+                            <w:bookmarkStart w:id="83" w:name="_Toc438718236"/>
                             <w:r>
                               <w:t>Figure A.</w:t>
                             </w:r>
-                            <w:r>
-                              <w:fldChar w:fldCharType="begin"/>
-                            </w:r>
-                            <w:r>
-                              <w:instrText xml:space="preserve"> SEQ Figure_A. \* ARABIC </w:instrText>
-                            </w:r>
-                            <w:r>
-                              <w:fldChar w:fldCharType="separate"/>
-                            </w:r>
-                            <w:r>
-                              <w:rPr>
-                                <w:noProof/>
-                              </w:rPr>
-                              <w:t>9</w:t>
-                            </w:r>
-                            <w:r>
-                              <w:rPr>
-                                <w:noProof/>
-                              </w:rPr>
-                              <w:fldChar w:fldCharType="end"/>
-                            </w:r>
+                            <w:fldSimple w:instr=" SEQ Figure_A. \* ARABIC ">
+                              <w:r>
+                                <w:rPr>
+                                  <w:noProof/>
+                                </w:rPr>
+                                <w:t>9</w:t>
+                              </w:r>
+                            </w:fldSimple>
                             <w:r>
                               <w:t>: The advanced settings screen</w:t>
                             </w:r>
-                            <w:bookmarkEnd w:id="107"/>
+                            <w:bookmarkEnd w:id="83"/>
                           </w:p>
                         </w:txbxContent>
                       </wps:txbx>
@@ -25211,27 +24255,27 @@
       <w:pPr>
         <w:pStyle w:val="Heading2"/>
       </w:pPr>
-      <w:bookmarkStart w:id="109" w:name="_Toc437952791"/>
-      <w:bookmarkStart w:id="110" w:name="_Toc439242948"/>
+      <w:bookmarkStart w:id="84" w:name="_Toc437952791"/>
+      <w:bookmarkStart w:id="85" w:name="_Toc439242948"/>
       <w:r>
         <w:lastRenderedPageBreak/>
         <w:t>Appendix B</w:t>
       </w:r>
-      <w:bookmarkEnd w:id="109"/>
-      <w:bookmarkEnd w:id="110"/>
+      <w:bookmarkEnd w:id="84"/>
+      <w:bookmarkEnd w:id="85"/>
     </w:p>
     <w:p/>
     <w:p>
       <w:pPr>
         <w:pStyle w:val="Subtitle"/>
       </w:pPr>
-      <w:bookmarkStart w:id="111" w:name="_Toc438029980"/>
-      <w:bookmarkStart w:id="112" w:name="_Toc439242949"/>
+      <w:bookmarkStart w:id="86" w:name="_Toc438029980"/>
+      <w:bookmarkStart w:id="87" w:name="_Toc439242949"/>
       <w:r>
         <w:t>The ALAT User Interface Designs</w:t>
       </w:r>
-      <w:bookmarkEnd w:id="111"/>
-      <w:bookmarkEnd w:id="112"/>
+      <w:bookmarkEnd w:id="86"/>
+      <w:bookmarkEnd w:id="87"/>
     </w:p>
     <w:p>
       <w:r>
@@ -25460,35 +24504,22 @@
                                 <w:color w:val="000000"/>
                               </w:rPr>
                             </w:pPr>
-                            <w:bookmarkStart w:id="113" w:name="_Toc438718719"/>
+                            <w:bookmarkStart w:id="88" w:name="_Toc438718719"/>
                             <w:r>
                               <w:t>Figure B.</w:t>
                             </w:r>
-                            <w:r>
-                              <w:fldChar w:fldCharType="begin"/>
-                            </w:r>
-                            <w:r>
-                              <w:instrText xml:space="preserve"> SEQ Figure_B. \* ARABIC </w:instrText>
-                            </w:r>
-                            <w:r>
-                              <w:fldChar w:fldCharType="separate"/>
-                            </w:r>
-                            <w:r>
-                              <w:rPr>
-                                <w:noProof/>
-                              </w:rPr>
-                              <w:t>1</w:t>
-                            </w:r>
-                            <w:r>
-                              <w:rPr>
-                                <w:noProof/>
-                              </w:rPr>
-                              <w:fldChar w:fldCharType="end"/>
-                            </w:r>
+                            <w:fldSimple w:instr=" SEQ Figure_B. \* ARABIC ">
+                              <w:r>
+                                <w:rPr>
+                                  <w:noProof/>
+                                </w:rPr>
+                                <w:t>1</w:t>
+                              </w:r>
+                            </w:fldSimple>
                             <w:r>
                               <w:t>: The step-by-step design</w:t>
                             </w:r>
-                            <w:bookmarkEnd w:id="113"/>
+                            <w:bookmarkEnd w:id="88"/>
                           </w:p>
                         </w:txbxContent>
                       </wps:txbx>
@@ -25670,35 +24701,22 @@
                                 <w:color w:val="000000"/>
                               </w:rPr>
                             </w:pPr>
-                            <w:bookmarkStart w:id="115" w:name="_Toc438718720"/>
+                            <w:bookmarkStart w:id="89" w:name="_Toc438718720"/>
                             <w:r>
                               <w:t>Figure B.</w:t>
                             </w:r>
-                            <w:r>
-                              <w:fldChar w:fldCharType="begin"/>
-                            </w:r>
-                            <w:r>
-                              <w:instrText xml:space="preserve"> SEQ Figure_B. \* ARABIC </w:instrText>
-                            </w:r>
-                            <w:r>
-                              <w:fldChar w:fldCharType="separate"/>
-                            </w:r>
-                            <w:r>
-                              <w:rPr>
-                                <w:noProof/>
-                              </w:rPr>
-                              <w:t>2</w:t>
-                            </w:r>
-                            <w:r>
-                              <w:rPr>
-                                <w:noProof/>
-                              </w:rPr>
-                              <w:fldChar w:fldCharType="end"/>
-                            </w:r>
+                            <w:fldSimple w:instr=" SEQ Figure_B. \* ARABIC ">
+                              <w:r>
+                                <w:rPr>
+                                  <w:noProof/>
+                                </w:rPr>
+                                <w:t>2</w:t>
+                              </w:r>
+                            </w:fldSimple>
                             <w:r>
                               <w:t>: The Overview design</w:t>
                             </w:r>
-                            <w:bookmarkEnd w:id="115"/>
+                            <w:bookmarkEnd w:id="89"/>
                           </w:p>
                         </w:txbxContent>
                       </wps:txbx>
@@ -25828,6 +24846,7 @@
         <w:br w:type="page"/>
       </w:r>
     </w:p>
+    <w:bookmarkStart w:id="90" w:name="_Toc437952793"/>
     <w:p>
       <w:pPr>
         <w:rPr>
@@ -25837,7 +24856,6 @@
           <w:szCs w:val="26"/>
         </w:rPr>
       </w:pPr>
-      <w:bookmarkStart w:id="117" w:name="_Toc437952793"/>
       <w:r>
         <w:rPr>
           <w:noProof/>
@@ -25889,31 +24907,18 @@
                                 <w:color w:val="000000"/>
                               </w:rPr>
                             </w:pPr>
-                            <w:bookmarkStart w:id="118" w:name="_Toc438718721"/>
+                            <w:bookmarkStart w:id="91" w:name="_Toc438718721"/>
                             <w:r>
                               <w:t>Figure B.</w:t>
                             </w:r>
-                            <w:r>
-                              <w:fldChar w:fldCharType="begin"/>
-                            </w:r>
-                            <w:r>
-                              <w:instrText xml:space="preserve"> SEQ Figure_B. \* ARABIC </w:instrText>
-                            </w:r>
-                            <w:r>
-                              <w:fldChar w:fldCharType="separate"/>
-                            </w:r>
-                            <w:r>
-                              <w:rPr>
-                                <w:noProof/>
-                              </w:rPr>
-                              <w:t>3</w:t>
-                            </w:r>
-                            <w:r>
-                              <w:rPr>
-                                <w:noProof/>
-                              </w:rPr>
-                              <w:fldChar w:fldCharType="end"/>
-                            </w:r>
+                            <w:fldSimple w:instr=" SEQ Figure_B. \* ARABIC ">
+                              <w:r>
+                                <w:rPr>
+                                  <w:noProof/>
+                                </w:rPr>
+                                <w:t>3</w:t>
+                              </w:r>
+                            </w:fldSimple>
                             <w:r>
                               <w:t>:</w:t>
                             </w:r>
@@ -25926,7 +24931,7 @@
                             <w:r>
                               <w:t>:</w:t>
                             </w:r>
-                            <w:bookmarkEnd w:id="118"/>
+                            <w:bookmarkEnd w:id="91"/>
                           </w:p>
                         </w:txbxContent>
                       </wps:txbx>
@@ -26117,38 +25122,25 @@
                                 <w:color w:val="000000"/>
                               </w:rPr>
                             </w:pPr>
-                            <w:bookmarkStart w:id="120" w:name="_Toc438718722"/>
+                            <w:bookmarkStart w:id="92" w:name="_Toc438718722"/>
                             <w:r>
                               <w:t>Figure B.</w:t>
                             </w:r>
-                            <w:r>
-                              <w:fldChar w:fldCharType="begin"/>
-                            </w:r>
-                            <w:r>
-                              <w:instrText xml:space="preserve"> SEQ Figure_B. \* ARABIC </w:instrText>
-                            </w:r>
-                            <w:r>
-                              <w:fldChar w:fldCharType="separate"/>
-                            </w:r>
-                            <w:r>
-                              <w:rPr>
-                                <w:noProof/>
-                              </w:rPr>
-                              <w:t>4</w:t>
-                            </w:r>
-                            <w:r>
-                              <w:rPr>
-                                <w:noProof/>
-                              </w:rPr>
-                              <w:fldChar w:fldCharType="end"/>
-                            </w:r>
+                            <w:fldSimple w:instr=" SEQ Figure_B. \* ARABIC ">
+                              <w:r>
+                                <w:rPr>
+                                  <w:noProof/>
+                                </w:rPr>
+                                <w:t>4</w:t>
+                              </w:r>
+                            </w:fldSimple>
                             <w:r>
                               <w:t>:</w:t>
                             </w:r>
                             <w:r>
                               <w:t xml:space="preserve"> Adding a new item in the step-by-step view</w:t>
                             </w:r>
-                            <w:bookmarkEnd w:id="120"/>
+                            <w:bookmarkEnd w:id="92"/>
                           </w:p>
                         </w:txbxContent>
                       </wps:txbx>
@@ -26350,38 +25342,25 @@
                                 <w:color w:val="000000"/>
                               </w:rPr>
                             </w:pPr>
-                            <w:bookmarkStart w:id="122" w:name="_Toc438718723"/>
+                            <w:bookmarkStart w:id="93" w:name="_Toc438718723"/>
                             <w:r>
                               <w:t>Figure B.</w:t>
                             </w:r>
-                            <w:r>
-                              <w:fldChar w:fldCharType="begin"/>
-                            </w:r>
-                            <w:r>
-                              <w:instrText xml:space="preserve"> SEQ Figure_B. \* ARABIC </w:instrText>
-                            </w:r>
-                            <w:r>
-                              <w:fldChar w:fldCharType="separate"/>
-                            </w:r>
-                            <w:r>
-                              <w:rPr>
-                                <w:noProof/>
-                              </w:rPr>
-                              <w:t>5</w:t>
-                            </w:r>
-                            <w:r>
-                              <w:rPr>
-                                <w:noProof/>
-                              </w:rPr>
-                              <w:fldChar w:fldCharType="end"/>
-                            </w:r>
+                            <w:fldSimple w:instr=" SEQ Figure_B. \* ARABIC ">
+                              <w:r>
+                                <w:rPr>
+                                  <w:noProof/>
+                                </w:rPr>
+                                <w:t>5</w:t>
+                              </w:r>
+                            </w:fldSimple>
                             <w:r>
                               <w:t xml:space="preserve">: </w:t>
                             </w:r>
                             <w:r>
                               <w:t>Adding a prerequisite in the settings screen.</w:t>
                             </w:r>
-                            <w:bookmarkEnd w:id="122"/>
+                            <w:bookmarkEnd w:id="93"/>
                           </w:p>
                         </w:txbxContent>
                       </wps:txbx>
@@ -26518,26 +25497,26 @@
       <w:pPr>
         <w:pStyle w:val="Heading2"/>
       </w:pPr>
-      <w:bookmarkStart w:id="124" w:name="_Toc439242950"/>
+      <w:bookmarkStart w:id="94" w:name="_Toc439242950"/>
       <w:r>
         <w:lastRenderedPageBreak/>
         <w:t>Appendix C</w:t>
       </w:r>
-      <w:bookmarkEnd w:id="117"/>
-      <w:bookmarkEnd w:id="124"/>
+      <w:bookmarkEnd w:id="90"/>
+      <w:bookmarkEnd w:id="94"/>
     </w:p>
     <w:p/>
     <w:p>
       <w:pPr>
         <w:pStyle w:val="Subtitle"/>
       </w:pPr>
-      <w:bookmarkStart w:id="125" w:name="_Toc438029982"/>
-      <w:bookmarkStart w:id="126" w:name="_Toc439242951"/>
+      <w:bookmarkStart w:id="95" w:name="_Toc438029982"/>
+      <w:bookmarkStart w:id="96" w:name="_Toc439242951"/>
       <w:r>
         <w:t>ALAT Architecture (Elaborated)</w:t>
       </w:r>
-      <w:bookmarkEnd w:id="125"/>
-      <w:bookmarkEnd w:id="126"/>
+      <w:bookmarkEnd w:id="95"/>
+      <w:bookmarkEnd w:id="96"/>
     </w:p>
     <w:p>
       <w:r>
@@ -26746,35 +25725,22 @@
                                 <w:sz w:val="20"/>
                               </w:rPr>
                             </w:pPr>
-                            <w:bookmarkStart w:id="127" w:name="_Toc438718724"/>
+                            <w:bookmarkStart w:id="97" w:name="_Toc438718724"/>
                             <w:r>
                               <w:t>Figure C.</w:t>
                             </w:r>
-                            <w:r>
-                              <w:fldChar w:fldCharType="begin"/>
-                            </w:r>
-                            <w:r>
-                              <w:instrText xml:space="preserve"> SEQ Figure_C. \* ARABIC </w:instrText>
-                            </w:r>
-                            <w:r>
-                              <w:fldChar w:fldCharType="separate"/>
-                            </w:r>
-                            <w:r>
-                              <w:rPr>
-                                <w:noProof/>
-                              </w:rPr>
-                              <w:t>1</w:t>
-                            </w:r>
-                            <w:r>
-                              <w:rPr>
-                                <w:noProof/>
-                              </w:rPr>
-                              <w:fldChar w:fldCharType="end"/>
-                            </w:r>
+                            <w:fldSimple w:instr=" SEQ Figure_C. \* ARABIC ">
+                              <w:r>
+                                <w:rPr>
+                                  <w:noProof/>
+                                </w:rPr>
+                                <w:t>1</w:t>
+                              </w:r>
+                            </w:fldSimple>
                             <w:r>
                               <w:t>: The ALAT front-end architecture</w:t>
                             </w:r>
-                            <w:bookmarkEnd w:id="127"/>
+                            <w:bookmarkEnd w:id="97"/>
                           </w:p>
                         </w:txbxContent>
                       </wps:txbx>
@@ -27055,7 +26021,7 @@
           <w:rPr>
             <w:noProof/>
           </w:rPr>
-          <w:t>XI</w:t>
+          <w:t>IX</w:t>
         </w:r>
         <w:r>
           <w:rPr>
@@ -27123,7 +26089,7 @@
           <w:rPr>
             <w:noProof/>
           </w:rPr>
-          <w:t>40</w:t>
+          <w:t>38</w:t>
         </w:r>
         <w:r>
           <w:rPr>
@@ -27203,7 +26169,7 @@
           <w:rPr>
             <w:noProof/>
           </w:rPr>
-          <w:t>49</w:t>
+          <w:t>35</w:t>
         </w:r>
         <w:r>
           <w:rPr>
@@ -27443,7 +26409,7 @@
           <w:rPr>
             <w:noProof/>
           </w:rPr>
-          <w:t>39</w:t>
+          <w:t>37</w:t>
         </w:r>
         <w:r>
           <w:rPr>
@@ -28311,7 +27277,7 @@
         <w:noProof/>
         <w:sz w:val="24"/>
       </w:rPr>
-      <w:t>Appendix B</w:t>
+      <w:t>Appendix A</w:t>
     </w:r>
     <w:r>
       <w:rPr>
@@ -28375,7 +27341,7 @@
         <w:noProof/>
         <w:sz w:val="24"/>
       </w:rPr>
-      <w:t>The ALAT User Interface Designs</w:t>
+      <w:t>The ALAT User Interface</w:t>
     </w:r>
     <w:r>
       <w:rPr>
@@ -30505,7 +29471,7 @@
 </file>
 
 <file path=customXml/itemProps1.xml><?xml version="1.0" encoding="utf-8"?>
-<ds:datastoreItem xmlns:ds="http://schemas.openxmlformats.org/officeDocument/2006/customXml" ds:itemID="{7BE6792B-63CC-41B0-92F2-80CC35250523}">
+<ds:datastoreItem xmlns:ds="http://schemas.openxmlformats.org/officeDocument/2006/customXml" ds:itemID="{DBEE5985-DCF1-466C-8853-F8C4AB4B838F}">
   <ds:schemaRefs>
     <ds:schemaRef ds:uri="http://schemas.openxmlformats.org/officeDocument/2006/bibliography"/>
   </ds:schemaRefs>

</xml_diff>